<commit_message>
Added typ string and float
Se agregó el tipo string y el tipo float
</commit_message>
<xml_diff>
--- a/Documentación/Go Lenguage.docx
+++ b/Documentación/Go Lenguage.docx
@@ -17,176 +17,64 @@
           <w:b/>
           <w:sz w:val="32"/>
         </w:rPr>
-        <w:t xml:space="preserve">¿Qué es </w:t>
-      </w:r>
-      <w:proofErr w:type="spellStart"/>
-      <w:r>
+        <w:t>¿Qué es Go?</w:t>
+      </w:r>
+    </w:p>
+    <w:p>
+      <w:pPr>
+        <w:rPr>
+          <w:rFonts w:ascii="Arial" w:hAnsi="Arial" w:cs="Arial"/>
+          <w:sz w:val="24"/>
+        </w:rPr>
+      </w:pPr>
+      <w:r>
+        <w:rPr>
+          <w:rFonts w:ascii="Arial" w:hAnsi="Arial" w:cs="Arial"/>
+          <w:sz w:val="24"/>
+        </w:rPr>
+        <w:t xml:space="preserve">Es un leguaje open source creado por Google, su aparición fue en el año 2009 y sus diseñadores son Robert Griesemer, Rob Pike y Ken Thompson. Además es un lenguaje de </w:t>
+      </w:r>
+      <w:r>
+        <w:rPr>
+          <w:rFonts w:ascii="Arial" w:hAnsi="Arial" w:cs="Arial"/>
+          <w:b/>
+          <w:sz w:val="24"/>
+        </w:rPr>
+        <w:t>programación concurrente, compilado, estructurado, tipado estático e imperativo.</w:t>
+      </w:r>
+      <w:r>
+        <w:rPr>
+          <w:rFonts w:ascii="Arial" w:hAnsi="Arial" w:cs="Arial"/>
+          <w:sz w:val="24"/>
+        </w:rPr>
+        <w:t xml:space="preserve"> También no es un lenguaje orientado a objetos y cuenta con un recolector de basura.</w:t>
+      </w:r>
+    </w:p>
+    <w:p>
+      <w:pPr>
+        <w:rPr>
+          <w:rFonts w:ascii="Arial" w:hAnsi="Arial" w:cs="Arial"/>
+          <w:sz w:val="24"/>
+        </w:rPr>
+      </w:pPr>
+    </w:p>
+    <w:p>
+      <w:pPr>
+        <w:jc w:val="center"/>
         <w:rPr>
           <w:rFonts w:ascii="Arial" w:hAnsi="Arial" w:cs="Arial"/>
           <w:b/>
           <w:sz w:val="32"/>
         </w:rPr>
-        <w:t>Go</w:t>
-      </w:r>
-      <w:proofErr w:type="spellEnd"/>
+      </w:pPr>
       <w:r>
         <w:rPr>
           <w:rFonts w:ascii="Arial" w:hAnsi="Arial" w:cs="Arial"/>
           <w:b/>
           <w:sz w:val="32"/>
         </w:rPr>
-        <w:t>?</w:t>
-      </w:r>
-    </w:p>
-    <w:p>
-      <w:pPr>
-        <w:rPr>
-          <w:rFonts w:ascii="Arial" w:hAnsi="Arial" w:cs="Arial"/>
-          <w:sz w:val="24"/>
-        </w:rPr>
-      </w:pPr>
-      <w:r>
-        <w:rPr>
-          <w:rFonts w:ascii="Arial" w:hAnsi="Arial" w:cs="Arial"/>
-          <w:sz w:val="24"/>
-        </w:rPr>
-        <w:t xml:space="preserve">Es un leguaje open </w:t>
-      </w:r>
-      <w:proofErr w:type="spellStart"/>
-      <w:r>
-        <w:rPr>
-          <w:rFonts w:ascii="Arial" w:hAnsi="Arial" w:cs="Arial"/>
-          <w:sz w:val="24"/>
-        </w:rPr>
-        <w:t>source</w:t>
-      </w:r>
-      <w:proofErr w:type="spellEnd"/>
-      <w:r>
-        <w:rPr>
-          <w:rFonts w:ascii="Arial" w:hAnsi="Arial" w:cs="Arial"/>
-          <w:sz w:val="24"/>
-        </w:rPr>
-        <w:t xml:space="preserve"> creado por Google, su aparición fue en el año 2009 y sus diseñadores son Robert </w:t>
-      </w:r>
-      <w:proofErr w:type="spellStart"/>
-      <w:r>
-        <w:rPr>
-          <w:rFonts w:ascii="Arial" w:hAnsi="Arial" w:cs="Arial"/>
-          <w:sz w:val="24"/>
-        </w:rPr>
-        <w:t>Griesemer</w:t>
-      </w:r>
-      <w:proofErr w:type="spellEnd"/>
-      <w:r>
-        <w:rPr>
-          <w:rFonts w:ascii="Arial" w:hAnsi="Arial" w:cs="Arial"/>
-          <w:sz w:val="24"/>
-        </w:rPr>
-        <w:t>, </w:t>
-      </w:r>
-      <w:proofErr w:type="spellStart"/>
-      <w:r>
-        <w:rPr>
-          <w:rFonts w:ascii="Arial" w:hAnsi="Arial" w:cs="Arial"/>
-          <w:sz w:val="24"/>
-        </w:rPr>
-        <w:t>Rob</w:t>
-      </w:r>
-      <w:proofErr w:type="spellEnd"/>
-      <w:r>
-        <w:rPr>
-          <w:rFonts w:ascii="Arial" w:hAnsi="Arial" w:cs="Arial"/>
-          <w:sz w:val="24"/>
-        </w:rPr>
-        <w:t xml:space="preserve"> Pike y Ken Thompson. Además es un lenguaje de </w:t>
-      </w:r>
-      <w:r>
-        <w:rPr>
-          <w:rFonts w:ascii="Arial" w:hAnsi="Arial" w:cs="Arial"/>
-          <w:b/>
-          <w:sz w:val="24"/>
-        </w:rPr>
-        <w:t xml:space="preserve">programación concurrente, </w:t>
-      </w:r>
-      <w:proofErr w:type="gramStart"/>
-      <w:r>
-        <w:rPr>
-          <w:rFonts w:ascii="Arial" w:hAnsi="Arial" w:cs="Arial"/>
-          <w:b/>
-          <w:sz w:val="24"/>
-        </w:rPr>
-        <w:t>compilado</w:t>
-      </w:r>
-      <w:proofErr w:type="gramEnd"/>
-      <w:r>
-        <w:rPr>
-          <w:rFonts w:ascii="Arial" w:hAnsi="Arial" w:cs="Arial"/>
-          <w:b/>
-          <w:sz w:val="24"/>
-        </w:rPr>
-        <w:t xml:space="preserve">, estructurado, </w:t>
-      </w:r>
-      <w:proofErr w:type="spellStart"/>
-      <w:r>
-        <w:rPr>
-          <w:rFonts w:ascii="Arial" w:hAnsi="Arial" w:cs="Arial"/>
-          <w:b/>
-          <w:sz w:val="24"/>
-        </w:rPr>
-        <w:t>tipado</w:t>
-      </w:r>
-      <w:proofErr w:type="spellEnd"/>
-      <w:r>
-        <w:rPr>
-          <w:rFonts w:ascii="Arial" w:hAnsi="Arial" w:cs="Arial"/>
-          <w:b/>
-          <w:sz w:val="24"/>
-        </w:rPr>
-        <w:t xml:space="preserve"> estático e imperativo.</w:t>
-      </w:r>
-      <w:r>
-        <w:rPr>
-          <w:rFonts w:ascii="Arial" w:hAnsi="Arial" w:cs="Arial"/>
-          <w:sz w:val="24"/>
-        </w:rPr>
-        <w:t xml:space="preserve"> También no es un lenguaje orientado a objetos y cuenta con un recolector de basura.</w:t>
-      </w:r>
-    </w:p>
-    <w:p>
-      <w:pPr>
-        <w:rPr>
-          <w:rFonts w:ascii="Arial" w:hAnsi="Arial" w:cs="Arial"/>
-          <w:sz w:val="24"/>
-        </w:rPr>
-      </w:pPr>
-    </w:p>
-    <w:p>
-      <w:pPr>
-        <w:jc w:val="center"/>
-        <w:rPr>
-          <w:rFonts w:ascii="Arial" w:hAnsi="Arial" w:cs="Arial"/>
-          <w:b/>
-          <w:sz w:val="32"/>
-        </w:rPr>
-      </w:pPr>
-      <w:r>
-        <w:rPr>
-          <w:rFonts w:ascii="Arial" w:hAnsi="Arial" w:cs="Arial"/>
-          <w:b/>
-          <w:sz w:val="32"/>
-        </w:rPr>
-        <w:t xml:space="preserve">Características de </w:t>
-      </w:r>
-      <w:proofErr w:type="spellStart"/>
-      <w:r>
-        <w:rPr>
-          <w:rFonts w:ascii="Arial" w:hAnsi="Arial" w:cs="Arial"/>
-          <w:b/>
-          <w:sz w:val="32"/>
-        </w:rPr>
-        <w:t>Go</w:t>
-      </w:r>
-      <w:proofErr w:type="spellEnd"/>
+        <w:t>Características de Go</w:t>
+      </w:r>
     </w:p>
     <w:p>
       <w:pPr>
@@ -200,31 +88,20 @@
           <w:sz w:val="24"/>
         </w:rPr>
       </w:pPr>
-      <w:proofErr w:type="spellStart"/>
-      <w:r>
-        <w:rPr>
-          <w:rFonts w:ascii="Arial" w:hAnsi="Arial" w:cs="Arial"/>
-          <w:sz w:val="24"/>
-        </w:rPr>
-        <w:t>Go</w:t>
-      </w:r>
-      <w:proofErr w:type="spellEnd"/>
-      <w:r>
-        <w:rPr>
-          <w:rFonts w:ascii="Arial" w:hAnsi="Arial" w:cs="Arial"/>
-          <w:sz w:val="24"/>
-        </w:rPr>
-        <w:t xml:space="preserve"> utiliza </w:t>
-      </w:r>
-      <w:proofErr w:type="gramStart"/>
-      <w:r>
-        <w:rPr>
-          <w:rFonts w:ascii="Arial" w:hAnsi="Arial" w:cs="Arial"/>
-          <w:sz w:val="24"/>
-        </w:rPr>
-        <w:t>un</w:t>
-      </w:r>
-      <w:proofErr w:type="gramEnd"/>
+      <w:r>
+        <w:rPr>
+          <w:rFonts w:ascii="Arial" w:hAnsi="Arial" w:cs="Arial"/>
+          <w:sz w:val="24"/>
+        </w:rPr>
+        <w:t xml:space="preserve">Go utiliza </w:t>
+      </w:r>
+      <w:r>
+        <w:rPr>
+          <w:rFonts w:ascii="Arial" w:hAnsi="Arial" w:cs="Arial"/>
+          <w:sz w:val="24"/>
+        </w:rPr>
+        <w:t>una</w:t>
+      </w:r>
       <w:r>
         <w:rPr>
           <w:rFonts w:ascii="Arial" w:hAnsi="Arial" w:cs="Arial"/>
@@ -250,23 +127,7 @@
           <w:rFonts w:ascii="Arial" w:hAnsi="Arial" w:cs="Arial"/>
           <w:sz w:val="24"/>
         </w:rPr>
-        <w:t xml:space="preserve">Posee un </w:t>
-      </w:r>
-      <w:proofErr w:type="spellStart"/>
-      <w:r>
-        <w:rPr>
-          <w:rFonts w:ascii="Arial" w:hAnsi="Arial" w:cs="Arial"/>
-          <w:sz w:val="24"/>
-        </w:rPr>
-        <w:t>tipado</w:t>
-      </w:r>
-      <w:proofErr w:type="spellEnd"/>
-      <w:r>
-        <w:rPr>
-          <w:rFonts w:ascii="Arial" w:hAnsi="Arial" w:cs="Arial"/>
-          <w:sz w:val="24"/>
-        </w:rPr>
-        <w:t xml:space="preserve"> estático y resulta ser igual de eficiente que C.</w:t>
+        <w:t>Posee un tipado estático y resulta ser igual de eficiente que C.</w:t>
       </w:r>
     </w:p>
     <w:p>
@@ -286,23 +147,7 @@
           <w:rFonts w:ascii="Arial" w:hAnsi="Arial" w:cs="Arial"/>
           <w:sz w:val="24"/>
         </w:rPr>
-        <w:t xml:space="preserve">Tiene muchas características y facilidades de lenguajes dinámico como </w:t>
-      </w:r>
-      <w:proofErr w:type="spellStart"/>
-      <w:r>
-        <w:rPr>
-          <w:rFonts w:ascii="Arial" w:hAnsi="Arial" w:cs="Arial"/>
-          <w:sz w:val="24"/>
-        </w:rPr>
-        <w:t>Python</w:t>
-      </w:r>
-      <w:proofErr w:type="spellEnd"/>
-      <w:r>
-        <w:rPr>
-          <w:rFonts w:ascii="Arial" w:hAnsi="Arial" w:cs="Arial"/>
-          <w:sz w:val="24"/>
-        </w:rPr>
-        <w:t>.</w:t>
+        <w:t>Tiene muchas características y facilidades de lenguajes dinámico como Python.</w:t>
       </w:r>
     </w:p>
     <w:p>
@@ -344,15 +189,13 @@
         </w:rPr>
         <w:t xml:space="preserve">Declaraciones de </w:t>
       </w:r>
-      <w:proofErr w:type="gramStart"/>
-      <w:r>
-        <w:rPr>
-          <w:rFonts w:ascii="Arial" w:hAnsi="Arial" w:cs="Arial"/>
-          <w:sz w:val="24"/>
-        </w:rPr>
-        <w:t>variables simple</w:t>
-      </w:r>
-      <w:proofErr w:type="gramEnd"/>
+      <w:r>
+        <w:rPr>
+          <w:rFonts w:ascii="Arial" w:hAnsi="Arial" w:cs="Arial"/>
+          <w:sz w:val="24"/>
+        </w:rPr>
+        <w:t>variable simple</w:t>
+      </w:r>
       <w:r>
         <w:rPr>
           <w:rFonts w:ascii="Arial" w:hAnsi="Arial" w:cs="Arial"/>
@@ -373,37 +216,12 @@
           <w:sz w:val="24"/>
         </w:rPr>
       </w:pPr>
-      <w:proofErr w:type="spellStart"/>
-      <w:r>
-        <w:rPr>
-          <w:rFonts w:ascii="Arial" w:hAnsi="Arial" w:cs="Arial"/>
-          <w:sz w:val="24"/>
-        </w:rPr>
-        <w:t>Duck</w:t>
-      </w:r>
-      <w:proofErr w:type="spellEnd"/>
-      <w:r>
-        <w:rPr>
-          <w:rFonts w:ascii="Arial" w:hAnsi="Arial" w:cs="Arial"/>
-          <w:sz w:val="24"/>
-        </w:rPr>
-        <w:t xml:space="preserve"> </w:t>
-      </w:r>
-      <w:proofErr w:type="spellStart"/>
-      <w:r>
-        <w:rPr>
-          <w:rFonts w:ascii="Arial" w:hAnsi="Arial" w:cs="Arial"/>
-          <w:sz w:val="24"/>
-        </w:rPr>
-        <w:t>typing</w:t>
-      </w:r>
-      <w:proofErr w:type="spellEnd"/>
-      <w:r>
-        <w:rPr>
-          <w:rFonts w:ascii="Arial" w:hAnsi="Arial" w:cs="Arial"/>
-          <w:sz w:val="24"/>
-        </w:rPr>
-        <w:t xml:space="preserve"> – Tipificación dinámica de datos.</w:t>
+      <w:r>
+        <w:rPr>
+          <w:rFonts w:ascii="Arial" w:hAnsi="Arial" w:cs="Arial"/>
+          <w:sz w:val="24"/>
+        </w:rPr>
+        <w:t>Duck typing – Tipificación dinámica de datos.</w:t>
       </w:r>
     </w:p>
     <w:p>
@@ -562,6 +380,7 @@
                             </w:r>
                             <w:r>
                               <w:rPr>
+                                <w:noProof/>
                                 <w:color w:val="000000" w:themeColor="text1"/>
                                 <w:sz w:val="22"/>
                               </w:rPr>
@@ -579,17 +398,8 @@
                                 <w:color w:val="000000" w:themeColor="text1"/>
                                 <w:sz w:val="22"/>
                               </w:rPr>
-                              <w:t xml:space="preserve">: Declaración de variable en </w:t>
+                              <w:t>: Declaración de variable en Go</w:t>
                             </w:r>
-                            <w:proofErr w:type="spellStart"/>
-                            <w:r>
-                              <w:rPr>
-                                <w:color w:val="000000" w:themeColor="text1"/>
-                                <w:sz w:val="22"/>
-                              </w:rPr>
-                              <w:t>Go</w:t>
-                            </w:r>
-                            <w:proofErr w:type="spellEnd"/>
                           </w:p>
                         </w:txbxContent>
                       </wps:txbx>
@@ -650,6 +460,7 @@
                       </w:r>
                       <w:r>
                         <w:rPr>
+                          <w:noProof/>
                           <w:color w:val="000000" w:themeColor="text1"/>
                           <w:sz w:val="22"/>
                         </w:rPr>
@@ -667,17 +478,8 @@
                           <w:color w:val="000000" w:themeColor="text1"/>
                           <w:sz w:val="22"/>
                         </w:rPr>
-                        <w:t xml:space="preserve">: Declaración de variable en </w:t>
+                        <w:t>: Declaración de variable en Go</w:t>
                       </w:r>
-                      <w:proofErr w:type="spellStart"/>
-                      <w:r>
-                        <w:rPr>
-                          <w:color w:val="000000" w:themeColor="text1"/>
-                          <w:sz w:val="22"/>
-                        </w:rPr>
-                        <w:t>Go</w:t>
-                      </w:r>
-                      <w:proofErr w:type="spellEnd"/>
                     </w:p>
                   </w:txbxContent>
                 </v:textbox>
@@ -718,7 +520,7 @@
                     </pic:cNvPicPr>
                   </pic:nvPicPr>
                   <pic:blipFill>
-                    <a:blip r:embed="rId7">
+                    <a:blip r:embed="rId9">
                       <a:extLst>
                         <a:ext uri="{28A0092B-C50C-407E-A947-70E740481C1C}">
                           <a14:useLocalDpi xmlns:a14="http://schemas.microsoft.com/office/drawing/2010/main" val="0"/>
@@ -821,7 +623,7 @@
                     </pic:cNvPicPr>
                   </pic:nvPicPr>
                   <pic:blipFill>
-                    <a:blip r:embed="rId8">
+                    <a:blip r:embed="rId10">
                       <a:extLst>
                         <a:ext uri="{28A0092B-C50C-407E-A947-70E740481C1C}">
                           <a14:useLocalDpi xmlns:a14="http://schemas.microsoft.com/office/drawing/2010/main" val="0"/>
@@ -854,7 +656,6 @@
         </w:rPr>
         <w:t xml:space="preserve">En este caso </w:t>
       </w:r>
-      <w:proofErr w:type="spellStart"/>
       <w:r>
         <w:rPr>
           <w:rFonts w:ascii="Arial" w:hAnsi="Arial" w:cs="Arial"/>
@@ -862,40 +663,14 @@
           <w:color w:val="000000" w:themeColor="text1"/>
           <w:sz w:val="24"/>
         </w:rPr>
-        <w:t>numero</w:t>
-      </w:r>
-      <w:proofErr w:type="spellEnd"/>
-      <w:r>
-        <w:rPr>
-          <w:rFonts w:ascii="Arial" w:hAnsi="Arial" w:cs="Arial"/>
-          <w:b/>
-          <w:color w:val="000000" w:themeColor="text1"/>
-          <w:sz w:val="24"/>
-        </w:rPr>
-        <w:t>,</w:t>
-      </w:r>
-      <w:r>
-        <w:rPr>
-          <w:rFonts w:ascii="Arial" w:hAnsi="Arial" w:cs="Arial"/>
-          <w:sz w:val="24"/>
-        </w:rPr>
-        <w:t xml:space="preserve"> </w:t>
-      </w:r>
-      <w:proofErr w:type="spellStart"/>
-      <w:r>
-        <w:rPr>
-          <w:rFonts w:ascii="Arial" w:hAnsi="Arial" w:cs="Arial"/>
-          <w:sz w:val="24"/>
-        </w:rPr>
-        <w:t>Go</w:t>
-      </w:r>
-      <w:proofErr w:type="spellEnd"/>
-      <w:r>
-        <w:rPr>
-          <w:rFonts w:ascii="Arial" w:hAnsi="Arial" w:cs="Arial"/>
-          <w:sz w:val="24"/>
-        </w:rPr>
-        <w:t xml:space="preserve"> lo inicializará con el valor de 0 pero podemos asignarle un valor por defecto.</w:t>
+        <w:t>numero,</w:t>
+      </w:r>
+      <w:r>
+        <w:rPr>
+          <w:rFonts w:ascii="Arial" w:hAnsi="Arial" w:cs="Arial"/>
+          <w:sz w:val="24"/>
+        </w:rPr>
+        <w:t xml:space="preserve"> Go lo inicializará con el valor de 0 pero podemos asignarle un valor por defecto.</w:t>
       </w:r>
     </w:p>
     <w:p>
@@ -1014,6 +789,7 @@
                             </w:r>
                             <w:r>
                               <w:rPr>
+                                <w:noProof/>
                                 <w:color w:val="000000" w:themeColor="text1"/>
                                 <w:sz w:val="22"/>
                               </w:rPr>
@@ -1089,6 +865,7 @@
                       </w:r>
                       <w:r>
                         <w:rPr>
+                          <w:noProof/>
                           <w:color w:val="000000" w:themeColor="text1"/>
                           <w:sz w:val="22"/>
                         </w:rPr>
@@ -1131,15 +908,7 @@
           <w:sz w:val="24"/>
         </w:rPr>
         <w:lastRenderedPageBreak/>
-        <w:t xml:space="preserve">Para declarar una variable de manera rápida determinando el tipo de manera dinámica una vez que la variable se le asigna una tipo este ya no se puede cambiar  el </w:t>
-      </w:r>
-      <w:proofErr w:type="gramStart"/>
-      <w:r>
-        <w:rPr>
-          <w:rFonts w:ascii="Arial" w:hAnsi="Arial" w:cs="Arial"/>
-          <w:sz w:val="24"/>
-        </w:rPr>
-        <w:t xml:space="preserve">operador </w:t>
+        <w:t xml:space="preserve">Para declarar una variable de manera rápida determinando el tipo de manera dinámica una vez que la variable se le asigna una tipo este ya no se puede cambiar  el operador </w:t>
       </w:r>
       <w:r>
         <w:rPr>
@@ -1147,16 +916,7 @@
           <w:b/>
           <w:sz w:val="24"/>
         </w:rPr>
-        <w:t>:</w:t>
-      </w:r>
-      <w:proofErr w:type="gramEnd"/>
-      <w:r>
-        <w:rPr>
-          <w:rFonts w:ascii="Arial" w:hAnsi="Arial" w:cs="Arial"/>
-          <w:b/>
-          <w:sz w:val="24"/>
-        </w:rPr>
-        <w:t>=</w:t>
+        <w:t>:=</w:t>
       </w:r>
       <w:r>
         <w:rPr>
@@ -1204,7 +964,7 @@
                     </pic:cNvPicPr>
                   </pic:nvPicPr>
                   <pic:blipFill>
-                    <a:blip r:embed="rId9">
+                    <a:blip r:embed="rId11">
                       <a:extLst>
                         <a:ext uri="{28A0092B-C50C-407E-A947-70E740481C1C}">
                           <a14:useLocalDpi xmlns:a14="http://schemas.microsoft.com/office/drawing/2010/main" val="0"/>
@@ -1342,6 +1102,7 @@
                             <w:r>
                               <w:rPr>
                                 <w:rFonts w:cstheme="minorHAnsi"/>
+                                <w:noProof/>
                                 <w:color w:val="000000" w:themeColor="text1"/>
                                 <w:sz w:val="22"/>
                               </w:rPr>
@@ -1425,6 +1186,7 @@
                       <w:r>
                         <w:rPr>
                           <w:rFonts w:cstheme="minorHAnsi"/>
+                          <w:noProof/>
                           <w:color w:val="000000" w:themeColor="text1"/>
                           <w:sz w:val="22"/>
                         </w:rPr>
@@ -1502,7 +1264,7 @@
                     </pic:cNvPicPr>
                   </pic:nvPicPr>
                   <pic:blipFill>
-                    <a:blip r:embed="rId10">
+                    <a:blip r:embed="rId12">
                       <a:extLst>
                         <a:ext uri="{28A0092B-C50C-407E-A947-70E740481C1C}">
                           <a14:useLocalDpi xmlns:a14="http://schemas.microsoft.com/office/drawing/2010/main" val="0"/>
@@ -1535,23 +1297,13 @@
         </w:rPr>
         <w:t xml:space="preserve">Otra forma de declarar variables omitiendo el tipo es usando </w:t>
       </w:r>
-      <w:proofErr w:type="spellStart"/>
       <w:r>
         <w:rPr>
           <w:rFonts w:ascii="Arial" w:hAnsi="Arial" w:cs="Arial"/>
           <w:b/>
           <w:sz w:val="24"/>
         </w:rPr>
-        <w:t>var</w:t>
-      </w:r>
-      <w:proofErr w:type="spellEnd"/>
-      <w:r>
-        <w:rPr>
-          <w:rFonts w:ascii="Arial" w:hAnsi="Arial" w:cs="Arial"/>
-          <w:b/>
-          <w:sz w:val="24"/>
-        </w:rPr>
-        <w:t xml:space="preserve"> + nombre</w:t>
+        <w:t>var + nombre</w:t>
       </w:r>
       <w:r>
         <w:rPr>
@@ -1666,6 +1418,7 @@
                             </w:r>
                             <w:r>
                               <w:rPr>
+                                <w:noProof/>
                                 <w:color w:val="000000" w:themeColor="text1"/>
                                 <w:sz w:val="22"/>
                               </w:rPr>
@@ -1683,33 +1436,8 @@
                                 <w:color w:val="000000" w:themeColor="text1"/>
                                 <w:sz w:val="22"/>
                               </w:rPr>
-                              <w:t xml:space="preserve">: Otra forma de declaración usando el </w:t>
+                              <w:t>: Otra forma de declaración usando el Duck typing</w:t>
                             </w:r>
-                            <w:proofErr w:type="spellStart"/>
-                            <w:r>
-                              <w:rPr>
-                                <w:color w:val="000000" w:themeColor="text1"/>
-                                <w:sz w:val="22"/>
-                              </w:rPr>
-                              <w:t>Duck</w:t>
-                            </w:r>
-                            <w:proofErr w:type="spellEnd"/>
-                            <w:r>
-                              <w:rPr>
-                                <w:color w:val="000000" w:themeColor="text1"/>
-                                <w:sz w:val="22"/>
-                              </w:rPr>
-                              <w:t xml:space="preserve"> </w:t>
-                            </w:r>
-                            <w:proofErr w:type="spellStart"/>
-                            <w:r>
-                              <w:rPr>
-                                <w:color w:val="000000" w:themeColor="text1"/>
-                                <w:sz w:val="22"/>
-                              </w:rPr>
-                              <w:t>typing</w:t>
-                            </w:r>
-                            <w:proofErr w:type="spellEnd"/>
                           </w:p>
                         </w:txbxContent>
                       </wps:txbx>
@@ -1766,6 +1494,7 @@
                       </w:r>
                       <w:r>
                         <w:rPr>
+                          <w:noProof/>
                           <w:color w:val="000000" w:themeColor="text1"/>
                           <w:sz w:val="22"/>
                         </w:rPr>
@@ -1783,33 +1512,8 @@
                           <w:color w:val="000000" w:themeColor="text1"/>
                           <w:sz w:val="22"/>
                         </w:rPr>
-                        <w:t xml:space="preserve">: Otra forma de declaración usando el </w:t>
+                        <w:t>: Otra forma de declaración usando el Duck typing</w:t>
                       </w:r>
-                      <w:proofErr w:type="spellStart"/>
-                      <w:r>
-                        <w:rPr>
-                          <w:color w:val="000000" w:themeColor="text1"/>
-                          <w:sz w:val="22"/>
-                        </w:rPr>
-                        <w:t>Duck</w:t>
-                      </w:r>
-                      <w:proofErr w:type="spellEnd"/>
-                      <w:r>
-                        <w:rPr>
-                          <w:color w:val="000000" w:themeColor="text1"/>
-                          <w:sz w:val="22"/>
-                        </w:rPr>
-                        <w:t xml:space="preserve"> </w:t>
-                      </w:r>
-                      <w:proofErr w:type="spellStart"/>
-                      <w:r>
-                        <w:rPr>
-                          <w:color w:val="000000" w:themeColor="text1"/>
-                          <w:sz w:val="22"/>
-                        </w:rPr>
-                        <w:t>typing</w:t>
-                      </w:r>
-                      <w:proofErr w:type="spellEnd"/>
                     </w:p>
                   </w:txbxContent>
                 </v:textbox>
@@ -1937,6 +1641,7 @@
                             </w:r>
                             <w:r>
                               <w:rPr>
+                                <w:noProof/>
                                 <w:color w:val="000000" w:themeColor="text1"/>
                                 <w:sz w:val="22"/>
                                 <w:szCs w:val="22"/>
@@ -2020,6 +1725,7 @@
                       </w:r>
                       <w:r>
                         <w:rPr>
+                          <w:noProof/>
                           <w:color w:val="000000" w:themeColor="text1"/>
                           <w:sz w:val="22"/>
                           <w:szCs w:val="22"/>
@@ -2082,7 +1788,7 @@
                     </pic:cNvPicPr>
                   </pic:nvPicPr>
                   <pic:blipFill>
-                    <a:blip r:embed="rId11">
+                    <a:blip r:embed="rId13">
                       <a:extLst>
                         <a:ext uri="{28A0092B-C50C-407E-A947-70E740481C1C}">
                           <a14:useLocalDpi xmlns:a14="http://schemas.microsoft.com/office/drawing/2010/main" val="0"/>
@@ -2245,6 +1951,7 @@
                             </w:r>
                             <w:r>
                               <w:rPr>
+                                <w:noProof/>
                                 <w:color w:val="000000" w:themeColor="text1"/>
                                 <w:sz w:val="22"/>
                               </w:rPr>
@@ -2320,6 +2027,7 @@
                       </w:r>
                       <w:r>
                         <w:rPr>
+                          <w:noProof/>
                           <w:color w:val="000000" w:themeColor="text1"/>
                           <w:sz w:val="22"/>
                         </w:rPr>
@@ -2379,7 +2087,7 @@
                     </pic:cNvPicPr>
                   </pic:nvPicPr>
                   <pic:blipFill>
-                    <a:blip r:embed="rId12">
+                    <a:blip r:embed="rId14">
                       <a:extLst>
                         <a:ext uri="{28A0092B-C50C-407E-A947-70E740481C1C}">
                           <a14:useLocalDpi xmlns:a14="http://schemas.microsoft.com/office/drawing/2010/main" val="0"/>
@@ -2529,6 +2237,7 @@
                             </w:r>
                             <w:r>
                               <w:rPr>
+                                <w:noProof/>
                                 <w:color w:val="000000" w:themeColor="text1"/>
                                 <w:sz w:val="22"/>
                               </w:rPr>
@@ -2604,6 +2313,7 @@
                       </w:r>
                       <w:r>
                         <w:rPr>
+                          <w:noProof/>
                           <w:color w:val="000000" w:themeColor="text1"/>
                           <w:sz w:val="22"/>
                         </w:rPr>
@@ -2663,7 +2373,7 @@
                     </pic:cNvPicPr>
                   </pic:nvPicPr>
                   <pic:blipFill>
-                    <a:blip r:embed="rId13">
+                    <a:blip r:embed="rId15">
                       <a:extLst>
                         <a:ext uri="{28A0092B-C50C-407E-A947-70E740481C1C}">
                           <a14:useLocalDpi xmlns:a14="http://schemas.microsoft.com/office/drawing/2010/main" val="0"/>
@@ -2767,7 +2477,7 @@
                     </pic:cNvPicPr>
                   </pic:nvPicPr>
                   <pic:blipFill>
-                    <a:blip r:embed="rId14">
+                    <a:blip r:embed="rId16">
                       <a:extLst>
                         <a:ext uri="{28A0092B-C50C-407E-A947-70E740481C1C}">
                           <a14:useLocalDpi xmlns:a14="http://schemas.microsoft.com/office/drawing/2010/main" val="0"/>
@@ -2899,6 +2609,7 @@
                             </w:r>
                             <w:r>
                               <w:rPr>
+                                <w:noProof/>
                                 <w:color w:val="000000" w:themeColor="text1"/>
                                 <w:sz w:val="22"/>
                               </w:rPr>
@@ -2974,6 +2685,7 @@
                       </w:r>
                       <w:r>
                         <w:rPr>
+                          <w:noProof/>
                           <w:color w:val="000000" w:themeColor="text1"/>
                           <w:sz w:val="22"/>
                         </w:rPr>
@@ -3055,7 +2767,6 @@
         </w:rPr>
         <w:t xml:space="preserve">, mientras que </w:t>
       </w:r>
-      <w:proofErr w:type="spellStart"/>
       <w:r>
         <w:rPr>
           <w:rFonts w:ascii="Arial" w:hAnsi="Arial" w:cs="Arial"/>
@@ -3064,7 +2775,6 @@
         </w:rPr>
         <w:t>name</w:t>
       </w:r>
-      <w:proofErr w:type="spellEnd"/>
       <w:r>
         <w:rPr>
           <w:rFonts w:ascii="Arial" w:hAnsi="Arial" w:cs="Arial"/>
@@ -3110,88 +2820,20 @@
         </w:rPr>
         <w:t xml:space="preserve">Para declarar múltiples variables se usa </w:t>
       </w:r>
-      <w:proofErr w:type="spellStart"/>
-      <w:proofErr w:type="gramStart"/>
       <w:r>
         <w:rPr>
           <w:rFonts w:ascii="Arial" w:hAnsi="Arial" w:cs="Arial"/>
           <w:b/>
           <w:sz w:val="24"/>
         </w:rPr>
-        <w:t>var</w:t>
-      </w:r>
-      <w:proofErr w:type="spellEnd"/>
-      <w:r>
-        <w:rPr>
-          <w:rFonts w:ascii="Arial" w:hAnsi="Arial" w:cs="Arial"/>
-          <w:b/>
-          <w:sz w:val="24"/>
-        </w:rPr>
-        <w:t>(</w:t>
-      </w:r>
-      <w:proofErr w:type="gramEnd"/>
-      <w:r>
-        <w:rPr>
-          <w:rFonts w:ascii="Arial" w:hAnsi="Arial" w:cs="Arial"/>
-          <w:b/>
-          <w:sz w:val="24"/>
-        </w:rPr>
-        <w:t>),</w:t>
-      </w:r>
-      <w:r>
-        <w:rPr>
-          <w:rFonts w:ascii="Arial" w:hAnsi="Arial" w:cs="Arial"/>
-          <w:sz w:val="24"/>
-        </w:rPr>
-        <w:t xml:space="preserve"> dentro de los paréntesis se declaran las variables con sus asignaciones. Al usar esta forma de declaración se puede asignar el tipo o bien usando el </w:t>
-      </w:r>
-      <w:proofErr w:type="spellStart"/>
-      <w:r>
-        <w:rPr>
-          <w:rFonts w:ascii="Arial" w:hAnsi="Arial" w:cs="Arial"/>
-          <w:sz w:val="24"/>
-        </w:rPr>
-        <w:t>Duck</w:t>
-      </w:r>
-      <w:proofErr w:type="spellEnd"/>
-      <w:r>
-        <w:rPr>
-          <w:rFonts w:ascii="Arial" w:hAnsi="Arial" w:cs="Arial"/>
-          <w:sz w:val="24"/>
-        </w:rPr>
-        <w:t xml:space="preserve"> </w:t>
-      </w:r>
-      <w:proofErr w:type="spellStart"/>
-      <w:r>
-        <w:rPr>
-          <w:rFonts w:ascii="Arial" w:hAnsi="Arial" w:cs="Arial"/>
-          <w:sz w:val="24"/>
-        </w:rPr>
-        <w:t>typing</w:t>
-      </w:r>
-      <w:proofErr w:type="spellEnd"/>
-      <w:r>
-        <w:rPr>
-          <w:rFonts w:ascii="Arial" w:hAnsi="Arial" w:cs="Arial"/>
-          <w:sz w:val="24"/>
-        </w:rPr>
-        <w:t xml:space="preserve"> (</w:t>
-      </w:r>
-      <w:proofErr w:type="spellStart"/>
-      <w:r>
-        <w:rPr>
-          <w:rFonts w:ascii="Arial" w:hAnsi="Arial" w:cs="Arial"/>
-          <w:sz w:val="24"/>
-        </w:rPr>
-        <w:t>tipado</w:t>
-      </w:r>
-      <w:proofErr w:type="spellEnd"/>
-      <w:r>
-        <w:rPr>
-          <w:rFonts w:ascii="Arial" w:hAnsi="Arial" w:cs="Arial"/>
-          <w:sz w:val="24"/>
-        </w:rPr>
-        <w:t xml:space="preserve"> dinámico).</w:t>
+        <w:t>var(),</w:t>
+      </w:r>
+      <w:r>
+        <w:rPr>
+          <w:rFonts w:ascii="Arial" w:hAnsi="Arial" w:cs="Arial"/>
+          <w:sz w:val="24"/>
+        </w:rPr>
+        <w:t xml:space="preserve"> dentro de los paréntesis se declaran las variables con sus asignaciones. Al usar esta forma de declaración se puede asignar el tipo o bien usando el Duck typing (tipado dinámico).</w:t>
       </w:r>
     </w:p>
     <w:p>
@@ -3291,6 +2933,7 @@
                             </w:r>
                             <w:r>
                               <w:rPr>
+                                <w:noProof/>
                                 <w:color w:val="000000" w:themeColor="text1"/>
                                 <w:sz w:val="22"/>
                               </w:rPr>
@@ -3366,6 +3009,7 @@
                       </w:r>
                       <w:r>
                         <w:rPr>
+                          <w:noProof/>
                           <w:color w:val="000000" w:themeColor="text1"/>
                           <w:sz w:val="22"/>
                         </w:rPr>
@@ -3425,7 +3069,7 @@
                     </pic:cNvPicPr>
                   </pic:nvPicPr>
                   <pic:blipFill>
-                    <a:blip r:embed="rId15">
+                    <a:blip r:embed="rId17">
                       <a:extLst>
                         <a:ext uri="{28A0092B-C50C-407E-A947-70E740481C1C}">
                           <a14:useLocalDpi xmlns:a14="http://schemas.microsoft.com/office/drawing/2010/main" val="0"/>
@@ -3525,7 +3169,6 @@
         </w:rPr>
         <w:t xml:space="preserve">En </w:t>
       </w:r>
-      <w:proofErr w:type="spellStart"/>
       <w:r>
         <w:rPr>
           <w:rFonts w:ascii="Arial" w:hAnsi="Arial" w:cs="Arial"/>
@@ -3534,7 +3177,6 @@
         </w:rPr>
         <w:t>Go</w:t>
       </w:r>
-      <w:proofErr w:type="spellEnd"/>
       <w:r>
         <w:rPr>
           <w:rFonts w:ascii="Arial" w:hAnsi="Arial" w:cs="Arial"/>
@@ -3548,18 +3190,8 @@
           <w:b/>
           <w:sz w:val="24"/>
         </w:rPr>
-        <w:t xml:space="preserve"> </w:t>
-      </w:r>
-      <w:proofErr w:type="spellStart"/>
-      <w:r>
-        <w:rPr>
-          <w:rFonts w:ascii="Arial" w:hAnsi="Arial" w:cs="Arial"/>
-          <w:b/>
-          <w:sz w:val="24"/>
-        </w:rPr>
-        <w:t>import</w:t>
-      </w:r>
-      <w:proofErr w:type="spellEnd"/>
+        <w:t xml:space="preserve"> import</w:t>
+      </w:r>
       <w:r>
         <w:rPr>
           <w:rFonts w:ascii="Arial" w:hAnsi="Arial" w:cs="Arial"/>
@@ -3580,39 +3212,7 @@
           <w:rFonts w:ascii="Arial" w:hAnsi="Arial" w:cs="Arial"/>
           <w:sz w:val="24"/>
         </w:rPr>
-        <w:t xml:space="preserve">La librería </w:t>
-      </w:r>
-      <w:proofErr w:type="spellStart"/>
-      <w:r>
-        <w:rPr>
-          <w:rFonts w:ascii="Arial" w:hAnsi="Arial" w:cs="Arial"/>
-          <w:sz w:val="24"/>
-        </w:rPr>
-        <w:t>fmt</w:t>
-      </w:r>
-      <w:proofErr w:type="spellEnd"/>
-      <w:r>
-        <w:rPr>
-          <w:rFonts w:ascii="Arial" w:hAnsi="Arial" w:cs="Arial"/>
-          <w:sz w:val="24"/>
-        </w:rPr>
-        <w:t xml:space="preserve"> es una abreviación de </w:t>
-      </w:r>
-      <w:proofErr w:type="spellStart"/>
-      <w:r>
-        <w:rPr>
-          <w:rFonts w:ascii="Arial" w:hAnsi="Arial" w:cs="Arial"/>
-          <w:sz w:val="24"/>
-        </w:rPr>
-        <w:t>format</w:t>
-      </w:r>
-      <w:proofErr w:type="spellEnd"/>
-      <w:r>
-        <w:rPr>
-          <w:rFonts w:ascii="Arial" w:hAnsi="Arial" w:cs="Arial"/>
-          <w:sz w:val="24"/>
-        </w:rPr>
-        <w:t>, esta se usa para poder imprimir e ingresar datos.</w:t>
+        <w:t>La librería fmt es una abreviación de format, esta se usa para poder imprimir e ingresar datos.</w:t>
       </w:r>
     </w:p>
     <w:p>
@@ -3699,23 +3299,7 @@
           <w:rFonts w:ascii="Arial" w:hAnsi="Arial" w:cs="Arial"/>
           <w:sz w:val="24"/>
         </w:rPr>
-        <w:t xml:space="preserve">En </w:t>
-      </w:r>
-      <w:proofErr w:type="spellStart"/>
-      <w:r>
-        <w:rPr>
-          <w:rFonts w:ascii="Arial" w:hAnsi="Arial" w:cs="Arial"/>
-          <w:sz w:val="24"/>
-        </w:rPr>
-        <w:t>Go</w:t>
-      </w:r>
-      <w:proofErr w:type="spellEnd"/>
-      <w:r>
-        <w:rPr>
-          <w:rFonts w:ascii="Arial" w:hAnsi="Arial" w:cs="Arial"/>
-          <w:sz w:val="24"/>
-        </w:rPr>
-        <w:t xml:space="preserve"> el alcance de las variables es como cualquier otro lenguaje de programación es decir las variables pueden funcionar de manera global o de manera local.</w:t>
+        <w:t>En Go el alcance de las variables es como cualquier otro lenguaje de programación es decir las variables pueden funcionar de manera global o de manera local.</w:t>
       </w:r>
     </w:p>
     <w:p>
@@ -3807,6 +3391,7 @@
                             </w:r>
                             <w:r>
                               <w:rPr>
+                                <w:noProof/>
                                 <w:color w:val="auto"/>
                                 <w:sz w:val="22"/>
                               </w:rPr>
@@ -3882,6 +3467,7 @@
                       </w:r>
                       <w:r>
                         <w:rPr>
+                          <w:noProof/>
                           <w:color w:val="auto"/>
                           <w:sz w:val="22"/>
                         </w:rPr>
@@ -3941,7 +3527,7 @@
                     </pic:cNvPicPr>
                   </pic:nvPicPr>
                   <pic:blipFill>
-                    <a:blip r:embed="rId16">
+                    <a:blip r:embed="rId18">
                       <a:extLst>
                         <a:ext uri="{28A0092B-C50C-407E-A947-70E740481C1C}">
                           <a14:useLocalDpi xmlns:a14="http://schemas.microsoft.com/office/drawing/2010/main" val="0"/>
@@ -4107,6 +3693,7 @@
                             </w:r>
                             <w:r>
                               <w:rPr>
+                                <w:noProof/>
                                 <w:color w:val="auto"/>
                                 <w:sz w:val="22"/>
                               </w:rPr>
@@ -4182,6 +3769,7 @@
                       </w:r>
                       <w:r>
                         <w:rPr>
+                          <w:noProof/>
                           <w:color w:val="auto"/>
                           <w:sz w:val="22"/>
                         </w:rPr>
@@ -4241,7 +3829,7 @@
                     </pic:cNvPicPr>
                   </pic:nvPicPr>
                   <pic:blipFill>
-                    <a:blip r:embed="rId17">
+                    <a:blip r:embed="rId19">
                       <a:extLst>
                         <a:ext uri="{28A0092B-C50C-407E-A947-70E740481C1C}">
                           <a14:useLocalDpi xmlns:a14="http://schemas.microsoft.com/office/drawing/2010/main" val="0"/>
@@ -4420,16 +4008,7 @@
           <w:color w:val="000000" w:themeColor="text1"/>
           <w:sz w:val="24"/>
         </w:rPr>
-        <w:t xml:space="preserve">Cuando se declara una variable global no se permite usar el </w:t>
-      </w:r>
-      <w:proofErr w:type="gramStart"/>
-      <w:r>
-        <w:rPr>
-          <w:rFonts w:ascii="Arial" w:hAnsi="Arial" w:cs="Arial"/>
-          <w:color w:val="000000" w:themeColor="text1"/>
-          <w:sz w:val="24"/>
-        </w:rPr>
-        <w:t xml:space="preserve">operador </w:t>
+        <w:t xml:space="preserve">Cuando se declara una variable global no se permite usar el operador </w:t>
       </w:r>
       <w:r>
         <w:rPr>
@@ -4438,17 +4017,7 @@
           <w:color w:val="000000" w:themeColor="text1"/>
           <w:sz w:val="24"/>
         </w:rPr>
-        <w:t>:</w:t>
-      </w:r>
-      <w:proofErr w:type="gramEnd"/>
-      <w:r>
-        <w:rPr>
-          <w:rFonts w:ascii="Arial" w:hAnsi="Arial" w:cs="Arial"/>
-          <w:b/>
-          <w:color w:val="000000" w:themeColor="text1"/>
-          <w:sz w:val="24"/>
-        </w:rPr>
-        <w:t xml:space="preserve">= </w:t>
+        <w:t xml:space="preserve">:= </w:t>
       </w:r>
       <w:r>
         <w:rPr>
@@ -4498,157 +4067,90 @@
           <w:szCs w:val="28"/>
         </w:rPr>
         <w:lastRenderedPageBreak/>
-        <w:t xml:space="preserve">Tipos de datos en </w:t>
-      </w:r>
-      <w:proofErr w:type="spellStart"/>
-      <w:r>
+        <w:t>Tipos de datos en Go</w:t>
+      </w:r>
+    </w:p>
+    <w:p>
+      <w:pPr>
+        <w:rPr>
+          <w:rFonts w:ascii="Arial" w:hAnsi="Arial" w:cs="Arial"/>
+          <w:color w:val="000000" w:themeColor="text1"/>
+          <w:sz w:val="24"/>
+        </w:rPr>
+      </w:pPr>
+    </w:p>
+    <w:p>
+      <w:pPr>
+        <w:rPr>
+          <w:rFonts w:ascii="Arial" w:hAnsi="Arial" w:cs="Arial"/>
+          <w:sz w:val="24"/>
+        </w:rPr>
+      </w:pPr>
+      <w:r>
+        <w:rPr>
+          <w:rFonts w:ascii="Arial" w:hAnsi="Arial" w:cs="Arial"/>
+          <w:sz w:val="24"/>
+        </w:rPr>
+        <w:t>Go posee 4 categorias de datos: básico, conjuntos o sets, referencias e interfaces.</w:t>
+      </w:r>
+    </w:p>
+    <w:p>
+      <w:pPr>
+        <w:rPr>
+          <w:rFonts w:ascii="Arial" w:hAnsi="Arial" w:cs="Arial"/>
+          <w:sz w:val="24"/>
+        </w:rPr>
+      </w:pPr>
+    </w:p>
+    <w:p>
+      <w:pPr>
         <w:rPr>
           <w:rFonts w:ascii="Arial" w:hAnsi="Arial" w:cs="Arial"/>
           <w:b/>
           <w:bCs/>
-          <w:color w:val="000000" w:themeColor="text1"/>
-          <w:sz w:val="32"/>
-          <w:szCs w:val="28"/>
-        </w:rPr>
-        <w:t>Go</w:t>
-      </w:r>
-      <w:proofErr w:type="spellEnd"/>
-    </w:p>
-    <w:p>
-      <w:pPr>
-        <w:rPr>
-          <w:rFonts w:ascii="Arial" w:hAnsi="Arial" w:cs="Arial"/>
-          <w:color w:val="000000" w:themeColor="text1"/>
-          <w:sz w:val="24"/>
-        </w:rPr>
-      </w:pPr>
-    </w:p>
-    <w:p>
-      <w:pPr>
-        <w:rPr>
-          <w:rFonts w:ascii="Arial" w:hAnsi="Arial" w:cs="Arial"/>
-          <w:sz w:val="24"/>
-        </w:rPr>
-      </w:pPr>
-      <w:proofErr w:type="spellStart"/>
-      <w:r>
-        <w:rPr>
-          <w:rFonts w:ascii="Arial" w:hAnsi="Arial" w:cs="Arial"/>
-          <w:sz w:val="24"/>
-        </w:rPr>
-        <w:t>Go</w:t>
-      </w:r>
-      <w:proofErr w:type="spellEnd"/>
-      <w:r>
-        <w:rPr>
-          <w:rFonts w:ascii="Arial" w:hAnsi="Arial" w:cs="Arial"/>
-          <w:sz w:val="24"/>
-        </w:rPr>
-        <w:t xml:space="preserve"> posee 4 </w:t>
-      </w:r>
-      <w:proofErr w:type="spellStart"/>
-      <w:r>
-        <w:rPr>
-          <w:rFonts w:ascii="Arial" w:hAnsi="Arial" w:cs="Arial"/>
-          <w:sz w:val="24"/>
-        </w:rPr>
-        <w:t>categorias</w:t>
-      </w:r>
-      <w:proofErr w:type="spellEnd"/>
-      <w:r>
-        <w:rPr>
-          <w:rFonts w:ascii="Arial" w:hAnsi="Arial" w:cs="Arial"/>
-          <w:sz w:val="24"/>
-        </w:rPr>
-        <w:t xml:space="preserve"> de datos: básico, conjuntos o sets, referencias e interfaces.</w:t>
-      </w:r>
-    </w:p>
-    <w:p>
-      <w:pPr>
-        <w:rPr>
-          <w:rFonts w:ascii="Arial" w:hAnsi="Arial" w:cs="Arial"/>
-          <w:sz w:val="24"/>
-        </w:rPr>
-      </w:pPr>
-    </w:p>
-    <w:p>
-      <w:pPr>
+          <w:sz w:val="24"/>
+        </w:rPr>
+      </w:pPr>
+      <w:r>
+        <w:rPr>
+          <w:rFonts w:ascii="Arial" w:hAnsi="Arial" w:cs="Arial"/>
+          <w:sz w:val="24"/>
+        </w:rPr>
+        <w:t xml:space="preserve">Comencemos por los tipos básicos, estos pueden ser </w:t>
+      </w:r>
+      <w:r>
         <w:rPr>
           <w:rFonts w:ascii="Arial" w:hAnsi="Arial" w:cs="Arial"/>
           <w:b/>
           <w:bCs/>
           <w:sz w:val="24"/>
         </w:rPr>
-      </w:pPr>
-      <w:r>
-        <w:rPr>
-          <w:rFonts w:ascii="Arial" w:hAnsi="Arial" w:cs="Arial"/>
-          <w:sz w:val="24"/>
-        </w:rPr>
-        <w:t xml:space="preserve">Comencemos por los tipos básicos, estos pueden ser </w:t>
-      </w:r>
-      <w:r>
+        <w:t>números (int), booleanos y cadenas.</w:t>
+      </w:r>
+    </w:p>
+    <w:p>
+      <w:pPr>
         <w:rPr>
           <w:rFonts w:ascii="Arial" w:hAnsi="Arial" w:cs="Arial"/>
           <w:b/>
           <w:bCs/>
           <w:sz w:val="24"/>
         </w:rPr>
-        <w:t>números (</w:t>
-      </w:r>
-      <w:proofErr w:type="spellStart"/>
-      <w:r>
-        <w:rPr>
-          <w:rFonts w:ascii="Arial" w:hAnsi="Arial" w:cs="Arial"/>
-          <w:b/>
-          <w:bCs/>
-          <w:sz w:val="24"/>
-        </w:rPr>
-        <w:t>int</w:t>
-      </w:r>
-      <w:proofErr w:type="spellEnd"/>
-      <w:r>
-        <w:rPr>
-          <w:rFonts w:ascii="Arial" w:hAnsi="Arial" w:cs="Arial"/>
-          <w:b/>
-          <w:bCs/>
-          <w:sz w:val="24"/>
-        </w:rPr>
-        <w:t>), booleanos y cadenas.</w:t>
-      </w:r>
-    </w:p>
-    <w:p>
-      <w:pPr>
-        <w:rPr>
-          <w:rFonts w:ascii="Arial" w:hAnsi="Arial" w:cs="Arial"/>
-          <w:b/>
-          <w:bCs/>
-          <w:sz w:val="24"/>
-        </w:rPr>
-      </w:pPr>
-    </w:p>
-    <w:p>
-      <w:pPr>
-        <w:rPr>
-          <w:rFonts w:ascii="Arial" w:hAnsi="Arial" w:cs="Arial"/>
-          <w:sz w:val="24"/>
-        </w:rPr>
-      </w:pPr>
-      <w:r>
-        <w:rPr>
-          <w:rFonts w:ascii="Arial" w:hAnsi="Arial" w:cs="Arial"/>
-          <w:sz w:val="24"/>
-        </w:rPr>
-        <w:t>Tipos numéricos</w:t>
-      </w:r>
-      <w:bookmarkStart w:id="0" w:name="_GoBack"/>
-      <w:bookmarkEnd w:id="0"/>
-      <w:r>
-        <w:rPr>
-          <w:rFonts w:ascii="Arial" w:hAnsi="Arial" w:cs="Arial"/>
-          <w:sz w:val="24"/>
-        </w:rPr>
-        <w:t>:</w:t>
+      </w:pPr>
+    </w:p>
+    <w:p>
+      <w:pPr>
+        <w:rPr>
+          <w:rFonts w:ascii="Arial" w:hAnsi="Arial" w:cs="Arial"/>
+          <w:sz w:val="24"/>
+        </w:rPr>
+      </w:pPr>
+      <w:r>
+        <w:rPr>
+          <w:rFonts w:ascii="Arial" w:hAnsi="Arial" w:cs="Arial"/>
+          <w:sz w:val="24"/>
+        </w:rPr>
+        <w:t>Tipos numéricos:</w:t>
       </w:r>
     </w:p>
     <w:p>
@@ -5558,35 +5060,7 @@
                 <w:rFonts w:ascii="Arial" w:hAnsi="Arial" w:cs="Arial"/>
                 <w:b w:val="0"/>
               </w:rPr>
-              <w:t>b</w:t>
-            </w:r>
-            <w:r>
-              <w:rPr>
-                <w:rFonts w:ascii="Arial" w:hAnsi="Arial" w:cs="Arial"/>
-                <w:b w:val="0"/>
-              </w:rPr>
-              <w:t>yte</w:t>
-            </w:r>
-            <w:r>
-              <w:rPr>
-                <w:rFonts w:ascii="Arial" w:hAnsi="Arial" w:cs="Arial"/>
-                <w:b w:val="0"/>
-              </w:rPr>
-              <w:t xml:space="preserve"> (</w:t>
-            </w:r>
-            <w:r>
-              <w:rPr>
-                <w:rFonts w:ascii="Arial" w:hAnsi="Arial" w:cs="Arial"/>
-                <w:b w:val="0"/>
-              </w:rPr>
-              <w:t>lo mismo que uint8</w:t>
-            </w:r>
-            <w:r>
-              <w:rPr>
-                <w:rFonts w:ascii="Arial" w:hAnsi="Arial" w:cs="Arial"/>
-                <w:b w:val="0"/>
-              </w:rPr>
-              <w:t>)</w:t>
+              <w:t>byte (lo mismo que uint8)</w:t>
             </w:r>
           </w:p>
         </w:tc>
@@ -5645,42 +5119,12 @@
                 <w:b w:val="0"/>
               </w:rPr>
             </w:pPr>
-            <w:proofErr w:type="spellStart"/>
             <w:r>
               <w:rPr>
                 <w:rFonts w:ascii="Arial" w:hAnsi="Arial" w:cs="Arial"/>
                 <w:b w:val="0"/>
               </w:rPr>
-              <w:t>rune</w:t>
-            </w:r>
-            <w:proofErr w:type="spellEnd"/>
-            <w:r>
-              <w:rPr>
-                <w:rFonts w:ascii="Arial" w:hAnsi="Arial" w:cs="Arial"/>
-                <w:b w:val="0"/>
-              </w:rPr>
-              <w:t xml:space="preserve">  </w:t>
-            </w:r>
-            <w:r>
-              <w:rPr>
-                <w:rFonts w:ascii="Arial" w:hAnsi="Arial" w:cs="Arial"/>
-                <w:b w:val="0"/>
-              </w:rPr>
-              <w:t>(</w:t>
-            </w:r>
-            <w:r>
-              <w:rPr>
-                <w:rFonts w:ascii="Arial" w:hAnsi="Arial" w:cs="Arial"/>
-                <w:b w:val="0"/>
-              </w:rPr>
-              <w:t>lo mismo que int32</w:t>
-            </w:r>
-            <w:r>
-              <w:rPr>
-                <w:rFonts w:ascii="Arial" w:hAnsi="Arial" w:cs="Arial"/>
-                <w:b w:val="0"/>
-              </w:rPr>
-              <w:t>)</w:t>
+              <w:t>rune  (lo mismo que int32)</w:t>
             </w:r>
           </w:p>
         </w:tc>
@@ -5761,7 +5205,6 @@
           <w:rFonts w:ascii="Arial" w:hAnsi="Arial" w:cs="Arial"/>
           <w:b/>
         </w:rPr>
-        <w:lastRenderedPageBreak/>
         <w:t>Tipos dependientes de la plataforma</w:t>
       </w:r>
     </w:p>
@@ -5845,7 +5288,6 @@
                 <w:szCs w:val="24"/>
               </w:rPr>
             </w:pPr>
-            <w:proofErr w:type="spellStart"/>
             <w:r>
               <w:rPr>
                 <w:rFonts w:ascii="Arial" w:hAnsi="Arial" w:cs="Arial"/>
@@ -5854,7 +5296,6 @@
               </w:rPr>
               <w:t>uint</w:t>
             </w:r>
-            <w:proofErr w:type="spellEnd"/>
           </w:p>
         </w:tc>
         <w:tc>
@@ -5897,7 +5338,6 @@
                 <w:szCs w:val="24"/>
               </w:rPr>
             </w:pPr>
-            <w:proofErr w:type="spellStart"/>
             <w:r>
               <w:rPr>
                 <w:rFonts w:ascii="Arial" w:hAnsi="Arial" w:cs="Arial"/>
@@ -5906,7 +5346,6 @@
               </w:rPr>
               <w:t>int</w:t>
             </w:r>
-            <w:proofErr w:type="spellEnd"/>
           </w:p>
         </w:tc>
         <w:tc>
@@ -5953,7 +5392,6 @@
                 <w:szCs w:val="24"/>
               </w:rPr>
             </w:pPr>
-            <w:proofErr w:type="spellStart"/>
             <w:r>
               <w:rPr>
                 <w:rFonts w:ascii="Arial" w:hAnsi="Arial" w:cs="Arial"/>
@@ -5962,7 +5400,6 @@
               </w:rPr>
               <w:t>uintptr</w:t>
             </w:r>
-            <w:proofErr w:type="spellEnd"/>
           </w:p>
         </w:tc>
         <w:tc>
@@ -5984,14 +5421,7 @@
                 <w:rFonts w:ascii="Arial" w:hAnsi="Arial" w:cs="Arial"/>
                 <w:szCs w:val="24"/>
               </w:rPr>
-              <w:t>E</w:t>
-            </w:r>
-            <w:r>
-              <w:rPr>
-                <w:rFonts w:ascii="Arial" w:hAnsi="Arial" w:cs="Arial"/>
-                <w:szCs w:val="24"/>
-              </w:rPr>
-              <w:t>ntero suficientemente largo para almacenar un puntero</w:t>
+              <w:t>Entero suficientemente largo para almacenar un puntero</w:t>
             </w:r>
           </w:p>
         </w:tc>
@@ -6009,6 +5439,1784 @@
       <w:pPr>
         <w:rPr>
           <w:rFonts w:ascii="Arial" w:hAnsi="Arial" w:cs="Arial"/>
+          <w:sz w:val="24"/>
+        </w:rPr>
+      </w:pPr>
+      <w:r>
+        <w:rPr>
+          <w:rFonts w:ascii="Arial" w:hAnsi="Arial" w:cs="Arial"/>
+          <w:sz w:val="24"/>
+        </w:rPr>
+        <w:lastRenderedPageBreak/>
+        <w:t>Tipos float</w:t>
+      </w:r>
+      <w:r>
+        <w:rPr>
+          <w:rFonts w:ascii="Arial" w:hAnsi="Arial" w:cs="Arial"/>
+          <w:sz w:val="24"/>
+        </w:rPr>
+        <w:t>:</w:t>
+      </w:r>
+    </w:p>
+    <w:p>
+      <w:pPr>
+        <w:rPr>
+          <w:rFonts w:ascii="Arial" w:hAnsi="Arial" w:cs="Arial"/>
+          <w:sz w:val="24"/>
+        </w:rPr>
+      </w:pPr>
+    </w:p>
+    <w:tbl>
+      <w:tblPr>
+        <w:tblStyle w:val="Tablanormal1"/>
+        <w:tblW w:w="0" w:type="auto"/>
+        <w:tblLook w:val="04A0" w:firstRow="1" w:lastRow="0" w:firstColumn="1" w:lastColumn="0" w:noHBand="0" w:noVBand="1"/>
+      </w:tblPr>
+      <w:tblGrid>
+        <w:gridCol w:w="1696"/>
+        <w:gridCol w:w="4537"/>
+        <w:gridCol w:w="3117"/>
+      </w:tblGrid>
+      <w:tr>
+        <w:trPr>
+          <w:cnfStyle w:val="100000000000" w:firstRow="1" w:lastRow="0" w:firstColumn="0" w:lastColumn="0" w:oddVBand="0" w:evenVBand="0" w:oddHBand="0" w:evenHBand="0" w:firstRowFirstColumn="0" w:firstRowLastColumn="0" w:lastRowFirstColumn="0" w:lastRowLastColumn="0"/>
+        </w:trPr>
+        <w:tc>
+          <w:tcPr>
+            <w:cnfStyle w:val="001000000000" w:firstRow="0" w:lastRow="0" w:firstColumn="1" w:lastColumn="0" w:oddVBand="0" w:evenVBand="0" w:oddHBand="0" w:evenHBand="0" w:firstRowFirstColumn="0" w:firstRowLastColumn="0" w:lastRowFirstColumn="0" w:lastRowLastColumn="0"/>
+            <w:tcW w:w="1696" w:type="dxa"/>
+          </w:tcPr>
+          <w:p>
+            <w:pPr>
+              <w:jc w:val="center"/>
+              <w:rPr>
+                <w:rFonts w:ascii="Arial" w:hAnsi="Arial" w:cs="Arial"/>
+                <w:sz w:val="24"/>
+                <w:szCs w:val="24"/>
+              </w:rPr>
+            </w:pPr>
+            <w:r>
+              <w:rPr>
+                <w:rFonts w:ascii="Arial" w:hAnsi="Arial" w:cs="Arial"/>
+                <w:sz w:val="24"/>
+                <w:szCs w:val="24"/>
+              </w:rPr>
+              <w:t>Tipo</w:t>
+            </w:r>
+          </w:p>
+        </w:tc>
+        <w:tc>
+          <w:tcPr>
+            <w:tcW w:w="4537" w:type="dxa"/>
+          </w:tcPr>
+          <w:p>
+            <w:pPr>
+              <w:jc w:val="center"/>
+              <w:cnfStyle w:val="100000000000" w:firstRow="1" w:lastRow="0" w:firstColumn="0" w:lastColumn="0" w:oddVBand="0" w:evenVBand="0" w:oddHBand="0" w:evenHBand="0" w:firstRowFirstColumn="0" w:firstRowLastColumn="0" w:lastRowFirstColumn="0" w:lastRowLastColumn="0"/>
+              <w:rPr>
+                <w:rFonts w:ascii="Arial" w:hAnsi="Arial" w:cs="Arial"/>
+                <w:sz w:val="24"/>
+                <w:szCs w:val="24"/>
+                <w:lang w:val="en-US"/>
+              </w:rPr>
+            </w:pPr>
+            <w:r>
+              <w:rPr>
+                <w:rFonts w:ascii="Arial" w:hAnsi="Arial" w:cs="Arial"/>
+                <w:sz w:val="24"/>
+                <w:szCs w:val="24"/>
+              </w:rPr>
+              <w:t>Precisión</w:t>
+            </w:r>
+          </w:p>
+        </w:tc>
+        <w:tc>
+          <w:tcPr>
+            <w:tcW w:w="3117" w:type="dxa"/>
+          </w:tcPr>
+          <w:p>
+            <w:pPr>
+              <w:jc w:val="center"/>
+              <w:cnfStyle w:val="100000000000" w:firstRow="1" w:lastRow="0" w:firstColumn="0" w:lastColumn="0" w:oddVBand="0" w:evenVBand="0" w:oddHBand="0" w:evenHBand="0" w:firstRowFirstColumn="0" w:firstRowLastColumn="0" w:lastRowFirstColumn="0" w:lastRowLastColumn="0"/>
+              <w:rPr>
+                <w:rFonts w:ascii="Arial" w:hAnsi="Arial" w:cs="Arial"/>
+                <w:sz w:val="24"/>
+                <w:szCs w:val="24"/>
+              </w:rPr>
+            </w:pPr>
+            <w:r>
+              <w:rPr>
+                <w:rFonts w:ascii="Arial" w:hAnsi="Arial" w:cs="Arial"/>
+                <w:sz w:val="24"/>
+                <w:szCs w:val="24"/>
+              </w:rPr>
+              <w:t>Consumo de memoria</w:t>
+            </w:r>
+          </w:p>
+        </w:tc>
+      </w:tr>
+      <w:tr>
+        <w:trPr>
+          <w:cnfStyle w:val="000000100000" w:firstRow="0" w:lastRow="0" w:firstColumn="0" w:lastColumn="0" w:oddVBand="0" w:evenVBand="0" w:oddHBand="1" w:evenHBand="0" w:firstRowFirstColumn="0" w:firstRowLastColumn="0" w:lastRowFirstColumn="0" w:lastRowLastColumn="0"/>
+        </w:trPr>
+        <w:tc>
+          <w:tcPr>
+            <w:cnfStyle w:val="001000000000" w:firstRow="0" w:lastRow="0" w:firstColumn="1" w:lastColumn="0" w:oddVBand="0" w:evenVBand="0" w:oddHBand="0" w:evenHBand="0" w:firstRowFirstColumn="0" w:firstRowLastColumn="0" w:lastRowFirstColumn="0" w:lastRowLastColumn="0"/>
+            <w:tcW w:w="1696" w:type="dxa"/>
+            <w:vAlign w:val="center"/>
+          </w:tcPr>
+          <w:p>
+            <w:pPr>
+              <w:tabs>
+                <w:tab w:val="left" w:pos="1260"/>
+              </w:tabs>
+              <w:jc w:val="center"/>
+              <w:rPr>
+                <w:rFonts w:ascii="Arial" w:hAnsi="Arial" w:cs="Arial"/>
+                <w:b w:val="0"/>
+                <w:sz w:val="24"/>
+              </w:rPr>
+            </w:pPr>
+            <w:r>
+              <w:rPr>
+                <w:rFonts w:ascii="Arial" w:hAnsi="Arial" w:cs="Arial"/>
+                <w:b w:val="0"/>
+                <w:sz w:val="24"/>
+              </w:rPr>
+              <w:t>Float32</w:t>
+            </w:r>
+          </w:p>
+        </w:tc>
+        <w:tc>
+          <w:tcPr>
+            <w:tcW w:w="4537" w:type="dxa"/>
+            <w:vAlign w:val="center"/>
+          </w:tcPr>
+          <w:p>
+            <w:pPr>
+              <w:jc w:val="center"/>
+              <w:cnfStyle w:val="000000100000" w:firstRow="0" w:lastRow="0" w:firstColumn="0" w:lastColumn="0" w:oddVBand="0" w:evenVBand="0" w:oddHBand="1" w:evenHBand="0" w:firstRowFirstColumn="0" w:firstRowLastColumn="0" w:lastRowFirstColumn="0" w:lastRowLastColumn="0"/>
+              <w:rPr>
+                <w:rFonts w:ascii="Arial" w:hAnsi="Arial" w:cs="Arial"/>
+                <w:sz w:val="24"/>
+              </w:rPr>
+            </w:pPr>
+            <w:r>
+              <w:rPr>
+                <w:rFonts w:ascii="Arial" w:hAnsi="Arial" w:cs="Arial"/>
+                <w:sz w:val="24"/>
+              </w:rPr>
+              <w:t>6 digitos</w:t>
+            </w:r>
+          </w:p>
+        </w:tc>
+        <w:tc>
+          <w:tcPr>
+            <w:tcW w:w="3117" w:type="dxa"/>
+            <w:vAlign w:val="center"/>
+          </w:tcPr>
+          <w:p>
+            <w:pPr>
+              <w:jc w:val="center"/>
+              <w:cnfStyle w:val="000000100000" w:firstRow="0" w:lastRow="0" w:firstColumn="0" w:lastColumn="0" w:oddVBand="0" w:evenVBand="0" w:oddHBand="1" w:evenHBand="0" w:firstRowFirstColumn="0" w:firstRowLastColumn="0" w:lastRowFirstColumn="0" w:lastRowLastColumn="0"/>
+              <w:rPr>
+                <w:rFonts w:ascii="Arial" w:hAnsi="Arial" w:cs="Arial"/>
+                <w:sz w:val="24"/>
+              </w:rPr>
+            </w:pPr>
+            <w:r>
+              <w:rPr>
+                <w:rFonts w:ascii="Arial" w:hAnsi="Arial" w:cs="Arial"/>
+                <w:sz w:val="24"/>
+              </w:rPr>
+              <w:t>4 byte</w:t>
+            </w:r>
+          </w:p>
+        </w:tc>
+      </w:tr>
+      <w:tr>
+        <w:tc>
+          <w:tcPr>
+            <w:cnfStyle w:val="001000000000" w:firstRow="0" w:lastRow="0" w:firstColumn="1" w:lastColumn="0" w:oddVBand="0" w:evenVBand="0" w:oddHBand="0" w:evenHBand="0" w:firstRowFirstColumn="0" w:firstRowLastColumn="0" w:lastRowFirstColumn="0" w:lastRowLastColumn="0"/>
+            <w:tcW w:w="1696" w:type="dxa"/>
+            <w:vAlign w:val="center"/>
+          </w:tcPr>
+          <w:p>
+            <w:pPr>
+              <w:jc w:val="center"/>
+              <w:rPr>
+                <w:rFonts w:ascii="Arial" w:hAnsi="Arial" w:cs="Arial"/>
+                <w:b w:val="0"/>
+                <w:sz w:val="24"/>
+              </w:rPr>
+            </w:pPr>
+            <w:r>
+              <w:rPr>
+                <w:rFonts w:ascii="Arial" w:hAnsi="Arial" w:cs="Arial"/>
+                <w:b w:val="0"/>
+                <w:sz w:val="24"/>
+              </w:rPr>
+              <w:t>Float64</w:t>
+            </w:r>
+          </w:p>
+        </w:tc>
+        <w:tc>
+          <w:tcPr>
+            <w:tcW w:w="4537" w:type="dxa"/>
+            <w:vAlign w:val="center"/>
+          </w:tcPr>
+          <w:p>
+            <w:pPr>
+              <w:jc w:val="center"/>
+              <w:cnfStyle w:val="000000000000" w:firstRow="0" w:lastRow="0" w:firstColumn="0" w:lastColumn="0" w:oddVBand="0" w:evenVBand="0" w:oddHBand="0" w:evenHBand="0" w:firstRowFirstColumn="0" w:firstRowLastColumn="0" w:lastRowFirstColumn="0" w:lastRowLastColumn="0"/>
+              <w:rPr>
+                <w:rFonts w:ascii="Arial" w:hAnsi="Arial" w:cs="Arial"/>
+                <w:sz w:val="24"/>
+              </w:rPr>
+            </w:pPr>
+            <w:r>
+              <w:rPr>
+                <w:rFonts w:ascii="Arial" w:hAnsi="Arial" w:cs="Arial"/>
+                <w:sz w:val="24"/>
+              </w:rPr>
+              <w:t>15 digitos</w:t>
+            </w:r>
+          </w:p>
+        </w:tc>
+        <w:tc>
+          <w:tcPr>
+            <w:tcW w:w="3117" w:type="dxa"/>
+            <w:vAlign w:val="center"/>
+          </w:tcPr>
+          <w:p>
+            <w:pPr>
+              <w:jc w:val="center"/>
+              <w:cnfStyle w:val="000000000000" w:firstRow="0" w:lastRow="0" w:firstColumn="0" w:lastColumn="0" w:oddVBand="0" w:evenVBand="0" w:oddHBand="0" w:evenHBand="0" w:firstRowFirstColumn="0" w:firstRowLastColumn="0" w:lastRowFirstColumn="0" w:lastRowLastColumn="0"/>
+              <w:rPr>
+                <w:rFonts w:ascii="Arial" w:hAnsi="Arial" w:cs="Arial"/>
+                <w:sz w:val="24"/>
+              </w:rPr>
+            </w:pPr>
+            <w:r>
+              <w:rPr>
+                <w:rFonts w:ascii="Arial" w:hAnsi="Arial" w:cs="Arial"/>
+                <w:sz w:val="24"/>
+              </w:rPr>
+              <w:t>8 byte</w:t>
+            </w:r>
+          </w:p>
+        </w:tc>
+      </w:tr>
+      <w:tr>
+        <w:trPr>
+          <w:cnfStyle w:val="000000100000" w:firstRow="0" w:lastRow="0" w:firstColumn="0" w:lastColumn="0" w:oddVBand="0" w:evenVBand="0" w:oddHBand="1" w:evenHBand="0" w:firstRowFirstColumn="0" w:firstRowLastColumn="0" w:lastRowFirstColumn="0" w:lastRowLastColumn="0"/>
+        </w:trPr>
+        <w:tc>
+          <w:tcPr>
+            <w:cnfStyle w:val="001000000000" w:firstRow="0" w:lastRow="0" w:firstColumn="1" w:lastColumn="0" w:oddVBand="0" w:evenVBand="0" w:oddHBand="0" w:evenHBand="0" w:firstRowFirstColumn="0" w:firstRowLastColumn="0" w:lastRowFirstColumn="0" w:lastRowLastColumn="0"/>
+            <w:tcW w:w="1696" w:type="dxa"/>
+            <w:vAlign w:val="center"/>
+          </w:tcPr>
+          <w:p>
+            <w:pPr>
+              <w:jc w:val="center"/>
+              <w:rPr>
+                <w:rFonts w:ascii="Arial" w:hAnsi="Arial" w:cs="Arial"/>
+                <w:b w:val="0"/>
+                <w:sz w:val="24"/>
+              </w:rPr>
+            </w:pPr>
+            <w:r>
+              <w:rPr>
+                <w:rFonts w:ascii="Arial" w:hAnsi="Arial" w:cs="Arial"/>
+                <w:b w:val="0"/>
+                <w:sz w:val="24"/>
+              </w:rPr>
+              <w:t>Complex64</w:t>
+            </w:r>
+          </w:p>
+        </w:tc>
+        <w:tc>
+          <w:tcPr>
+            <w:tcW w:w="4537" w:type="dxa"/>
+            <w:vAlign w:val="center"/>
+          </w:tcPr>
+          <w:p>
+            <w:pPr>
+              <w:jc w:val="center"/>
+              <w:cnfStyle w:val="000000100000" w:firstRow="0" w:lastRow="0" w:firstColumn="0" w:lastColumn="0" w:oddVBand="0" w:evenVBand="0" w:oddHBand="1" w:evenHBand="0" w:firstRowFirstColumn="0" w:firstRowLastColumn="0" w:lastRowFirstColumn="0" w:lastRowLastColumn="0"/>
+              <w:rPr>
+                <w:rFonts w:ascii="Arial" w:hAnsi="Arial" w:cs="Arial"/>
+                <w:sz w:val="24"/>
+              </w:rPr>
+            </w:pPr>
+            <w:r>
+              <w:rPr>
+                <w:rFonts w:ascii="Arial" w:hAnsi="Arial" w:cs="Arial"/>
+                <w:sz w:val="24"/>
+              </w:rPr>
+              <w:t>Numero complejo para float32</w:t>
+            </w:r>
+          </w:p>
+        </w:tc>
+        <w:tc>
+          <w:tcPr>
+            <w:tcW w:w="3117" w:type="dxa"/>
+            <w:vAlign w:val="center"/>
+          </w:tcPr>
+          <w:p>
+            <w:pPr>
+              <w:jc w:val="center"/>
+              <w:cnfStyle w:val="000000100000" w:firstRow="0" w:lastRow="0" w:firstColumn="0" w:lastColumn="0" w:oddVBand="0" w:evenVBand="0" w:oddHBand="1" w:evenHBand="0" w:firstRowFirstColumn="0" w:firstRowLastColumn="0" w:lastRowFirstColumn="0" w:lastRowLastColumn="0"/>
+              <w:rPr>
+                <w:rFonts w:ascii="Arial" w:hAnsi="Arial" w:cs="Arial"/>
+                <w:sz w:val="24"/>
+              </w:rPr>
+            </w:pPr>
+            <w:r>
+              <w:rPr>
+                <w:rFonts w:ascii="Arial" w:hAnsi="Arial" w:cs="Arial"/>
+                <w:sz w:val="24"/>
+              </w:rPr>
+              <w:t>8 byte</w:t>
+            </w:r>
+          </w:p>
+        </w:tc>
+      </w:tr>
+      <w:tr>
+        <w:tc>
+          <w:tcPr>
+            <w:cnfStyle w:val="001000000000" w:firstRow="0" w:lastRow="0" w:firstColumn="1" w:lastColumn="0" w:oddVBand="0" w:evenVBand="0" w:oddHBand="0" w:evenHBand="0" w:firstRowFirstColumn="0" w:firstRowLastColumn="0" w:lastRowFirstColumn="0" w:lastRowLastColumn="0"/>
+            <w:tcW w:w="1696" w:type="dxa"/>
+            <w:vAlign w:val="center"/>
+          </w:tcPr>
+          <w:p>
+            <w:pPr>
+              <w:jc w:val="center"/>
+              <w:rPr>
+                <w:rFonts w:ascii="Arial" w:hAnsi="Arial" w:cs="Arial"/>
+                <w:b w:val="0"/>
+                <w:sz w:val="24"/>
+              </w:rPr>
+            </w:pPr>
+            <w:r>
+              <w:rPr>
+                <w:rFonts w:ascii="Arial" w:hAnsi="Arial" w:cs="Arial"/>
+                <w:b w:val="0"/>
+                <w:sz w:val="24"/>
+              </w:rPr>
+              <w:t>Complex128</w:t>
+            </w:r>
+          </w:p>
+        </w:tc>
+        <w:tc>
+          <w:tcPr>
+            <w:tcW w:w="4537" w:type="dxa"/>
+            <w:vAlign w:val="center"/>
+          </w:tcPr>
+          <w:p>
+            <w:pPr>
+              <w:jc w:val="center"/>
+              <w:cnfStyle w:val="000000000000" w:firstRow="0" w:lastRow="0" w:firstColumn="0" w:lastColumn="0" w:oddVBand="0" w:evenVBand="0" w:oddHBand="0" w:evenHBand="0" w:firstRowFirstColumn="0" w:firstRowLastColumn="0" w:lastRowFirstColumn="0" w:lastRowLastColumn="0"/>
+              <w:rPr>
+                <w:rFonts w:ascii="Arial" w:hAnsi="Arial" w:cs="Arial"/>
+                <w:sz w:val="24"/>
+              </w:rPr>
+            </w:pPr>
+            <w:r>
+              <w:rPr>
+                <w:rFonts w:ascii="Arial" w:hAnsi="Arial" w:cs="Arial"/>
+                <w:sz w:val="24"/>
+              </w:rPr>
+              <w:t>Numero complejo para float64</w:t>
+            </w:r>
+          </w:p>
+        </w:tc>
+        <w:tc>
+          <w:tcPr>
+            <w:tcW w:w="3117" w:type="dxa"/>
+            <w:vAlign w:val="center"/>
+          </w:tcPr>
+          <w:p>
+            <w:pPr>
+              <w:jc w:val="center"/>
+              <w:cnfStyle w:val="000000000000" w:firstRow="0" w:lastRow="0" w:firstColumn="0" w:lastColumn="0" w:oddVBand="0" w:evenVBand="0" w:oddHBand="0" w:evenHBand="0" w:firstRowFirstColumn="0" w:firstRowLastColumn="0" w:lastRowFirstColumn="0" w:lastRowLastColumn="0"/>
+              <w:rPr>
+                <w:rFonts w:ascii="Arial" w:hAnsi="Arial" w:cs="Arial"/>
+                <w:sz w:val="24"/>
+              </w:rPr>
+            </w:pPr>
+            <w:r>
+              <w:rPr>
+                <w:rFonts w:ascii="Arial" w:hAnsi="Arial" w:cs="Arial"/>
+                <w:sz w:val="24"/>
+              </w:rPr>
+              <w:t>16 byte</w:t>
+            </w:r>
+          </w:p>
+        </w:tc>
+      </w:tr>
+    </w:tbl>
+    <w:p>
+      <w:pPr>
+        <w:rPr>
+          <w:rFonts w:ascii="Arial" w:hAnsi="Arial" w:cs="Arial"/>
+          <w:sz w:val="24"/>
+        </w:rPr>
+      </w:pPr>
+    </w:p>
+    <w:p>
+      <w:pPr>
+        <w:rPr>
+          <w:rFonts w:ascii="Arial" w:hAnsi="Arial" w:cs="Arial"/>
+          <w:sz w:val="24"/>
+        </w:rPr>
+      </w:pPr>
+      <w:r>
+        <w:rPr>
+          <w:rFonts w:ascii="Arial" w:hAnsi="Arial" w:cs="Arial"/>
+          <w:sz w:val="24"/>
+        </w:rPr>
+        <w:t>Tipos boolean:</w:t>
+      </w:r>
+    </w:p>
+    <w:p>
+      <w:pPr>
+        <w:rPr>
+          <w:rFonts w:ascii="Arial" w:hAnsi="Arial" w:cs="Arial"/>
+          <w:sz w:val="24"/>
+        </w:rPr>
+      </w:pPr>
+    </w:p>
+    <w:p>
+      <w:pPr>
+        <w:rPr>
+          <w:rFonts w:ascii="Arial" w:hAnsi="Arial" w:cs="Arial"/>
+          <w:b/>
+          <w:sz w:val="24"/>
+        </w:rPr>
+      </w:pPr>
+      <w:r>
+        <w:rPr>
+          <w:rFonts w:ascii="Arial" w:hAnsi="Arial" w:cs="Arial"/>
+          <w:sz w:val="24"/>
+        </w:rPr>
+        <w:t xml:space="preserve">Los tipos de datos boolean solo pueden almacenar dos valores </w:t>
+      </w:r>
+      <w:r>
+        <w:rPr>
+          <w:rFonts w:ascii="Arial" w:hAnsi="Arial" w:cs="Arial"/>
+          <w:b/>
+          <w:sz w:val="24"/>
+        </w:rPr>
+        <w:t xml:space="preserve">false </w:t>
+      </w:r>
+      <w:r>
+        <w:rPr>
+          <w:rFonts w:ascii="Arial" w:hAnsi="Arial" w:cs="Arial"/>
+          <w:sz w:val="24"/>
+        </w:rPr>
+        <w:t xml:space="preserve">o </w:t>
+      </w:r>
+      <w:r>
+        <w:rPr>
+          <w:rFonts w:ascii="Arial" w:hAnsi="Arial" w:cs="Arial"/>
+          <w:b/>
+          <w:sz w:val="24"/>
+        </w:rPr>
+        <w:t>true.</w:t>
+      </w:r>
+    </w:p>
+    <w:p>
+      <w:pPr>
+        <w:rPr>
+          <w:rFonts w:ascii="Arial" w:hAnsi="Arial" w:cs="Arial"/>
+          <w:b/>
+          <w:sz w:val="24"/>
+        </w:rPr>
+      </w:pPr>
+    </w:p>
+    <w:p>
+      <w:pPr>
+        <w:rPr>
+          <w:rFonts w:ascii="Arial" w:hAnsi="Arial" w:cs="Arial"/>
+          <w:sz w:val="24"/>
+          <w:lang w:val="en-US"/>
+        </w:rPr>
+      </w:pPr>
+      <w:r>
+        <w:rPr>
+          <w:rFonts w:ascii="Arial" w:hAnsi="Arial" w:cs="Arial"/>
+          <w:sz w:val="24"/>
+        </w:rPr>
+        <w:t>Tipo</w:t>
+      </w:r>
+      <w:r>
+        <w:rPr>
+          <w:rFonts w:ascii="Arial" w:hAnsi="Arial" w:cs="Arial"/>
+          <w:sz w:val="24"/>
+          <w:lang w:val="en-US"/>
+        </w:rPr>
+        <w:t xml:space="preserve"> string</w:t>
+      </w:r>
+      <w:r>
+        <w:rPr>
+          <w:rFonts w:ascii="Arial" w:hAnsi="Arial" w:cs="Arial"/>
+          <w:sz w:val="24"/>
+          <w:lang w:val="en-US"/>
+        </w:rPr>
+        <w:t>:</w:t>
+      </w:r>
+    </w:p>
+    <w:p>
+      <w:pPr>
+        <w:rPr>
+          <w:rFonts w:ascii="Arial" w:hAnsi="Arial" w:cs="Arial"/>
+          <w:sz w:val="24"/>
+        </w:rPr>
+      </w:pPr>
+      <w:r>
+        <w:rPr>
+          <w:rFonts w:ascii="Arial" w:hAnsi="Arial" w:cs="Arial"/>
+          <w:sz w:val="24"/>
+        </w:rPr>
+        <w:t>En Go a diferencia de los demás lenguajes de programación los string son una secuencia de bytes.</w:t>
+      </w:r>
+    </w:p>
+    <w:p>
+      <w:pPr>
+        <w:rPr>
+          <w:rFonts w:ascii="Arial" w:hAnsi="Arial" w:cs="Arial"/>
+          <w:sz w:val="24"/>
+        </w:rPr>
+      </w:pPr>
+    </w:p>
+    <w:p>
+      <w:pPr>
+        <w:rPr>
+          <w:rFonts w:ascii="Arial" w:hAnsi="Arial" w:cs="Arial"/>
+          <w:sz w:val="24"/>
+        </w:rPr>
+      </w:pPr>
+      <w:r>
+        <w:rPr>
+          <w:rFonts w:ascii="Arial" w:hAnsi="Arial" w:cs="Arial"/>
+          <w:sz w:val="24"/>
+        </w:rPr>
+        <w:t>Otras características del tipo string en Go es que son indexables e inmutables. Cuando se intenta acceder a un carácter que conforma un string lo que se obtiene es el código Unicode (utf-8).</w:t>
+      </w:r>
+    </w:p>
+    <w:p>
+      <w:pPr>
+        <w:rPr>
+          <w:rFonts w:ascii="Arial" w:hAnsi="Arial" w:cs="Arial"/>
+          <w:sz w:val="24"/>
+        </w:rPr>
+      </w:pPr>
+      <w:r>
+        <w:rPr>
+          <w:noProof/>
+          <w:lang w:val="en-US"/>
+        </w:rPr>
+        <w:drawing>
+          <wp:anchor distT="0" distB="0" distL="114300" distR="114300" simplePos="0" relativeHeight="251800576" behindDoc="0" locked="0" layoutInCell="1" allowOverlap="1" wp14:anchorId="2D1B9B1E" wp14:editId="171A9622">
+            <wp:simplePos x="0" y="0"/>
+            <wp:positionH relativeFrom="column">
+              <wp:posOffset>2733675</wp:posOffset>
+            </wp:positionH>
+            <wp:positionV relativeFrom="paragraph">
+              <wp:posOffset>288290</wp:posOffset>
+            </wp:positionV>
+            <wp:extent cx="2905125" cy="703580"/>
+            <wp:effectExtent l="0" t="0" r="9525" b="1270"/>
+            <wp:wrapSquare wrapText="bothSides"/>
+            <wp:docPr id="33" name="Imagen 33"/>
+            <wp:cNvGraphicFramePr>
+              <a:graphicFrameLocks xmlns:a="http://schemas.openxmlformats.org/drawingml/2006/main" noChangeAspect="1"/>
+            </wp:cNvGraphicFramePr>
+            <a:graphic xmlns:a="http://schemas.openxmlformats.org/drawingml/2006/main">
+              <a:graphicData uri="http://schemas.openxmlformats.org/drawingml/2006/picture">
+                <pic:pic xmlns:pic="http://schemas.openxmlformats.org/drawingml/2006/picture">
+                  <pic:nvPicPr>
+                    <pic:cNvPr id="1" name=""/>
+                    <pic:cNvPicPr/>
+                  </pic:nvPicPr>
+                  <pic:blipFill>
+                    <a:blip r:embed="rId20">
+                      <a:extLst>
+                        <a:ext uri="{28A0092B-C50C-407E-A947-70E740481C1C}">
+                          <a14:useLocalDpi xmlns:a14="http://schemas.microsoft.com/office/drawing/2010/main" val="0"/>
+                        </a:ext>
+                      </a:extLst>
+                    </a:blip>
+                    <a:stretch>
+                      <a:fillRect/>
+                    </a:stretch>
+                  </pic:blipFill>
+                  <pic:spPr>
+                    <a:xfrm>
+                      <a:off x="0" y="0"/>
+                      <a:ext cx="2905125" cy="703580"/>
+                    </a:xfrm>
+                    <a:prstGeom prst="rect">
+                      <a:avLst/>
+                    </a:prstGeom>
+                  </pic:spPr>
+                </pic:pic>
+              </a:graphicData>
+            </a:graphic>
+            <wp14:sizeRelH relativeFrom="page">
+              <wp14:pctWidth>0</wp14:pctWidth>
+            </wp14:sizeRelH>
+            <wp14:sizeRelV relativeFrom="page">
+              <wp14:pctHeight>0</wp14:pctHeight>
+            </wp14:sizeRelV>
+          </wp:anchor>
+        </w:drawing>
+      </w:r>
+    </w:p>
+    <w:p>
+      <w:pPr>
+        <w:rPr>
+          <w:rFonts w:ascii="Arial" w:hAnsi="Arial" w:cs="Arial"/>
+          <w:sz w:val="24"/>
+        </w:rPr>
+      </w:pPr>
+      <w:r>
+        <w:rPr>
+          <w:noProof/>
+          <w:lang w:val="en-US"/>
+        </w:rPr>
+        <w:drawing>
+          <wp:anchor distT="0" distB="0" distL="114300" distR="114300" simplePos="0" relativeHeight="251801600" behindDoc="0" locked="0" layoutInCell="1" allowOverlap="1" wp14:anchorId="7335890A" wp14:editId="67D726B6">
+            <wp:simplePos x="0" y="0"/>
+            <wp:positionH relativeFrom="margin">
+              <wp:align>right</wp:align>
+            </wp:positionH>
+            <wp:positionV relativeFrom="paragraph">
+              <wp:posOffset>1059180</wp:posOffset>
+            </wp:positionV>
+            <wp:extent cx="5943600" cy="213360"/>
+            <wp:effectExtent l="0" t="0" r="0" b="0"/>
+            <wp:wrapSquare wrapText="bothSides"/>
+            <wp:docPr id="34" name="Imagen 34"/>
+            <wp:cNvGraphicFramePr>
+              <a:graphicFrameLocks xmlns:a="http://schemas.openxmlformats.org/drawingml/2006/main" noChangeAspect="1"/>
+            </wp:cNvGraphicFramePr>
+            <a:graphic xmlns:a="http://schemas.openxmlformats.org/drawingml/2006/main">
+              <a:graphicData uri="http://schemas.openxmlformats.org/drawingml/2006/picture">
+                <pic:pic xmlns:pic="http://schemas.openxmlformats.org/drawingml/2006/picture">
+                  <pic:nvPicPr>
+                    <pic:cNvPr id="1" name=""/>
+                    <pic:cNvPicPr/>
+                  </pic:nvPicPr>
+                  <pic:blipFill>
+                    <a:blip r:embed="rId21">
+                      <a:extLst>
+                        <a:ext uri="{28A0092B-C50C-407E-A947-70E740481C1C}">
+                          <a14:useLocalDpi xmlns:a14="http://schemas.microsoft.com/office/drawing/2010/main" val="0"/>
+                        </a:ext>
+                      </a:extLst>
+                    </a:blip>
+                    <a:stretch>
+                      <a:fillRect/>
+                    </a:stretch>
+                  </pic:blipFill>
+                  <pic:spPr>
+                    <a:xfrm>
+                      <a:off x="0" y="0"/>
+                      <a:ext cx="5943600" cy="213360"/>
+                    </a:xfrm>
+                    <a:prstGeom prst="rect">
+                      <a:avLst/>
+                    </a:prstGeom>
+                  </pic:spPr>
+                </pic:pic>
+              </a:graphicData>
+            </a:graphic>
+            <wp14:sizeRelH relativeFrom="page">
+              <wp14:pctWidth>0</wp14:pctWidth>
+            </wp14:sizeRelH>
+            <wp14:sizeRelV relativeFrom="page">
+              <wp14:pctHeight>0</wp14:pctHeight>
+            </wp14:sizeRelV>
+          </wp:anchor>
+        </w:drawing>
+      </w:r>
+      <w:r>
+        <w:rPr>
+          <w:noProof/>
+          <w:lang w:val="en-US"/>
+        </w:rPr>
+        <w:drawing>
+          <wp:anchor distT="0" distB="0" distL="114300" distR="114300" simplePos="0" relativeHeight="251799552" behindDoc="0" locked="0" layoutInCell="1" allowOverlap="1" wp14:anchorId="122EBC05" wp14:editId="25EFCEA8">
+            <wp:simplePos x="0" y="0"/>
+            <wp:positionH relativeFrom="column">
+              <wp:posOffset>0</wp:posOffset>
+            </wp:positionH>
+            <wp:positionV relativeFrom="paragraph">
+              <wp:posOffset>1905</wp:posOffset>
+            </wp:positionV>
+            <wp:extent cx="2562225" cy="895350"/>
+            <wp:effectExtent l="0" t="0" r="9525" b="0"/>
+            <wp:wrapSquare wrapText="bothSides"/>
+            <wp:docPr id="31" name="Imagen 31"/>
+            <wp:cNvGraphicFramePr>
+              <a:graphicFrameLocks xmlns:a="http://schemas.openxmlformats.org/drawingml/2006/main" noChangeAspect="1"/>
+            </wp:cNvGraphicFramePr>
+            <a:graphic xmlns:a="http://schemas.openxmlformats.org/drawingml/2006/main">
+              <a:graphicData uri="http://schemas.openxmlformats.org/drawingml/2006/picture">
+                <pic:pic xmlns:pic="http://schemas.openxmlformats.org/drawingml/2006/picture">
+                  <pic:nvPicPr>
+                    <pic:cNvPr id="1" name=""/>
+                    <pic:cNvPicPr/>
+                  </pic:nvPicPr>
+                  <pic:blipFill>
+                    <a:blip r:embed="rId22">
+                      <a:extLst>
+                        <a:ext uri="{28A0092B-C50C-407E-A947-70E740481C1C}">
+                          <a14:useLocalDpi xmlns:a14="http://schemas.microsoft.com/office/drawing/2010/main" val="0"/>
+                        </a:ext>
+                      </a:extLst>
+                    </a:blip>
+                    <a:stretch>
+                      <a:fillRect/>
+                    </a:stretch>
+                  </pic:blipFill>
+                  <pic:spPr>
+                    <a:xfrm>
+                      <a:off x="0" y="0"/>
+                      <a:ext cx="2562225" cy="895350"/>
+                    </a:xfrm>
+                    <a:prstGeom prst="rect">
+                      <a:avLst/>
+                    </a:prstGeom>
+                  </pic:spPr>
+                </pic:pic>
+              </a:graphicData>
+            </a:graphic>
+            <wp14:sizeRelH relativeFrom="page">
+              <wp14:pctWidth>0</wp14:pctWidth>
+            </wp14:sizeRelH>
+            <wp14:sizeRelV relativeFrom="page">
+              <wp14:pctHeight>0</wp14:pctHeight>
+            </wp14:sizeRelV>
+          </wp:anchor>
+        </w:drawing>
+      </w:r>
+    </w:p>
+    <w:p>
+      <w:pPr>
+        <w:rPr>
+          <w:rFonts w:ascii="Arial" w:hAnsi="Arial" w:cs="Arial"/>
+          <w:sz w:val="24"/>
+        </w:rPr>
+      </w:pPr>
+      <w:r>
+        <w:rPr>
+          <w:rFonts w:ascii="Arial" w:hAnsi="Arial" w:cs="Arial"/>
+          <w:sz w:val="24"/>
+        </w:rPr>
+        <w:t xml:space="preserve"> </w:t>
+      </w:r>
+    </w:p>
+    <w:p>
+      <w:pPr>
+        <w:rPr>
+          <w:rFonts w:ascii="Arial" w:hAnsi="Arial" w:cs="Arial"/>
+          <w:sz w:val="24"/>
+        </w:rPr>
+      </w:pPr>
+      <w:r>
+        <w:rPr>
+          <w:rFonts w:ascii="Arial" w:hAnsi="Arial" w:cs="Arial"/>
+          <w:sz w:val="24"/>
+        </w:rPr>
+        <w:t>Como se aprecia en el ej</w:t>
+      </w:r>
+      <w:r>
+        <w:rPr>
+          <w:rFonts w:ascii="Arial" w:hAnsi="Arial" w:cs="Arial"/>
+          <w:sz w:val="24"/>
+        </w:rPr>
+        <w:t xml:space="preserve">emplo, si tratamos de acceder a la posición 3 nos devuelve un número que es el </w:t>
+      </w:r>
+      <w:r>
+        <w:rPr>
+          <w:rFonts w:ascii="Arial" w:hAnsi="Arial" w:cs="Arial"/>
+          <w:b/>
+          <w:sz w:val="24"/>
+        </w:rPr>
+        <w:t>110</w:t>
+      </w:r>
+      <w:r>
+        <w:rPr>
+          <w:rFonts w:ascii="Arial" w:hAnsi="Arial" w:cs="Arial"/>
+          <w:sz w:val="24"/>
+        </w:rPr>
+        <w:t xml:space="preserve"> el cuál en utf-8 corresponde a la letra n minúscula.</w:t>
+      </w:r>
+    </w:p>
+    <w:p>
+      <w:pPr>
+        <w:rPr>
+          <w:rFonts w:ascii="Arial" w:hAnsi="Arial" w:cs="Arial"/>
+          <w:sz w:val="24"/>
+        </w:rPr>
+      </w:pPr>
+      <w:r>
+        <w:rPr>
+          <w:rFonts w:ascii="Arial" w:hAnsi="Arial" w:cs="Arial"/>
+          <w:sz w:val="24"/>
+        </w:rPr>
+        <w:t xml:space="preserve">Para obtener un segmento de caracteres o </w:t>
+      </w:r>
+      <w:r>
+        <w:rPr>
+          <w:rFonts w:ascii="Arial" w:hAnsi="Arial" w:cs="Arial"/>
+          <w:sz w:val="24"/>
+        </w:rPr>
+        <w:t>subcandena</w:t>
+      </w:r>
+      <w:r>
+        <w:rPr>
+          <w:rFonts w:ascii="Arial" w:hAnsi="Arial" w:cs="Arial"/>
+          <w:sz w:val="24"/>
+        </w:rPr>
+        <w:t xml:space="preserve"> como se conoce en java, Go lo hace con algo llamado</w:t>
+      </w:r>
+      <w:r>
+        <w:rPr>
+          <w:rFonts w:ascii="Arial" w:hAnsi="Arial" w:cs="Arial"/>
+          <w:b/>
+          <w:sz w:val="24"/>
+        </w:rPr>
+        <w:t xml:space="preserve"> Slice</w:t>
+      </w:r>
+      <w:r>
+        <w:rPr>
+          <w:rFonts w:ascii="Arial" w:hAnsi="Arial" w:cs="Arial"/>
+          <w:sz w:val="24"/>
+        </w:rPr>
+        <w:t>.</w:t>
+      </w:r>
+    </w:p>
+    <w:p>
+      <w:pPr>
+        <w:rPr>
+          <w:rFonts w:ascii="Arial" w:hAnsi="Arial" w:cs="Arial"/>
+          <w:sz w:val="24"/>
+        </w:rPr>
+      </w:pPr>
+      <w:r>
+        <w:rPr>
+          <w:noProof/>
+        </w:rPr>
+        <mc:AlternateContent>
+          <mc:Choice Requires="wps">
+            <w:drawing>
+              <wp:anchor distT="0" distB="0" distL="114300" distR="114300" simplePos="0" relativeHeight="251804672" behindDoc="0" locked="0" layoutInCell="1" allowOverlap="1" wp14:anchorId="52B267EB" wp14:editId="21497BC3">
+                <wp:simplePos x="0" y="0"/>
+                <wp:positionH relativeFrom="column">
+                  <wp:posOffset>1164590</wp:posOffset>
+                </wp:positionH>
+                <wp:positionV relativeFrom="paragraph">
+                  <wp:posOffset>461645</wp:posOffset>
+                </wp:positionV>
+                <wp:extent cx="3270250" cy="635"/>
+                <wp:effectExtent l="0" t="0" r="0" b="0"/>
+                <wp:wrapSquare wrapText="bothSides"/>
+                <wp:docPr id="36" name="Cuadro de texto 36"/>
+                <wp:cNvGraphicFramePr/>
+                <a:graphic xmlns:a="http://schemas.openxmlformats.org/drawingml/2006/main">
+                  <a:graphicData uri="http://schemas.microsoft.com/office/word/2010/wordprocessingShape">
+                    <wps:wsp>
+                      <wps:cNvSpPr txBox="1"/>
+                      <wps:spPr>
+                        <a:xfrm>
+                          <a:off x="0" y="0"/>
+                          <a:ext cx="3270250" cy="635"/>
+                        </a:xfrm>
+                        <a:prstGeom prst="rect">
+                          <a:avLst/>
+                        </a:prstGeom>
+                        <a:solidFill>
+                          <a:prstClr val="white"/>
+                        </a:solidFill>
+                        <a:ln>
+                          <a:noFill/>
+                        </a:ln>
+                        <a:effectLst/>
+                      </wps:spPr>
+                      <wps:txbx>
+                        <w:txbxContent>
+                          <w:p>
+                            <w:pPr>
+                              <w:pStyle w:val="Descripcin"/>
+                              <w:jc w:val="center"/>
+                              <w:rPr>
+                                <w:noProof/>
+                                <w:color w:val="auto"/>
+                                <w:sz w:val="20"/>
+                              </w:rPr>
+                            </w:pPr>
+                            <w:r>
+                              <w:rPr>
+                                <w:color w:val="auto"/>
+                                <w:sz w:val="20"/>
+                              </w:rPr>
+                              <w:t>Figure</w:t>
+                            </w:r>
+                            <w:r>
+                              <w:rPr>
+                                <w:color w:val="auto"/>
+                                <w:sz w:val="20"/>
+                              </w:rPr>
+                              <w:t>15</w:t>
+                            </w:r>
+                            <w:r>
+                              <w:rPr>
+                                <w:color w:val="auto"/>
+                                <w:sz w:val="20"/>
+                              </w:rPr>
+                              <w:t>: Uso de Slice para obtener una subcadena</w:t>
+                            </w:r>
+                          </w:p>
+                        </w:txbxContent>
+                      </wps:txbx>
+                      <wps:bodyPr rot="0" spcFirstLastPara="0" vertOverflow="overflow" horzOverflow="overflow" vert="horz" wrap="square" lIns="0" tIns="0" rIns="0" bIns="0" numCol="1" spcCol="0" rtlCol="0" fromWordArt="0" anchor="t" anchorCtr="0" forceAA="0" compatLnSpc="1">
+                        <a:prstTxWarp prst="textNoShape">
+                          <a:avLst/>
+                        </a:prstTxWarp>
+                        <a:spAutoFit/>
+                      </wps:bodyPr>
+                    </wps:wsp>
+                  </a:graphicData>
+                </a:graphic>
+              </wp:anchor>
+            </w:drawing>
+          </mc:Choice>
+          <mc:Fallback>
+            <w:pict>
+              <v:shape w14:anchorId="52B267EB" id="Cuadro de texto 36" o:spid="_x0000_s1037" type="#_x0000_t202" style="position:absolute;margin-left:91.7pt;margin-top:36.35pt;width:257.5pt;height:.05pt;z-index:251804672;visibility:visible;mso-wrap-style:square;mso-wrap-distance-left:9pt;mso-wrap-distance-top:0;mso-wrap-distance-right:9pt;mso-wrap-distance-bottom:0;mso-position-horizontal:absolute;mso-position-horizontal-relative:text;mso-position-vertical:absolute;mso-position-vertical-relative:text;v-text-anchor:top" o:gfxdata="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" stroked="f">
+                <v:textbox style="mso-fit-shape-to-text:t" inset="0,0,0,0">
+                  <w:txbxContent>
+                    <w:p>
+                      <w:pPr>
+                        <w:pStyle w:val="Descripcin"/>
+                        <w:jc w:val="center"/>
+                        <w:rPr>
+                          <w:noProof/>
+                          <w:color w:val="auto"/>
+                          <w:sz w:val="20"/>
+                        </w:rPr>
+                      </w:pPr>
+                      <w:r>
+                        <w:rPr>
+                          <w:color w:val="auto"/>
+                          <w:sz w:val="20"/>
+                        </w:rPr>
+                        <w:t>Figure</w:t>
+                      </w:r>
+                      <w:r>
+                        <w:rPr>
+                          <w:color w:val="auto"/>
+                          <w:sz w:val="20"/>
+                        </w:rPr>
+                        <w:t>15</w:t>
+                      </w:r>
+                      <w:r>
+                        <w:rPr>
+                          <w:color w:val="auto"/>
+                          <w:sz w:val="20"/>
+                        </w:rPr>
+                        <w:t>: Uso de Slice para obtener una subcadena</w:t>
+                      </w:r>
+                    </w:p>
+                  </w:txbxContent>
+                </v:textbox>
+                <w10:wrap type="square"/>
+              </v:shape>
+            </w:pict>
+          </mc:Fallback>
+        </mc:AlternateContent>
+      </w:r>
+      <w:r>
+        <w:rPr>
+          <w:noProof/>
+          <w:lang w:val="en-US"/>
+        </w:rPr>
+        <w:drawing>
+          <wp:anchor distT="0" distB="0" distL="114300" distR="114300" simplePos="0" relativeHeight="251802624" behindDoc="0" locked="0" layoutInCell="1" allowOverlap="1" wp14:anchorId="5C242DFC" wp14:editId="73050884">
+            <wp:simplePos x="0" y="0"/>
+            <wp:positionH relativeFrom="column">
+              <wp:posOffset>1145540</wp:posOffset>
+            </wp:positionH>
+            <wp:positionV relativeFrom="paragraph">
+              <wp:posOffset>71120</wp:posOffset>
+            </wp:positionV>
+            <wp:extent cx="3270250" cy="352425"/>
+            <wp:effectExtent l="0" t="0" r="6350" b="9525"/>
+            <wp:wrapSquare wrapText="bothSides"/>
+            <wp:docPr id="35" name="Imagen 35"/>
+            <wp:cNvGraphicFramePr>
+              <a:graphicFrameLocks xmlns:a="http://schemas.openxmlformats.org/drawingml/2006/main" noChangeAspect="1"/>
+            </wp:cNvGraphicFramePr>
+            <a:graphic xmlns:a="http://schemas.openxmlformats.org/drawingml/2006/main">
+              <a:graphicData uri="http://schemas.openxmlformats.org/drawingml/2006/picture">
+                <pic:pic xmlns:pic="http://schemas.openxmlformats.org/drawingml/2006/picture">
+                  <pic:nvPicPr>
+                    <pic:cNvPr id="1" name=""/>
+                    <pic:cNvPicPr/>
+                  </pic:nvPicPr>
+                  <pic:blipFill>
+                    <a:blip r:embed="rId23">
+                      <a:extLst>
+                        <a:ext uri="{28A0092B-C50C-407E-A947-70E740481C1C}">
+                          <a14:useLocalDpi xmlns:a14="http://schemas.microsoft.com/office/drawing/2010/main" val="0"/>
+                        </a:ext>
+                      </a:extLst>
+                    </a:blip>
+                    <a:stretch>
+                      <a:fillRect/>
+                    </a:stretch>
+                  </pic:blipFill>
+                  <pic:spPr>
+                    <a:xfrm>
+                      <a:off x="0" y="0"/>
+                      <a:ext cx="3270250" cy="352425"/>
+                    </a:xfrm>
+                    <a:prstGeom prst="rect">
+                      <a:avLst/>
+                    </a:prstGeom>
+                  </pic:spPr>
+                </pic:pic>
+              </a:graphicData>
+            </a:graphic>
+            <wp14:sizeRelH relativeFrom="page">
+              <wp14:pctWidth>0</wp14:pctWidth>
+            </wp14:sizeRelH>
+            <wp14:sizeRelV relativeFrom="page">
+              <wp14:pctHeight>0</wp14:pctHeight>
+            </wp14:sizeRelV>
+          </wp:anchor>
+        </w:drawing>
+      </w:r>
+      <w:r>
+        <w:rPr>
+          <w:rFonts w:ascii="Arial" w:hAnsi="Arial" w:cs="Arial"/>
+          <w:sz w:val="24"/>
+        </w:rPr>
+        <w:t xml:space="preserve"> </w:t>
+      </w:r>
+      <w:r>
+        <w:rPr>
+          <w:rFonts w:ascii="Arial" w:hAnsi="Arial" w:cs="Arial"/>
+          <w:sz w:val="24"/>
+        </w:rPr>
+        <w:br w:type="page"/>
+      </w:r>
+    </w:p>
+    <w:p>
+      <w:pPr>
+        <w:rPr>
+          <w:rFonts w:ascii="Arial" w:hAnsi="Arial" w:cs="Arial"/>
+          <w:sz w:val="24"/>
+        </w:rPr>
+      </w:pPr>
+      <w:r>
+        <w:rPr>
+          <w:rFonts w:ascii="Arial" w:hAnsi="Arial" w:cs="Arial"/>
+          <w:sz w:val="24"/>
+        </w:rPr>
+        <w:lastRenderedPageBreak/>
+        <w:t>En Go hay dos formas de crear cadenas, una es usar las comillas dobles (</w:t>
+      </w:r>
+      <w:r>
+        <w:rPr>
+          <w:rFonts w:ascii="Arial" w:hAnsi="Arial" w:cs="Arial"/>
+          <w:b/>
+          <w:sz w:val="24"/>
+        </w:rPr>
+        <w:t>“”</w:t>
+      </w:r>
+      <w:r>
+        <w:rPr>
+          <w:rFonts w:ascii="Arial" w:hAnsi="Arial" w:cs="Arial"/>
+          <w:sz w:val="24"/>
+        </w:rPr>
+        <w:t>) o con el acento invertido (</w:t>
+      </w:r>
+      <w:r>
+        <w:rPr>
+          <w:rFonts w:ascii="Arial" w:hAnsi="Arial" w:cs="Arial"/>
+          <w:b/>
+          <w:sz w:val="24"/>
+        </w:rPr>
+        <w:t>`</w:t>
+      </w:r>
+      <w:r>
+        <w:rPr>
+          <w:rFonts w:ascii="Arial" w:hAnsi="Arial" w:cs="Arial"/>
+          <w:sz w:val="24"/>
+        </w:rPr>
+        <w:t>)</w:t>
+      </w:r>
+      <w:r>
+        <w:rPr>
+          <w:rFonts w:ascii="Arial" w:hAnsi="Arial" w:cs="Arial"/>
+          <w:sz w:val="24"/>
+        </w:rPr>
+        <w:t>, el uso del acento invertido es para que Go use o imprima la cadena tal y como esta, es decir si lleva sangría y espacio además de ignorar los caracteres especiales.</w:t>
+      </w:r>
+    </w:p>
+    <w:p>
+      <w:pPr>
+        <w:rPr>
+          <w:rFonts w:ascii="Arial" w:hAnsi="Arial" w:cs="Arial"/>
+          <w:sz w:val="24"/>
+        </w:rPr>
+      </w:pPr>
+      <w:r>
+        <w:rPr>
+          <w:noProof/>
+          <w:lang w:val="en-US"/>
+        </w:rPr>
+        <w:drawing>
+          <wp:anchor distT="0" distB="0" distL="114300" distR="114300" simplePos="0" relativeHeight="251805696" behindDoc="0" locked="0" layoutInCell="1" allowOverlap="1" wp14:anchorId="5DC2777B" wp14:editId="086E8C85">
+            <wp:simplePos x="0" y="0"/>
+            <wp:positionH relativeFrom="column">
+              <wp:posOffset>2286000</wp:posOffset>
+            </wp:positionH>
+            <wp:positionV relativeFrom="paragraph">
+              <wp:posOffset>8890</wp:posOffset>
+            </wp:positionV>
+            <wp:extent cx="2886075" cy="1104900"/>
+            <wp:effectExtent l="0" t="0" r="9525" b="0"/>
+            <wp:wrapSquare wrapText="bothSides"/>
+            <wp:docPr id="38" name="Imagen 38"/>
+            <wp:cNvGraphicFramePr>
+              <a:graphicFrameLocks xmlns:a="http://schemas.openxmlformats.org/drawingml/2006/main" noChangeAspect="1"/>
+            </wp:cNvGraphicFramePr>
+            <a:graphic xmlns:a="http://schemas.openxmlformats.org/drawingml/2006/main">
+              <a:graphicData uri="http://schemas.openxmlformats.org/drawingml/2006/picture">
+                <pic:pic xmlns:pic="http://schemas.openxmlformats.org/drawingml/2006/picture">
+                  <pic:nvPicPr>
+                    <pic:cNvPr id="1" name=""/>
+                    <pic:cNvPicPr/>
+                  </pic:nvPicPr>
+                  <pic:blipFill>
+                    <a:blip r:embed="rId24">
+                      <a:extLst>
+                        <a:ext uri="{28A0092B-C50C-407E-A947-70E740481C1C}">
+                          <a14:useLocalDpi xmlns:a14="http://schemas.microsoft.com/office/drawing/2010/main" val="0"/>
+                        </a:ext>
+                      </a:extLst>
+                    </a:blip>
+                    <a:stretch>
+                      <a:fillRect/>
+                    </a:stretch>
+                  </pic:blipFill>
+                  <pic:spPr>
+                    <a:xfrm>
+                      <a:off x="0" y="0"/>
+                      <a:ext cx="2886075" cy="1104900"/>
+                    </a:xfrm>
+                    <a:prstGeom prst="rect">
+                      <a:avLst/>
+                    </a:prstGeom>
+                  </pic:spPr>
+                </pic:pic>
+              </a:graphicData>
+            </a:graphic>
+            <wp14:sizeRelH relativeFrom="page">
+              <wp14:pctWidth>0</wp14:pctWidth>
+            </wp14:sizeRelH>
+            <wp14:sizeRelV relativeFrom="page">
+              <wp14:pctHeight>0</wp14:pctHeight>
+            </wp14:sizeRelV>
+          </wp:anchor>
+        </w:drawing>
+      </w:r>
+      <w:r>
+        <w:rPr>
+          <w:noProof/>
+          <w:lang w:val="en-US"/>
+        </w:rPr>
+        <w:drawing>
+          <wp:anchor distT="0" distB="0" distL="114300" distR="114300" simplePos="0" relativeHeight="251806720" behindDoc="0" locked="0" layoutInCell="1" allowOverlap="1" wp14:anchorId="075A5B32" wp14:editId="30694A75">
+            <wp:simplePos x="0" y="0"/>
+            <wp:positionH relativeFrom="column">
+              <wp:posOffset>-85725</wp:posOffset>
+            </wp:positionH>
+            <wp:positionV relativeFrom="paragraph">
+              <wp:posOffset>-635</wp:posOffset>
+            </wp:positionV>
+            <wp:extent cx="2143125" cy="1228725"/>
+            <wp:effectExtent l="0" t="0" r="9525" b="9525"/>
+            <wp:wrapSquare wrapText="bothSides"/>
+            <wp:docPr id="37" name="Imagen 37"/>
+            <wp:cNvGraphicFramePr>
+              <a:graphicFrameLocks xmlns:a="http://schemas.openxmlformats.org/drawingml/2006/main" noChangeAspect="1"/>
+            </wp:cNvGraphicFramePr>
+            <a:graphic xmlns:a="http://schemas.openxmlformats.org/drawingml/2006/main">
+              <a:graphicData uri="http://schemas.openxmlformats.org/drawingml/2006/picture">
+                <pic:pic xmlns:pic="http://schemas.openxmlformats.org/drawingml/2006/picture">
+                  <pic:nvPicPr>
+                    <pic:cNvPr id="1" name=""/>
+                    <pic:cNvPicPr/>
+                  </pic:nvPicPr>
+                  <pic:blipFill>
+                    <a:blip r:embed="rId25">
+                      <a:extLst>
+                        <a:ext uri="{28A0092B-C50C-407E-A947-70E740481C1C}">
+                          <a14:useLocalDpi xmlns:a14="http://schemas.microsoft.com/office/drawing/2010/main" val="0"/>
+                        </a:ext>
+                      </a:extLst>
+                    </a:blip>
+                    <a:stretch>
+                      <a:fillRect/>
+                    </a:stretch>
+                  </pic:blipFill>
+                  <pic:spPr>
+                    <a:xfrm>
+                      <a:off x="0" y="0"/>
+                      <a:ext cx="2143125" cy="1228725"/>
+                    </a:xfrm>
+                    <a:prstGeom prst="rect">
+                      <a:avLst/>
+                    </a:prstGeom>
+                  </pic:spPr>
+                </pic:pic>
+              </a:graphicData>
+            </a:graphic>
+            <wp14:sizeRelH relativeFrom="page">
+              <wp14:pctWidth>0</wp14:pctWidth>
+            </wp14:sizeRelH>
+            <wp14:sizeRelV relativeFrom="page">
+              <wp14:pctHeight>0</wp14:pctHeight>
+            </wp14:sizeRelV>
+          </wp:anchor>
+        </w:drawing>
+      </w:r>
+      <w:r>
+        <w:rPr>
+          <w:noProof/>
+        </w:rPr>
+        <w:t xml:space="preserve"> </w:t>
+      </w:r>
+    </w:p>
+    <w:p>
+      <w:pPr>
+        <w:rPr>
+          <w:rFonts w:ascii="Arial" w:hAnsi="Arial" w:cs="Arial"/>
+          <w:sz w:val="24"/>
+        </w:rPr>
+      </w:pPr>
+    </w:p>
+    <w:p>
+      <w:pPr>
+        <w:rPr>
+          <w:rFonts w:ascii="Arial" w:hAnsi="Arial" w:cs="Arial"/>
+          <w:sz w:val="24"/>
+        </w:rPr>
+      </w:pPr>
+    </w:p>
+    <w:p>
+      <w:pPr>
+        <w:rPr>
+          <w:rFonts w:ascii="Arial" w:hAnsi="Arial" w:cs="Arial"/>
+          <w:sz w:val="24"/>
+        </w:rPr>
+      </w:pPr>
+    </w:p>
+    <w:p>
+      <w:pPr>
+        <w:rPr>
+          <w:rFonts w:ascii="Arial" w:hAnsi="Arial" w:cs="Arial"/>
+          <w:sz w:val="24"/>
+        </w:rPr>
+      </w:pPr>
+    </w:p>
+    <w:p>
+      <w:pPr>
+        <w:rPr>
+          <w:rFonts w:ascii="Arial" w:hAnsi="Arial" w:cs="Arial"/>
+          <w:sz w:val="24"/>
+        </w:rPr>
+      </w:pPr>
+    </w:p>
+    <w:p>
+      <w:pPr>
+        <w:rPr>
+          <w:rFonts w:ascii="Arial" w:hAnsi="Arial" w:cs="Arial"/>
+          <w:b/>
+          <w:sz w:val="24"/>
+        </w:rPr>
+      </w:pPr>
+      <w:r>
+        <w:rPr>
+          <w:noProof/>
+          <w:lang w:val="en-US"/>
+        </w:rPr>
+        <w:drawing>
+          <wp:anchor distT="0" distB="0" distL="114300" distR="114300" simplePos="0" relativeHeight="251807744" behindDoc="0" locked="0" layoutInCell="1" allowOverlap="1" wp14:anchorId="3AC64998" wp14:editId="64022827">
+            <wp:simplePos x="0" y="0"/>
+            <wp:positionH relativeFrom="column">
+              <wp:posOffset>1080770</wp:posOffset>
+            </wp:positionH>
+            <wp:positionV relativeFrom="paragraph">
+              <wp:posOffset>264795</wp:posOffset>
+            </wp:positionV>
+            <wp:extent cx="3505200" cy="1038225"/>
+            <wp:effectExtent l="0" t="0" r="0" b="9525"/>
+            <wp:wrapSquare wrapText="bothSides"/>
+            <wp:docPr id="39" name="Imagen 39"/>
+            <wp:cNvGraphicFramePr>
+              <a:graphicFrameLocks xmlns:a="http://schemas.openxmlformats.org/drawingml/2006/main" noChangeAspect="1"/>
+            </wp:cNvGraphicFramePr>
+            <a:graphic xmlns:a="http://schemas.openxmlformats.org/drawingml/2006/main">
+              <a:graphicData uri="http://schemas.openxmlformats.org/drawingml/2006/picture">
+                <pic:pic xmlns:pic="http://schemas.openxmlformats.org/drawingml/2006/picture">
+                  <pic:nvPicPr>
+                    <pic:cNvPr id="1" name=""/>
+                    <pic:cNvPicPr/>
+                  </pic:nvPicPr>
+                  <pic:blipFill>
+                    <a:blip r:embed="rId26">
+                      <a:extLst>
+                        <a:ext uri="{28A0092B-C50C-407E-A947-70E740481C1C}">
+                          <a14:useLocalDpi xmlns:a14="http://schemas.microsoft.com/office/drawing/2010/main" val="0"/>
+                        </a:ext>
+                      </a:extLst>
+                    </a:blip>
+                    <a:stretch>
+                      <a:fillRect/>
+                    </a:stretch>
+                  </pic:blipFill>
+                  <pic:spPr>
+                    <a:xfrm>
+                      <a:off x="0" y="0"/>
+                      <a:ext cx="3505200" cy="1038225"/>
+                    </a:xfrm>
+                    <a:prstGeom prst="rect">
+                      <a:avLst/>
+                    </a:prstGeom>
+                  </pic:spPr>
+                </pic:pic>
+              </a:graphicData>
+            </a:graphic>
+            <wp14:sizeRelH relativeFrom="page">
+              <wp14:pctWidth>0</wp14:pctWidth>
+            </wp14:sizeRelH>
+            <wp14:sizeRelV relativeFrom="page">
+              <wp14:pctHeight>0</wp14:pctHeight>
+            </wp14:sizeRelV>
+          </wp:anchor>
+        </w:drawing>
+      </w:r>
+      <w:r>
+        <w:rPr>
+          <w:rFonts w:ascii="Arial" w:hAnsi="Arial" w:cs="Arial"/>
+          <w:sz w:val="24"/>
+        </w:rPr>
+        <w:t>El uso de caracteres especiales se hace usando la pleca invertida (</w:t>
+      </w:r>
+      <w:r>
+        <w:rPr>
+          <w:rFonts w:ascii="Arial" w:hAnsi="Arial" w:cs="Arial"/>
+          <w:b/>
+          <w:sz w:val="24"/>
+        </w:rPr>
+        <w:t>\</w:t>
+      </w:r>
+      <w:r>
+        <w:rPr>
+          <w:rFonts w:ascii="Arial" w:hAnsi="Arial" w:cs="Arial"/>
+          <w:sz w:val="24"/>
+        </w:rPr>
+        <w:t>)</w:t>
+      </w:r>
+      <w:r>
+        <w:rPr>
+          <w:rFonts w:ascii="Arial" w:hAnsi="Arial" w:cs="Arial"/>
+          <w:b/>
+          <w:sz w:val="24"/>
+        </w:rPr>
+        <w:t>.</w:t>
+      </w:r>
+    </w:p>
+    <w:p>
+      <w:pPr>
+        <w:rPr>
+          <w:rFonts w:ascii="Arial" w:hAnsi="Arial" w:cs="Arial"/>
+          <w:b/>
+          <w:sz w:val="24"/>
+        </w:rPr>
+      </w:pPr>
+    </w:p>
+    <w:p>
+      <w:pPr>
+        <w:rPr>
+          <w:rFonts w:ascii="Arial" w:hAnsi="Arial" w:cs="Arial"/>
+          <w:sz w:val="24"/>
+        </w:rPr>
+      </w:pPr>
+    </w:p>
+    <w:p>
+      <w:pPr>
+        <w:rPr>
+          <w:rFonts w:ascii="Arial" w:hAnsi="Arial" w:cs="Arial"/>
+          <w:sz w:val="24"/>
+        </w:rPr>
+      </w:pPr>
+    </w:p>
+    <w:p>
+      <w:pPr>
+        <w:rPr>
+          <w:rFonts w:ascii="Arial" w:hAnsi="Arial" w:cs="Arial"/>
+          <w:sz w:val="24"/>
+        </w:rPr>
+      </w:pPr>
+      <w:r>
+        <w:rPr>
+          <w:noProof/>
+        </w:rPr>
+        <mc:AlternateContent>
+          <mc:Choice Requires="wps">
+            <w:drawing>
+              <wp:anchor distT="0" distB="0" distL="114300" distR="114300" simplePos="0" relativeHeight="251809792" behindDoc="0" locked="0" layoutInCell="1" allowOverlap="1" wp14:anchorId="1FAD8646" wp14:editId="5F04F409">
+                <wp:simplePos x="0" y="0"/>
+                <wp:positionH relativeFrom="column">
+                  <wp:posOffset>995045</wp:posOffset>
+                </wp:positionH>
+                <wp:positionV relativeFrom="paragraph">
+                  <wp:posOffset>206375</wp:posOffset>
+                </wp:positionV>
+                <wp:extent cx="3505200" cy="635"/>
+                <wp:effectExtent l="0" t="0" r="0" b="0"/>
+                <wp:wrapSquare wrapText="bothSides"/>
+                <wp:docPr id="40" name="Cuadro de texto 40"/>
+                <wp:cNvGraphicFramePr/>
+                <a:graphic xmlns:a="http://schemas.openxmlformats.org/drawingml/2006/main">
+                  <a:graphicData uri="http://schemas.microsoft.com/office/word/2010/wordprocessingShape">
+                    <wps:wsp>
+                      <wps:cNvSpPr txBox="1"/>
+                      <wps:spPr>
+                        <a:xfrm>
+                          <a:off x="0" y="0"/>
+                          <a:ext cx="3505200" cy="635"/>
+                        </a:xfrm>
+                        <a:prstGeom prst="rect">
+                          <a:avLst/>
+                        </a:prstGeom>
+                        <a:solidFill>
+                          <a:prstClr val="white"/>
+                        </a:solidFill>
+                        <a:ln>
+                          <a:noFill/>
+                        </a:ln>
+                        <a:effectLst/>
+                      </wps:spPr>
+                      <wps:txbx>
+                        <w:txbxContent>
+                          <w:p>
+                            <w:pPr>
+                              <w:pStyle w:val="Descripcin"/>
+                              <w:jc w:val="center"/>
+                              <w:rPr>
+                                <w:noProof/>
+                                <w:color w:val="auto"/>
+                                <w:sz w:val="20"/>
+                              </w:rPr>
+                            </w:pPr>
+                            <w:r>
+                              <w:rPr>
+                                <w:color w:val="auto"/>
+                                <w:sz w:val="20"/>
+                              </w:rPr>
+                              <w:t xml:space="preserve">Figure </w:t>
+                            </w:r>
+                            <w:r>
+                              <w:rPr>
+                                <w:color w:val="auto"/>
+                                <w:sz w:val="20"/>
+                              </w:rPr>
+                              <w:fldChar w:fldCharType="begin"/>
+                            </w:r>
+                            <w:r>
+                              <w:rPr>
+                                <w:color w:val="auto"/>
+                                <w:sz w:val="20"/>
+                              </w:rPr>
+                              <w:instrText xml:space="preserve"> SEQ Figure \* ARABIC </w:instrText>
+                            </w:r>
+                            <w:r>
+                              <w:rPr>
+                                <w:color w:val="auto"/>
+                                <w:sz w:val="20"/>
+                              </w:rPr>
+                              <w:fldChar w:fldCharType="separate"/>
+                            </w:r>
+                            <w:r>
+                              <w:rPr>
+                                <w:noProof/>
+                                <w:color w:val="auto"/>
+                                <w:sz w:val="20"/>
+                              </w:rPr>
+                              <w:t>12</w:t>
+                            </w:r>
+                            <w:r>
+                              <w:rPr>
+                                <w:color w:val="auto"/>
+                                <w:sz w:val="20"/>
+                              </w:rPr>
+                              <w:fldChar w:fldCharType="end"/>
+                            </w:r>
+                            <w:r>
+                              <w:rPr>
+                                <w:color w:val="auto"/>
+                                <w:sz w:val="20"/>
+                              </w:rPr>
+                              <w:t>: Uso de caracteres invertidos en una cadena</w:t>
+                            </w:r>
+                          </w:p>
+                        </w:txbxContent>
+                      </wps:txbx>
+                      <wps:bodyPr rot="0" spcFirstLastPara="0" vertOverflow="overflow" horzOverflow="overflow" vert="horz" wrap="square" lIns="0" tIns="0" rIns="0" bIns="0" numCol="1" spcCol="0" rtlCol="0" fromWordArt="0" anchor="t" anchorCtr="0" forceAA="0" compatLnSpc="1">
+                        <a:prstTxWarp prst="textNoShape">
+                          <a:avLst/>
+                        </a:prstTxWarp>
+                        <a:spAutoFit/>
+                      </wps:bodyPr>
+                    </wps:wsp>
+                  </a:graphicData>
+                </a:graphic>
+              </wp:anchor>
+            </w:drawing>
+          </mc:Choice>
+          <mc:Fallback>
+            <w:pict>
+              <v:shape w14:anchorId="1FAD8646" id="Cuadro de texto 40" o:spid="_x0000_s1038" type="#_x0000_t202" style="position:absolute;margin-left:78.35pt;margin-top:16.25pt;width:276pt;height:.05pt;z-index:251809792;visibility:visible;mso-wrap-style:square;mso-wrap-distance-left:9pt;mso-wrap-distance-top:0;mso-wrap-distance-right:9pt;mso-wrap-distance-bottom:0;mso-position-horizontal:absolute;mso-position-horizontal-relative:text;mso-position-vertical:absolute;mso-position-vertical-relative:text;v-text-anchor:top" o:gfxdata="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" stroked="f">
+                <v:textbox style="mso-fit-shape-to-text:t" inset="0,0,0,0">
+                  <w:txbxContent>
+                    <w:p>
+                      <w:pPr>
+                        <w:pStyle w:val="Descripcin"/>
+                        <w:jc w:val="center"/>
+                        <w:rPr>
+                          <w:noProof/>
+                          <w:color w:val="auto"/>
+                          <w:sz w:val="20"/>
+                        </w:rPr>
+                      </w:pPr>
+                      <w:r>
+                        <w:rPr>
+                          <w:color w:val="auto"/>
+                          <w:sz w:val="20"/>
+                        </w:rPr>
+                        <w:t xml:space="preserve">Figure </w:t>
+                      </w:r>
+                      <w:r>
+                        <w:rPr>
+                          <w:color w:val="auto"/>
+                          <w:sz w:val="20"/>
+                        </w:rPr>
+                        <w:fldChar w:fldCharType="begin"/>
+                      </w:r>
+                      <w:r>
+                        <w:rPr>
+                          <w:color w:val="auto"/>
+                          <w:sz w:val="20"/>
+                        </w:rPr>
+                        <w:instrText xml:space="preserve"> SEQ Figure \* ARABIC </w:instrText>
+                      </w:r>
+                      <w:r>
+                        <w:rPr>
+                          <w:color w:val="auto"/>
+                          <w:sz w:val="20"/>
+                        </w:rPr>
+                        <w:fldChar w:fldCharType="separate"/>
+                      </w:r>
+                      <w:r>
+                        <w:rPr>
+                          <w:noProof/>
+                          <w:color w:val="auto"/>
+                          <w:sz w:val="20"/>
+                        </w:rPr>
+                        <w:t>12</w:t>
+                      </w:r>
+                      <w:r>
+                        <w:rPr>
+                          <w:color w:val="auto"/>
+                          <w:sz w:val="20"/>
+                        </w:rPr>
+                        <w:fldChar w:fldCharType="end"/>
+                      </w:r>
+                      <w:r>
+                        <w:rPr>
+                          <w:color w:val="auto"/>
+                          <w:sz w:val="20"/>
+                        </w:rPr>
+                        <w:t>: Uso de caracteres invertidos en una cadena</w:t>
+                      </w:r>
+                    </w:p>
+                  </w:txbxContent>
+                </v:textbox>
+                <w10:wrap type="square"/>
+              </v:shape>
+            </w:pict>
+          </mc:Fallback>
+        </mc:AlternateContent>
+      </w:r>
+    </w:p>
+    <w:p>
+      <w:pPr>
+        <w:rPr>
+          <w:rFonts w:ascii="Arial" w:hAnsi="Arial" w:cs="Arial"/>
+          <w:sz w:val="24"/>
+        </w:rPr>
+      </w:pPr>
+    </w:p>
+    <w:p>
+      <w:pPr>
+        <w:rPr>
+          <w:rFonts w:ascii="Arial" w:hAnsi="Arial" w:cs="Arial"/>
+          <w:sz w:val="24"/>
+        </w:rPr>
+      </w:pPr>
+    </w:p>
+    <w:p>
+      <w:pPr>
+        <w:rPr>
+          <w:rFonts w:ascii="Arial" w:hAnsi="Arial" w:cs="Arial"/>
+          <w:sz w:val="24"/>
+        </w:rPr>
+      </w:pPr>
+    </w:p>
+    <w:p>
+      <w:pPr>
+        <w:rPr>
+          <w:rFonts w:ascii="Arial" w:hAnsi="Arial" w:cs="Arial"/>
+          <w:sz w:val="24"/>
+        </w:rPr>
+      </w:pPr>
+    </w:p>
+    <w:p>
+      <w:pPr>
+        <w:rPr>
+          <w:rFonts w:ascii="Arial" w:hAnsi="Arial" w:cs="Arial"/>
+          <w:sz w:val="24"/>
+        </w:rPr>
+      </w:pPr>
+      <w:r>
+        <w:rPr>
+          <w:rFonts w:ascii="Arial" w:hAnsi="Arial" w:cs="Arial"/>
+          <w:sz w:val="24"/>
+        </w:rPr>
+        <w:t xml:space="preserve">Para convertir un tipo de dato a string se usa la función </w:t>
+      </w:r>
+      <w:r>
+        <w:rPr>
+          <w:rFonts w:ascii="Arial" w:hAnsi="Arial" w:cs="Arial"/>
+          <w:b/>
+          <w:sz w:val="24"/>
+        </w:rPr>
+        <w:t>Itoa</w:t>
+      </w:r>
+      <w:r>
+        <w:rPr>
+          <w:rFonts w:ascii="Arial" w:hAnsi="Arial" w:cs="Arial"/>
+          <w:sz w:val="24"/>
+        </w:rPr>
+        <w:t xml:space="preserve"> del paquete </w:t>
+      </w:r>
+      <w:r>
+        <w:rPr>
+          <w:rFonts w:ascii="Arial" w:hAnsi="Arial" w:cs="Arial"/>
+          <w:b/>
+          <w:sz w:val="24"/>
+        </w:rPr>
+        <w:t>strconv</w:t>
+      </w:r>
+      <w:r>
+        <w:rPr>
+          <w:rFonts w:ascii="Arial" w:hAnsi="Arial" w:cs="Arial"/>
+          <w:sz w:val="24"/>
+        </w:rPr>
+        <w:t>.</w:t>
+      </w:r>
+      <w:bookmarkStart w:id="0" w:name="_GoBack"/>
+      <w:bookmarkEnd w:id="0"/>
+    </w:p>
+    <w:p>
+      <w:pPr>
+        <w:rPr>
+          <w:rFonts w:ascii="Arial" w:hAnsi="Arial" w:cs="Arial"/>
+          <w:sz w:val="24"/>
+        </w:rPr>
+      </w:pPr>
+    </w:p>
+    <w:p>
+      <w:pPr>
+        <w:rPr>
+          <w:rFonts w:ascii="Arial" w:hAnsi="Arial" w:cs="Arial"/>
+          <w:sz w:val="24"/>
+        </w:rPr>
+      </w:pPr>
+    </w:p>
+    <w:p>
+      <w:pPr>
+        <w:rPr>
+          <w:rFonts w:ascii="Arial" w:hAnsi="Arial" w:cs="Arial"/>
+          <w:sz w:val="24"/>
+        </w:rPr>
+      </w:pPr>
+    </w:p>
+    <w:p>
+      <w:pPr>
+        <w:rPr>
+          <w:rFonts w:ascii="Arial" w:hAnsi="Arial" w:cs="Arial"/>
+          <w:sz w:val="24"/>
+        </w:rPr>
+      </w:pPr>
+    </w:p>
+    <w:p>
+      <w:pPr>
+        <w:rPr>
+          <w:rFonts w:ascii="Arial" w:hAnsi="Arial" w:cs="Arial"/>
+          <w:sz w:val="24"/>
+        </w:rPr>
+      </w:pPr>
+    </w:p>
+    <w:p>
+      <w:pPr>
+        <w:rPr>
+          <w:rFonts w:ascii="Arial" w:hAnsi="Arial" w:cs="Arial"/>
+          <w:sz w:val="24"/>
+        </w:rPr>
+      </w:pPr>
+    </w:p>
+    <w:p>
+      <w:pPr>
+        <w:rPr>
+          <w:rFonts w:ascii="Arial" w:hAnsi="Arial" w:cs="Arial"/>
+          <w:sz w:val="24"/>
+        </w:rPr>
+      </w:pPr>
+    </w:p>
+    <w:p>
+      <w:pPr>
+        <w:rPr>
+          <w:rFonts w:ascii="Arial" w:hAnsi="Arial" w:cs="Arial"/>
+          <w:sz w:val="24"/>
+        </w:rPr>
+      </w:pPr>
+    </w:p>
+    <w:p>
+      <w:pPr>
+        <w:rPr>
+          <w:rFonts w:ascii="Arial" w:hAnsi="Arial" w:cs="Arial"/>
           <w:b/>
           <w:bCs/>
           <w:sz w:val="24"/>
@@ -6061,8 +7269,9 @@
           <w:noProof/>
           <w:lang w:val="en-US"/>
         </w:rPr>
+        <w:lastRenderedPageBreak/>
         <w:drawing>
-          <wp:anchor distT="0" distB="0" distL="114300" distR="114300" simplePos="0" relativeHeight="251692032" behindDoc="0" locked="0" layoutInCell="1" allowOverlap="1">
+          <wp:anchor distT="0" distB="0" distL="114300" distR="114300" simplePos="0" relativeHeight="251692032" behindDoc="0" locked="0" layoutInCell="1" allowOverlap="1" wp14:anchorId="3C8191D9" wp14:editId="51C4F6FD">
             <wp:simplePos x="0" y="0"/>
             <wp:positionH relativeFrom="column">
               <wp:posOffset>1362710</wp:posOffset>
@@ -6087,7 +7296,7 @@
                     </pic:cNvPicPr>
                   </pic:nvPicPr>
                   <pic:blipFill>
-                    <a:blip r:embed="rId18"/>
+                    <a:blip r:embed="rId27"/>
                     <a:stretch>
                       <a:fillRect/>
                     </a:stretch>
@@ -6199,23 +7408,7 @@
                                 <w:color w:val="auto"/>
                                 <w:sz w:val="22"/>
                               </w:rPr>
-                              <w:t xml:space="preserve">Ejemplo de un </w:t>
-                            </w:r>
-                            <w:proofErr w:type="spellStart"/>
-                            <w:r>
-                              <w:rPr>
-                                <w:color w:val="auto"/>
-                                <w:sz w:val="22"/>
-                              </w:rPr>
-                              <w:t>array</w:t>
-                            </w:r>
-                            <w:proofErr w:type="spellEnd"/>
-                            <w:r>
-                              <w:rPr>
-                                <w:color w:val="auto"/>
-                                <w:sz w:val="22"/>
-                              </w:rPr>
-                              <w:t xml:space="preserve"> con su inicializaci</w:t>
+                              <w:t>Ejemplo de un array con su inicializaci</w:t>
                             </w:r>
                             <w:r>
                               <w:rPr>
@@ -6238,7 +7431,7 @@
           </mc:Choice>
           <mc:Fallback>
             <w:pict>
-              <v:shape id="Cuadro de texto 26" o:spid="_x0000_s1037" type="#_x0000_t202" style="position:absolute;margin-left:95.65pt;margin-top:226.95pt;width:246.8pt;height:.05pt;z-index:251795456;visibility:visible;mso-wrap-style:square;mso-wrap-distance-left:9pt;mso-wrap-distance-top:0;mso-wrap-distance-right:9pt;mso-wrap-distance-bottom:0;mso-position-horizontal:absolute;mso-position-horizontal-relative:text;mso-position-vertical:absolute;mso-position-vertical-relative:text;v-text-anchor:top" o:gfxdata="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" stroked="f">
+              <v:shape id="Cuadro de texto 26" o:spid="_x0000_s1039" type="#_x0000_t202" style="position:absolute;margin-left:95.65pt;margin-top:226.95pt;width:246.8pt;height:.05pt;z-index:251795456;visibility:visible;mso-wrap-style:square;mso-wrap-distance-left:9pt;mso-wrap-distance-top:0;mso-wrap-distance-right:9pt;mso-wrap-distance-bottom:0;mso-position-horizontal:absolute;mso-position-horizontal-relative:text;mso-position-vertical:absolute;mso-position-vertical-relative:text;v-text-anchor:top" o:gfxdata="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" stroked="f">
                 <v:textbox style="mso-fit-shape-to-text:t" inset="0,0,0,0">
                   <w:txbxContent>
                     <w:p>
@@ -6276,23 +7469,7 @@
                           <w:color w:val="auto"/>
                           <w:sz w:val="22"/>
                         </w:rPr>
-                        <w:t xml:space="preserve">Ejemplo de un </w:t>
-                      </w:r>
-                      <w:proofErr w:type="spellStart"/>
-                      <w:r>
-                        <w:rPr>
-                          <w:color w:val="auto"/>
-                          <w:sz w:val="22"/>
-                        </w:rPr>
-                        <w:t>array</w:t>
-                      </w:r>
-                      <w:proofErr w:type="spellEnd"/>
-                      <w:r>
-                        <w:rPr>
-                          <w:color w:val="auto"/>
-                          <w:sz w:val="22"/>
-                        </w:rPr>
-                        <w:t xml:space="preserve"> con su inicializaci</w:t>
+                        <w:t>Ejemplo de un array con su inicializaci</w:t>
                       </w:r>
                       <w:r>
                         <w:rPr>
@@ -6316,7 +7493,7 @@
           <w:lang w:val="en-US"/>
         </w:rPr>
         <w:drawing>
-          <wp:anchor distT="0" distB="0" distL="114300" distR="114300" simplePos="0" relativeHeight="251726848" behindDoc="0" locked="0" layoutInCell="1" allowOverlap="1">
+          <wp:anchor distT="0" distB="0" distL="114300" distR="114300" simplePos="0" relativeHeight="251726848" behindDoc="0" locked="0" layoutInCell="1" allowOverlap="1" wp14:anchorId="0C443ADB" wp14:editId="30928919">
             <wp:simplePos x="0" y="0"/>
             <wp:positionH relativeFrom="column">
               <wp:posOffset>745490</wp:posOffset>
@@ -6341,7 +7518,7 @@
                     </pic:cNvPicPr>
                   </pic:nvPicPr>
                   <pic:blipFill>
-                    <a:blip r:embed="rId19"/>
+                    <a:blip r:embed="rId28"/>
                     <a:stretch>
                       <a:fillRect/>
                     </a:stretch>
@@ -6446,36 +7623,8 @@
                                 <w:sz w:val="22"/>
                                 <w:lang w:val="en-US"/>
                               </w:rPr>
-                              <w:t xml:space="preserve">Ejemplo de </w:t>
+                              <w:t>Ejemplo de una estructura</w:t>
                             </w:r>
-                            <w:proofErr w:type="spellStart"/>
-                            <w:r>
-                              <w:rPr>
-                                <w:color w:val="auto"/>
-                                <w:sz w:val="22"/>
-                                <w:lang w:val="en-US"/>
-                              </w:rPr>
-                              <w:t>una</w:t>
-                            </w:r>
-                            <w:proofErr w:type="spellEnd"/>
-                            <w:r>
-                              <w:rPr>
-                                <w:color w:val="auto"/>
-                                <w:sz w:val="22"/>
-                                <w:lang w:val="en-US"/>
-                              </w:rPr>
-                              <w:t xml:space="preserve"> </w:t>
-                            </w:r>
-                            <w:proofErr w:type="spellStart"/>
-                            <w:r>
-                              <w:rPr>
-                                <w:color w:val="auto"/>
-                                <w:sz w:val="22"/>
-                                <w:lang w:val="en-US"/>
-                              </w:rPr>
-                              <w:t>estructura</w:t>
-                            </w:r>
-                            <w:proofErr w:type="spellEnd"/>
                           </w:p>
                         </w:txbxContent>
                       </wps:txbx>
@@ -6490,7 +7639,7 @@
           </mc:Choice>
           <mc:Fallback>
             <w:pict>
-              <v:shape id="Cuadro de texto 24" o:spid="_x0000_s1038" type="#_x0000_t202" style="position:absolute;margin-left:94.15pt;margin-top:118.95pt;width:246.8pt;height:.05pt;z-index:251725824;visibility:visible;mso-wrap-style:square;mso-wrap-distance-left:9pt;mso-wrap-distance-top:0;mso-wrap-distance-right:9pt;mso-wrap-distance-bottom:0;mso-position-horizontal:absolute;mso-position-horizontal-relative:text;mso-position-vertical:absolute;mso-position-vertical-relative:text;v-text-anchor:top" o:gfxdata="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" stroked="f">
+              <v:shape id="Cuadro de texto 24" o:spid="_x0000_s1040" type="#_x0000_t202" style="position:absolute;margin-left:94.15pt;margin-top:118.95pt;width:246.8pt;height:.05pt;z-index:251725824;visibility:visible;mso-wrap-style:square;mso-wrap-distance-left:9pt;mso-wrap-distance-top:0;mso-wrap-distance-right:9pt;mso-wrap-distance-bottom:0;mso-position-horizontal:absolute;mso-position-horizontal-relative:text;mso-position-vertical:absolute;mso-position-vertical-relative:text;v-text-anchor:top" o:gfxdata="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" stroked="f">
                 <v:textbox style="mso-fit-shape-to-text:t" inset="0,0,0,0">
                   <w:txbxContent>
                     <w:p>
@@ -6531,36 +7680,8 @@
                           <w:sz w:val="22"/>
                           <w:lang w:val="en-US"/>
                         </w:rPr>
-                        <w:t xml:space="preserve">Ejemplo de </w:t>
+                        <w:t>Ejemplo de una estructura</w:t>
                       </w:r>
-                      <w:proofErr w:type="spellStart"/>
-                      <w:r>
-                        <w:rPr>
-                          <w:color w:val="auto"/>
-                          <w:sz w:val="22"/>
-                          <w:lang w:val="en-US"/>
-                        </w:rPr>
-                        <w:t>una</w:t>
-                      </w:r>
-                      <w:proofErr w:type="spellEnd"/>
-                      <w:r>
-                        <w:rPr>
-                          <w:color w:val="auto"/>
-                          <w:sz w:val="22"/>
-                          <w:lang w:val="en-US"/>
-                        </w:rPr>
-                        <w:t xml:space="preserve"> </w:t>
-                      </w:r>
-                      <w:proofErr w:type="spellStart"/>
-                      <w:r>
-                        <w:rPr>
-                          <w:color w:val="auto"/>
-                          <w:sz w:val="22"/>
-                          <w:lang w:val="en-US"/>
-                        </w:rPr>
-                        <w:t>estructura</w:t>
-                      </w:r>
-                      <w:proofErr w:type="spellEnd"/>
                     </w:p>
                   </w:txbxContent>
                 </v:textbox>
@@ -6689,12 +7810,74 @@
       <w:pPr>
         <w:rPr>
           <w:rFonts w:ascii="Arial" w:hAnsi="Arial" w:cs="Arial"/>
-          <w:sz w:val="24"/>
-        </w:rPr>
-      </w:pPr>
-      <w:r>
-        <w:rPr>
-          <w:rFonts w:ascii="Arial" w:hAnsi="Arial" w:cs="Arial"/>
+          <w:b/>
+          <w:sz w:val="24"/>
+        </w:rPr>
+      </w:pPr>
+      <w:r>
+        <w:rPr>
+          <w:rFonts w:ascii="Arial" w:hAnsi="Arial" w:cs="Arial"/>
+          <w:b/>
+          <w:color w:val="FF0000"/>
+          <w:sz w:val="24"/>
+        </w:rPr>
+        <w:t>Nota:</w:t>
+      </w:r>
+    </w:p>
+    <w:p>
+      <w:pPr>
+        <w:pStyle w:val="Prrafodelista"/>
+        <w:numPr>
+          <w:ilvl w:val="0"/>
+          <w:numId w:val="3"/>
+        </w:numPr>
+        <w:ind w:left="284" w:hanging="284"/>
+        <w:rPr>
+          <w:rFonts w:ascii="Arial" w:hAnsi="Arial" w:cs="Arial"/>
+          <w:sz w:val="24"/>
+        </w:rPr>
+      </w:pPr>
+      <w:r>
+        <w:rPr>
+          <w:rFonts w:ascii="Arial" w:hAnsi="Arial" w:cs="Arial"/>
+          <w:sz w:val="24"/>
+        </w:rPr>
+        <w:t xml:space="preserve">Para conocer la cantidad de caracteres que posee una cadena se usa la función </w:t>
+      </w:r>
+      <w:r>
+        <w:rPr>
+          <w:rFonts w:ascii="Arial" w:hAnsi="Arial" w:cs="Arial"/>
+          <w:b/>
+          <w:sz w:val="24"/>
+        </w:rPr>
+        <w:t>len</w:t>
+      </w:r>
+      <w:r>
+        <w:rPr>
+          <w:rFonts w:ascii="Arial" w:hAnsi="Arial" w:cs="Arial"/>
+          <w:b/>
+          <w:sz w:val="24"/>
+        </w:rPr>
+        <w:t>.</w:t>
+      </w:r>
+    </w:p>
+    <w:p>
+      <w:pPr>
+        <w:pStyle w:val="Prrafodelista"/>
+        <w:numPr>
+          <w:ilvl w:val="0"/>
+          <w:numId w:val="3"/>
+        </w:numPr>
+        <w:ind w:left="284" w:hanging="284"/>
+        <w:rPr>
+          <w:rFonts w:ascii="Arial" w:hAnsi="Arial" w:cs="Arial"/>
+          <w:sz w:val="24"/>
+        </w:rPr>
+      </w:pPr>
+      <w:r>
+        <w:rPr>
+          <w:rFonts w:ascii="Arial" w:hAnsi="Arial" w:cs="Arial"/>
+          <w:b/>
           <w:sz w:val="24"/>
         </w:rPr>
         <w:br w:type="page"/>
@@ -6710,7 +7893,6 @@
           <w:rFonts w:ascii="Arial" w:hAnsi="Arial" w:cs="Arial"/>
           <w:b/>
           <w:sz w:val="32"/>
-          <w:lang w:val="en-US"/>
         </w:rPr>
       </w:pPr>
       <w:r>
@@ -6718,98 +7900,113 @@
           <w:rFonts w:ascii="Arial" w:hAnsi="Arial" w:cs="Arial"/>
           <w:b/>
           <w:sz w:val="32"/>
+        </w:rPr>
+        <w:lastRenderedPageBreak/>
+        <w:t>Casting de valores</w:t>
+      </w:r>
+    </w:p>
+    <w:p>
+      <w:pPr>
+        <w:rPr>
+          <w:rFonts w:ascii="Arial" w:hAnsi="Arial" w:cs="Arial"/>
+          <w:sz w:val="24"/>
+        </w:rPr>
+      </w:pPr>
+      <w:r>
+        <w:rPr>
+          <w:rFonts w:ascii="Arial" w:hAnsi="Arial" w:cs="Arial"/>
+          <w:sz w:val="24"/>
+        </w:rPr>
+        <w:t xml:space="preserve">En Go el casting tiene que ser de </w:t>
+      </w:r>
+      <w:r>
+        <w:rPr>
+          <w:rFonts w:ascii="Arial" w:hAnsi="Arial" w:cs="Arial"/>
+          <w:sz w:val="24"/>
+        </w:rPr>
+        <w:t>forma explicito debido que Go no es un lenguaje de gran potencia como lo son Java o C# que se puede hacer un casteo de forma implícita.</w:t>
+      </w:r>
+    </w:p>
+    <w:p>
+      <w:pPr>
+        <w:rPr>
+          <w:rFonts w:ascii="Arial" w:hAnsi="Arial" w:cs="Arial"/>
+          <w:sz w:val="24"/>
+        </w:rPr>
+      </w:pPr>
+    </w:p>
+    <w:p>
+      <w:pPr>
+        <w:rPr>
+          <w:rFonts w:ascii="Arial" w:hAnsi="Arial" w:cs="Arial"/>
+          <w:sz w:val="24"/>
+        </w:rPr>
+      </w:pPr>
+      <w:r>
+        <w:rPr>
+          <w:noProof/>
           <w:lang w:val="en-US"/>
         </w:rPr>
-        <w:lastRenderedPageBreak/>
-        <w:t xml:space="preserve">Casting de </w:t>
-      </w:r>
-      <w:proofErr w:type="spellStart"/>
-      <w:r>
-        <w:rPr>
-          <w:rFonts w:ascii="Arial" w:hAnsi="Arial" w:cs="Arial"/>
-          <w:b/>
-          <w:sz w:val="32"/>
-          <w:lang w:val="en-US"/>
-        </w:rPr>
-        <w:t>valores</w:t>
-      </w:r>
-      <w:proofErr w:type="spellEnd"/>
-    </w:p>
-    <w:p>
-      <w:pPr>
-        <w:rPr>
-          <w:rFonts w:ascii="Arial" w:hAnsi="Arial" w:cs="Arial"/>
-          <w:sz w:val="24"/>
-        </w:rPr>
-      </w:pPr>
-      <w:r>
-        <w:rPr>
-          <w:rFonts w:ascii="Arial" w:hAnsi="Arial" w:cs="Arial"/>
-          <w:sz w:val="24"/>
-        </w:rPr>
-        <w:t xml:space="preserve">En </w:t>
-      </w:r>
-      <w:proofErr w:type="spellStart"/>
-      <w:r>
-        <w:rPr>
-          <w:rFonts w:ascii="Arial" w:hAnsi="Arial" w:cs="Arial"/>
-          <w:sz w:val="24"/>
-        </w:rPr>
-        <w:t>Go</w:t>
-      </w:r>
-      <w:proofErr w:type="spellEnd"/>
-      <w:r>
-        <w:rPr>
-          <w:rFonts w:ascii="Arial" w:hAnsi="Arial" w:cs="Arial"/>
-          <w:sz w:val="24"/>
-        </w:rPr>
-        <w:t xml:space="preserve"> el casting tiene que ser de </w:t>
-      </w:r>
-      <w:r>
-        <w:rPr>
-          <w:rFonts w:ascii="Arial" w:hAnsi="Arial" w:cs="Arial"/>
-          <w:sz w:val="24"/>
-        </w:rPr>
-        <w:t xml:space="preserve">forma explicito debido que </w:t>
-      </w:r>
-      <w:proofErr w:type="spellStart"/>
-      <w:r>
-        <w:rPr>
-          <w:rFonts w:ascii="Arial" w:hAnsi="Arial" w:cs="Arial"/>
-          <w:sz w:val="24"/>
-        </w:rPr>
-        <w:t>Go</w:t>
-      </w:r>
-      <w:proofErr w:type="spellEnd"/>
-      <w:r>
-        <w:rPr>
-          <w:rFonts w:ascii="Arial" w:hAnsi="Arial" w:cs="Arial"/>
-          <w:sz w:val="24"/>
-        </w:rPr>
-        <w:t xml:space="preserve"> no es un lenguaje de gran potencia como lo son Java o C# que se puede hacer un casteo de forma implícita.</w:t>
-      </w:r>
-    </w:p>
-    <w:p>
-      <w:pPr>
-        <w:rPr>
-          <w:rFonts w:ascii="Arial" w:hAnsi="Arial" w:cs="Arial"/>
-          <w:sz w:val="24"/>
-        </w:rPr>
-      </w:pPr>
-    </w:p>
-    <w:p>
-      <w:pPr>
-        <w:rPr>
-          <w:rFonts w:ascii="Arial" w:hAnsi="Arial" w:cs="Arial"/>
-          <w:sz w:val="24"/>
-          <w:lang w:val="en-US"/>
-        </w:rPr>
-      </w:pPr>
-      <w:r>
-        <w:rPr>
-          <w:rFonts w:ascii="Arial" w:hAnsi="Arial" w:cs="Arial"/>
-          <w:sz w:val="24"/>
-          <w:lang w:val="en-US"/>
+        <w:drawing>
+          <wp:anchor distT="0" distB="0" distL="114300" distR="114300" simplePos="0" relativeHeight="251796480" behindDoc="0" locked="0" layoutInCell="1" allowOverlap="1" wp14:anchorId="7CC21FF5" wp14:editId="3E50EA3F">
+            <wp:simplePos x="0" y="0"/>
+            <wp:positionH relativeFrom="margin">
+              <wp:align>center</wp:align>
+            </wp:positionH>
+            <wp:positionV relativeFrom="paragraph">
+              <wp:posOffset>8890</wp:posOffset>
+            </wp:positionV>
+            <wp:extent cx="3385820" cy="1419225"/>
+            <wp:effectExtent l="0" t="0" r="5080" b="9525"/>
+            <wp:wrapSquare wrapText="bothSides"/>
+            <wp:docPr id="27" name="Imagen 27"/>
+            <wp:cNvGraphicFramePr>
+              <a:graphicFrameLocks xmlns:a="http://schemas.openxmlformats.org/drawingml/2006/main" noChangeAspect="1"/>
+            </wp:cNvGraphicFramePr>
+            <a:graphic xmlns:a="http://schemas.openxmlformats.org/drawingml/2006/main">
+              <a:graphicData uri="http://schemas.openxmlformats.org/drawingml/2006/picture">
+                <pic:pic xmlns:pic="http://schemas.openxmlformats.org/drawingml/2006/picture">
+                  <pic:nvPicPr>
+                    <pic:cNvPr id="1" name=""/>
+                    <pic:cNvPicPr/>
+                  </pic:nvPicPr>
+                  <pic:blipFill>
+                    <a:blip r:embed="rId29">
+                      <a:extLst>
+                        <a:ext uri="{28A0092B-C50C-407E-A947-70E740481C1C}">
+                          <a14:useLocalDpi xmlns:a14="http://schemas.microsoft.com/office/drawing/2010/main" val="0"/>
+                        </a:ext>
+                      </a:extLst>
+                    </a:blip>
+                    <a:stretch>
+                      <a:fillRect/>
+                    </a:stretch>
+                  </pic:blipFill>
+                  <pic:spPr>
+                    <a:xfrm>
+                      <a:off x="0" y="0"/>
+                      <a:ext cx="3385820" cy="1419225"/>
+                    </a:xfrm>
+                    <a:prstGeom prst="rect">
+                      <a:avLst/>
+                    </a:prstGeom>
+                  </pic:spPr>
+                </pic:pic>
+              </a:graphicData>
+            </a:graphic>
+            <wp14:sizeRelH relativeFrom="page">
+              <wp14:pctWidth>0</wp14:pctWidth>
+            </wp14:sizeRelH>
+            <wp14:sizeRelV relativeFrom="page">
+              <wp14:pctHeight>0</wp14:pctHeight>
+            </wp14:sizeRelV>
+          </wp:anchor>
+        </w:drawing>
+      </w:r>
+      <w:r>
+        <w:rPr>
+          <w:rFonts w:ascii="Arial" w:hAnsi="Arial" w:cs="Arial"/>
+          <w:sz w:val="24"/>
         </w:rPr>
         <w:t xml:space="preserve"> </w:t>
       </w:r>
@@ -6824,6 +8021,111 @@
           <w:sz w:val="28"/>
         </w:rPr>
       </w:pPr>
+      <w:r>
+        <w:rPr>
+          <w:noProof/>
+        </w:rPr>
+        <mc:AlternateContent>
+          <mc:Choice Requires="wps">
+            <w:drawing>
+              <wp:anchor distT="0" distB="0" distL="114300" distR="114300" simplePos="0" relativeHeight="251798528" behindDoc="0" locked="0" layoutInCell="1" allowOverlap="1" wp14:anchorId="5B449EBD" wp14:editId="728AA4C7">
+                <wp:simplePos x="0" y="0"/>
+                <wp:positionH relativeFrom="margin">
+                  <wp:align>center</wp:align>
+                </wp:positionH>
+                <wp:positionV relativeFrom="paragraph">
+                  <wp:posOffset>1261745</wp:posOffset>
+                </wp:positionV>
+                <wp:extent cx="3385820" cy="635"/>
+                <wp:effectExtent l="0" t="0" r="5080" b="0"/>
+                <wp:wrapSquare wrapText="bothSides"/>
+                <wp:docPr id="30" name="Cuadro de texto 30"/>
+                <wp:cNvGraphicFramePr/>
+                <a:graphic xmlns:a="http://schemas.openxmlformats.org/drawingml/2006/main">
+                  <a:graphicData uri="http://schemas.microsoft.com/office/word/2010/wordprocessingShape">
+                    <wps:wsp>
+                      <wps:cNvSpPr txBox="1"/>
+                      <wps:spPr>
+                        <a:xfrm>
+                          <a:off x="0" y="0"/>
+                          <a:ext cx="3385820" cy="635"/>
+                        </a:xfrm>
+                        <a:prstGeom prst="rect">
+                          <a:avLst/>
+                        </a:prstGeom>
+                        <a:solidFill>
+                          <a:prstClr val="white"/>
+                        </a:solidFill>
+                        <a:ln>
+                          <a:noFill/>
+                        </a:ln>
+                        <a:effectLst/>
+                      </wps:spPr>
+                      <wps:txbx>
+                        <w:txbxContent>
+                          <w:p>
+                            <w:pPr>
+                              <w:pStyle w:val="Descripcin"/>
+                              <w:jc w:val="center"/>
+                              <w:rPr>
+                                <w:noProof/>
+                                <w:color w:val="auto"/>
+                                <w:sz w:val="22"/>
+                              </w:rPr>
+                            </w:pPr>
+                            <w:r>
+                              <w:rPr>
+                                <w:color w:val="auto"/>
+                                <w:sz w:val="22"/>
+                              </w:rPr>
+                              <w:t>Figure 14: Ejemplo de castin implícito en Go</w:t>
+                            </w:r>
+                          </w:p>
+                        </w:txbxContent>
+                      </wps:txbx>
+                      <wps:bodyPr rot="0" spcFirstLastPara="0" vertOverflow="overflow" horzOverflow="overflow" vert="horz" wrap="square" lIns="0" tIns="0" rIns="0" bIns="0" numCol="1" spcCol="0" rtlCol="0" fromWordArt="0" anchor="t" anchorCtr="0" forceAA="0" compatLnSpc="1">
+                        <a:prstTxWarp prst="textNoShape">
+                          <a:avLst/>
+                        </a:prstTxWarp>
+                        <a:spAutoFit/>
+                      </wps:bodyPr>
+                    </wps:wsp>
+                  </a:graphicData>
+                </a:graphic>
+              </wp:anchor>
+            </w:drawing>
+          </mc:Choice>
+          <mc:Fallback>
+            <w:pict>
+              <v:shape w14:anchorId="5B449EBD" id="Cuadro de texto 30" o:spid="_x0000_s1041" type="#_x0000_t202" style="position:absolute;margin-left:0;margin-top:99.35pt;width:266.6pt;height:.05pt;z-index:251798528;visibility:visible;mso-wrap-style:square;mso-wrap-distance-left:9pt;mso-wrap-distance-top:0;mso-wrap-distance-right:9pt;mso-wrap-distance-bottom:0;mso-position-horizontal:center;mso-position-horizontal-relative:margin;mso-position-vertical:absolute;mso-position-vertical-relative:text;v-text-anchor:top" o:gfxdata="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" stroked="f">
+                <v:textbox style="mso-fit-shape-to-text:t" inset="0,0,0,0">
+                  <w:txbxContent>
+                    <w:p>
+                      <w:pPr>
+                        <w:pStyle w:val="Descripcin"/>
+                        <w:jc w:val="center"/>
+                        <w:rPr>
+                          <w:noProof/>
+                          <w:color w:val="auto"/>
+                          <w:sz w:val="22"/>
+                        </w:rPr>
+                      </w:pPr>
+                      <w:r>
+                        <w:rPr>
+                          <w:color w:val="auto"/>
+                          <w:sz w:val="22"/>
+                        </w:rPr>
+                        <w:t>Figure 14: Ejemplo de castin implícito en Go</w:t>
+                      </w:r>
+                    </w:p>
+                  </w:txbxContent>
+                </v:textbox>
+                <w10:wrap type="square" anchorx="margin"/>
+              </v:shape>
+            </w:pict>
+          </mc:Fallback>
+        </mc:AlternateContent>
+      </w:r>
     </w:p>
     <w:sectPr>
       <w:pgSz w:w="12240" w:h="15840"/>
@@ -6835,9 +8137,172 @@
 </w:document>
 </file>
 
+<file path=word/endnotes.xml><?xml version="1.0" encoding="utf-8"?>
+<w:endnotes xmlns:wpc="http://schemas.microsoft.com/office/word/2010/wordprocessingCanvas" xmlns:mc="http://schemas.openxmlformats.org/markup-compatibility/2006" xmlns:o="urn:schemas-microsoft-com:office:office" xmlns:r="http://schemas.openxmlformats.org/officeDocument/2006/relationships" xmlns:m="http://schemas.openxmlformats.org/officeDocument/2006/math" xmlns:v="urn:schemas-microsoft-com:vml" xmlns:wp14="http://schemas.microsoft.com/office/word/2010/wordprocessingDrawing" xmlns:wp="http://schemas.openxmlformats.org/drawingml/2006/wordprocessingDrawing" xmlns:w10="urn:schemas-microsoft-com:office:word" xmlns:w="http://schemas.openxmlformats.org/wordprocessingml/2006/main" xmlns:w14="http://schemas.microsoft.com/office/word/2010/wordml" xmlns:w15="http://schemas.microsoft.com/office/word/2012/wordml" xmlns:wpg="http://schemas.microsoft.com/office/word/2010/wordprocessingGroup" xmlns:wpi="http://schemas.microsoft.com/office/word/2010/wordprocessingInk" xmlns:wne="http://schemas.microsoft.com/office/word/2006/wordml" xmlns:wps="http://schemas.microsoft.com/office/word/2010/wordprocessingShape" mc:Ignorable="w14 w15 wp14">
+  <w:endnote w:type="separator" w:id="-1">
+    <w:p>
+      <w:pPr>
+        <w:spacing w:after="0" w:line="240" w:lineRule="auto"/>
+      </w:pPr>
+      <w:r>
+        <w:separator/>
+      </w:r>
+    </w:p>
+  </w:endnote>
+  <w:endnote w:type="continuationSeparator" w:id="0">
+    <w:p>
+      <w:pPr>
+        <w:spacing w:after="0" w:line="240" w:lineRule="auto"/>
+      </w:pPr>
+      <w:r>
+        <w:continuationSeparator/>
+      </w:r>
+    </w:p>
+  </w:endnote>
+</w:endnotes>
+</file>
+
+<file path=word/footnotes.xml><?xml version="1.0" encoding="utf-8"?>
+<w:footnotes xmlns:wpc="http://schemas.microsoft.com/office/word/2010/wordprocessingCanvas" xmlns:mc="http://schemas.openxmlformats.org/markup-compatibility/2006" xmlns:o="urn:schemas-microsoft-com:office:office" xmlns:r="http://schemas.openxmlformats.org/officeDocument/2006/relationships" xmlns:m="http://schemas.openxmlformats.org/officeDocument/2006/math" xmlns:v="urn:schemas-microsoft-com:vml" xmlns:wp14="http://schemas.microsoft.com/office/word/2010/wordprocessingDrawing" xmlns:wp="http://schemas.openxmlformats.org/drawingml/2006/wordprocessingDrawing" xmlns:w10="urn:schemas-microsoft-com:office:word" xmlns:w="http://schemas.openxmlformats.org/wordprocessingml/2006/main" xmlns:w14="http://schemas.microsoft.com/office/word/2010/wordml" xmlns:w15="http://schemas.microsoft.com/office/word/2012/wordml" xmlns:wpg="http://schemas.microsoft.com/office/word/2010/wordprocessingGroup" xmlns:wpi="http://schemas.microsoft.com/office/word/2010/wordprocessingInk" xmlns:wne="http://schemas.microsoft.com/office/word/2006/wordml" xmlns:wps="http://schemas.microsoft.com/office/word/2010/wordprocessingShape" mc:Ignorable="w14 w15 wp14">
+  <w:footnote w:type="separator" w:id="-1">
+    <w:p>
+      <w:pPr>
+        <w:spacing w:after="0" w:line="240" w:lineRule="auto"/>
+      </w:pPr>
+      <w:r>
+        <w:separator/>
+      </w:r>
+    </w:p>
+  </w:footnote>
+  <w:footnote w:type="continuationSeparator" w:id="0">
+    <w:p>
+      <w:pPr>
+        <w:spacing w:after="0" w:line="240" w:lineRule="auto"/>
+      </w:pPr>
+      <w:r>
+        <w:continuationSeparator/>
+      </w:r>
+    </w:p>
+  </w:footnote>
+</w:footnotes>
+</file>
+
 <file path=word/numbering.xml><?xml version="1.0" encoding="utf-8"?>
 <w:numbering xmlns:wpc="http://schemas.microsoft.com/office/word/2010/wordprocessingCanvas" xmlns:mc="http://schemas.openxmlformats.org/markup-compatibility/2006" xmlns:o="urn:schemas-microsoft-com:office:office" xmlns:r="http://schemas.openxmlformats.org/officeDocument/2006/relationships" xmlns:m="http://schemas.openxmlformats.org/officeDocument/2006/math" xmlns:v="urn:schemas-microsoft-com:vml" xmlns:wp14="http://schemas.microsoft.com/office/word/2010/wordprocessingDrawing" xmlns:wp="http://schemas.openxmlformats.org/drawingml/2006/wordprocessingDrawing" xmlns:w10="urn:schemas-microsoft-com:office:word" xmlns:w="http://schemas.openxmlformats.org/wordprocessingml/2006/main" xmlns:w14="http://schemas.microsoft.com/office/word/2010/wordml" xmlns:w15="http://schemas.microsoft.com/office/word/2012/wordml" xmlns:wpg="http://schemas.microsoft.com/office/word/2010/wordprocessingGroup" xmlns:wpi="http://schemas.microsoft.com/office/word/2010/wordprocessingInk" xmlns:wne="http://schemas.microsoft.com/office/word/2006/wordml" xmlns:wps="http://schemas.microsoft.com/office/word/2010/wordprocessingShape" mc:Ignorable="w14 w15 wp14">
   <w:abstractNum w:abstractNumId="0">
+    <w:nsid w:val="08E15C40"/>
+    <w:multiLevelType w:val="hybridMultilevel"/>
+    <w:tmpl w:val="9B62A638"/>
+    <w:lvl w:ilvl="0" w:tplc="04090001">
+      <w:start w:val="1"/>
+      <w:numFmt w:val="bullet"/>
+      <w:lvlText w:val=""/>
+      <w:lvlJc w:val="left"/>
+      <w:pPr>
+        <w:ind w:left="720" w:hanging="360"/>
+      </w:pPr>
+      <w:rPr>
+        <w:rFonts w:ascii="Symbol" w:hAnsi="Symbol" w:hint="default"/>
+      </w:rPr>
+    </w:lvl>
+    <w:lvl w:ilvl="1" w:tplc="04090003" w:tentative="1">
+      <w:start w:val="1"/>
+      <w:numFmt w:val="bullet"/>
+      <w:lvlText w:val="o"/>
+      <w:lvlJc w:val="left"/>
+      <w:pPr>
+        <w:ind w:left="1440" w:hanging="360"/>
+      </w:pPr>
+      <w:rPr>
+        <w:rFonts w:ascii="Courier New" w:hAnsi="Courier New" w:cs="Courier New" w:hint="default"/>
+      </w:rPr>
+    </w:lvl>
+    <w:lvl w:ilvl="2" w:tplc="04090005" w:tentative="1">
+      <w:start w:val="1"/>
+      <w:numFmt w:val="bullet"/>
+      <w:lvlText w:val=""/>
+      <w:lvlJc w:val="left"/>
+      <w:pPr>
+        <w:ind w:left="2160" w:hanging="360"/>
+      </w:pPr>
+      <w:rPr>
+        <w:rFonts w:ascii="Wingdings" w:hAnsi="Wingdings" w:hint="default"/>
+      </w:rPr>
+    </w:lvl>
+    <w:lvl w:ilvl="3" w:tplc="04090001" w:tentative="1">
+      <w:start w:val="1"/>
+      <w:numFmt w:val="bullet"/>
+      <w:lvlText w:val=""/>
+      <w:lvlJc w:val="left"/>
+      <w:pPr>
+        <w:ind w:left="2880" w:hanging="360"/>
+      </w:pPr>
+      <w:rPr>
+        <w:rFonts w:ascii="Symbol" w:hAnsi="Symbol" w:hint="default"/>
+      </w:rPr>
+    </w:lvl>
+    <w:lvl w:ilvl="4" w:tplc="04090003" w:tentative="1">
+      <w:start w:val="1"/>
+      <w:numFmt w:val="bullet"/>
+      <w:lvlText w:val="o"/>
+      <w:lvlJc w:val="left"/>
+      <w:pPr>
+        <w:ind w:left="3600" w:hanging="360"/>
+      </w:pPr>
+      <w:rPr>
+        <w:rFonts w:ascii="Courier New" w:hAnsi="Courier New" w:cs="Courier New" w:hint="default"/>
+      </w:rPr>
+    </w:lvl>
+    <w:lvl w:ilvl="5" w:tplc="04090005" w:tentative="1">
+      <w:start w:val="1"/>
+      <w:numFmt w:val="bullet"/>
+      <w:lvlText w:val=""/>
+      <w:lvlJc w:val="left"/>
+      <w:pPr>
+        <w:ind w:left="4320" w:hanging="360"/>
+      </w:pPr>
+      <w:rPr>
+        <w:rFonts w:ascii="Wingdings" w:hAnsi="Wingdings" w:hint="default"/>
+      </w:rPr>
+    </w:lvl>
+    <w:lvl w:ilvl="6" w:tplc="04090001" w:tentative="1">
+      <w:start w:val="1"/>
+      <w:numFmt w:val="bullet"/>
+      <w:lvlText w:val=""/>
+      <w:lvlJc w:val="left"/>
+      <w:pPr>
+        <w:ind w:left="5040" w:hanging="360"/>
+      </w:pPr>
+      <w:rPr>
+        <w:rFonts w:ascii="Symbol" w:hAnsi="Symbol" w:hint="default"/>
+      </w:rPr>
+    </w:lvl>
+    <w:lvl w:ilvl="7" w:tplc="04090003" w:tentative="1">
+      <w:start w:val="1"/>
+      <w:numFmt w:val="bullet"/>
+      <w:lvlText w:val="o"/>
+      <w:lvlJc w:val="left"/>
+      <w:pPr>
+        <w:ind w:left="5760" w:hanging="360"/>
+      </w:pPr>
+      <w:rPr>
+        <w:rFonts w:ascii="Courier New" w:hAnsi="Courier New" w:cs="Courier New" w:hint="default"/>
+      </w:rPr>
+    </w:lvl>
+    <w:lvl w:ilvl="8" w:tplc="04090005" w:tentative="1">
+      <w:start w:val="1"/>
+      <w:numFmt w:val="bullet"/>
+      <w:lvlText w:val=""/>
+      <w:lvlJc w:val="left"/>
+      <w:pPr>
+        <w:ind w:left="6480" w:hanging="360"/>
+      </w:pPr>
+      <w:rPr>
+        <w:rFonts w:ascii="Wingdings" w:hAnsi="Wingdings" w:hint="default"/>
+      </w:rPr>
+    </w:lvl>
+  </w:abstractNum>
+  <w:abstractNum w:abstractNumId="1">
     <w:nsid w:val="1B21795B"/>
     <w:multiLevelType w:val="multilevel"/>
     <w:tmpl w:val="1B21795B"/>
@@ -6950,7 +8415,7 @@
       </w:rPr>
     </w:lvl>
   </w:abstractNum>
-  <w:abstractNum w:abstractNumId="1">
+  <w:abstractNum w:abstractNumId="2">
     <w:nsid w:val="31C47A9E"/>
     <w:multiLevelType w:val="hybridMultilevel"/>
     <w:tmpl w:val="AF00460A"/>
@@ -7064,10 +8529,13 @@
     </w:lvl>
   </w:abstractNum>
   <w:num w:numId="1">
-    <w:abstractNumId w:val="0"/>
+    <w:abstractNumId w:val="1"/>
   </w:num>
   <w:num w:numId="2">
-    <w:abstractNumId w:val="1"/>
+    <w:abstractNumId w:val="2"/>
+  </w:num>
+  <w:num w:numId="3">
+    <w:abstractNumId w:val="0"/>
   </w:num>
 </w:numbering>
 </file>
@@ -7242,7 +8710,7 @@
     <w:lsdException w:name="Table Web 2" w:semiHidden="1" w:unhideWhenUsed="1"/>
     <w:lsdException w:name="Table Web 3" w:semiHidden="1" w:unhideWhenUsed="1"/>
     <w:lsdException w:name="Balloon Text" w:semiHidden="1" w:unhideWhenUsed="1"/>
-    <w:lsdException w:name="Table Grid" w:semiHidden="1" w:uiPriority="39" w:unhideWhenUsed="1"/>
+    <w:lsdException w:name="Table Grid" w:uiPriority="39"/>
     <w:lsdException w:name="Table Theme" w:semiHidden="1" w:unhideWhenUsed="1"/>
     <w:lsdException w:name="Placeholder Text" w:semiHidden="1"/>
     <w:lsdException w:name="Light Shading"/>
@@ -8328,7 +9796,7 @@
 </file>
 
 <file path=customXml/itemProps2.xml><?xml version="1.0" encoding="utf-8"?>
-<ds:datastoreItem xmlns:ds="http://schemas.openxmlformats.org/officeDocument/2006/customXml" ds:itemID="{17BAEAC1-DF4E-42B8-AE8B-F00BA8944AC0}">
+<ds:datastoreItem xmlns:ds="http://schemas.openxmlformats.org/officeDocument/2006/customXml" ds:itemID="{104BC3DB-2317-491E-A334-F7FDB0108E48}">
   <ds:schemaRefs>
     <ds:schemaRef ds:uri="http://schemas.openxmlformats.org/officeDocument/2006/bibliography"/>
   </ds:schemaRefs>

</xml_diff>

<commit_message>
Added For | Else If
Añadido el ciclo For y la estructura de flujo If a la documentación
</commit_message>
<xml_diff>
--- a/Documentación/Go Lenguage.docx
+++ b/Documentación/Go Lenguage.docx
@@ -32,7 +32,39 @@
           <w:rFonts w:ascii="Arial" w:hAnsi="Arial" w:cs="Arial"/>
           <w:sz w:val="24"/>
         </w:rPr>
-        <w:t xml:space="preserve">Es un leguaje open source creado por Google, su aparición fue en el año 2009 y sus diseñadores son Robert Griesemer, Rob Pike y Ken Thompson. Además es un lenguaje de </w:t>
+        <w:t xml:space="preserve">Es un leguaje open source creado por Google, su aparición fue en el año 2009 y sus diseñadores son Robert </w:t>
+      </w:r>
+      <w:proofErr w:type="spellStart"/>
+      <w:r>
+        <w:rPr>
+          <w:rFonts w:ascii="Arial" w:hAnsi="Arial" w:cs="Arial"/>
+          <w:sz w:val="24"/>
+        </w:rPr>
+        <w:t>Griesemer</w:t>
+      </w:r>
+      <w:proofErr w:type="spellEnd"/>
+      <w:r>
+        <w:rPr>
+          <w:rFonts w:ascii="Arial" w:hAnsi="Arial" w:cs="Arial"/>
+          <w:sz w:val="24"/>
+        </w:rPr>
+        <w:t>, </w:t>
+      </w:r>
+      <w:proofErr w:type="spellStart"/>
+      <w:r>
+        <w:rPr>
+          <w:rFonts w:ascii="Arial" w:hAnsi="Arial" w:cs="Arial"/>
+          <w:sz w:val="24"/>
+        </w:rPr>
+        <w:t>Rob</w:t>
+      </w:r>
+      <w:proofErr w:type="spellEnd"/>
+      <w:r>
+        <w:rPr>
+          <w:rFonts w:ascii="Arial" w:hAnsi="Arial" w:cs="Arial"/>
+          <w:sz w:val="24"/>
+        </w:rPr>
+        <w:t xml:space="preserve"> Pike y Ken Thompson. Además es un lenguaje de </w:t>
       </w:r>
       <w:r>
         <w:rPr>
@@ -273,7 +305,23 @@
           <w:rFonts w:ascii="Arial" w:hAnsi="Arial" w:cs="Arial"/>
           <w:sz w:val="24"/>
         </w:rPr>
-        <w:t>Para declarar una variable se usa la palabra reservada VAR, haciendo referencia que es una variable después el nombre de la variable y por último el tipo.</w:t>
+        <w:t xml:space="preserve">Para declarar una variable se usa la palabra reservada VAR, haciendo referencia que </w:t>
+      </w:r>
+      <w:proofErr w:type="gramStart"/>
+      <w:r>
+        <w:rPr>
+          <w:rFonts w:ascii="Arial" w:hAnsi="Arial" w:cs="Arial"/>
+          <w:sz w:val="24"/>
+        </w:rPr>
+        <w:t>es</w:t>
+      </w:r>
+      <w:proofErr w:type="gramEnd"/>
+      <w:r>
+        <w:rPr>
+          <w:rFonts w:ascii="Arial" w:hAnsi="Arial" w:cs="Arial"/>
+          <w:sz w:val="24"/>
+        </w:rPr>
+        <w:t xml:space="preserve"> una variable después el nombre de la variable y por último el tipo.</w:t>
       </w:r>
     </w:p>
     <w:p>
@@ -656,6 +704,7 @@
         </w:rPr>
         <w:t xml:space="preserve">En este caso </w:t>
       </w:r>
+      <w:proofErr w:type="spellStart"/>
       <w:r>
         <w:rPr>
           <w:rFonts w:ascii="Arial" w:hAnsi="Arial" w:cs="Arial"/>
@@ -663,7 +712,17 @@
           <w:color w:val="000000" w:themeColor="text1"/>
           <w:sz w:val="24"/>
         </w:rPr>
-        <w:t>numero,</w:t>
+        <w:t>numero</w:t>
+      </w:r>
+      <w:proofErr w:type="spellEnd"/>
+      <w:r>
+        <w:rPr>
+          <w:rFonts w:ascii="Arial" w:hAnsi="Arial" w:cs="Arial"/>
+          <w:b/>
+          <w:color w:val="000000" w:themeColor="text1"/>
+          <w:sz w:val="24"/>
+        </w:rPr>
+        <w:t>,</w:t>
       </w:r>
       <w:r>
         <w:rPr>
@@ -908,7 +967,15 @@
           <w:sz w:val="24"/>
         </w:rPr>
         <w:lastRenderedPageBreak/>
-        <w:t xml:space="preserve">Para declarar una variable de manera rápida determinando el tipo de manera dinámica una vez que la variable se le asigna una tipo este ya no se puede cambiar  el operador </w:t>
+        <w:t xml:space="preserve">Para declarar una variable de manera rápida determinando el tipo de manera dinámica una vez que la variable se le asigna una tipo este ya no se puede cambiar  el </w:t>
+      </w:r>
+      <w:proofErr w:type="gramStart"/>
+      <w:r>
+        <w:rPr>
+          <w:rFonts w:ascii="Arial" w:hAnsi="Arial" w:cs="Arial"/>
+          <w:sz w:val="24"/>
+        </w:rPr>
+        <w:t xml:space="preserve">operador </w:t>
       </w:r>
       <w:r>
         <w:rPr>
@@ -916,7 +983,16 @@
           <w:b/>
           <w:sz w:val="24"/>
         </w:rPr>
-        <w:t>:=</w:t>
+        <w:t>:</w:t>
+      </w:r>
+      <w:proofErr w:type="gramEnd"/>
+      <w:r>
+        <w:rPr>
+          <w:rFonts w:ascii="Arial" w:hAnsi="Arial" w:cs="Arial"/>
+          <w:b/>
+          <w:sz w:val="24"/>
+        </w:rPr>
+        <w:t>=</w:t>
       </w:r>
       <w:r>
         <w:rPr>
@@ -1297,13 +1373,23 @@
         </w:rPr>
         <w:t xml:space="preserve">Otra forma de declarar variables omitiendo el tipo es usando </w:t>
       </w:r>
+      <w:proofErr w:type="spellStart"/>
       <w:r>
         <w:rPr>
           <w:rFonts w:ascii="Arial" w:hAnsi="Arial" w:cs="Arial"/>
           <w:b/>
           <w:sz w:val="24"/>
         </w:rPr>
-        <w:t>var + nombre</w:t>
+        <w:t>var</w:t>
+      </w:r>
+      <w:proofErr w:type="spellEnd"/>
+      <w:r>
+        <w:rPr>
+          <w:rFonts w:ascii="Arial" w:hAnsi="Arial" w:cs="Arial"/>
+          <w:b/>
+          <w:sz w:val="24"/>
+        </w:rPr>
+        <w:t xml:space="preserve"> + nombre</w:t>
       </w:r>
       <w:r>
         <w:rPr>
@@ -2767,6 +2853,7 @@
         </w:rPr>
         <w:t xml:space="preserve">, mientras que </w:t>
       </w:r>
+      <w:proofErr w:type="spellStart"/>
       <w:r>
         <w:rPr>
           <w:rFonts w:ascii="Arial" w:hAnsi="Arial" w:cs="Arial"/>
@@ -2775,6 +2862,7 @@
         </w:rPr>
         <w:t>name</w:t>
       </w:r>
+      <w:proofErr w:type="spellEnd"/>
       <w:r>
         <w:rPr>
           <w:rFonts w:ascii="Arial" w:hAnsi="Arial" w:cs="Arial"/>
@@ -2820,13 +2908,33 @@
         </w:rPr>
         <w:t xml:space="preserve">Para declarar múltiples variables se usa </w:t>
       </w:r>
+      <w:proofErr w:type="spellStart"/>
+      <w:proofErr w:type="gramStart"/>
       <w:r>
         <w:rPr>
           <w:rFonts w:ascii="Arial" w:hAnsi="Arial" w:cs="Arial"/>
           <w:b/>
           <w:sz w:val="24"/>
         </w:rPr>
-        <w:t>var(),</w:t>
+        <w:t>var</w:t>
+      </w:r>
+      <w:proofErr w:type="spellEnd"/>
+      <w:r>
+        <w:rPr>
+          <w:rFonts w:ascii="Arial" w:hAnsi="Arial" w:cs="Arial"/>
+          <w:b/>
+          <w:sz w:val="24"/>
+        </w:rPr>
+        <w:t>(</w:t>
+      </w:r>
+      <w:proofErr w:type="gramEnd"/>
+      <w:r>
+        <w:rPr>
+          <w:rFonts w:ascii="Arial" w:hAnsi="Arial" w:cs="Arial"/>
+          <w:b/>
+          <w:sz w:val="24"/>
+        </w:rPr>
+        <w:t>),</w:t>
       </w:r>
       <w:r>
         <w:rPr>
@@ -3190,8 +3298,18 @@
           <w:b/>
           <w:sz w:val="24"/>
         </w:rPr>
-        <w:t xml:space="preserve"> import</w:t>
-      </w:r>
+        <w:t xml:space="preserve"> </w:t>
+      </w:r>
+      <w:proofErr w:type="spellStart"/>
+      <w:r>
+        <w:rPr>
+          <w:rFonts w:ascii="Arial" w:hAnsi="Arial" w:cs="Arial"/>
+          <w:b/>
+          <w:sz w:val="24"/>
+        </w:rPr>
+        <w:t>import</w:t>
+      </w:r>
+      <w:proofErr w:type="spellEnd"/>
       <w:r>
         <w:rPr>
           <w:rFonts w:ascii="Arial" w:hAnsi="Arial" w:cs="Arial"/>
@@ -3212,7 +3330,39 @@
           <w:rFonts w:ascii="Arial" w:hAnsi="Arial" w:cs="Arial"/>
           <w:sz w:val="24"/>
         </w:rPr>
-        <w:t>La librería fmt es una abreviación de format, esta se usa para poder imprimir e ingresar datos.</w:t>
+        <w:t xml:space="preserve">La librería </w:t>
+      </w:r>
+      <w:proofErr w:type="spellStart"/>
+      <w:r>
+        <w:rPr>
+          <w:rFonts w:ascii="Arial" w:hAnsi="Arial" w:cs="Arial"/>
+          <w:sz w:val="24"/>
+        </w:rPr>
+        <w:t>fmt</w:t>
+      </w:r>
+      <w:proofErr w:type="spellEnd"/>
+      <w:r>
+        <w:rPr>
+          <w:rFonts w:ascii="Arial" w:hAnsi="Arial" w:cs="Arial"/>
+          <w:sz w:val="24"/>
+        </w:rPr>
+        <w:t xml:space="preserve"> es una abreviación de </w:t>
+      </w:r>
+      <w:proofErr w:type="spellStart"/>
+      <w:r>
+        <w:rPr>
+          <w:rFonts w:ascii="Arial" w:hAnsi="Arial" w:cs="Arial"/>
+          <w:sz w:val="24"/>
+        </w:rPr>
+        <w:t>format</w:t>
+      </w:r>
+      <w:proofErr w:type="spellEnd"/>
+      <w:r>
+        <w:rPr>
+          <w:rFonts w:ascii="Arial" w:hAnsi="Arial" w:cs="Arial"/>
+          <w:sz w:val="24"/>
+        </w:rPr>
+        <w:t>, esta se usa para poder imprimir e ingresar datos.</w:t>
       </w:r>
     </w:p>
     <w:p>
@@ -4008,7 +4158,16 @@
           <w:color w:val="000000" w:themeColor="text1"/>
           <w:sz w:val="24"/>
         </w:rPr>
-        <w:t xml:space="preserve">Cuando se declara una variable global no se permite usar el operador </w:t>
+        <w:t xml:space="preserve">Cuando se declara una variable global no se permite usar el </w:t>
+      </w:r>
+      <w:proofErr w:type="gramStart"/>
+      <w:r>
+        <w:rPr>
+          <w:rFonts w:ascii="Arial" w:hAnsi="Arial" w:cs="Arial"/>
+          <w:color w:val="000000" w:themeColor="text1"/>
+          <w:sz w:val="24"/>
+        </w:rPr>
+        <w:t xml:space="preserve">operador </w:t>
       </w:r>
       <w:r>
         <w:rPr>
@@ -4017,7 +4176,17 @@
           <w:color w:val="000000" w:themeColor="text1"/>
           <w:sz w:val="24"/>
         </w:rPr>
-        <w:t xml:space="preserve">:= </w:t>
+        <w:t>:</w:t>
+      </w:r>
+      <w:proofErr w:type="gramEnd"/>
+      <w:r>
+        <w:rPr>
+          <w:rFonts w:ascii="Arial" w:hAnsi="Arial" w:cs="Arial"/>
+          <w:b/>
+          <w:color w:val="000000" w:themeColor="text1"/>
+          <w:sz w:val="24"/>
+        </w:rPr>
+        <w:t xml:space="preserve">= </w:t>
       </w:r>
       <w:r>
         <w:rPr>
@@ -4091,7 +4260,21 @@
           <w:rFonts w:ascii="Arial" w:hAnsi="Arial" w:cs="Arial"/>
           <w:sz w:val="24"/>
         </w:rPr>
-        <w:t>Go posee 4 categorias de datos: básico, conjuntos o sets, referencias e interfaces.</w:t>
+        <w:t xml:space="preserve">Go posee 4 </w:t>
+      </w:r>
+      <w:r>
+        <w:rPr>
+          <w:rFonts w:ascii="Arial" w:hAnsi="Arial" w:cs="Arial"/>
+          <w:sz w:val="24"/>
+        </w:rPr>
+        <w:t>categorías</w:t>
+      </w:r>
+      <w:r>
+        <w:rPr>
+          <w:rFonts w:ascii="Arial" w:hAnsi="Arial" w:cs="Arial"/>
+          <w:sz w:val="24"/>
+        </w:rPr>
+        <w:t xml:space="preserve"> de datos: básico, conjuntos o sets, referencias e interfaces.</w:t>
       </w:r>
     </w:p>
     <w:p>
@@ -4125,7 +4308,27 @@
           <w:bCs/>
           <w:sz w:val="24"/>
         </w:rPr>
-        <w:t>números (int), booleanos y cadenas.</w:t>
+        <w:t>números (</w:t>
+      </w:r>
+      <w:proofErr w:type="spellStart"/>
+      <w:r>
+        <w:rPr>
+          <w:rFonts w:ascii="Arial" w:hAnsi="Arial" w:cs="Arial"/>
+          <w:b/>
+          <w:bCs/>
+          <w:sz w:val="24"/>
+        </w:rPr>
+        <w:t>int</w:t>
+      </w:r>
+      <w:proofErr w:type="spellEnd"/>
+      <w:r>
+        <w:rPr>
+          <w:rFonts w:ascii="Arial" w:hAnsi="Arial" w:cs="Arial"/>
+          <w:b/>
+          <w:bCs/>
+          <w:sz w:val="24"/>
+        </w:rPr>
+        <w:t>), booleanos y cadenas.</w:t>
       </w:r>
     </w:p>
     <w:p>
@@ -5119,12 +5322,21 @@
                 <w:b w:val="0"/>
               </w:rPr>
             </w:pPr>
+            <w:proofErr w:type="spellStart"/>
             <w:r>
               <w:rPr>
                 <w:rFonts w:ascii="Arial" w:hAnsi="Arial" w:cs="Arial"/>
                 <w:b w:val="0"/>
               </w:rPr>
-              <w:t>rune  (lo mismo que int32)</w:t>
+              <w:t>rune</w:t>
+            </w:r>
+            <w:proofErr w:type="spellEnd"/>
+            <w:r>
+              <w:rPr>
+                <w:rFonts w:ascii="Arial" w:hAnsi="Arial" w:cs="Arial"/>
+                <w:b w:val="0"/>
+              </w:rPr>
+              <w:t xml:space="preserve">  (lo mismo que int32)</w:t>
             </w:r>
           </w:p>
         </w:tc>
@@ -5288,6 +5500,7 @@
                 <w:szCs w:val="24"/>
               </w:rPr>
             </w:pPr>
+            <w:proofErr w:type="spellStart"/>
             <w:r>
               <w:rPr>
                 <w:rFonts w:ascii="Arial" w:hAnsi="Arial" w:cs="Arial"/>
@@ -5296,6 +5509,7 @@
               </w:rPr>
               <w:t>uint</w:t>
             </w:r>
+            <w:proofErr w:type="spellEnd"/>
           </w:p>
         </w:tc>
         <w:tc>
@@ -5338,6 +5552,7 @@
                 <w:szCs w:val="24"/>
               </w:rPr>
             </w:pPr>
+            <w:proofErr w:type="spellStart"/>
             <w:r>
               <w:rPr>
                 <w:rFonts w:ascii="Arial" w:hAnsi="Arial" w:cs="Arial"/>
@@ -5346,6 +5561,7 @@
               </w:rPr>
               <w:t>int</w:t>
             </w:r>
+            <w:proofErr w:type="spellEnd"/>
           </w:p>
         </w:tc>
         <w:tc>
@@ -5392,6 +5608,7 @@
                 <w:szCs w:val="24"/>
               </w:rPr>
             </w:pPr>
+            <w:proofErr w:type="spellStart"/>
             <w:r>
               <w:rPr>
                 <w:rFonts w:ascii="Arial" w:hAnsi="Arial" w:cs="Arial"/>
@@ -5400,6 +5617,7 @@
               </w:rPr>
               <w:t>uintptr</w:t>
             </w:r>
+            <w:proofErr w:type="spellEnd"/>
           </w:p>
         </w:tc>
         <w:tc>
@@ -5448,8 +5666,17 @@
           <w:sz w:val="24"/>
         </w:rPr>
         <w:lastRenderedPageBreak/>
-        <w:t>Tipos float</w:t>
-      </w:r>
+        <w:t xml:space="preserve">Tipos </w:t>
+      </w:r>
+      <w:proofErr w:type="spellStart"/>
+      <w:r>
+        <w:rPr>
+          <w:rFonts w:ascii="Arial" w:hAnsi="Arial" w:cs="Arial"/>
+          <w:sz w:val="24"/>
+        </w:rPr>
+        <w:t>float</w:t>
+      </w:r>
+      <w:proofErr w:type="spellEnd"/>
       <w:r>
         <w:rPr>
           <w:rFonts w:ascii="Arial" w:hAnsi="Arial" w:cs="Arial"/>
@@ -5606,8 +5833,17 @@
                 <w:rFonts w:ascii="Arial" w:hAnsi="Arial" w:cs="Arial"/>
                 <w:sz w:val="24"/>
               </w:rPr>
-              <w:t>6 digitos</w:t>
+              <w:t xml:space="preserve">6 </w:t>
             </w:r>
+            <w:proofErr w:type="spellStart"/>
+            <w:r>
+              <w:rPr>
+                <w:rFonts w:ascii="Arial" w:hAnsi="Arial" w:cs="Arial"/>
+                <w:sz w:val="24"/>
+              </w:rPr>
+              <w:t>digitos</w:t>
+            </w:r>
+            <w:proofErr w:type="spellEnd"/>
           </w:p>
         </w:tc>
         <w:tc>
@@ -5679,8 +5915,17 @@
                 <w:rFonts w:ascii="Arial" w:hAnsi="Arial" w:cs="Arial"/>
                 <w:sz w:val="24"/>
               </w:rPr>
-              <w:t>15 digitos</w:t>
+              <w:t xml:space="preserve">15 </w:t>
             </w:r>
+            <w:proofErr w:type="spellStart"/>
+            <w:r>
+              <w:rPr>
+                <w:rFonts w:ascii="Arial" w:hAnsi="Arial" w:cs="Arial"/>
+                <w:sz w:val="24"/>
+              </w:rPr>
+              <w:t>digitos</w:t>
+            </w:r>
+            <w:proofErr w:type="spellEnd"/>
           </w:p>
         </w:tc>
         <w:tc>
@@ -5941,7 +6186,6 @@
         <w:rPr>
           <w:rFonts w:ascii="Arial" w:hAnsi="Arial" w:cs="Arial"/>
           <w:sz w:val="24"/>
-          <w:lang w:val="en-US"/>
         </w:rPr>
       </w:pPr>
       <w:r>
@@ -5955,17 +6199,8 @@
         <w:rPr>
           <w:rFonts w:ascii="Arial" w:hAnsi="Arial" w:cs="Arial"/>
           <w:sz w:val="24"/>
-          <w:lang w:val="en-US"/>
-        </w:rPr>
-        <w:t xml:space="preserve"> string</w:t>
-      </w:r>
-      <w:r>
-        <w:rPr>
-          <w:rFonts w:ascii="Arial" w:hAnsi="Arial" w:cs="Arial"/>
-          <w:sz w:val="24"/>
-          <w:lang w:val="en-US"/>
-        </w:rPr>
-        <w:t>:</w:t>
+        </w:rPr>
+        <w:t xml:space="preserve"> string:</w:t>
       </w:r>
     </w:p>
     <w:p>
@@ -6276,7 +6511,14 @@
           <w:rFonts w:ascii="Arial" w:hAnsi="Arial" w:cs="Arial"/>
           <w:sz w:val="24"/>
         </w:rPr>
-        <w:t>subcandena</w:t>
+        <w:t>subca</w:t>
+      </w:r>
+      <w:r>
+        <w:rPr>
+          <w:rFonts w:ascii="Arial" w:hAnsi="Arial" w:cs="Arial"/>
+          <w:sz w:val="24"/>
+        </w:rPr>
+        <w:t>dena</w:t>
       </w:r>
       <w:r>
         <w:rPr>
@@ -6311,6 +6553,7 @@
       <w:r>
         <w:rPr>
           <w:noProof/>
+          <w:lang w:val="en-US"/>
         </w:rPr>
         <mc:AlternateContent>
           <mc:Choice Requires="wps">
@@ -6881,6 +7124,7 @@
       <w:r>
         <w:rPr>
           <w:noProof/>
+          <w:lang w:val="en-US"/>
         </w:rPr>
         <mc:AlternateContent>
           <mc:Choice Requires="wps">
@@ -7116,6 +7360,7 @@
         </w:rPr>
         <w:t xml:space="preserve">Para convertir un tipo de dato a string se usa la función </w:t>
       </w:r>
+      <w:proofErr w:type="spellStart"/>
       <w:r>
         <w:rPr>
           <w:rFonts w:ascii="Arial" w:hAnsi="Arial" w:cs="Arial"/>
@@ -7124,6 +7369,7 @@
         </w:rPr>
         <w:t>Itoa</w:t>
       </w:r>
+      <w:proofErr w:type="spellEnd"/>
       <w:r>
         <w:rPr>
           <w:rFonts w:ascii="Arial" w:hAnsi="Arial" w:cs="Arial"/>
@@ -7131,6 +7377,7 @@
         </w:rPr>
         <w:t xml:space="preserve"> del paquete </w:t>
       </w:r>
+      <w:proofErr w:type="spellStart"/>
       <w:r>
         <w:rPr>
           <w:rFonts w:ascii="Arial" w:hAnsi="Arial" w:cs="Arial"/>
@@ -7139,6 +7386,7 @@
         </w:rPr>
         <w:t>strconv</w:t>
       </w:r>
+      <w:proofErr w:type="spellEnd"/>
       <w:r>
         <w:rPr>
           <w:rFonts w:ascii="Arial" w:hAnsi="Arial" w:cs="Arial"/>
@@ -7146,8 +7394,14 @@
         </w:rPr>
         <w:t>.</w:t>
       </w:r>
-      <w:bookmarkStart w:id="0" w:name="_GoBack"/>
-      <w:bookmarkEnd w:id="0"/>
+    </w:p>
+    <w:p>
+      <w:pPr>
+        <w:rPr>
+          <w:rFonts w:ascii="Arial" w:hAnsi="Arial" w:cs="Arial"/>
+          <w:sz w:val="24"/>
+        </w:rPr>
+      </w:pPr>
     </w:p>
     <w:p>
       <w:pPr>
@@ -7227,6 +7481,7 @@
           <w:rFonts w:ascii="Arial" w:hAnsi="Arial" w:cs="Arial"/>
           <w:sz w:val="24"/>
         </w:rPr>
+        <w:lastRenderedPageBreak/>
         <w:t xml:space="preserve">En los tipos de conjuntos tenemos los </w:t>
       </w:r>
       <w:r>
@@ -7269,7 +7524,6 @@
           <w:noProof/>
           <w:lang w:val="en-US"/>
         </w:rPr>
-        <w:lastRenderedPageBreak/>
         <w:drawing>
           <wp:anchor distT="0" distB="0" distL="114300" distR="114300" simplePos="0" relativeHeight="251692032" behindDoc="0" locked="0" layoutInCell="1" allowOverlap="1" wp14:anchorId="3C8191D9" wp14:editId="51C4F6FD">
             <wp:simplePos x="0" y="0"/>
@@ -7408,7 +7662,23 @@
                                 <w:color w:val="auto"/>
                                 <w:sz w:val="22"/>
                               </w:rPr>
-                              <w:t>Ejemplo de un array con su inicializaci</w:t>
+                              <w:t xml:space="preserve">Ejemplo de un </w:t>
+                            </w:r>
+                            <w:proofErr w:type="spellStart"/>
+                            <w:r>
+                              <w:rPr>
+                                <w:color w:val="auto"/>
+                                <w:sz w:val="22"/>
+                              </w:rPr>
+                              <w:t>array</w:t>
+                            </w:r>
+                            <w:proofErr w:type="spellEnd"/>
+                            <w:r>
+                              <w:rPr>
+                                <w:color w:val="auto"/>
+                                <w:sz w:val="22"/>
+                              </w:rPr>
+                              <w:t xml:space="preserve"> con su inicializaci</w:t>
                             </w:r>
                             <w:r>
                               <w:rPr>
@@ -7469,7 +7739,23 @@
                           <w:color w:val="auto"/>
                           <w:sz w:val="22"/>
                         </w:rPr>
-                        <w:t>Ejemplo de un array con su inicializaci</w:t>
+                        <w:t xml:space="preserve">Ejemplo de un </w:t>
+                      </w:r>
+                      <w:proofErr w:type="spellStart"/>
+                      <w:r>
+                        <w:rPr>
+                          <w:color w:val="auto"/>
+                          <w:sz w:val="22"/>
+                        </w:rPr>
+                        <w:t>array</w:t>
+                      </w:r>
+                      <w:proofErr w:type="spellEnd"/>
+                      <w:r>
+                        <w:rPr>
+                          <w:color w:val="auto"/>
+                          <w:sz w:val="22"/>
+                        </w:rPr>
+                        <w:t xml:space="preserve"> con su inicializaci</w:t>
                       </w:r>
                       <w:r>
                         <w:rPr>
@@ -7623,8 +7909,36 @@
                                 <w:sz w:val="22"/>
                                 <w:lang w:val="en-US"/>
                               </w:rPr>
-                              <w:t>Ejemplo de una estructura</w:t>
+                              <w:t xml:space="preserve">Ejemplo de </w:t>
                             </w:r>
+                            <w:proofErr w:type="spellStart"/>
+                            <w:r>
+                              <w:rPr>
+                                <w:color w:val="auto"/>
+                                <w:sz w:val="22"/>
+                                <w:lang w:val="en-US"/>
+                              </w:rPr>
+                              <w:t>una</w:t>
+                            </w:r>
+                            <w:proofErr w:type="spellEnd"/>
+                            <w:r>
+                              <w:rPr>
+                                <w:color w:val="auto"/>
+                                <w:sz w:val="22"/>
+                                <w:lang w:val="en-US"/>
+                              </w:rPr>
+                              <w:t xml:space="preserve"> </w:t>
+                            </w:r>
+                            <w:proofErr w:type="spellStart"/>
+                            <w:r>
+                              <w:rPr>
+                                <w:color w:val="auto"/>
+                                <w:sz w:val="22"/>
+                                <w:lang w:val="en-US"/>
+                              </w:rPr>
+                              <w:t>estructura</w:t>
+                            </w:r>
+                            <w:proofErr w:type="spellEnd"/>
                           </w:p>
                         </w:txbxContent>
                       </wps:txbx>
@@ -7680,8 +7994,36 @@
                           <w:sz w:val="22"/>
                           <w:lang w:val="en-US"/>
                         </w:rPr>
-                        <w:t>Ejemplo de una estructura</w:t>
+                        <w:t xml:space="preserve">Ejemplo de </w:t>
                       </w:r>
+                      <w:proofErr w:type="spellStart"/>
+                      <w:r>
+                        <w:rPr>
+                          <w:color w:val="auto"/>
+                          <w:sz w:val="22"/>
+                          <w:lang w:val="en-US"/>
+                        </w:rPr>
+                        <w:t>una</w:t>
+                      </w:r>
+                      <w:proofErr w:type="spellEnd"/>
+                      <w:r>
+                        <w:rPr>
+                          <w:color w:val="auto"/>
+                          <w:sz w:val="22"/>
+                          <w:lang w:val="en-US"/>
+                        </w:rPr>
+                        <w:t xml:space="preserve"> </w:t>
+                      </w:r>
+                      <w:proofErr w:type="spellStart"/>
+                      <w:r>
+                        <w:rPr>
+                          <w:color w:val="auto"/>
+                          <w:sz w:val="22"/>
+                          <w:lang w:val="en-US"/>
+                        </w:rPr>
+                        <w:t>estructura</w:t>
+                      </w:r>
+                      <w:proofErr w:type="spellEnd"/>
                     </w:p>
                   </w:txbxContent>
                 </v:textbox>
@@ -7844,6 +8186,7 @@
         </w:rPr>
         <w:t xml:space="preserve">Para conocer la cantidad de caracteres que posee una cadena se usa la función </w:t>
       </w:r>
+      <w:proofErr w:type="spellStart"/>
       <w:r>
         <w:rPr>
           <w:rFonts w:ascii="Arial" w:hAnsi="Arial" w:cs="Arial"/>
@@ -7852,6 +8195,7 @@
         </w:rPr>
         <w:t>len</w:t>
       </w:r>
+      <w:proofErr w:type="spellEnd"/>
       <w:r>
         <w:rPr>
           <w:rFonts w:ascii="Arial" w:hAnsi="Arial" w:cs="Arial"/>
@@ -8024,6 +8368,7 @@
       <w:r>
         <w:rPr>
           <w:noProof/>
+          <w:lang w:val="en-US"/>
         </w:rPr>
         <mc:AlternateContent>
           <mc:Choice Requires="wps">
@@ -8126,6 +8471,1571 @@
           </mc:Fallback>
         </mc:AlternateContent>
       </w:r>
+    </w:p>
+    <w:p>
+      <w:pPr>
+        <w:rPr>
+          <w:rFonts w:ascii="Arial" w:hAnsi="Arial" w:cs="Arial"/>
+          <w:sz w:val="28"/>
+        </w:rPr>
+      </w:pPr>
+    </w:p>
+    <w:p>
+      <w:pPr>
+        <w:rPr>
+          <w:rFonts w:ascii="Arial" w:hAnsi="Arial" w:cs="Arial"/>
+          <w:sz w:val="28"/>
+        </w:rPr>
+      </w:pPr>
+    </w:p>
+    <w:p>
+      <w:pPr>
+        <w:rPr>
+          <w:rFonts w:ascii="Arial" w:hAnsi="Arial" w:cs="Arial"/>
+          <w:sz w:val="28"/>
+        </w:rPr>
+      </w:pPr>
+    </w:p>
+    <w:p>
+      <w:pPr>
+        <w:rPr>
+          <w:rFonts w:ascii="Arial" w:hAnsi="Arial" w:cs="Arial"/>
+          <w:sz w:val="28"/>
+        </w:rPr>
+      </w:pPr>
+    </w:p>
+    <w:p>
+      <w:pPr>
+        <w:rPr>
+          <w:rFonts w:ascii="Arial" w:hAnsi="Arial" w:cs="Arial"/>
+          <w:sz w:val="28"/>
+        </w:rPr>
+      </w:pPr>
+    </w:p>
+    <w:p>
+      <w:pPr>
+        <w:jc w:val="center"/>
+        <w:rPr>
+          <w:rFonts w:ascii="Arial" w:hAnsi="Arial" w:cs="Arial"/>
+          <w:b/>
+          <w:sz w:val="32"/>
+        </w:rPr>
+      </w:pPr>
+      <w:r>
+        <w:rPr>
+          <w:rFonts w:ascii="Arial" w:hAnsi="Arial" w:cs="Arial"/>
+          <w:b/>
+          <w:sz w:val="32"/>
+        </w:rPr>
+        <w:t>Estructuras de control</w:t>
+      </w:r>
+    </w:p>
+    <w:p>
+      <w:pPr>
+        <w:jc w:val="center"/>
+        <w:rPr>
+          <w:rFonts w:ascii="Arial" w:hAnsi="Arial" w:cs="Arial"/>
+          <w:b/>
+          <w:sz w:val="32"/>
+        </w:rPr>
+      </w:pPr>
+    </w:p>
+    <w:p>
+      <w:pPr>
+        <w:rPr>
+          <w:rFonts w:ascii="Arial" w:hAnsi="Arial" w:cs="Arial"/>
+          <w:sz w:val="24"/>
+        </w:rPr>
+      </w:pPr>
+      <w:r>
+        <w:rPr>
+          <w:rFonts w:ascii="Arial" w:hAnsi="Arial" w:cs="Arial"/>
+          <w:sz w:val="24"/>
+        </w:rPr>
+        <w:t xml:space="preserve">En Go solo existe una estructura iterativa que es el </w:t>
+      </w:r>
+      <w:proofErr w:type="spellStart"/>
+      <w:r>
+        <w:rPr>
+          <w:rFonts w:ascii="Arial" w:hAnsi="Arial" w:cs="Arial"/>
+          <w:b/>
+          <w:sz w:val="24"/>
+        </w:rPr>
+        <w:t>for</w:t>
+      </w:r>
+      <w:proofErr w:type="spellEnd"/>
+      <w:r>
+        <w:rPr>
+          <w:rFonts w:ascii="Arial" w:hAnsi="Arial" w:cs="Arial"/>
+          <w:sz w:val="24"/>
+        </w:rPr>
+        <w:t>.</w:t>
+      </w:r>
+    </w:p>
+    <w:p>
+      <w:pPr>
+        <w:rPr>
+          <w:rFonts w:ascii="Arial" w:hAnsi="Arial" w:cs="Arial"/>
+          <w:sz w:val="24"/>
+        </w:rPr>
+      </w:pPr>
+      <w:r>
+        <w:rPr>
+          <w:noProof/>
+        </w:rPr>
+        <mc:AlternateContent>
+          <mc:Choice Requires="wps">
+            <w:drawing>
+              <wp:anchor distT="0" distB="0" distL="114300" distR="114300" simplePos="0" relativeHeight="251812864" behindDoc="0" locked="0" layoutInCell="1" allowOverlap="1" wp14:anchorId="7738897B" wp14:editId="4EFF202E">
+                <wp:simplePos x="0" y="0"/>
+                <wp:positionH relativeFrom="column">
+                  <wp:posOffset>742950</wp:posOffset>
+                </wp:positionH>
+                <wp:positionV relativeFrom="paragraph">
+                  <wp:posOffset>1184275</wp:posOffset>
+                </wp:positionV>
+                <wp:extent cx="3663315" cy="635"/>
+                <wp:effectExtent l="0" t="0" r="0" b="0"/>
+                <wp:wrapSquare wrapText="bothSides"/>
+                <wp:docPr id="29" name="Cuadro de texto 29"/>
+                <wp:cNvGraphicFramePr/>
+                <a:graphic xmlns:a="http://schemas.openxmlformats.org/drawingml/2006/main">
+                  <a:graphicData uri="http://schemas.microsoft.com/office/word/2010/wordprocessingShape">
+                    <wps:wsp>
+                      <wps:cNvSpPr txBox="1"/>
+                      <wps:spPr>
+                        <a:xfrm>
+                          <a:off x="0" y="0"/>
+                          <a:ext cx="3663315" cy="635"/>
+                        </a:xfrm>
+                        <a:prstGeom prst="rect">
+                          <a:avLst/>
+                        </a:prstGeom>
+                        <a:solidFill>
+                          <a:prstClr val="white"/>
+                        </a:solidFill>
+                        <a:ln>
+                          <a:noFill/>
+                        </a:ln>
+                        <a:effectLst/>
+                      </wps:spPr>
+                      <wps:txbx>
+                        <w:txbxContent>
+                          <w:p>
+                            <w:pPr>
+                              <w:pStyle w:val="Descripcin"/>
+                              <w:jc w:val="center"/>
+                              <w:rPr>
+                                <w:color w:val="auto"/>
+                                <w:sz w:val="22"/>
+                              </w:rPr>
+                            </w:pPr>
+                            <w:r>
+                              <w:rPr>
+                                <w:color w:val="auto"/>
+                                <w:sz w:val="22"/>
+                              </w:rPr>
+                              <w:t xml:space="preserve">Figure 15: Estructura </w:t>
+                            </w:r>
+                            <w:proofErr w:type="spellStart"/>
+                            <w:r>
+                              <w:rPr>
+                                <w:color w:val="auto"/>
+                                <w:sz w:val="22"/>
+                              </w:rPr>
+                              <w:t>for</w:t>
+                            </w:r>
+                            <w:proofErr w:type="spellEnd"/>
+                            <w:r>
+                              <w:rPr>
+                                <w:color w:val="auto"/>
+                                <w:sz w:val="22"/>
+                              </w:rPr>
+                              <w:t xml:space="preserve"> en Go</w:t>
+                            </w:r>
+                          </w:p>
+                        </w:txbxContent>
+                      </wps:txbx>
+                      <wps:bodyPr rot="0" spcFirstLastPara="0" vertOverflow="overflow" horzOverflow="overflow" vert="horz" wrap="square" lIns="0" tIns="0" rIns="0" bIns="0" numCol="1" spcCol="0" rtlCol="0" fromWordArt="0" anchor="t" anchorCtr="0" forceAA="0" compatLnSpc="1">
+                        <a:prstTxWarp prst="textNoShape">
+                          <a:avLst/>
+                        </a:prstTxWarp>
+                        <a:spAutoFit/>
+                      </wps:bodyPr>
+                    </wps:wsp>
+                  </a:graphicData>
+                </a:graphic>
+              </wp:anchor>
+            </w:drawing>
+          </mc:Choice>
+          <mc:Fallback>
+            <w:pict>
+              <v:shape w14:anchorId="7738897B" id="Cuadro de texto 29" o:spid="_x0000_s1042" type="#_x0000_t202" style="position:absolute;margin-left:58.5pt;margin-top:93.25pt;width:288.45pt;height:.05pt;z-index:251812864;visibility:visible;mso-wrap-style:square;mso-wrap-distance-left:9pt;mso-wrap-distance-top:0;mso-wrap-distance-right:9pt;mso-wrap-distance-bottom:0;mso-position-horizontal:absolute;mso-position-horizontal-relative:text;mso-position-vertical:absolute;mso-position-vertical-relative:text;v-text-anchor:top" o:gfxdata="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" stroked="f">
+                <v:textbox style="mso-fit-shape-to-text:t" inset="0,0,0,0">
+                  <w:txbxContent>
+                    <w:p>
+                      <w:pPr>
+                        <w:pStyle w:val="Descripcin"/>
+                        <w:jc w:val="center"/>
+                        <w:rPr>
+                          <w:color w:val="auto"/>
+                          <w:sz w:val="22"/>
+                        </w:rPr>
+                      </w:pPr>
+                      <w:r>
+                        <w:rPr>
+                          <w:color w:val="auto"/>
+                          <w:sz w:val="22"/>
+                        </w:rPr>
+                        <w:t xml:space="preserve">Figure 15: Estructura </w:t>
+                      </w:r>
+                      <w:proofErr w:type="spellStart"/>
+                      <w:r>
+                        <w:rPr>
+                          <w:color w:val="auto"/>
+                          <w:sz w:val="22"/>
+                        </w:rPr>
+                        <w:t>for</w:t>
+                      </w:r>
+                      <w:proofErr w:type="spellEnd"/>
+                      <w:r>
+                        <w:rPr>
+                          <w:color w:val="auto"/>
+                          <w:sz w:val="22"/>
+                        </w:rPr>
+                        <w:t xml:space="preserve"> en Go</w:t>
+                      </w:r>
+                    </w:p>
+                  </w:txbxContent>
+                </v:textbox>
+                <w10:wrap type="square"/>
+              </v:shape>
+            </w:pict>
+          </mc:Fallback>
+        </mc:AlternateContent>
+      </w:r>
+      <w:r>
+        <w:rPr>
+          <w:noProof/>
+          <w:lang w:val="en-US"/>
+        </w:rPr>
+        <w:drawing>
+          <wp:anchor distT="0" distB="0" distL="114300" distR="114300" simplePos="0" relativeHeight="251810816" behindDoc="0" locked="0" layoutInCell="1" allowOverlap="1" wp14:anchorId="74779B42" wp14:editId="2B8C373A">
+            <wp:simplePos x="0" y="0"/>
+            <wp:positionH relativeFrom="column">
+              <wp:posOffset>742950</wp:posOffset>
+            </wp:positionH>
+            <wp:positionV relativeFrom="paragraph">
+              <wp:posOffset>165100</wp:posOffset>
+            </wp:positionV>
+            <wp:extent cx="3663600" cy="962026"/>
+            <wp:effectExtent l="0" t="0" r="0" b="0"/>
+            <wp:wrapSquare wrapText="bothSides"/>
+            <wp:docPr id="28" name="Imagen 28"/>
+            <wp:cNvGraphicFramePr>
+              <a:graphicFrameLocks xmlns:a="http://schemas.openxmlformats.org/drawingml/2006/main" noChangeAspect="1"/>
+            </wp:cNvGraphicFramePr>
+            <a:graphic xmlns:a="http://schemas.openxmlformats.org/drawingml/2006/main">
+              <a:graphicData uri="http://schemas.openxmlformats.org/drawingml/2006/picture">
+                <pic:pic xmlns:pic="http://schemas.openxmlformats.org/drawingml/2006/picture">
+                  <pic:nvPicPr>
+                    <pic:cNvPr id="1" name=""/>
+                    <pic:cNvPicPr/>
+                  </pic:nvPicPr>
+                  <pic:blipFill>
+                    <a:blip r:embed="rId30">
+                      <a:extLst>
+                        <a:ext uri="{28A0092B-C50C-407E-A947-70E740481C1C}">
+                          <a14:useLocalDpi xmlns:a14="http://schemas.microsoft.com/office/drawing/2010/main" val="0"/>
+                        </a:ext>
+                      </a:extLst>
+                    </a:blip>
+                    <a:stretch>
+                      <a:fillRect/>
+                    </a:stretch>
+                  </pic:blipFill>
+                  <pic:spPr>
+                    <a:xfrm>
+                      <a:off x="0" y="0"/>
+                      <a:ext cx="3663600" cy="962026"/>
+                    </a:xfrm>
+                    <a:prstGeom prst="rect">
+                      <a:avLst/>
+                    </a:prstGeom>
+                  </pic:spPr>
+                </pic:pic>
+              </a:graphicData>
+            </a:graphic>
+            <wp14:sizeRelH relativeFrom="page">
+              <wp14:pctWidth>0</wp14:pctWidth>
+            </wp14:sizeRelH>
+            <wp14:sizeRelV relativeFrom="page">
+              <wp14:pctHeight>0</wp14:pctHeight>
+            </wp14:sizeRelV>
+          </wp:anchor>
+        </w:drawing>
+      </w:r>
+    </w:p>
+    <w:p>
+      <w:pPr>
+        <w:rPr>
+          <w:rFonts w:ascii="Arial" w:hAnsi="Arial" w:cs="Arial"/>
+          <w:sz w:val="24"/>
+        </w:rPr>
+      </w:pPr>
+    </w:p>
+    <w:p>
+      <w:pPr>
+        <w:rPr>
+          <w:rFonts w:ascii="Arial" w:hAnsi="Arial" w:cs="Arial"/>
+          <w:sz w:val="24"/>
+        </w:rPr>
+      </w:pPr>
+    </w:p>
+    <w:p>
+      <w:pPr>
+        <w:rPr>
+          <w:rFonts w:ascii="Arial" w:hAnsi="Arial" w:cs="Arial"/>
+          <w:sz w:val="24"/>
+        </w:rPr>
+      </w:pPr>
+    </w:p>
+    <w:p>
+      <w:pPr>
+        <w:rPr>
+          <w:rFonts w:ascii="Arial" w:hAnsi="Arial" w:cs="Arial"/>
+          <w:sz w:val="24"/>
+        </w:rPr>
+      </w:pPr>
+    </w:p>
+    <w:p>
+      <w:pPr>
+        <w:rPr>
+          <w:rFonts w:ascii="Arial" w:hAnsi="Arial" w:cs="Arial"/>
+          <w:sz w:val="24"/>
+        </w:rPr>
+      </w:pPr>
+    </w:p>
+    <w:p>
+      <w:pPr>
+        <w:rPr>
+          <w:rFonts w:ascii="Arial" w:hAnsi="Arial" w:cs="Arial"/>
+          <w:sz w:val="24"/>
+        </w:rPr>
+      </w:pPr>
+      <w:r>
+        <w:rPr>
+          <w:rFonts w:ascii="Arial" w:hAnsi="Arial" w:cs="Arial"/>
+          <w:sz w:val="24"/>
+        </w:rPr>
+        <w:t xml:space="preserve">La estructura </w:t>
+      </w:r>
+      <w:proofErr w:type="spellStart"/>
+      <w:r>
+        <w:rPr>
+          <w:rFonts w:ascii="Arial" w:hAnsi="Arial" w:cs="Arial"/>
+          <w:b/>
+          <w:sz w:val="24"/>
+        </w:rPr>
+        <w:t>for</w:t>
+      </w:r>
+      <w:proofErr w:type="spellEnd"/>
+      <w:r>
+        <w:rPr>
+          <w:rFonts w:ascii="Arial" w:hAnsi="Arial" w:cs="Arial"/>
+          <w:sz w:val="24"/>
+        </w:rPr>
+        <w:t xml:space="preserve"> en Go </w:t>
+      </w:r>
+      <w:proofErr w:type="spellStart"/>
+      <w:r>
+        <w:rPr>
+          <w:rFonts w:ascii="Arial" w:hAnsi="Arial" w:cs="Arial"/>
+          <w:sz w:val="24"/>
+        </w:rPr>
+        <w:t>esta</w:t>
+      </w:r>
+      <w:proofErr w:type="spellEnd"/>
+      <w:r>
+        <w:rPr>
+          <w:rFonts w:ascii="Arial" w:hAnsi="Arial" w:cs="Arial"/>
+          <w:sz w:val="24"/>
+        </w:rPr>
+        <w:t xml:space="preserve"> compuesta de la siguiente manera:</w:t>
+      </w:r>
+    </w:p>
+    <w:p>
+      <w:pPr>
+        <w:pStyle w:val="Prrafodelista"/>
+        <w:numPr>
+          <w:ilvl w:val="0"/>
+          <w:numId w:val="3"/>
+        </w:numPr>
+        <w:rPr>
+          <w:rFonts w:ascii="Arial" w:hAnsi="Arial" w:cs="Arial"/>
+          <w:sz w:val="24"/>
+        </w:rPr>
+      </w:pPr>
+      <w:r>
+        <w:rPr>
+          <w:rFonts w:ascii="Arial" w:hAnsi="Arial" w:cs="Arial"/>
+          <w:sz w:val="24"/>
+        </w:rPr>
+        <w:t>La declaración de una variable antes de la primera iteración</w:t>
+      </w:r>
+    </w:p>
+    <w:p>
+      <w:pPr>
+        <w:pStyle w:val="Prrafodelista"/>
+        <w:numPr>
+          <w:ilvl w:val="0"/>
+          <w:numId w:val="3"/>
+        </w:numPr>
+        <w:rPr>
+          <w:rFonts w:ascii="Arial" w:hAnsi="Arial" w:cs="Arial"/>
+          <w:sz w:val="24"/>
+        </w:rPr>
+      </w:pPr>
+      <w:r>
+        <w:rPr>
+          <w:rFonts w:ascii="Arial" w:hAnsi="Arial" w:cs="Arial"/>
+          <w:sz w:val="24"/>
+        </w:rPr>
+        <w:t>La condición a evaluar antes de cada iteración</w:t>
+      </w:r>
+    </w:p>
+    <w:p>
+      <w:pPr>
+        <w:pStyle w:val="Prrafodelista"/>
+        <w:numPr>
+          <w:ilvl w:val="0"/>
+          <w:numId w:val="3"/>
+        </w:numPr>
+      </w:pPr>
+      <w:r>
+        <w:rPr>
+          <w:rFonts w:ascii="Arial" w:hAnsi="Arial" w:cs="Arial"/>
+          <w:sz w:val="24"/>
+        </w:rPr>
+        <w:t>La sentencia después de cada iteración, es decir el aumento de la variable definida.</w:t>
+      </w:r>
+    </w:p>
+    <w:p/>
+    <w:p>
+      <w:pPr>
+        <w:rPr>
+          <w:rFonts w:ascii="Arial" w:hAnsi="Arial" w:cs="Arial"/>
+          <w:sz w:val="24"/>
+        </w:rPr>
+      </w:pPr>
+      <w:r>
+        <w:rPr>
+          <w:rFonts w:ascii="Arial" w:hAnsi="Arial" w:cs="Arial"/>
+          <w:b/>
+          <w:color w:val="FF0000"/>
+          <w:sz w:val="24"/>
+        </w:rPr>
+        <w:t xml:space="preserve">Nota: </w:t>
+      </w:r>
+    </w:p>
+    <w:p>
+      <w:pPr>
+        <w:rPr>
+          <w:rFonts w:ascii="Arial" w:hAnsi="Arial" w:cs="Arial"/>
+          <w:sz w:val="24"/>
+        </w:rPr>
+      </w:pPr>
+      <w:r>
+        <w:rPr>
+          <w:rFonts w:ascii="Arial" w:hAnsi="Arial" w:cs="Arial"/>
+          <w:sz w:val="24"/>
+        </w:rPr>
+        <w:t xml:space="preserve">A diferencia de otros lenguajes como C, Java o JavaScript no hay paréntesis alrededor de los componentes del </w:t>
+      </w:r>
+      <w:proofErr w:type="spellStart"/>
+      <w:r>
+        <w:rPr>
+          <w:rFonts w:ascii="Arial" w:hAnsi="Arial" w:cs="Arial"/>
+          <w:b/>
+          <w:sz w:val="24"/>
+        </w:rPr>
+        <w:t>for</w:t>
+      </w:r>
+      <w:proofErr w:type="spellEnd"/>
+      <w:r>
+        <w:rPr>
+          <w:rFonts w:ascii="Arial" w:hAnsi="Arial" w:cs="Arial"/>
+          <w:sz w:val="24"/>
+        </w:rPr>
+        <w:t xml:space="preserve"> y las llaves son necesarias.</w:t>
+      </w:r>
+    </w:p>
+    <w:p>
+      <w:pPr>
+        <w:rPr>
+          <w:rFonts w:ascii="Arial" w:hAnsi="Arial" w:cs="Arial"/>
+          <w:sz w:val="24"/>
+        </w:rPr>
+      </w:pPr>
+    </w:p>
+    <w:p>
+      <w:pPr>
+        <w:rPr>
+          <w:rFonts w:ascii="Arial" w:hAnsi="Arial" w:cs="Arial"/>
+          <w:sz w:val="24"/>
+        </w:rPr>
+      </w:pPr>
+      <w:r>
+        <w:rPr>
+          <w:rFonts w:ascii="Arial" w:hAnsi="Arial" w:cs="Arial"/>
+          <w:sz w:val="24"/>
+        </w:rPr>
+        <w:t>La declaración de la variable y la sentencia de incremento son opcionales.</w:t>
+      </w:r>
+    </w:p>
+    <w:p>
+      <w:pPr>
+        <w:rPr>
+          <w:rFonts w:ascii="Arial" w:hAnsi="Arial" w:cs="Arial"/>
+          <w:sz w:val="24"/>
+        </w:rPr>
+      </w:pPr>
+      <w:r>
+        <w:rPr>
+          <w:noProof/>
+          <w:lang w:val="en-US"/>
+        </w:rPr>
+        <w:drawing>
+          <wp:anchor distT="0" distB="0" distL="114300" distR="114300" simplePos="0" relativeHeight="251813888" behindDoc="0" locked="0" layoutInCell="1" allowOverlap="1" wp14:anchorId="46F15652" wp14:editId="33896C45">
+            <wp:simplePos x="0" y="0"/>
+            <wp:positionH relativeFrom="column">
+              <wp:posOffset>473710</wp:posOffset>
+            </wp:positionH>
+            <wp:positionV relativeFrom="paragraph">
+              <wp:posOffset>33020</wp:posOffset>
+            </wp:positionV>
+            <wp:extent cx="4195445" cy="1247775"/>
+            <wp:effectExtent l="0" t="0" r="0" b="9525"/>
+            <wp:wrapSquare wrapText="bothSides"/>
+            <wp:docPr id="32" name="Imagen 32"/>
+            <wp:cNvGraphicFramePr>
+              <a:graphicFrameLocks xmlns:a="http://schemas.openxmlformats.org/drawingml/2006/main" noChangeAspect="1"/>
+            </wp:cNvGraphicFramePr>
+            <a:graphic xmlns:a="http://schemas.openxmlformats.org/drawingml/2006/main">
+              <a:graphicData uri="http://schemas.openxmlformats.org/drawingml/2006/picture">
+                <pic:pic xmlns:pic="http://schemas.openxmlformats.org/drawingml/2006/picture">
+                  <pic:nvPicPr>
+                    <pic:cNvPr id="1" name=""/>
+                    <pic:cNvPicPr/>
+                  </pic:nvPicPr>
+                  <pic:blipFill>
+                    <a:blip r:embed="rId31">
+                      <a:extLst>
+                        <a:ext uri="{28A0092B-C50C-407E-A947-70E740481C1C}">
+                          <a14:useLocalDpi xmlns:a14="http://schemas.microsoft.com/office/drawing/2010/main" val="0"/>
+                        </a:ext>
+                      </a:extLst>
+                    </a:blip>
+                    <a:stretch>
+                      <a:fillRect/>
+                    </a:stretch>
+                  </pic:blipFill>
+                  <pic:spPr>
+                    <a:xfrm>
+                      <a:off x="0" y="0"/>
+                      <a:ext cx="4195445" cy="1247775"/>
+                    </a:xfrm>
+                    <a:prstGeom prst="rect">
+                      <a:avLst/>
+                    </a:prstGeom>
+                  </pic:spPr>
+                </pic:pic>
+              </a:graphicData>
+            </a:graphic>
+            <wp14:sizeRelH relativeFrom="page">
+              <wp14:pctWidth>0</wp14:pctWidth>
+            </wp14:sizeRelH>
+            <wp14:sizeRelV relativeFrom="page">
+              <wp14:pctHeight>0</wp14:pctHeight>
+            </wp14:sizeRelV>
+          </wp:anchor>
+        </w:drawing>
+      </w:r>
+    </w:p>
+    <w:p>
+      <w:pPr>
+        <w:rPr>
+          <w:rFonts w:ascii="Arial" w:hAnsi="Arial" w:cs="Arial"/>
+          <w:sz w:val="24"/>
+        </w:rPr>
+      </w:pPr>
+    </w:p>
+    <w:p>
+      <w:pPr>
+        <w:rPr>
+          <w:rFonts w:ascii="Arial" w:hAnsi="Arial" w:cs="Arial"/>
+          <w:sz w:val="24"/>
+        </w:rPr>
+      </w:pPr>
+    </w:p>
+    <w:p>
+      <w:pPr>
+        <w:rPr>
+          <w:rFonts w:ascii="Arial" w:hAnsi="Arial" w:cs="Arial"/>
+          <w:sz w:val="24"/>
+        </w:rPr>
+      </w:pPr>
+    </w:p>
+    <w:p>
+      <w:pPr>
+        <w:rPr>
+          <w:rFonts w:ascii="Arial" w:hAnsi="Arial" w:cs="Arial"/>
+          <w:sz w:val="24"/>
+        </w:rPr>
+      </w:pPr>
+    </w:p>
+    <w:p>
+      <w:pPr>
+        <w:rPr>
+          <w:rFonts w:ascii="Arial" w:hAnsi="Arial" w:cs="Arial"/>
+          <w:sz w:val="24"/>
+        </w:rPr>
+      </w:pPr>
+    </w:p>
+    <w:p>
+      <w:pPr>
+        <w:rPr>
+          <w:rFonts w:ascii="Arial" w:hAnsi="Arial" w:cs="Arial"/>
+          <w:sz w:val="24"/>
+        </w:rPr>
+      </w:pPr>
+    </w:p>
+    <w:p>
+      <w:pPr>
+        <w:rPr>
+          <w:rFonts w:ascii="Arial" w:hAnsi="Arial" w:cs="Arial"/>
+          <w:sz w:val="24"/>
+        </w:rPr>
+      </w:pPr>
+      <w:r>
+        <w:rPr>
+          <w:rFonts w:ascii="Arial" w:hAnsi="Arial" w:cs="Arial"/>
+          <w:sz w:val="24"/>
+        </w:rPr>
+        <w:t xml:space="preserve">Si le quitamos </w:t>
+      </w:r>
+      <w:proofErr w:type="gramStart"/>
+      <w:r>
+        <w:rPr>
+          <w:rFonts w:ascii="Arial" w:hAnsi="Arial" w:cs="Arial"/>
+          <w:sz w:val="24"/>
+        </w:rPr>
+        <w:t xml:space="preserve">los </w:t>
+      </w:r>
+      <w:r>
+        <w:rPr>
+          <w:rFonts w:ascii="Arial" w:hAnsi="Arial" w:cs="Arial"/>
+          <w:b/>
+          <w:sz w:val="24"/>
+        </w:rPr>
+        <w:t>;</w:t>
+      </w:r>
+      <w:proofErr w:type="gramEnd"/>
+      <w:r>
+        <w:rPr>
+          <w:b/>
+        </w:rPr>
+        <w:t xml:space="preserve">  </w:t>
+      </w:r>
+      <w:r>
+        <w:rPr>
+          <w:rFonts w:ascii="Arial" w:hAnsi="Arial" w:cs="Arial"/>
+          <w:sz w:val="24"/>
+        </w:rPr>
+        <w:t xml:space="preserve">el </w:t>
+      </w:r>
+      <w:proofErr w:type="spellStart"/>
+      <w:r>
+        <w:rPr>
+          <w:rFonts w:ascii="Arial" w:hAnsi="Arial" w:cs="Arial"/>
+          <w:sz w:val="24"/>
+        </w:rPr>
+        <w:t>while</w:t>
+      </w:r>
+      <w:proofErr w:type="spellEnd"/>
+      <w:r>
+        <w:rPr>
+          <w:rFonts w:ascii="Arial" w:hAnsi="Arial" w:cs="Arial"/>
+          <w:sz w:val="24"/>
+        </w:rPr>
+        <w:t xml:space="preserve"> que se conoce en C, en Go es el mismo </w:t>
+      </w:r>
+      <w:proofErr w:type="spellStart"/>
+      <w:r>
+        <w:rPr>
+          <w:rFonts w:ascii="Arial" w:hAnsi="Arial" w:cs="Arial"/>
+          <w:sz w:val="24"/>
+        </w:rPr>
+        <w:t>for</w:t>
+      </w:r>
+      <w:proofErr w:type="spellEnd"/>
+      <w:r>
+        <w:rPr>
+          <w:rFonts w:ascii="Arial" w:hAnsi="Arial" w:cs="Arial"/>
+          <w:sz w:val="24"/>
+        </w:rPr>
+        <w:t>.</w:t>
+      </w:r>
+    </w:p>
+    <w:p>
+      <w:pPr>
+        <w:rPr>
+          <w:rFonts w:ascii="Arial" w:hAnsi="Arial" w:cs="Arial"/>
+          <w:sz w:val="24"/>
+        </w:rPr>
+      </w:pPr>
+      <w:r>
+        <w:rPr>
+          <w:noProof/>
+          <w:lang w:val="en-US"/>
+        </w:rPr>
+        <w:drawing>
+          <wp:anchor distT="0" distB="0" distL="114300" distR="114300" simplePos="0" relativeHeight="251814912" behindDoc="0" locked="0" layoutInCell="1" allowOverlap="1" wp14:anchorId="4C71DDC8" wp14:editId="47562B28">
+            <wp:simplePos x="0" y="0"/>
+            <wp:positionH relativeFrom="column">
+              <wp:posOffset>683895</wp:posOffset>
+            </wp:positionH>
+            <wp:positionV relativeFrom="paragraph">
+              <wp:posOffset>12700</wp:posOffset>
+            </wp:positionV>
+            <wp:extent cx="3651250" cy="1104900"/>
+            <wp:effectExtent l="0" t="0" r="6350" b="0"/>
+            <wp:wrapSquare wrapText="bothSides"/>
+            <wp:docPr id="41" name="Imagen 41"/>
+            <wp:cNvGraphicFramePr>
+              <a:graphicFrameLocks xmlns:a="http://schemas.openxmlformats.org/drawingml/2006/main" noChangeAspect="1"/>
+            </wp:cNvGraphicFramePr>
+            <a:graphic xmlns:a="http://schemas.openxmlformats.org/drawingml/2006/main">
+              <a:graphicData uri="http://schemas.openxmlformats.org/drawingml/2006/picture">
+                <pic:pic xmlns:pic="http://schemas.openxmlformats.org/drawingml/2006/picture">
+                  <pic:nvPicPr>
+                    <pic:cNvPr id="1" name=""/>
+                    <pic:cNvPicPr/>
+                  </pic:nvPicPr>
+                  <pic:blipFill>
+                    <a:blip r:embed="rId32">
+                      <a:extLst>
+                        <a:ext uri="{28A0092B-C50C-407E-A947-70E740481C1C}">
+                          <a14:useLocalDpi xmlns:a14="http://schemas.microsoft.com/office/drawing/2010/main" val="0"/>
+                        </a:ext>
+                      </a:extLst>
+                    </a:blip>
+                    <a:stretch>
+                      <a:fillRect/>
+                    </a:stretch>
+                  </pic:blipFill>
+                  <pic:spPr>
+                    <a:xfrm>
+                      <a:off x="0" y="0"/>
+                      <a:ext cx="3651250" cy="1104900"/>
+                    </a:xfrm>
+                    <a:prstGeom prst="rect">
+                      <a:avLst/>
+                    </a:prstGeom>
+                  </pic:spPr>
+                </pic:pic>
+              </a:graphicData>
+            </a:graphic>
+            <wp14:sizeRelH relativeFrom="page">
+              <wp14:pctWidth>0</wp14:pctWidth>
+            </wp14:sizeRelH>
+            <wp14:sizeRelV relativeFrom="page">
+              <wp14:pctHeight>0</wp14:pctHeight>
+            </wp14:sizeRelV>
+          </wp:anchor>
+        </w:drawing>
+      </w:r>
+    </w:p>
+    <w:p>
+      <w:pPr>
+        <w:rPr>
+          <w:rFonts w:ascii="Arial" w:hAnsi="Arial" w:cs="Arial"/>
+          <w:sz w:val="24"/>
+        </w:rPr>
+      </w:pPr>
+    </w:p>
+    <w:p>
+      <w:pPr>
+        <w:rPr>
+          <w:rFonts w:ascii="Arial" w:hAnsi="Arial" w:cs="Arial"/>
+          <w:sz w:val="24"/>
+        </w:rPr>
+      </w:pPr>
+    </w:p>
+    <w:p>
+      <w:pPr>
+        <w:rPr>
+          <w:rFonts w:ascii="Arial" w:hAnsi="Arial" w:cs="Arial"/>
+          <w:sz w:val="24"/>
+        </w:rPr>
+      </w:pPr>
+    </w:p>
+    <w:p>
+      <w:pPr>
+        <w:rPr>
+          <w:rFonts w:ascii="Arial" w:hAnsi="Arial" w:cs="Arial"/>
+          <w:sz w:val="24"/>
+        </w:rPr>
+      </w:pPr>
+    </w:p>
+    <w:p>
+      <w:pPr>
+        <w:rPr>
+          <w:rFonts w:ascii="Arial" w:hAnsi="Arial" w:cs="Arial"/>
+          <w:sz w:val="24"/>
+        </w:rPr>
+      </w:pPr>
+    </w:p>
+    <w:p>
+      <w:pPr>
+        <w:rPr>
+          <w:rFonts w:ascii="Arial" w:hAnsi="Arial" w:cs="Arial"/>
+          <w:sz w:val="24"/>
+        </w:rPr>
+      </w:pPr>
+    </w:p>
+    <w:p>
+      <w:pPr>
+        <w:rPr>
+          <w:rFonts w:ascii="Arial" w:hAnsi="Arial" w:cs="Arial"/>
+          <w:sz w:val="24"/>
+        </w:rPr>
+      </w:pPr>
+    </w:p>
+    <w:p>
+      <w:pPr>
+        <w:rPr>
+          <w:rFonts w:ascii="Arial" w:hAnsi="Arial" w:cs="Arial"/>
+          <w:sz w:val="24"/>
+        </w:rPr>
+      </w:pPr>
+      <w:r>
+        <w:rPr>
+          <w:rFonts w:ascii="Arial" w:hAnsi="Arial" w:cs="Arial"/>
+          <w:sz w:val="24"/>
+        </w:rPr>
+        <w:t xml:space="preserve">Estructura </w:t>
+      </w:r>
+      <w:proofErr w:type="spellStart"/>
+      <w:r>
+        <w:rPr>
+          <w:rFonts w:ascii="Arial" w:hAnsi="Arial" w:cs="Arial"/>
+          <w:b/>
+          <w:sz w:val="24"/>
+        </w:rPr>
+        <w:t>if</w:t>
+      </w:r>
+      <w:proofErr w:type="spellEnd"/>
+      <w:r>
+        <w:rPr>
+          <w:rFonts w:ascii="Arial" w:hAnsi="Arial" w:cs="Arial"/>
+          <w:b/>
+          <w:sz w:val="24"/>
+        </w:rPr>
+        <w:t xml:space="preserve"> </w:t>
+      </w:r>
+    </w:p>
+    <w:p>
+      <w:pPr>
+        <w:rPr>
+          <w:rFonts w:ascii="Arial" w:hAnsi="Arial" w:cs="Arial"/>
+          <w:sz w:val="24"/>
+          <w:lang w:val="en-US"/>
+        </w:rPr>
+      </w:pPr>
+      <w:r>
+        <w:rPr>
+          <w:rFonts w:ascii="Arial" w:hAnsi="Arial" w:cs="Arial"/>
+          <w:sz w:val="24"/>
+        </w:rPr>
+        <w:t xml:space="preserve">Al igual que </w:t>
+      </w:r>
+      <w:proofErr w:type="spellStart"/>
+      <w:r>
+        <w:rPr>
+          <w:rFonts w:ascii="Arial" w:hAnsi="Arial" w:cs="Arial"/>
+          <w:sz w:val="24"/>
+        </w:rPr>
+        <w:t>for</w:t>
+      </w:r>
+      <w:proofErr w:type="spellEnd"/>
+      <w:r>
+        <w:rPr>
+          <w:rFonts w:ascii="Arial" w:hAnsi="Arial" w:cs="Arial"/>
+          <w:sz w:val="24"/>
+        </w:rPr>
+        <w:t xml:space="preserve"> el </w:t>
+      </w:r>
+      <w:proofErr w:type="spellStart"/>
+      <w:r>
+        <w:rPr>
+          <w:rFonts w:ascii="Arial" w:hAnsi="Arial" w:cs="Arial"/>
+          <w:sz w:val="24"/>
+        </w:rPr>
+        <w:t>if</w:t>
+      </w:r>
+      <w:proofErr w:type="spellEnd"/>
+      <w:r>
+        <w:rPr>
+          <w:rFonts w:ascii="Arial" w:hAnsi="Arial" w:cs="Arial"/>
+          <w:sz w:val="24"/>
+        </w:rPr>
+        <w:t xml:space="preserve"> no es necesario que su condición esté rodeada de paréntesis, pero las llaves son necesarias.</w:t>
+      </w:r>
+    </w:p>
+    <w:p>
+      <w:pPr>
+        <w:rPr>
+          <w:rFonts w:ascii="Arial" w:hAnsi="Arial" w:cs="Arial"/>
+          <w:sz w:val="24"/>
+          <w:lang w:val="en-US"/>
+        </w:rPr>
+      </w:pPr>
+      <w:r>
+        <w:rPr>
+          <w:noProof/>
+        </w:rPr>
+        <mc:AlternateContent>
+          <mc:Choice Requires="wps">
+            <w:drawing>
+              <wp:anchor distT="0" distB="0" distL="114300" distR="114300" simplePos="0" relativeHeight="251817984" behindDoc="0" locked="0" layoutInCell="1" allowOverlap="1" wp14:anchorId="75F9EFF3" wp14:editId="10772CEC">
+                <wp:simplePos x="0" y="0"/>
+                <wp:positionH relativeFrom="column">
+                  <wp:posOffset>952500</wp:posOffset>
+                </wp:positionH>
+                <wp:positionV relativeFrom="paragraph">
+                  <wp:posOffset>1073785</wp:posOffset>
+                </wp:positionV>
+                <wp:extent cx="3229610" cy="635"/>
+                <wp:effectExtent l="0" t="0" r="0" b="0"/>
+                <wp:wrapSquare wrapText="bothSides"/>
+                <wp:docPr id="43" name="Cuadro de texto 43"/>
+                <wp:cNvGraphicFramePr/>
+                <a:graphic xmlns:a="http://schemas.openxmlformats.org/drawingml/2006/main">
+                  <a:graphicData uri="http://schemas.microsoft.com/office/word/2010/wordprocessingShape">
+                    <wps:wsp>
+                      <wps:cNvSpPr txBox="1"/>
+                      <wps:spPr>
+                        <a:xfrm>
+                          <a:off x="0" y="0"/>
+                          <a:ext cx="3229610" cy="635"/>
+                        </a:xfrm>
+                        <a:prstGeom prst="rect">
+                          <a:avLst/>
+                        </a:prstGeom>
+                        <a:solidFill>
+                          <a:prstClr val="white"/>
+                        </a:solidFill>
+                        <a:ln>
+                          <a:noFill/>
+                        </a:ln>
+                        <a:effectLst/>
+                      </wps:spPr>
+                      <wps:txbx>
+                        <w:txbxContent>
+                          <w:p>
+                            <w:pPr>
+                              <w:pStyle w:val="Descripcin"/>
+                              <w:jc w:val="center"/>
+                              <w:rPr>
+                                <w:noProof/>
+                                <w:color w:val="auto"/>
+                                <w:sz w:val="22"/>
+                              </w:rPr>
+                            </w:pPr>
+                            <w:r>
+                              <w:rPr>
+                                <w:color w:val="auto"/>
+                                <w:sz w:val="22"/>
+                              </w:rPr>
+                              <w:t>Figure</w:t>
+                            </w:r>
+                            <w:r>
+                              <w:rPr>
+                                <w:color w:val="auto"/>
+                                <w:sz w:val="22"/>
+                              </w:rPr>
+                              <w:t xml:space="preserve"> 16</w:t>
+                            </w:r>
+                            <w:r>
+                              <w:rPr>
+                                <w:color w:val="auto"/>
+                                <w:sz w:val="22"/>
+                              </w:rPr>
+                              <w:t xml:space="preserve">: Estructura </w:t>
+                            </w:r>
+                            <w:proofErr w:type="spellStart"/>
+                            <w:r>
+                              <w:rPr>
+                                <w:color w:val="auto"/>
+                                <w:sz w:val="22"/>
+                              </w:rPr>
+                              <w:t>if</w:t>
+                            </w:r>
+                            <w:proofErr w:type="spellEnd"/>
+                            <w:r>
+                              <w:rPr>
+                                <w:color w:val="auto"/>
+                                <w:sz w:val="22"/>
+                              </w:rPr>
+                              <w:t xml:space="preserve"> en Go</w:t>
+                            </w:r>
+                          </w:p>
+                        </w:txbxContent>
+                      </wps:txbx>
+                      <wps:bodyPr rot="0" spcFirstLastPara="0" vertOverflow="overflow" horzOverflow="overflow" vert="horz" wrap="square" lIns="0" tIns="0" rIns="0" bIns="0" numCol="1" spcCol="0" rtlCol="0" fromWordArt="0" anchor="t" anchorCtr="0" forceAA="0" compatLnSpc="1">
+                        <a:prstTxWarp prst="textNoShape">
+                          <a:avLst/>
+                        </a:prstTxWarp>
+                        <a:spAutoFit/>
+                      </wps:bodyPr>
+                    </wps:wsp>
+                  </a:graphicData>
+                </a:graphic>
+              </wp:anchor>
+            </w:drawing>
+          </mc:Choice>
+          <mc:Fallback>
+            <w:pict>
+              <v:shape w14:anchorId="75F9EFF3" id="Cuadro de texto 43" o:spid="_x0000_s1043" type="#_x0000_t202" style="position:absolute;margin-left:75pt;margin-top:84.55pt;width:254.3pt;height:.05pt;z-index:251817984;visibility:visible;mso-wrap-style:square;mso-wrap-distance-left:9pt;mso-wrap-distance-top:0;mso-wrap-distance-right:9pt;mso-wrap-distance-bottom:0;mso-position-horizontal:absolute;mso-position-horizontal-relative:text;mso-position-vertical:absolute;mso-position-vertical-relative:text;v-text-anchor:top" o:gfxdata="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" stroked="f">
+                <v:textbox style="mso-fit-shape-to-text:t" inset="0,0,0,0">
+                  <w:txbxContent>
+                    <w:p>
+                      <w:pPr>
+                        <w:pStyle w:val="Descripcin"/>
+                        <w:jc w:val="center"/>
+                        <w:rPr>
+                          <w:noProof/>
+                          <w:color w:val="auto"/>
+                          <w:sz w:val="22"/>
+                        </w:rPr>
+                      </w:pPr>
+                      <w:r>
+                        <w:rPr>
+                          <w:color w:val="auto"/>
+                          <w:sz w:val="22"/>
+                        </w:rPr>
+                        <w:t>Figure</w:t>
+                      </w:r>
+                      <w:r>
+                        <w:rPr>
+                          <w:color w:val="auto"/>
+                          <w:sz w:val="22"/>
+                        </w:rPr>
+                        <w:t xml:space="preserve"> 16</w:t>
+                      </w:r>
+                      <w:r>
+                        <w:rPr>
+                          <w:color w:val="auto"/>
+                          <w:sz w:val="22"/>
+                        </w:rPr>
+                        <w:t xml:space="preserve">: Estructura </w:t>
+                      </w:r>
+                      <w:proofErr w:type="spellStart"/>
+                      <w:r>
+                        <w:rPr>
+                          <w:color w:val="auto"/>
+                          <w:sz w:val="22"/>
+                        </w:rPr>
+                        <w:t>if</w:t>
+                      </w:r>
+                      <w:proofErr w:type="spellEnd"/>
+                      <w:r>
+                        <w:rPr>
+                          <w:color w:val="auto"/>
+                          <w:sz w:val="22"/>
+                        </w:rPr>
+                        <w:t xml:space="preserve"> en Go</w:t>
+                      </w:r>
+                    </w:p>
+                  </w:txbxContent>
+                </v:textbox>
+                <w10:wrap type="square"/>
+              </v:shape>
+            </w:pict>
+          </mc:Fallback>
+        </mc:AlternateContent>
+      </w:r>
+      <w:r>
+        <w:rPr>
+          <w:noProof/>
+          <w:lang w:val="en-US"/>
+        </w:rPr>
+        <w:drawing>
+          <wp:anchor distT="0" distB="0" distL="114300" distR="114300" simplePos="0" relativeHeight="251815936" behindDoc="0" locked="0" layoutInCell="1" allowOverlap="1" wp14:anchorId="11F4EE5C" wp14:editId="7C690B65">
+            <wp:simplePos x="0" y="0"/>
+            <wp:positionH relativeFrom="column">
+              <wp:posOffset>952500</wp:posOffset>
+            </wp:positionH>
+            <wp:positionV relativeFrom="paragraph">
+              <wp:posOffset>45085</wp:posOffset>
+            </wp:positionV>
+            <wp:extent cx="3229748" cy="971550"/>
+            <wp:effectExtent l="0" t="0" r="8890" b="0"/>
+            <wp:wrapSquare wrapText="bothSides"/>
+            <wp:docPr id="42" name="Imagen 42"/>
+            <wp:cNvGraphicFramePr>
+              <a:graphicFrameLocks xmlns:a="http://schemas.openxmlformats.org/drawingml/2006/main" noChangeAspect="1"/>
+            </wp:cNvGraphicFramePr>
+            <a:graphic xmlns:a="http://schemas.openxmlformats.org/drawingml/2006/main">
+              <a:graphicData uri="http://schemas.openxmlformats.org/drawingml/2006/picture">
+                <pic:pic xmlns:pic="http://schemas.openxmlformats.org/drawingml/2006/picture">
+                  <pic:nvPicPr>
+                    <pic:cNvPr id="1" name=""/>
+                    <pic:cNvPicPr/>
+                  </pic:nvPicPr>
+                  <pic:blipFill>
+                    <a:blip r:embed="rId33">
+                      <a:extLst>
+                        <a:ext uri="{28A0092B-C50C-407E-A947-70E740481C1C}">
+                          <a14:useLocalDpi xmlns:a14="http://schemas.microsoft.com/office/drawing/2010/main" val="0"/>
+                        </a:ext>
+                      </a:extLst>
+                    </a:blip>
+                    <a:stretch>
+                      <a:fillRect/>
+                    </a:stretch>
+                  </pic:blipFill>
+                  <pic:spPr>
+                    <a:xfrm>
+                      <a:off x="0" y="0"/>
+                      <a:ext cx="3229748" cy="971550"/>
+                    </a:xfrm>
+                    <a:prstGeom prst="rect">
+                      <a:avLst/>
+                    </a:prstGeom>
+                  </pic:spPr>
+                </pic:pic>
+              </a:graphicData>
+            </a:graphic>
+            <wp14:sizeRelH relativeFrom="page">
+              <wp14:pctWidth>0</wp14:pctWidth>
+            </wp14:sizeRelH>
+            <wp14:sizeRelV relativeFrom="page">
+              <wp14:pctHeight>0</wp14:pctHeight>
+            </wp14:sizeRelV>
+          </wp:anchor>
+        </w:drawing>
+      </w:r>
+    </w:p>
+    <w:p>
+      <w:pPr>
+        <w:rPr>
+          <w:rFonts w:ascii="Arial" w:hAnsi="Arial" w:cs="Arial"/>
+          <w:sz w:val="24"/>
+        </w:rPr>
+      </w:pPr>
+    </w:p>
+    <w:p>
+      <w:pPr>
+        <w:rPr>
+          <w:rFonts w:ascii="Arial" w:hAnsi="Arial" w:cs="Arial"/>
+          <w:sz w:val="24"/>
+        </w:rPr>
+      </w:pPr>
+    </w:p>
+    <w:p>
+      <w:pPr>
+        <w:rPr>
+          <w:rFonts w:ascii="Arial" w:hAnsi="Arial" w:cs="Arial"/>
+          <w:sz w:val="24"/>
+        </w:rPr>
+      </w:pPr>
+    </w:p>
+    <w:p>
+      <w:pPr>
+        <w:rPr>
+          <w:rFonts w:ascii="Arial" w:hAnsi="Arial" w:cs="Arial"/>
+          <w:sz w:val="24"/>
+        </w:rPr>
+      </w:pPr>
+    </w:p>
+    <w:p>
+      <w:pPr>
+        <w:rPr>
+          <w:rFonts w:ascii="Arial" w:hAnsi="Arial" w:cs="Arial"/>
+          <w:sz w:val="24"/>
+        </w:rPr>
+      </w:pPr>
+    </w:p>
+    <w:p>
+      <w:pPr>
+        <w:tabs>
+          <w:tab w:val="left" w:pos="3795"/>
+        </w:tabs>
+        <w:rPr>
+          <w:rFonts w:ascii="Arial" w:hAnsi="Arial" w:cs="Arial"/>
+          <w:sz w:val="24"/>
+        </w:rPr>
+      </w:pPr>
+    </w:p>
+    <w:p>
+      <w:pPr>
+        <w:tabs>
+          <w:tab w:val="left" w:pos="3795"/>
+        </w:tabs>
+        <w:rPr>
+          <w:rFonts w:ascii="Arial" w:hAnsi="Arial" w:cs="Arial"/>
+          <w:sz w:val="24"/>
+        </w:rPr>
+      </w:pPr>
+    </w:p>
+    <w:p>
+      <w:pPr>
+        <w:tabs>
+          <w:tab w:val="left" w:pos="3795"/>
+        </w:tabs>
+        <w:rPr>
+          <w:rFonts w:ascii="Arial" w:hAnsi="Arial" w:cs="Arial"/>
+          <w:b/>
+          <w:sz w:val="24"/>
+        </w:rPr>
+      </w:pPr>
+      <w:r>
+        <w:rPr>
+          <w:rFonts w:ascii="Arial" w:hAnsi="Arial" w:cs="Arial"/>
+          <w:sz w:val="24"/>
+        </w:rPr>
+        <w:lastRenderedPageBreak/>
+        <w:t xml:space="preserve">Al igual que en otros lenguajes de programación existe el </w:t>
+      </w:r>
+      <w:proofErr w:type="spellStart"/>
+      <w:r>
+        <w:rPr>
+          <w:rFonts w:ascii="Arial" w:hAnsi="Arial" w:cs="Arial"/>
+          <w:b/>
+          <w:sz w:val="24"/>
+        </w:rPr>
+        <w:t>if</w:t>
+      </w:r>
+      <w:proofErr w:type="spellEnd"/>
+      <w:r>
+        <w:rPr>
+          <w:rFonts w:ascii="Arial" w:hAnsi="Arial" w:cs="Arial"/>
+          <w:b/>
+          <w:sz w:val="24"/>
+        </w:rPr>
+        <w:t xml:space="preserve"> </w:t>
+      </w:r>
+      <w:proofErr w:type="spellStart"/>
+      <w:r>
+        <w:rPr>
+          <w:rFonts w:ascii="Arial" w:hAnsi="Arial" w:cs="Arial"/>
+          <w:b/>
+          <w:sz w:val="24"/>
+        </w:rPr>
+        <w:t>else</w:t>
+      </w:r>
+      <w:proofErr w:type="spellEnd"/>
+    </w:p>
+    <w:p>
+      <w:pPr>
+        <w:tabs>
+          <w:tab w:val="left" w:pos="3795"/>
+        </w:tabs>
+        <w:rPr>
+          <w:rFonts w:ascii="Arial" w:hAnsi="Arial" w:cs="Arial"/>
+          <w:b/>
+          <w:sz w:val="24"/>
+        </w:rPr>
+      </w:pPr>
+      <w:r>
+        <w:rPr>
+          <w:noProof/>
+        </w:rPr>
+        <mc:AlternateContent>
+          <mc:Choice Requires="wps">
+            <w:drawing>
+              <wp:anchor distT="0" distB="0" distL="114300" distR="114300" simplePos="0" relativeHeight="251821056" behindDoc="0" locked="0" layoutInCell="1" allowOverlap="1" wp14:anchorId="1261C6C5" wp14:editId="4C133BF2">
+                <wp:simplePos x="0" y="0"/>
+                <wp:positionH relativeFrom="column">
+                  <wp:posOffset>630555</wp:posOffset>
+                </wp:positionH>
+                <wp:positionV relativeFrom="paragraph">
+                  <wp:posOffset>1177290</wp:posOffset>
+                </wp:positionV>
+                <wp:extent cx="3893820" cy="635"/>
+                <wp:effectExtent l="0" t="0" r="0" b="0"/>
+                <wp:wrapSquare wrapText="bothSides"/>
+                <wp:docPr id="45" name="Cuadro de texto 45"/>
+                <wp:cNvGraphicFramePr/>
+                <a:graphic xmlns:a="http://schemas.openxmlformats.org/drawingml/2006/main">
+                  <a:graphicData uri="http://schemas.microsoft.com/office/word/2010/wordprocessingShape">
+                    <wps:wsp>
+                      <wps:cNvSpPr txBox="1"/>
+                      <wps:spPr>
+                        <a:xfrm>
+                          <a:off x="0" y="0"/>
+                          <a:ext cx="3893820" cy="635"/>
+                        </a:xfrm>
+                        <a:prstGeom prst="rect">
+                          <a:avLst/>
+                        </a:prstGeom>
+                        <a:solidFill>
+                          <a:prstClr val="white"/>
+                        </a:solidFill>
+                        <a:ln>
+                          <a:noFill/>
+                        </a:ln>
+                        <a:effectLst/>
+                      </wps:spPr>
+                      <wps:txbx>
+                        <w:txbxContent>
+                          <w:p>
+                            <w:pPr>
+                              <w:pStyle w:val="Descripcin"/>
+                              <w:jc w:val="center"/>
+                              <w:rPr>
+                                <w:noProof/>
+                                <w:color w:val="auto"/>
+                                <w:sz w:val="22"/>
+                              </w:rPr>
+                            </w:pPr>
+                            <w:r>
+                              <w:rPr>
+                                <w:color w:val="auto"/>
+                                <w:sz w:val="22"/>
+                              </w:rPr>
+                              <w:t>Figure</w:t>
+                            </w:r>
+                            <w:r>
+                              <w:rPr>
+                                <w:color w:val="auto"/>
+                                <w:sz w:val="22"/>
+                              </w:rPr>
+                              <w:t xml:space="preserve"> </w:t>
+                            </w:r>
+                            <w:bookmarkStart w:id="0" w:name="_GoBack"/>
+                            <w:bookmarkEnd w:id="0"/>
+                            <w:r>
+                              <w:rPr>
+                                <w:color w:val="auto"/>
+                                <w:sz w:val="22"/>
+                              </w:rPr>
+                              <w:t>17</w:t>
+                            </w:r>
+                            <w:r>
+                              <w:rPr>
+                                <w:color w:val="auto"/>
+                                <w:sz w:val="22"/>
+                              </w:rPr>
+                              <w:t xml:space="preserve">: </w:t>
+                            </w:r>
+                            <w:proofErr w:type="spellStart"/>
+                            <w:r>
+                              <w:rPr>
+                                <w:color w:val="auto"/>
+                                <w:sz w:val="22"/>
+                              </w:rPr>
+                              <w:t>If</w:t>
+                            </w:r>
+                            <w:proofErr w:type="spellEnd"/>
+                            <w:r>
+                              <w:rPr>
+                                <w:color w:val="auto"/>
+                                <w:sz w:val="22"/>
+                              </w:rPr>
+                              <w:t xml:space="preserve"> </w:t>
+                            </w:r>
+                            <w:proofErr w:type="spellStart"/>
+                            <w:r>
+                              <w:rPr>
+                                <w:color w:val="auto"/>
+                                <w:sz w:val="22"/>
+                              </w:rPr>
+                              <w:t>Else</w:t>
+                            </w:r>
+                            <w:proofErr w:type="spellEnd"/>
+                            <w:r>
+                              <w:rPr>
+                                <w:color w:val="auto"/>
+                                <w:sz w:val="22"/>
+                              </w:rPr>
+                              <w:t xml:space="preserve"> en Go</w:t>
+                            </w:r>
+                          </w:p>
+                        </w:txbxContent>
+                      </wps:txbx>
+                      <wps:bodyPr rot="0" spcFirstLastPara="0" vertOverflow="overflow" horzOverflow="overflow" vert="horz" wrap="square" lIns="0" tIns="0" rIns="0" bIns="0" numCol="1" spcCol="0" rtlCol="0" fromWordArt="0" anchor="t" anchorCtr="0" forceAA="0" compatLnSpc="1">
+                        <a:prstTxWarp prst="textNoShape">
+                          <a:avLst/>
+                        </a:prstTxWarp>
+                        <a:spAutoFit/>
+                      </wps:bodyPr>
+                    </wps:wsp>
+                  </a:graphicData>
+                </a:graphic>
+              </wp:anchor>
+            </w:drawing>
+          </mc:Choice>
+          <mc:Fallback>
+            <w:pict>
+              <v:shape w14:anchorId="1261C6C5" id="Cuadro de texto 45" o:spid="_x0000_s1044" type="#_x0000_t202" style="position:absolute;margin-left:49.65pt;margin-top:92.7pt;width:306.6pt;height:.05pt;z-index:251821056;visibility:visible;mso-wrap-style:square;mso-wrap-distance-left:9pt;mso-wrap-distance-top:0;mso-wrap-distance-right:9pt;mso-wrap-distance-bottom:0;mso-position-horizontal:absolute;mso-position-horizontal-relative:text;mso-position-vertical:absolute;mso-position-vertical-relative:text;v-text-anchor:top" o:gfxdata="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" stroked="f">
+                <v:textbox style="mso-fit-shape-to-text:t" inset="0,0,0,0">
+                  <w:txbxContent>
+                    <w:p>
+                      <w:pPr>
+                        <w:pStyle w:val="Descripcin"/>
+                        <w:jc w:val="center"/>
+                        <w:rPr>
+                          <w:noProof/>
+                          <w:color w:val="auto"/>
+                          <w:sz w:val="22"/>
+                        </w:rPr>
+                      </w:pPr>
+                      <w:r>
+                        <w:rPr>
+                          <w:color w:val="auto"/>
+                          <w:sz w:val="22"/>
+                        </w:rPr>
+                        <w:t>Figure</w:t>
+                      </w:r>
+                      <w:r>
+                        <w:rPr>
+                          <w:color w:val="auto"/>
+                          <w:sz w:val="22"/>
+                        </w:rPr>
+                        <w:t xml:space="preserve"> </w:t>
+                      </w:r>
+                      <w:bookmarkStart w:id="1" w:name="_GoBack"/>
+                      <w:bookmarkEnd w:id="1"/>
+                      <w:r>
+                        <w:rPr>
+                          <w:color w:val="auto"/>
+                          <w:sz w:val="22"/>
+                        </w:rPr>
+                        <w:t>17</w:t>
+                      </w:r>
+                      <w:r>
+                        <w:rPr>
+                          <w:color w:val="auto"/>
+                          <w:sz w:val="22"/>
+                        </w:rPr>
+                        <w:t xml:space="preserve">: </w:t>
+                      </w:r>
+                      <w:proofErr w:type="spellStart"/>
+                      <w:r>
+                        <w:rPr>
+                          <w:color w:val="auto"/>
+                          <w:sz w:val="22"/>
+                        </w:rPr>
+                        <w:t>If</w:t>
+                      </w:r>
+                      <w:proofErr w:type="spellEnd"/>
+                      <w:r>
+                        <w:rPr>
+                          <w:color w:val="auto"/>
+                          <w:sz w:val="22"/>
+                        </w:rPr>
+                        <w:t xml:space="preserve"> </w:t>
+                      </w:r>
+                      <w:proofErr w:type="spellStart"/>
+                      <w:r>
+                        <w:rPr>
+                          <w:color w:val="auto"/>
+                          <w:sz w:val="22"/>
+                        </w:rPr>
+                        <w:t>Else</w:t>
+                      </w:r>
+                      <w:proofErr w:type="spellEnd"/>
+                      <w:r>
+                        <w:rPr>
+                          <w:color w:val="auto"/>
+                          <w:sz w:val="22"/>
+                        </w:rPr>
+                        <w:t xml:space="preserve"> en Go</w:t>
+                      </w:r>
+                    </w:p>
+                  </w:txbxContent>
+                </v:textbox>
+                <w10:wrap type="square"/>
+              </v:shape>
+            </w:pict>
+          </mc:Fallback>
+        </mc:AlternateContent>
+      </w:r>
+      <w:r>
+        <w:rPr>
+          <w:noProof/>
+          <w:lang w:val="en-US"/>
+        </w:rPr>
+        <w:drawing>
+          <wp:anchor distT="0" distB="0" distL="114300" distR="114300" simplePos="0" relativeHeight="251819008" behindDoc="0" locked="0" layoutInCell="1" allowOverlap="1" wp14:anchorId="015D4F34" wp14:editId="73B439FB">
+            <wp:simplePos x="0" y="0"/>
+            <wp:positionH relativeFrom="column">
+              <wp:posOffset>630555</wp:posOffset>
+            </wp:positionH>
+            <wp:positionV relativeFrom="paragraph">
+              <wp:posOffset>78740</wp:posOffset>
+            </wp:positionV>
+            <wp:extent cx="3893820" cy="1041400"/>
+            <wp:effectExtent l="0" t="0" r="0" b="6350"/>
+            <wp:wrapSquare wrapText="bothSides"/>
+            <wp:docPr id="44" name="Imagen 44"/>
+            <wp:cNvGraphicFramePr>
+              <a:graphicFrameLocks xmlns:a="http://schemas.openxmlformats.org/drawingml/2006/main" noChangeAspect="1"/>
+            </wp:cNvGraphicFramePr>
+            <a:graphic xmlns:a="http://schemas.openxmlformats.org/drawingml/2006/main">
+              <a:graphicData uri="http://schemas.openxmlformats.org/drawingml/2006/picture">
+                <pic:pic xmlns:pic="http://schemas.openxmlformats.org/drawingml/2006/picture">
+                  <pic:nvPicPr>
+                    <pic:cNvPr id="1" name=""/>
+                    <pic:cNvPicPr/>
+                  </pic:nvPicPr>
+                  <pic:blipFill>
+                    <a:blip r:embed="rId34">
+                      <a:extLst>
+                        <a:ext uri="{28A0092B-C50C-407E-A947-70E740481C1C}">
+                          <a14:useLocalDpi xmlns:a14="http://schemas.microsoft.com/office/drawing/2010/main" val="0"/>
+                        </a:ext>
+                      </a:extLst>
+                    </a:blip>
+                    <a:stretch>
+                      <a:fillRect/>
+                    </a:stretch>
+                  </pic:blipFill>
+                  <pic:spPr>
+                    <a:xfrm>
+                      <a:off x="0" y="0"/>
+                      <a:ext cx="3893820" cy="1041400"/>
+                    </a:xfrm>
+                    <a:prstGeom prst="rect">
+                      <a:avLst/>
+                    </a:prstGeom>
+                  </pic:spPr>
+                </pic:pic>
+              </a:graphicData>
+            </a:graphic>
+            <wp14:sizeRelH relativeFrom="page">
+              <wp14:pctWidth>0</wp14:pctWidth>
+            </wp14:sizeRelH>
+            <wp14:sizeRelV relativeFrom="page">
+              <wp14:pctHeight>0</wp14:pctHeight>
+            </wp14:sizeRelV>
+          </wp:anchor>
+        </w:drawing>
+      </w:r>
+    </w:p>
+    <w:p>
+      <w:pPr>
+        <w:tabs>
+          <w:tab w:val="left" w:pos="3795"/>
+        </w:tabs>
+        <w:rPr>
+          <w:rFonts w:ascii="Arial" w:hAnsi="Arial" w:cs="Arial"/>
+          <w:sz w:val="24"/>
+        </w:rPr>
+      </w:pPr>
     </w:p>
     <w:sectPr>
       <w:pgSz w:w="12240" w:h="15840"/>
@@ -8938,7 +10848,6 @@
   <w:style w:type="character" w:default="1" w:styleId="Fuentedeprrafopredeter">
     <w:name w:val="Default Paragraph Font"/>
     <w:uiPriority w:val="1"/>
-    <w:semiHidden/>
     <w:unhideWhenUsed/>
   </w:style>
   <w:style w:type="table" w:default="1" w:styleId="Tablanormal">
@@ -9796,7 +11705,7 @@
 </file>
 
 <file path=customXml/itemProps2.xml><?xml version="1.0" encoding="utf-8"?>
-<ds:datastoreItem xmlns:ds="http://schemas.openxmlformats.org/officeDocument/2006/customXml" ds:itemID="{104BC3DB-2317-491E-A334-F7FDB0108E48}">
+<ds:datastoreItem xmlns:ds="http://schemas.openxmlformats.org/officeDocument/2006/customXml" ds:itemID="{E88D42A7-6BDB-4693-87FE-84A21E7B993F}">
   <ds:schemaRefs>
     <ds:schemaRef ds:uri="http://schemas.openxmlformats.org/officeDocument/2006/bibliography"/>
   </ds:schemaRefs>

</xml_diff>

<commit_message>
Added slices and for range
Se añadio los slice y el for range
</commit_message>
<xml_diff>
--- a/Documentación/Go Lenguage.docx
+++ b/Documentación/Go Lenguage.docx
@@ -4068,44 +4068,6 @@
         </w:rPr>
         <w:lastRenderedPageBreak/>
         <w:t>Tipos de datos en Go</w:t>
-      </w:r>
-    </w:p>
-    <w:p>
-      <w:pPr>
-        <w:rPr>
-          <w:rFonts w:ascii="Arial" w:hAnsi="Arial" w:cs="Arial"/>
-          <w:color w:val="000000" w:themeColor="text1"/>
-          <w:sz w:val="24"/>
-        </w:rPr>
-      </w:pPr>
-    </w:p>
-    <w:p>
-      <w:pPr>
-        <w:rPr>
-          <w:rFonts w:ascii="Arial" w:hAnsi="Arial" w:cs="Arial"/>
-          <w:sz w:val="24"/>
-        </w:rPr>
-      </w:pPr>
-      <w:r>
-        <w:rPr>
-          <w:rFonts w:ascii="Arial" w:hAnsi="Arial" w:cs="Arial"/>
-          <w:sz w:val="24"/>
-        </w:rPr>
-        <w:t xml:space="preserve">Go posee 4 </w:t>
-      </w:r>
-      <w:r>
-        <w:rPr>
-          <w:rFonts w:ascii="Arial" w:hAnsi="Arial" w:cs="Arial"/>
-          <w:sz w:val="24"/>
-        </w:rPr>
-        <w:t>categorías</w:t>
-      </w:r>
-      <w:r>
-        <w:rPr>
-          <w:rFonts w:ascii="Arial" w:hAnsi="Arial" w:cs="Arial"/>
-          <w:sz w:val="24"/>
-        </w:rPr>
-        <w:t xml:space="preserve"> de datos: básico, conjuntos o sets, referencias e interfaces.</w:t>
       </w:r>
     </w:p>
     <w:p>
@@ -5461,7 +5423,6 @@
           <w:rFonts w:ascii="Arial" w:hAnsi="Arial" w:cs="Arial"/>
           <w:sz w:val="24"/>
         </w:rPr>
-        <w:lastRenderedPageBreak/>
         <w:t>Tipos float:</w:t>
       </w:r>
     </w:p>
@@ -5508,6 +5469,7 @@
                 <w:sz w:val="24"/>
                 <w:szCs w:val="24"/>
               </w:rPr>
+              <w:lastRenderedPageBreak/>
               <w:t>Tipo</w:t>
             </w:r>
           </w:p>
@@ -6360,29 +6322,28 @@
                               <w:pStyle w:val="Descripcin"/>
                               <w:jc w:val="center"/>
                               <w:rPr>
-                                <w:noProof/>
                                 <w:color w:val="auto"/>
-                                <w:sz w:val="20"/>
+                                <w:sz w:val="22"/>
                               </w:rPr>
                             </w:pPr>
                             <w:r>
                               <w:rPr>
                                 <w:color w:val="auto"/>
-                                <w:sz w:val="20"/>
+                                <w:sz w:val="22"/>
                               </w:rPr>
                               <w:t>Figure</w:t>
                             </w:r>
                             <w:r>
                               <w:rPr>
                                 <w:color w:val="auto"/>
-                                <w:sz w:val="20"/>
-                              </w:rPr>
-                              <w:t>15</w:t>
+                                <w:sz w:val="22"/>
+                              </w:rPr>
+                              <w:t xml:space="preserve"> 12</w:t>
                             </w:r>
                             <w:r>
                               <w:rPr>
                                 <w:color w:val="auto"/>
-                                <w:sz w:val="20"/>
+                                <w:sz w:val="22"/>
                               </w:rPr>
                               <w:t>: Uso de Slice para obtener una subcadena</w:t>
                             </w:r>
@@ -6411,29 +6372,28 @@
                         <w:pStyle w:val="Descripcin"/>
                         <w:jc w:val="center"/>
                         <w:rPr>
-                          <w:noProof/>
                           <w:color w:val="auto"/>
-                          <w:sz w:val="20"/>
+                          <w:sz w:val="22"/>
                         </w:rPr>
                       </w:pPr>
                       <w:r>
                         <w:rPr>
                           <w:color w:val="auto"/>
-                          <w:sz w:val="20"/>
+                          <w:sz w:val="22"/>
                         </w:rPr>
                         <w:t>Figure</w:t>
                       </w:r>
                       <w:r>
                         <w:rPr>
                           <w:color w:val="auto"/>
-                          <w:sz w:val="20"/>
-                        </w:rPr>
-                        <w:t>15</w:t>
+                          <w:sz w:val="22"/>
+                        </w:rPr>
+                        <w:t xml:space="preserve"> 12</w:t>
                       </w:r>
                       <w:r>
                         <w:rPr>
                           <w:color w:val="auto"/>
-                          <w:sz w:val="20"/>
+                          <w:sz w:val="22"/>
                         </w:rPr>
                         <w:t>: Uso de Slice para obtener una subcadena</w:t>
                       </w:r>
@@ -6933,56 +6893,27 @@
                               <w:rPr>
                                 <w:noProof/>
                                 <w:color w:val="auto"/>
-                                <w:sz w:val="20"/>
+                                <w:sz w:val="22"/>
                               </w:rPr>
                             </w:pPr>
                             <w:r>
                               <w:rPr>
                                 <w:color w:val="auto"/>
-                                <w:sz w:val="20"/>
-                              </w:rPr>
-                              <w:t xml:space="preserve">Figure </w:t>
+                                <w:sz w:val="22"/>
+                              </w:rPr>
+                              <w:t>Figure</w:t>
                             </w:r>
                             <w:r>
                               <w:rPr>
                                 <w:color w:val="auto"/>
-                                <w:sz w:val="20"/>
-                              </w:rPr>
-                              <w:fldChar w:fldCharType="begin"/>
+                                <w:sz w:val="22"/>
+                              </w:rPr>
+                              <w:t xml:space="preserve"> 13</w:t>
                             </w:r>
                             <w:r>
                               <w:rPr>
                                 <w:color w:val="auto"/>
-                                <w:sz w:val="20"/>
-                              </w:rPr>
-                              <w:instrText xml:space="preserve"> SEQ Figure \* ARABIC </w:instrText>
-                            </w:r>
-                            <w:r>
-                              <w:rPr>
-                                <w:color w:val="auto"/>
-                                <w:sz w:val="20"/>
-                              </w:rPr>
-                              <w:fldChar w:fldCharType="separate"/>
-                            </w:r>
-                            <w:r>
-                              <w:rPr>
-                                <w:noProof/>
-                                <w:color w:val="auto"/>
-                                <w:sz w:val="20"/>
-                              </w:rPr>
-                              <w:t>12</w:t>
-                            </w:r>
-                            <w:r>
-                              <w:rPr>
-                                <w:color w:val="auto"/>
-                                <w:sz w:val="20"/>
-                              </w:rPr>
-                              <w:fldChar w:fldCharType="end"/>
-                            </w:r>
-                            <w:r>
-                              <w:rPr>
-                                <w:color w:val="auto"/>
-                                <w:sz w:val="20"/>
+                                <w:sz w:val="22"/>
                               </w:rPr>
                               <w:t>: Uso de caracteres invertidos en una cadena</w:t>
                             </w:r>
@@ -7013,56 +6944,27 @@
                         <w:rPr>
                           <w:noProof/>
                           <w:color w:val="auto"/>
-                          <w:sz w:val="20"/>
+                          <w:sz w:val="22"/>
                         </w:rPr>
                       </w:pPr>
                       <w:r>
                         <w:rPr>
                           <w:color w:val="auto"/>
-                          <w:sz w:val="20"/>
-                        </w:rPr>
-                        <w:t xml:space="preserve">Figure </w:t>
+                          <w:sz w:val="22"/>
+                        </w:rPr>
+                        <w:t>Figure</w:t>
                       </w:r>
                       <w:r>
                         <w:rPr>
                           <w:color w:val="auto"/>
-                          <w:sz w:val="20"/>
-                        </w:rPr>
-                        <w:fldChar w:fldCharType="begin"/>
+                          <w:sz w:val="22"/>
+                        </w:rPr>
+                        <w:t xml:space="preserve"> 13</w:t>
                       </w:r>
                       <w:r>
                         <w:rPr>
                           <w:color w:val="auto"/>
-                          <w:sz w:val="20"/>
-                        </w:rPr>
-                        <w:instrText xml:space="preserve"> SEQ Figure \* ARABIC </w:instrText>
-                      </w:r>
-                      <w:r>
-                        <w:rPr>
-                          <w:color w:val="auto"/>
-                          <w:sz w:val="20"/>
-                        </w:rPr>
-                        <w:fldChar w:fldCharType="separate"/>
-                      </w:r>
-                      <w:r>
-                        <w:rPr>
-                          <w:noProof/>
-                          <w:color w:val="auto"/>
-                          <w:sz w:val="20"/>
-                        </w:rPr>
-                        <w:t>12</w:t>
-                      </w:r>
-                      <w:r>
-                        <w:rPr>
-                          <w:color w:val="auto"/>
-                          <w:sz w:val="20"/>
-                        </w:rPr>
-                        <w:fldChar w:fldCharType="end"/>
-                      </w:r>
-                      <w:r>
-                        <w:rPr>
-                          <w:color w:val="auto"/>
-                          <w:sz w:val="20"/>
+                          <w:sz w:val="22"/>
                         </w:rPr>
                         <w:t>: Uso de caracteres invertidos en una cadena</w:t>
                       </w:r>
@@ -7107,14 +7009,6 @@
           <w:sz w:val="24"/>
         </w:rPr>
       </w:pPr>
-    </w:p>
-    <w:p>
-      <w:pPr>
-        <w:rPr>
-          <w:rFonts w:ascii="Arial" w:hAnsi="Arial" w:cs="Arial"/>
-          <w:sz w:val="24"/>
-        </w:rPr>
-      </w:pPr>
       <w:r>
         <w:rPr>
           <w:rFonts w:ascii="Arial" w:hAnsi="Arial" w:cs="Arial"/>
@@ -7152,6 +7046,14 @@
         </w:rPr>
         <w:t>.</w:t>
       </w:r>
+    </w:p>
+    <w:p>
+      <w:pPr>
+        <w:rPr>
+          <w:rFonts w:ascii="Arial" w:hAnsi="Arial" w:cs="Arial"/>
+          <w:sz w:val="24"/>
+        </w:rPr>
+      </w:pPr>
     </w:p>
     <w:p>
       <w:pPr>
@@ -7406,7 +7308,7 @@
                                 <w:color w:val="auto"/>
                                 <w:sz w:val="22"/>
                               </w:rPr>
-                              <w:t>13</w:t>
+                              <w:t>15</w:t>
                             </w:r>
                             <w:r>
                               <w:rPr>
@@ -7467,7 +7369,7 @@
                           <w:color w:val="auto"/>
                           <w:sz w:val="22"/>
                         </w:rPr>
-                        <w:t>13</w:t>
+                        <w:t>15</w:t>
                       </w:r>
                       <w:r>
                         <w:rPr>
@@ -7481,23 +7383,7 @@
                           <w:color w:val="auto"/>
                           <w:sz w:val="22"/>
                         </w:rPr>
-                        <w:t xml:space="preserve">Ejemplo de un </w:t>
-                      </w:r>
-                      <w:proofErr w:type="spellStart"/>
-                      <w:r>
-                        <w:rPr>
-                          <w:color w:val="auto"/>
-                          <w:sz w:val="22"/>
-                        </w:rPr>
-                        <w:t>array</w:t>
-                      </w:r>
-                      <w:proofErr w:type="spellEnd"/>
-                      <w:r>
-                        <w:rPr>
-                          <w:color w:val="auto"/>
-                          <w:sz w:val="22"/>
-                        </w:rPr>
-                        <w:t xml:space="preserve"> con su inicializaci</w:t>
+                        <w:t>Ejemplo de un array con su inicializaci</w:t>
                       </w:r>
                       <w:r>
                         <w:rPr>
@@ -7636,7 +7522,7 @@
                                 <w:sz w:val="22"/>
                                 <w:lang w:val="en-US"/>
                               </w:rPr>
-                              <w:t>12</w:t>
+                              <w:t>14</w:t>
                             </w:r>
                             <w:r>
                               <w:rPr>
@@ -7693,7 +7579,7 @@
                           <w:sz w:val="22"/>
                           <w:lang w:val="en-US"/>
                         </w:rPr>
-                        <w:t>12</w:t>
+                        <w:t>14</w:t>
                       </w:r>
                       <w:r>
                         <w:rPr>
@@ -7708,36 +7594,8 @@
                           <w:sz w:val="22"/>
                           <w:lang w:val="en-US"/>
                         </w:rPr>
-                        <w:t xml:space="preserve">Ejemplo de </w:t>
+                        <w:t>Ejemplo de una estructura</w:t>
                       </w:r>
-                      <w:proofErr w:type="spellStart"/>
-                      <w:r>
-                        <w:rPr>
-                          <w:color w:val="auto"/>
-                          <w:sz w:val="22"/>
-                          <w:lang w:val="en-US"/>
-                        </w:rPr>
-                        <w:t>una</w:t>
-                      </w:r>
-                      <w:proofErr w:type="spellEnd"/>
-                      <w:r>
-                        <w:rPr>
-                          <w:color w:val="auto"/>
-                          <w:sz w:val="22"/>
-                          <w:lang w:val="en-US"/>
-                        </w:rPr>
-                        <w:t xml:space="preserve"> </w:t>
-                      </w:r>
-                      <w:proofErr w:type="spellStart"/>
-                      <w:r>
-                        <w:rPr>
-                          <w:color w:val="auto"/>
-                          <w:sz w:val="22"/>
-                          <w:lang w:val="en-US"/>
-                        </w:rPr>
-                        <w:t>estructura</w:t>
-                      </w:r>
-                      <w:proofErr w:type="spellEnd"/>
                     </w:p>
                   </w:txbxContent>
                 </v:textbox>
@@ -7919,12 +7777,6 @@
     </w:p>
     <w:p>
       <w:pPr>
-        <w:pStyle w:val="Prrafodelista"/>
-        <w:numPr>
-          <w:ilvl w:val="0"/>
-          <w:numId w:val="3"/>
-        </w:numPr>
-        <w:ind w:left="284" w:hanging="284"/>
         <w:rPr>
           <w:rFonts w:ascii="Arial" w:hAnsi="Arial" w:cs="Arial"/>
           <w:sz w:val="24"/>
@@ -7938,13 +7790,1402 @@
         </w:rPr>
         <w:br w:type="page"/>
       </w:r>
+      <w:r>
+        <w:rPr>
+          <w:rFonts w:ascii="Arial" w:hAnsi="Arial" w:cs="Arial"/>
+          <w:sz w:val="24"/>
+        </w:rPr>
+        <w:lastRenderedPageBreak/>
+        <w:t xml:space="preserve">Los </w:t>
+      </w:r>
+      <w:r>
+        <w:rPr>
+          <w:rFonts w:ascii="Arial" w:hAnsi="Arial" w:cs="Arial"/>
+          <w:b/>
+          <w:sz w:val="24"/>
+        </w:rPr>
+        <w:t>Slice</w:t>
+      </w:r>
+      <w:r>
+        <w:rPr>
+          <w:rFonts w:ascii="Arial" w:hAnsi="Arial" w:cs="Arial"/>
+          <w:sz w:val="24"/>
+        </w:rPr>
+        <w:t>:</w:t>
+      </w:r>
+    </w:p>
+    <w:p>
+      <w:pPr>
+        <w:rPr>
+          <w:rFonts w:ascii="Arial" w:hAnsi="Arial" w:cs="Arial"/>
+          <w:sz w:val="24"/>
+        </w:rPr>
+      </w:pPr>
+      <w:r>
+        <w:rPr>
+          <w:rFonts w:ascii="Arial" w:hAnsi="Arial" w:cs="Arial"/>
+          <w:sz w:val="24"/>
+        </w:rPr>
+        <w:t>Son iguales a los arrays con la diferencia que estos no se especifica la dimensión que va a tener, además de ser similar a los arrays dinámicos de otros lenguajes.</w:t>
+      </w:r>
+    </w:p>
+    <w:p>
+      <w:pPr>
+        <w:rPr>
+          <w:rFonts w:ascii="Arial" w:hAnsi="Arial" w:cs="Arial"/>
+          <w:b/>
+          <w:sz w:val="24"/>
+        </w:rPr>
+      </w:pPr>
+      <w:r>
+        <w:rPr>
+          <w:noProof/>
+        </w:rPr>
+        <mc:AlternateContent>
+          <mc:Choice Requires="wps">
+            <w:drawing>
+              <wp:anchor distT="0" distB="0" distL="114300" distR="114300" simplePos="0" relativeHeight="251830272" behindDoc="0" locked="0" layoutInCell="1" allowOverlap="1" wp14:anchorId="351B1A78" wp14:editId="6BD34E79">
+                <wp:simplePos x="0" y="0"/>
+                <wp:positionH relativeFrom="column">
+                  <wp:posOffset>1457325</wp:posOffset>
+                </wp:positionH>
+                <wp:positionV relativeFrom="paragraph">
+                  <wp:posOffset>2363470</wp:posOffset>
+                </wp:positionV>
+                <wp:extent cx="2984500" cy="635"/>
+                <wp:effectExtent l="0" t="0" r="0" b="0"/>
+                <wp:wrapSquare wrapText="bothSides"/>
+                <wp:docPr id="51" name="Cuadro de texto 51"/>
+                <wp:cNvGraphicFramePr/>
+                <a:graphic xmlns:a="http://schemas.openxmlformats.org/drawingml/2006/main">
+                  <a:graphicData uri="http://schemas.microsoft.com/office/word/2010/wordprocessingShape">
+                    <wps:wsp>
+                      <wps:cNvSpPr txBox="1"/>
+                      <wps:spPr>
+                        <a:xfrm>
+                          <a:off x="0" y="0"/>
+                          <a:ext cx="2984500" cy="635"/>
+                        </a:xfrm>
+                        <a:prstGeom prst="rect">
+                          <a:avLst/>
+                        </a:prstGeom>
+                        <a:solidFill>
+                          <a:prstClr val="white"/>
+                        </a:solidFill>
+                        <a:ln>
+                          <a:noFill/>
+                        </a:ln>
+                        <a:effectLst/>
+                      </wps:spPr>
+                      <wps:txbx>
+                        <w:txbxContent>
+                          <w:p>
+                            <w:pPr>
+                              <w:pStyle w:val="Descripcin"/>
+                              <w:jc w:val="center"/>
+                              <w:rPr>
+                                <w:noProof/>
+                                <w:color w:val="auto"/>
+                                <w:sz w:val="22"/>
+                              </w:rPr>
+                            </w:pPr>
+                            <w:r>
+                              <w:rPr>
+                                <w:color w:val="auto"/>
+                                <w:sz w:val="22"/>
+                              </w:rPr>
+                              <w:t>Figure</w:t>
+                            </w:r>
+                            <w:r>
+                              <w:rPr>
+                                <w:color w:val="auto"/>
+                                <w:sz w:val="22"/>
+                              </w:rPr>
+                              <w:t xml:space="preserve"> 17</w:t>
+                            </w:r>
+                            <w:r>
+                              <w:rPr>
+                                <w:color w:val="auto"/>
+                                <w:sz w:val="22"/>
+                              </w:rPr>
+                              <w:t>: Declaración de Slice con su inicialización</w:t>
+                            </w:r>
+                          </w:p>
+                        </w:txbxContent>
+                      </wps:txbx>
+                      <wps:bodyPr rot="0" spcFirstLastPara="0" vertOverflow="overflow" horzOverflow="overflow" vert="horz" wrap="square" lIns="0" tIns="0" rIns="0" bIns="0" numCol="1" spcCol="0" rtlCol="0" fromWordArt="0" anchor="t" anchorCtr="0" forceAA="0" compatLnSpc="1">
+                        <a:prstTxWarp prst="textNoShape">
+                          <a:avLst/>
+                        </a:prstTxWarp>
+                        <a:spAutoFit/>
+                      </wps:bodyPr>
+                    </wps:wsp>
+                  </a:graphicData>
+                </a:graphic>
+              </wp:anchor>
+            </w:drawing>
+          </mc:Choice>
+          <mc:Fallback>
+            <w:pict>
+              <v:shape w14:anchorId="351B1A78" id="Cuadro de texto 51" o:spid="_x0000_s1041" type="#_x0000_t202" style="position:absolute;margin-left:114.75pt;margin-top:186.1pt;width:235pt;height:.05pt;z-index:251830272;visibility:visible;mso-wrap-style:square;mso-wrap-distance-left:9pt;mso-wrap-distance-top:0;mso-wrap-distance-right:9pt;mso-wrap-distance-bottom:0;mso-position-horizontal:absolute;mso-position-horizontal-relative:text;mso-position-vertical:absolute;mso-position-vertical-relative:text;v-text-anchor:top" o:gfxdata="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" stroked="f">
+                <v:textbox style="mso-fit-shape-to-text:t" inset="0,0,0,0">
+                  <w:txbxContent>
+                    <w:p>
+                      <w:pPr>
+                        <w:pStyle w:val="Descripcin"/>
+                        <w:jc w:val="center"/>
+                        <w:rPr>
+                          <w:noProof/>
+                          <w:color w:val="auto"/>
+                          <w:sz w:val="22"/>
+                        </w:rPr>
+                      </w:pPr>
+                      <w:r>
+                        <w:rPr>
+                          <w:color w:val="auto"/>
+                          <w:sz w:val="22"/>
+                        </w:rPr>
+                        <w:t>Figure</w:t>
+                      </w:r>
+                      <w:r>
+                        <w:rPr>
+                          <w:color w:val="auto"/>
+                          <w:sz w:val="22"/>
+                        </w:rPr>
+                        <w:t xml:space="preserve"> 17</w:t>
+                      </w:r>
+                      <w:r>
+                        <w:rPr>
+                          <w:color w:val="auto"/>
+                          <w:sz w:val="22"/>
+                        </w:rPr>
+                        <w:t>: Declaración de Slice con su inicialización</w:t>
+                      </w:r>
+                    </w:p>
+                  </w:txbxContent>
+                </v:textbox>
+                <w10:wrap type="square"/>
+              </v:shape>
+            </w:pict>
+          </mc:Fallback>
+        </mc:AlternateContent>
+      </w:r>
+      <w:r>
+        <w:rPr>
+          <w:noProof/>
+          <w:lang w:val="en-US"/>
+        </w:rPr>
+        <w:drawing>
+          <wp:anchor distT="0" distB="0" distL="114300" distR="114300" simplePos="0" relativeHeight="251828224" behindDoc="0" locked="0" layoutInCell="1" allowOverlap="1" wp14:anchorId="2A6EEBB7" wp14:editId="7C559462">
+            <wp:simplePos x="0" y="0"/>
+            <wp:positionH relativeFrom="margin">
+              <wp:posOffset>1457325</wp:posOffset>
+            </wp:positionH>
+            <wp:positionV relativeFrom="paragraph">
+              <wp:posOffset>1658620</wp:posOffset>
+            </wp:positionV>
+            <wp:extent cx="2984500" cy="647700"/>
+            <wp:effectExtent l="0" t="0" r="6350" b="0"/>
+            <wp:wrapSquare wrapText="bothSides"/>
+            <wp:docPr id="50" name="Imagen 50"/>
+            <wp:cNvGraphicFramePr>
+              <a:graphicFrameLocks xmlns:a="http://schemas.openxmlformats.org/drawingml/2006/main" noChangeAspect="1"/>
+            </wp:cNvGraphicFramePr>
+            <a:graphic xmlns:a="http://schemas.openxmlformats.org/drawingml/2006/main">
+              <a:graphicData uri="http://schemas.openxmlformats.org/drawingml/2006/picture">
+                <pic:pic xmlns:pic="http://schemas.openxmlformats.org/drawingml/2006/picture">
+                  <pic:nvPicPr>
+                    <pic:cNvPr id="1" name=""/>
+                    <pic:cNvPicPr/>
+                  </pic:nvPicPr>
+                  <pic:blipFill>
+                    <a:blip r:embed="rId29">
+                      <a:extLst>
+                        <a:ext uri="{28A0092B-C50C-407E-A947-70E740481C1C}">
+                          <a14:useLocalDpi xmlns:a14="http://schemas.microsoft.com/office/drawing/2010/main" val="0"/>
+                        </a:ext>
+                      </a:extLst>
+                    </a:blip>
+                    <a:stretch>
+                      <a:fillRect/>
+                    </a:stretch>
+                  </pic:blipFill>
+                  <pic:spPr>
+                    <a:xfrm>
+                      <a:off x="0" y="0"/>
+                      <a:ext cx="2984500" cy="647700"/>
+                    </a:xfrm>
+                    <a:prstGeom prst="rect">
+                      <a:avLst/>
+                    </a:prstGeom>
+                  </pic:spPr>
+                </pic:pic>
+              </a:graphicData>
+            </a:graphic>
+            <wp14:sizeRelH relativeFrom="margin">
+              <wp14:pctWidth>0</wp14:pctWidth>
+            </wp14:sizeRelH>
+            <wp14:sizeRelV relativeFrom="margin">
+              <wp14:pctHeight>0</wp14:pctHeight>
+            </wp14:sizeRelV>
+          </wp:anchor>
+        </w:drawing>
+      </w:r>
+      <w:r>
+        <w:rPr>
+          <w:noProof/>
+        </w:rPr>
+        <mc:AlternateContent>
+          <mc:Choice Requires="wps">
+            <w:drawing>
+              <wp:anchor distT="0" distB="0" distL="114300" distR="114300" simplePos="0" relativeHeight="251827200" behindDoc="0" locked="0" layoutInCell="1" allowOverlap="1" wp14:anchorId="3C23F9CA" wp14:editId="4B329904">
+                <wp:simplePos x="0" y="0"/>
+                <wp:positionH relativeFrom="column">
+                  <wp:posOffset>1363345</wp:posOffset>
+                </wp:positionH>
+                <wp:positionV relativeFrom="paragraph">
+                  <wp:posOffset>1125220</wp:posOffset>
+                </wp:positionV>
+                <wp:extent cx="3187700" cy="635"/>
+                <wp:effectExtent l="0" t="0" r="0" b="0"/>
+                <wp:wrapSquare wrapText="bothSides"/>
+                <wp:docPr id="49" name="Cuadro de texto 49"/>
+                <wp:cNvGraphicFramePr/>
+                <a:graphic xmlns:a="http://schemas.openxmlformats.org/drawingml/2006/main">
+                  <a:graphicData uri="http://schemas.microsoft.com/office/word/2010/wordprocessingShape">
+                    <wps:wsp>
+                      <wps:cNvSpPr txBox="1"/>
+                      <wps:spPr>
+                        <a:xfrm>
+                          <a:off x="0" y="0"/>
+                          <a:ext cx="3187700" cy="635"/>
+                        </a:xfrm>
+                        <a:prstGeom prst="rect">
+                          <a:avLst/>
+                        </a:prstGeom>
+                        <a:solidFill>
+                          <a:prstClr val="white"/>
+                        </a:solidFill>
+                        <a:ln>
+                          <a:noFill/>
+                        </a:ln>
+                        <a:effectLst/>
+                      </wps:spPr>
+                      <wps:txbx>
+                        <w:txbxContent>
+                          <w:p>
+                            <w:pPr>
+                              <w:pStyle w:val="Descripcin"/>
+                              <w:jc w:val="center"/>
+                              <w:rPr>
+                                <w:noProof/>
+                                <w:color w:val="auto"/>
+                                <w:sz w:val="22"/>
+                              </w:rPr>
+                            </w:pPr>
+                            <w:r>
+                              <w:rPr>
+                                <w:color w:val="auto"/>
+                                <w:sz w:val="22"/>
+                              </w:rPr>
+                              <w:t>Figure 16: Ejemplo de creación de un slice</w:t>
+                            </w:r>
+                          </w:p>
+                        </w:txbxContent>
+                      </wps:txbx>
+                      <wps:bodyPr rot="0" spcFirstLastPara="0" vertOverflow="overflow" horzOverflow="overflow" vert="horz" wrap="square" lIns="0" tIns="0" rIns="0" bIns="0" numCol="1" spcCol="0" rtlCol="0" fromWordArt="0" anchor="t" anchorCtr="0" forceAA="0" compatLnSpc="1">
+                        <a:prstTxWarp prst="textNoShape">
+                          <a:avLst/>
+                        </a:prstTxWarp>
+                        <a:spAutoFit/>
+                      </wps:bodyPr>
+                    </wps:wsp>
+                  </a:graphicData>
+                </a:graphic>
+              </wp:anchor>
+            </w:drawing>
+          </mc:Choice>
+          <mc:Fallback>
+            <w:pict>
+              <v:shape w14:anchorId="3C23F9CA" id="Cuadro de texto 49" o:spid="_x0000_s1042" type="#_x0000_t202" style="position:absolute;margin-left:107.35pt;margin-top:88.6pt;width:251pt;height:.05pt;z-index:251827200;visibility:visible;mso-wrap-style:square;mso-wrap-distance-left:9pt;mso-wrap-distance-top:0;mso-wrap-distance-right:9pt;mso-wrap-distance-bottom:0;mso-position-horizontal:absolute;mso-position-horizontal-relative:text;mso-position-vertical:absolute;mso-position-vertical-relative:text;v-text-anchor:top" o:gfxdata="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" stroked="f">
+                <v:textbox style="mso-fit-shape-to-text:t" inset="0,0,0,0">
+                  <w:txbxContent>
+                    <w:p>
+                      <w:pPr>
+                        <w:pStyle w:val="Descripcin"/>
+                        <w:jc w:val="center"/>
+                        <w:rPr>
+                          <w:noProof/>
+                          <w:color w:val="auto"/>
+                          <w:sz w:val="22"/>
+                        </w:rPr>
+                      </w:pPr>
+                      <w:r>
+                        <w:rPr>
+                          <w:color w:val="auto"/>
+                          <w:sz w:val="22"/>
+                        </w:rPr>
+                        <w:t>Figure 16: Ejemplo de creación de un slice</w:t>
+                      </w:r>
+                    </w:p>
+                  </w:txbxContent>
+                </v:textbox>
+                <w10:wrap type="square"/>
+              </v:shape>
+            </w:pict>
+          </mc:Fallback>
+        </mc:AlternateContent>
+      </w:r>
+      <w:r>
+        <w:rPr>
+          <w:noProof/>
+          <w:lang w:val="en-US"/>
+        </w:rPr>
+        <w:drawing>
+          <wp:anchor distT="0" distB="0" distL="114300" distR="114300" simplePos="0" relativeHeight="251825152" behindDoc="1" locked="0" layoutInCell="1" allowOverlap="1" wp14:anchorId="6F251819" wp14:editId="7D1A7BA0">
+            <wp:simplePos x="0" y="0"/>
+            <wp:positionH relativeFrom="column">
+              <wp:posOffset>1362075</wp:posOffset>
+            </wp:positionH>
+            <wp:positionV relativeFrom="paragraph">
+              <wp:posOffset>239395</wp:posOffset>
+            </wp:positionV>
+            <wp:extent cx="3187700" cy="828675"/>
+            <wp:effectExtent l="0" t="0" r="0" b="9525"/>
+            <wp:wrapSquare wrapText="bothSides"/>
+            <wp:docPr id="48" name="Imagen 48"/>
+            <wp:cNvGraphicFramePr>
+              <a:graphicFrameLocks xmlns:a="http://schemas.openxmlformats.org/drawingml/2006/main" noChangeAspect="1"/>
+            </wp:cNvGraphicFramePr>
+            <a:graphic xmlns:a="http://schemas.openxmlformats.org/drawingml/2006/main">
+              <a:graphicData uri="http://schemas.openxmlformats.org/drawingml/2006/picture">
+                <pic:pic xmlns:pic="http://schemas.openxmlformats.org/drawingml/2006/picture">
+                  <pic:nvPicPr>
+                    <pic:cNvPr id="1" name=""/>
+                    <pic:cNvPicPr/>
+                  </pic:nvPicPr>
+                  <pic:blipFill>
+                    <a:blip r:embed="rId30">
+                      <a:extLst>
+                        <a:ext uri="{28A0092B-C50C-407E-A947-70E740481C1C}">
+                          <a14:useLocalDpi xmlns:a14="http://schemas.microsoft.com/office/drawing/2010/main" val="0"/>
+                        </a:ext>
+                      </a:extLst>
+                    </a:blip>
+                    <a:stretch>
+                      <a:fillRect/>
+                    </a:stretch>
+                  </pic:blipFill>
+                  <pic:spPr>
+                    <a:xfrm>
+                      <a:off x="0" y="0"/>
+                      <a:ext cx="3187700" cy="828675"/>
+                    </a:xfrm>
+                    <a:prstGeom prst="rect">
+                      <a:avLst/>
+                    </a:prstGeom>
+                  </pic:spPr>
+                </pic:pic>
+              </a:graphicData>
+            </a:graphic>
+            <wp14:sizeRelH relativeFrom="margin">
+              <wp14:pctWidth>0</wp14:pctWidth>
+            </wp14:sizeRelH>
+            <wp14:sizeRelV relativeFrom="margin">
+              <wp14:pctHeight>0</wp14:pctHeight>
+            </wp14:sizeRelV>
+          </wp:anchor>
+        </w:drawing>
+      </w:r>
+    </w:p>
+    <w:p>
+      <w:pPr>
+        <w:rPr>
+          <w:rFonts w:ascii="Arial" w:hAnsi="Arial" w:cs="Arial"/>
+          <w:sz w:val="24"/>
+        </w:rPr>
+      </w:pPr>
+    </w:p>
+    <w:p>
+      <w:pPr>
+        <w:rPr>
+          <w:rFonts w:ascii="Arial" w:hAnsi="Arial" w:cs="Arial"/>
+          <w:sz w:val="24"/>
+        </w:rPr>
+      </w:pPr>
+    </w:p>
+    <w:p>
+      <w:pPr>
+        <w:rPr>
+          <w:rFonts w:ascii="Arial" w:hAnsi="Arial" w:cs="Arial"/>
+          <w:sz w:val="24"/>
+        </w:rPr>
+      </w:pPr>
+    </w:p>
+    <w:p>
+      <w:pPr>
+        <w:rPr>
+          <w:rFonts w:ascii="Arial" w:hAnsi="Arial" w:cs="Arial"/>
+          <w:sz w:val="24"/>
+        </w:rPr>
+      </w:pPr>
+    </w:p>
+    <w:p>
+      <w:pPr>
+        <w:rPr>
+          <w:rFonts w:ascii="Arial" w:hAnsi="Arial" w:cs="Arial"/>
+          <w:sz w:val="24"/>
+        </w:rPr>
+      </w:pPr>
+    </w:p>
+    <w:p>
+      <w:pPr>
+        <w:rPr>
+          <w:rFonts w:ascii="Arial" w:hAnsi="Arial" w:cs="Arial"/>
+          <w:sz w:val="24"/>
+        </w:rPr>
+      </w:pPr>
+    </w:p>
+    <w:p>
+      <w:pPr>
+        <w:rPr>
+          <w:rFonts w:ascii="Arial" w:hAnsi="Arial" w:cs="Arial"/>
+          <w:sz w:val="24"/>
+        </w:rPr>
+      </w:pPr>
+    </w:p>
+    <w:p>
+      <w:pPr>
+        <w:rPr>
+          <w:rFonts w:ascii="Arial" w:hAnsi="Arial" w:cs="Arial"/>
+          <w:sz w:val="24"/>
+        </w:rPr>
+      </w:pPr>
+    </w:p>
+    <w:p>
+      <w:pPr>
+        <w:rPr>
+          <w:rFonts w:ascii="Arial" w:hAnsi="Arial" w:cs="Arial"/>
+          <w:sz w:val="24"/>
+        </w:rPr>
+      </w:pPr>
+    </w:p>
+    <w:p>
+      <w:pPr>
+        <w:rPr>
+          <w:rFonts w:ascii="Arial" w:hAnsi="Arial" w:cs="Arial"/>
+          <w:sz w:val="24"/>
+        </w:rPr>
+      </w:pPr>
+      <w:r>
+        <w:rPr>
+          <w:noProof/>
+        </w:rPr>
+        <mc:AlternateContent>
+          <mc:Choice Requires="wps">
+            <w:drawing>
+              <wp:anchor distT="0" distB="0" distL="114300" distR="114300" simplePos="0" relativeHeight="251833344" behindDoc="0" locked="0" layoutInCell="1" allowOverlap="1" wp14:anchorId="653CFCCA" wp14:editId="6FBABA81">
+                <wp:simplePos x="0" y="0"/>
+                <wp:positionH relativeFrom="column">
+                  <wp:posOffset>981075</wp:posOffset>
+                </wp:positionH>
+                <wp:positionV relativeFrom="paragraph">
+                  <wp:posOffset>1388110</wp:posOffset>
+                </wp:positionV>
+                <wp:extent cx="3981450" cy="635"/>
+                <wp:effectExtent l="0" t="0" r="0" b="0"/>
+                <wp:wrapSquare wrapText="bothSides"/>
+                <wp:docPr id="53" name="Cuadro de texto 53"/>
+                <wp:cNvGraphicFramePr/>
+                <a:graphic xmlns:a="http://schemas.openxmlformats.org/drawingml/2006/main">
+                  <a:graphicData uri="http://schemas.microsoft.com/office/word/2010/wordprocessingShape">
+                    <wps:wsp>
+                      <wps:cNvSpPr txBox="1"/>
+                      <wps:spPr>
+                        <a:xfrm>
+                          <a:off x="0" y="0"/>
+                          <a:ext cx="3981450" cy="635"/>
+                        </a:xfrm>
+                        <a:prstGeom prst="rect">
+                          <a:avLst/>
+                        </a:prstGeom>
+                        <a:solidFill>
+                          <a:prstClr val="white"/>
+                        </a:solidFill>
+                        <a:ln>
+                          <a:noFill/>
+                        </a:ln>
+                        <a:effectLst/>
+                      </wps:spPr>
+                      <wps:txbx>
+                        <w:txbxContent>
+                          <w:p>
+                            <w:pPr>
+                              <w:pStyle w:val="Descripcin"/>
+                              <w:jc w:val="center"/>
+                              <w:rPr>
+                                <w:noProof/>
+                                <w:color w:val="auto"/>
+                                <w:sz w:val="22"/>
+                              </w:rPr>
+                            </w:pPr>
+                            <w:r>
+                              <w:rPr>
+                                <w:color w:val="auto"/>
+                                <w:sz w:val="22"/>
+                              </w:rPr>
+                              <w:t>Figure</w:t>
+                            </w:r>
+                            <w:r>
+                              <w:rPr>
+                                <w:color w:val="auto"/>
+                                <w:sz w:val="22"/>
+                              </w:rPr>
+                              <w:t xml:space="preserve"> 18</w:t>
+                            </w:r>
+                            <w:r>
+                              <w:rPr>
+                                <w:color w:val="auto"/>
+                                <w:sz w:val="22"/>
+                              </w:rPr>
+                              <w:t>: Uso de la función make</w:t>
+                            </w:r>
+                          </w:p>
+                        </w:txbxContent>
+                      </wps:txbx>
+                      <wps:bodyPr rot="0" spcFirstLastPara="0" vertOverflow="overflow" horzOverflow="overflow" vert="horz" wrap="square" lIns="0" tIns="0" rIns="0" bIns="0" numCol="1" spcCol="0" rtlCol="0" fromWordArt="0" anchor="t" anchorCtr="0" forceAA="0" compatLnSpc="1">
+                        <a:prstTxWarp prst="textNoShape">
+                          <a:avLst/>
+                        </a:prstTxWarp>
+                        <a:spAutoFit/>
+                      </wps:bodyPr>
+                    </wps:wsp>
+                  </a:graphicData>
+                </a:graphic>
+              </wp:anchor>
+            </w:drawing>
+          </mc:Choice>
+          <mc:Fallback>
+            <w:pict>
+              <v:shape w14:anchorId="653CFCCA" id="Cuadro de texto 53" o:spid="_x0000_s1043" type="#_x0000_t202" style="position:absolute;margin-left:77.25pt;margin-top:109.3pt;width:313.5pt;height:.05pt;z-index:251833344;visibility:visible;mso-wrap-style:square;mso-wrap-distance-left:9pt;mso-wrap-distance-top:0;mso-wrap-distance-right:9pt;mso-wrap-distance-bottom:0;mso-position-horizontal:absolute;mso-position-horizontal-relative:text;mso-position-vertical:absolute;mso-position-vertical-relative:text;v-text-anchor:top" o:gfxdata="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" stroked="f">
+                <v:textbox style="mso-fit-shape-to-text:t" inset="0,0,0,0">
+                  <w:txbxContent>
+                    <w:p>
+                      <w:pPr>
+                        <w:pStyle w:val="Descripcin"/>
+                        <w:jc w:val="center"/>
+                        <w:rPr>
+                          <w:noProof/>
+                          <w:color w:val="auto"/>
+                          <w:sz w:val="22"/>
+                        </w:rPr>
+                      </w:pPr>
+                      <w:r>
+                        <w:rPr>
+                          <w:color w:val="auto"/>
+                          <w:sz w:val="22"/>
+                        </w:rPr>
+                        <w:t>Figure</w:t>
+                      </w:r>
+                      <w:r>
+                        <w:rPr>
+                          <w:color w:val="auto"/>
+                          <w:sz w:val="22"/>
+                        </w:rPr>
+                        <w:t xml:space="preserve"> 18</w:t>
+                      </w:r>
+                      <w:r>
+                        <w:rPr>
+                          <w:color w:val="auto"/>
+                          <w:sz w:val="22"/>
+                        </w:rPr>
+                        <w:t>: Uso de la función make</w:t>
+                      </w:r>
+                    </w:p>
+                  </w:txbxContent>
+                </v:textbox>
+                <w10:wrap type="square"/>
+              </v:shape>
+            </w:pict>
+          </mc:Fallback>
+        </mc:AlternateContent>
+      </w:r>
+      <w:r>
+        <w:rPr>
+          <w:noProof/>
+          <w:lang w:val="en-US"/>
+        </w:rPr>
+        <w:drawing>
+          <wp:anchor distT="0" distB="0" distL="114300" distR="114300" simplePos="0" relativeHeight="251831296" behindDoc="0" locked="0" layoutInCell="1" allowOverlap="1" wp14:anchorId="2BB274A5" wp14:editId="7831A891">
+            <wp:simplePos x="0" y="0"/>
+            <wp:positionH relativeFrom="margin">
+              <wp:posOffset>981075</wp:posOffset>
+            </wp:positionH>
+            <wp:positionV relativeFrom="paragraph">
+              <wp:posOffset>294640</wp:posOffset>
+            </wp:positionV>
+            <wp:extent cx="3981450" cy="1036320"/>
+            <wp:effectExtent l="0" t="0" r="0" b="0"/>
+            <wp:wrapSquare wrapText="bothSides"/>
+            <wp:docPr id="52" name="Imagen 52"/>
+            <wp:cNvGraphicFramePr>
+              <a:graphicFrameLocks xmlns:a="http://schemas.openxmlformats.org/drawingml/2006/main" noChangeAspect="1"/>
+            </wp:cNvGraphicFramePr>
+            <a:graphic xmlns:a="http://schemas.openxmlformats.org/drawingml/2006/main">
+              <a:graphicData uri="http://schemas.openxmlformats.org/drawingml/2006/picture">
+                <pic:pic xmlns:pic="http://schemas.openxmlformats.org/drawingml/2006/picture">
+                  <pic:nvPicPr>
+                    <pic:cNvPr id="1" name=""/>
+                    <pic:cNvPicPr/>
+                  </pic:nvPicPr>
+                  <pic:blipFill>
+                    <a:blip r:embed="rId31">
+                      <a:extLst>
+                        <a:ext uri="{28A0092B-C50C-407E-A947-70E740481C1C}">
+                          <a14:useLocalDpi xmlns:a14="http://schemas.microsoft.com/office/drawing/2010/main" val="0"/>
+                        </a:ext>
+                      </a:extLst>
+                    </a:blip>
+                    <a:stretch>
+                      <a:fillRect/>
+                    </a:stretch>
+                  </pic:blipFill>
+                  <pic:spPr>
+                    <a:xfrm>
+                      <a:off x="0" y="0"/>
+                      <a:ext cx="3981450" cy="1036320"/>
+                    </a:xfrm>
+                    <a:prstGeom prst="rect">
+                      <a:avLst/>
+                    </a:prstGeom>
+                  </pic:spPr>
+                </pic:pic>
+              </a:graphicData>
+            </a:graphic>
+            <wp14:sizeRelH relativeFrom="page">
+              <wp14:pctWidth>0</wp14:pctWidth>
+            </wp14:sizeRelH>
+            <wp14:sizeRelV relativeFrom="page">
+              <wp14:pctHeight>0</wp14:pctHeight>
+            </wp14:sizeRelV>
+          </wp:anchor>
+        </w:drawing>
+      </w:r>
+      <w:r>
+        <w:rPr>
+          <w:rFonts w:ascii="Arial" w:hAnsi="Arial" w:cs="Arial"/>
+          <w:sz w:val="24"/>
+        </w:rPr>
+        <w:t xml:space="preserve">También se puede usar la función </w:t>
+      </w:r>
+      <w:r>
+        <w:rPr>
+          <w:rFonts w:ascii="Arial" w:hAnsi="Arial" w:cs="Arial"/>
+          <w:b/>
+          <w:sz w:val="24"/>
+        </w:rPr>
+        <w:t>make</w:t>
+      </w:r>
+      <w:r>
+        <w:rPr>
+          <w:rFonts w:ascii="Arial" w:hAnsi="Arial" w:cs="Arial"/>
+          <w:sz w:val="24"/>
+        </w:rPr>
+        <w:t xml:space="preserve"> para crear un slice</w:t>
+      </w:r>
+    </w:p>
+    <w:p>
+      <w:pPr>
+        <w:rPr>
+          <w:rFonts w:ascii="Arial" w:hAnsi="Arial" w:cs="Arial"/>
+          <w:sz w:val="24"/>
+        </w:rPr>
+      </w:pPr>
+    </w:p>
+    <w:p>
+      <w:pPr>
+        <w:rPr>
+          <w:rFonts w:ascii="Arial" w:hAnsi="Arial" w:cs="Arial"/>
+          <w:sz w:val="24"/>
+        </w:rPr>
+      </w:pPr>
+    </w:p>
+    <w:p>
+      <w:pPr>
+        <w:rPr>
+          <w:rFonts w:ascii="Arial" w:hAnsi="Arial" w:cs="Arial"/>
+          <w:sz w:val="24"/>
+        </w:rPr>
+      </w:pPr>
+    </w:p>
+    <w:p>
+      <w:pPr>
+        <w:rPr>
+          <w:rFonts w:ascii="Arial" w:hAnsi="Arial" w:cs="Arial"/>
+          <w:sz w:val="24"/>
+        </w:rPr>
+      </w:pPr>
+    </w:p>
+    <w:p>
+      <w:pPr>
+        <w:rPr>
+          <w:rFonts w:ascii="Arial" w:hAnsi="Arial" w:cs="Arial"/>
+          <w:sz w:val="24"/>
+        </w:rPr>
+      </w:pPr>
     </w:p>
     <w:p>
       <w:pPr>
         <w:tabs>
-          <w:tab w:val="left" w:pos="3150"/>
+          <w:tab w:val="left" w:pos="1080"/>
         </w:tabs>
-        <w:jc w:val="center"/>
+        <w:rPr>
+          <w:rFonts w:ascii="Arial" w:hAnsi="Arial" w:cs="Arial"/>
+          <w:sz w:val="24"/>
+        </w:rPr>
+      </w:pPr>
+      <w:r>
+        <w:rPr>
+          <w:rFonts w:ascii="Arial" w:hAnsi="Arial" w:cs="Arial"/>
+          <w:sz w:val="24"/>
+        </w:rPr>
+        <w:t>A esta función se le pueden pasar 3 parámetros, uno es el tipo del slice, segundo el tamaño y tercero la capacidad.</w:t>
+      </w:r>
+    </w:p>
+    <w:p>
+      <w:pPr>
+        <w:rPr>
+          <w:rFonts w:ascii="Arial" w:hAnsi="Arial" w:cs="Arial"/>
+          <w:sz w:val="24"/>
+        </w:rPr>
+      </w:pPr>
+    </w:p>
+    <w:p>
+      <w:pPr>
+        <w:rPr>
+          <w:rFonts w:ascii="Arial" w:hAnsi="Arial" w:cs="Arial"/>
+          <w:sz w:val="24"/>
+        </w:rPr>
+      </w:pPr>
+    </w:p>
+    <w:p>
+      <w:pPr>
+        <w:tabs>
+          <w:tab w:val="left" w:pos="1425"/>
+        </w:tabs>
+        <w:rPr>
+          <w:rFonts w:ascii="Arial" w:hAnsi="Arial" w:cs="Arial"/>
+          <w:sz w:val="24"/>
+        </w:rPr>
+      </w:pPr>
+      <w:r>
+        <w:rPr>
+          <w:rFonts w:ascii="Arial" w:hAnsi="Arial" w:cs="Arial"/>
+          <w:sz w:val="24"/>
+        </w:rPr>
+        <w:t xml:space="preserve">Los slice al ser similares a los arrays llega un punto en el cual se quedan sin capacidad y al ser estáticos esta no se puede modificar, para ello Go creo la función </w:t>
+      </w:r>
+      <w:r>
+        <w:rPr>
+          <w:rFonts w:ascii="Arial" w:hAnsi="Arial" w:cs="Arial"/>
+          <w:b/>
+          <w:sz w:val="24"/>
+        </w:rPr>
+        <w:t>append</w:t>
+      </w:r>
+      <w:r>
+        <w:rPr>
+          <w:rFonts w:ascii="Arial" w:hAnsi="Arial" w:cs="Arial"/>
+          <w:sz w:val="24"/>
+        </w:rPr>
+        <w:t xml:space="preserve"> la cual permite que el slice aumente su longitud y la capacidad. Pero esta función lo que realmente hace es crear otro slice con otro array de fondo y destruir el anterior.</w:t>
+      </w:r>
+    </w:p>
+    <w:p>
+      <w:pPr>
+        <w:rPr>
+          <w:rFonts w:ascii="Arial" w:hAnsi="Arial" w:cs="Arial"/>
+          <w:sz w:val="24"/>
+        </w:rPr>
+      </w:pPr>
+      <w:r>
+        <w:rPr>
+          <w:rFonts w:ascii="Arial" w:hAnsi="Arial" w:cs="Arial"/>
+          <w:sz w:val="24"/>
+        </w:rPr>
+        <w:br w:type="page"/>
+      </w:r>
+    </w:p>
+    <w:p>
+      <w:pPr>
+        <w:tabs>
+          <w:tab w:val="left" w:pos="1425"/>
+        </w:tabs>
+        <w:rPr>
+          <w:rFonts w:ascii="Arial" w:hAnsi="Arial" w:cs="Arial"/>
+          <w:sz w:val="24"/>
+        </w:rPr>
+      </w:pPr>
+      <w:r>
+        <w:rPr>
+          <w:noProof/>
+          <w:lang w:val="en-US"/>
+        </w:rPr>
+        <w:lastRenderedPageBreak/>
+        <w:drawing>
+          <wp:anchor distT="0" distB="0" distL="114300" distR="114300" simplePos="0" relativeHeight="251834368" behindDoc="0" locked="0" layoutInCell="1" allowOverlap="1">
+            <wp:simplePos x="0" y="0"/>
+            <wp:positionH relativeFrom="margin">
+              <wp:align>center</wp:align>
+            </wp:positionH>
+            <wp:positionV relativeFrom="paragraph">
+              <wp:posOffset>0</wp:posOffset>
+            </wp:positionV>
+            <wp:extent cx="6343650" cy="1268730"/>
+            <wp:effectExtent l="0" t="0" r="0" b="7620"/>
+            <wp:wrapSquare wrapText="bothSides"/>
+            <wp:docPr id="54" name="Imagen 54"/>
+            <wp:cNvGraphicFramePr>
+              <a:graphicFrameLocks xmlns:a="http://schemas.openxmlformats.org/drawingml/2006/main" noChangeAspect="1"/>
+            </wp:cNvGraphicFramePr>
+            <a:graphic xmlns:a="http://schemas.openxmlformats.org/drawingml/2006/main">
+              <a:graphicData uri="http://schemas.openxmlformats.org/drawingml/2006/picture">
+                <pic:pic xmlns:pic="http://schemas.openxmlformats.org/drawingml/2006/picture">
+                  <pic:nvPicPr>
+                    <pic:cNvPr id="1" name=""/>
+                    <pic:cNvPicPr/>
+                  </pic:nvPicPr>
+                  <pic:blipFill>
+                    <a:blip r:embed="rId32">
+                      <a:extLst>
+                        <a:ext uri="{28A0092B-C50C-407E-A947-70E740481C1C}">
+                          <a14:useLocalDpi xmlns:a14="http://schemas.microsoft.com/office/drawing/2010/main" val="0"/>
+                        </a:ext>
+                      </a:extLst>
+                    </a:blip>
+                    <a:stretch>
+                      <a:fillRect/>
+                    </a:stretch>
+                  </pic:blipFill>
+                  <pic:spPr>
+                    <a:xfrm>
+                      <a:off x="0" y="0"/>
+                      <a:ext cx="6343650" cy="1268730"/>
+                    </a:xfrm>
+                    <a:prstGeom prst="rect">
+                      <a:avLst/>
+                    </a:prstGeom>
+                  </pic:spPr>
+                </pic:pic>
+              </a:graphicData>
+            </a:graphic>
+            <wp14:sizeRelH relativeFrom="page">
+              <wp14:pctWidth>0</wp14:pctWidth>
+            </wp14:sizeRelH>
+            <wp14:sizeRelV relativeFrom="page">
+              <wp14:pctHeight>0</wp14:pctHeight>
+            </wp14:sizeRelV>
+          </wp:anchor>
+        </w:drawing>
+      </w:r>
+    </w:p>
+    <w:p>
+      <w:pPr>
+        <w:rPr>
+          <w:rFonts w:ascii="Arial" w:hAnsi="Arial" w:cs="Arial"/>
+          <w:sz w:val="24"/>
+        </w:rPr>
+      </w:pPr>
+    </w:p>
+    <w:p>
+      <w:pPr>
+        <w:rPr>
+          <w:rFonts w:ascii="Arial" w:hAnsi="Arial" w:cs="Arial"/>
+          <w:sz w:val="24"/>
+          <w:lang w:val="es-ES"/>
+        </w:rPr>
+      </w:pPr>
+      <w:r>
+        <w:rPr>
+          <w:rFonts w:ascii="Arial" w:hAnsi="Arial" w:cs="Arial"/>
+          <w:sz w:val="24"/>
+        </w:rPr>
+        <w:t>Este es un peque</w:t>
+      </w:r>
+      <w:r>
+        <w:rPr>
+          <w:rFonts w:ascii="Arial" w:hAnsi="Arial" w:cs="Arial"/>
+          <w:sz w:val="24"/>
+          <w:lang w:val="es-ES"/>
+        </w:rPr>
+        <w:t>ño ejemplo para demostrar que append duplica la capacidad del array que esta de fondo.</w:t>
+      </w:r>
+    </w:p>
+    <w:p>
+      <w:pPr>
+        <w:rPr>
+          <w:rFonts w:ascii="Arial" w:hAnsi="Arial" w:cs="Arial"/>
+          <w:sz w:val="24"/>
+          <w:lang w:val="es-ES"/>
+        </w:rPr>
+      </w:pPr>
+      <w:r>
+        <w:rPr>
+          <w:noProof/>
+          <w:lang w:val="en-US"/>
+        </w:rPr>
+        <w:drawing>
+          <wp:anchor distT="0" distB="0" distL="114300" distR="114300" simplePos="0" relativeHeight="251835392" behindDoc="0" locked="0" layoutInCell="1" allowOverlap="1" wp14:anchorId="1052A663" wp14:editId="4DC5E90C">
+            <wp:simplePos x="0" y="0"/>
+            <wp:positionH relativeFrom="column">
+              <wp:posOffset>923925</wp:posOffset>
+            </wp:positionH>
+            <wp:positionV relativeFrom="paragraph">
+              <wp:posOffset>5715</wp:posOffset>
+            </wp:positionV>
+            <wp:extent cx="3609975" cy="5838825"/>
+            <wp:effectExtent l="0" t="0" r="9525" b="9525"/>
+            <wp:wrapSquare wrapText="bothSides"/>
+            <wp:docPr id="55" name="Imagen 55"/>
+            <wp:cNvGraphicFramePr>
+              <a:graphicFrameLocks xmlns:a="http://schemas.openxmlformats.org/drawingml/2006/main" noChangeAspect="1"/>
+            </wp:cNvGraphicFramePr>
+            <a:graphic xmlns:a="http://schemas.openxmlformats.org/drawingml/2006/main">
+              <a:graphicData uri="http://schemas.openxmlformats.org/drawingml/2006/picture">
+                <pic:pic xmlns:pic="http://schemas.openxmlformats.org/drawingml/2006/picture">
+                  <pic:nvPicPr>
+                    <pic:cNvPr id="1" name=""/>
+                    <pic:cNvPicPr/>
+                  </pic:nvPicPr>
+                  <pic:blipFill>
+                    <a:blip r:embed="rId33">
+                      <a:extLst>
+                        <a:ext uri="{28A0092B-C50C-407E-A947-70E740481C1C}">
+                          <a14:useLocalDpi xmlns:a14="http://schemas.microsoft.com/office/drawing/2010/main" val="0"/>
+                        </a:ext>
+                      </a:extLst>
+                    </a:blip>
+                    <a:stretch>
+                      <a:fillRect/>
+                    </a:stretch>
+                  </pic:blipFill>
+                  <pic:spPr>
+                    <a:xfrm>
+                      <a:off x="0" y="0"/>
+                      <a:ext cx="3609975" cy="5838825"/>
+                    </a:xfrm>
+                    <a:prstGeom prst="rect">
+                      <a:avLst/>
+                    </a:prstGeom>
+                  </pic:spPr>
+                </pic:pic>
+              </a:graphicData>
+            </a:graphic>
+            <wp14:sizeRelH relativeFrom="page">
+              <wp14:pctWidth>0</wp14:pctWidth>
+            </wp14:sizeRelH>
+            <wp14:sizeRelV relativeFrom="page">
+              <wp14:pctHeight>0</wp14:pctHeight>
+            </wp14:sizeRelV>
+          </wp:anchor>
+        </w:drawing>
+      </w:r>
+    </w:p>
+    <w:p>
+      <w:pPr>
+        <w:rPr>
+          <w:rFonts w:ascii="Arial" w:hAnsi="Arial" w:cs="Arial"/>
+          <w:sz w:val="24"/>
+        </w:rPr>
+      </w:pPr>
+      <w:r>
+        <w:rPr>
+          <w:rFonts w:ascii="Arial" w:hAnsi="Arial" w:cs="Arial"/>
+          <w:sz w:val="24"/>
+        </w:rPr>
+        <w:br w:type="page"/>
+      </w:r>
+      <w:r>
+        <w:rPr>
+          <w:rFonts w:ascii="Arial" w:hAnsi="Arial" w:cs="Arial"/>
+          <w:sz w:val="24"/>
+        </w:rPr>
+        <w:lastRenderedPageBreak/>
+        <w:t xml:space="preserve">En los slice no solo se puede añadir sino que también se puede copiar, con la función </w:t>
+      </w:r>
+      <w:r>
+        <w:rPr>
+          <w:rFonts w:ascii="Arial" w:hAnsi="Arial" w:cs="Arial"/>
+          <w:b/>
+          <w:sz w:val="24"/>
+        </w:rPr>
+        <w:t>copy.</w:t>
+      </w:r>
+    </w:p>
+    <w:p>
+      <w:pPr>
+        <w:rPr>
+          <w:rFonts w:ascii="Arial" w:hAnsi="Arial" w:cs="Arial"/>
+          <w:sz w:val="24"/>
+        </w:rPr>
+      </w:pPr>
+      <w:r>
+        <w:rPr>
+          <w:noProof/>
+          <w:lang w:val="en-US"/>
+        </w:rPr>
+        <w:drawing>
+          <wp:anchor distT="0" distB="0" distL="114300" distR="114300" simplePos="0" relativeHeight="251836416" behindDoc="0" locked="0" layoutInCell="1" allowOverlap="1" wp14:anchorId="486BDD3E" wp14:editId="6D1361F9">
+            <wp:simplePos x="0" y="0"/>
+            <wp:positionH relativeFrom="margin">
+              <wp:align>center</wp:align>
+            </wp:positionH>
+            <wp:positionV relativeFrom="paragraph">
+              <wp:posOffset>54610</wp:posOffset>
+            </wp:positionV>
+            <wp:extent cx="3677285" cy="990600"/>
+            <wp:effectExtent l="0" t="0" r="0" b="0"/>
+            <wp:wrapSquare wrapText="bothSides"/>
+            <wp:docPr id="56" name="Imagen 56"/>
+            <wp:cNvGraphicFramePr>
+              <a:graphicFrameLocks xmlns:a="http://schemas.openxmlformats.org/drawingml/2006/main" noChangeAspect="1"/>
+            </wp:cNvGraphicFramePr>
+            <a:graphic xmlns:a="http://schemas.openxmlformats.org/drawingml/2006/main">
+              <a:graphicData uri="http://schemas.openxmlformats.org/drawingml/2006/picture">
+                <pic:pic xmlns:pic="http://schemas.openxmlformats.org/drawingml/2006/picture">
+                  <pic:nvPicPr>
+                    <pic:cNvPr id="1" name=""/>
+                    <pic:cNvPicPr/>
+                  </pic:nvPicPr>
+                  <pic:blipFill>
+                    <a:blip r:embed="rId34">
+                      <a:extLst>
+                        <a:ext uri="{28A0092B-C50C-407E-A947-70E740481C1C}">
+                          <a14:useLocalDpi xmlns:a14="http://schemas.microsoft.com/office/drawing/2010/main" val="0"/>
+                        </a:ext>
+                      </a:extLst>
+                    </a:blip>
+                    <a:stretch>
+                      <a:fillRect/>
+                    </a:stretch>
+                  </pic:blipFill>
+                  <pic:spPr>
+                    <a:xfrm>
+                      <a:off x="0" y="0"/>
+                      <a:ext cx="3677285" cy="990600"/>
+                    </a:xfrm>
+                    <a:prstGeom prst="rect">
+                      <a:avLst/>
+                    </a:prstGeom>
+                  </pic:spPr>
+                </pic:pic>
+              </a:graphicData>
+            </a:graphic>
+            <wp14:sizeRelH relativeFrom="page">
+              <wp14:pctWidth>0</wp14:pctWidth>
+            </wp14:sizeRelH>
+            <wp14:sizeRelV relativeFrom="page">
+              <wp14:pctHeight>0</wp14:pctHeight>
+            </wp14:sizeRelV>
+          </wp:anchor>
+        </w:drawing>
+      </w:r>
+    </w:p>
+    <w:p>
+      <w:pPr>
+        <w:rPr>
+          <w:rFonts w:ascii="Arial" w:hAnsi="Arial" w:cs="Arial"/>
+          <w:sz w:val="24"/>
+        </w:rPr>
+      </w:pPr>
+    </w:p>
+    <w:p>
+      <w:pPr>
+        <w:rPr>
+          <w:rFonts w:ascii="Arial" w:hAnsi="Arial" w:cs="Arial"/>
+          <w:sz w:val="24"/>
+        </w:rPr>
+      </w:pPr>
+    </w:p>
+    <w:p>
+      <w:pPr>
+        <w:rPr>
+          <w:rFonts w:ascii="Arial" w:hAnsi="Arial" w:cs="Arial"/>
+          <w:sz w:val="24"/>
+        </w:rPr>
+      </w:pPr>
+    </w:p>
+    <w:p>
+      <w:pPr>
+        <w:rPr>
+          <w:rFonts w:ascii="Arial" w:hAnsi="Arial" w:cs="Arial"/>
+          <w:sz w:val="24"/>
+        </w:rPr>
+      </w:pPr>
+      <w:r>
+        <w:rPr>
+          <w:noProof/>
+          <w:lang w:val="en-US"/>
+        </w:rPr>
+        <w:drawing>
+          <wp:anchor distT="0" distB="0" distL="114300" distR="114300" simplePos="0" relativeHeight="251837440" behindDoc="0" locked="0" layoutInCell="1" allowOverlap="1" wp14:anchorId="4E13E293" wp14:editId="6BE7F9E4">
+            <wp:simplePos x="0" y="0"/>
+            <wp:positionH relativeFrom="margin">
+              <wp:posOffset>1682115</wp:posOffset>
+            </wp:positionH>
+            <wp:positionV relativeFrom="paragraph">
+              <wp:posOffset>282575</wp:posOffset>
+            </wp:positionV>
+            <wp:extent cx="2865120" cy="895350"/>
+            <wp:effectExtent l="0" t="0" r="0" b="0"/>
+            <wp:wrapSquare wrapText="bothSides"/>
+            <wp:docPr id="58" name="Imagen 58"/>
+            <wp:cNvGraphicFramePr>
+              <a:graphicFrameLocks xmlns:a="http://schemas.openxmlformats.org/drawingml/2006/main" noChangeAspect="1"/>
+            </wp:cNvGraphicFramePr>
+            <a:graphic xmlns:a="http://schemas.openxmlformats.org/drawingml/2006/main">
+              <a:graphicData uri="http://schemas.openxmlformats.org/drawingml/2006/picture">
+                <pic:pic xmlns:pic="http://schemas.openxmlformats.org/drawingml/2006/picture">
+                  <pic:nvPicPr>
+                    <pic:cNvPr id="1" name=""/>
+                    <pic:cNvPicPr/>
+                  </pic:nvPicPr>
+                  <pic:blipFill>
+                    <a:blip r:embed="rId35">
+                      <a:extLst>
+                        <a:ext uri="{28A0092B-C50C-407E-A947-70E740481C1C}">
+                          <a14:useLocalDpi xmlns:a14="http://schemas.microsoft.com/office/drawing/2010/main" val="0"/>
+                        </a:ext>
+                      </a:extLst>
+                    </a:blip>
+                    <a:stretch>
+                      <a:fillRect/>
+                    </a:stretch>
+                  </pic:blipFill>
+                  <pic:spPr>
+                    <a:xfrm>
+                      <a:off x="0" y="0"/>
+                      <a:ext cx="2865120" cy="895350"/>
+                    </a:xfrm>
+                    <a:prstGeom prst="rect">
+                      <a:avLst/>
+                    </a:prstGeom>
+                  </pic:spPr>
+                </pic:pic>
+              </a:graphicData>
+            </a:graphic>
+            <wp14:sizeRelH relativeFrom="page">
+              <wp14:pctWidth>0</wp14:pctWidth>
+            </wp14:sizeRelH>
+            <wp14:sizeRelV relativeFrom="page">
+              <wp14:pctHeight>0</wp14:pctHeight>
+            </wp14:sizeRelV>
+          </wp:anchor>
+        </w:drawing>
+      </w:r>
+    </w:p>
+    <w:p>
+      <w:pPr>
+        <w:rPr>
+          <w:rFonts w:ascii="Arial" w:hAnsi="Arial" w:cs="Arial"/>
+          <w:sz w:val="24"/>
+        </w:rPr>
+      </w:pPr>
+    </w:p>
+    <w:p>
+      <w:pPr>
+        <w:rPr>
+          <w:rFonts w:ascii="Arial" w:hAnsi="Arial" w:cs="Arial"/>
+          <w:sz w:val="24"/>
+        </w:rPr>
+      </w:pPr>
+    </w:p>
+    <w:p>
+      <w:pPr>
+        <w:rPr>
+          <w:rFonts w:ascii="Arial" w:hAnsi="Arial" w:cs="Arial"/>
+          <w:sz w:val="24"/>
+        </w:rPr>
+      </w:pPr>
+    </w:p>
+    <w:p>
+      <w:pPr>
+        <w:rPr>
+          <w:rFonts w:ascii="Arial" w:hAnsi="Arial" w:cs="Arial"/>
+          <w:sz w:val="24"/>
+        </w:rPr>
+      </w:pPr>
+    </w:p>
+    <w:p>
+      <w:pPr>
+        <w:rPr>
+          <w:rFonts w:ascii="Arial" w:hAnsi="Arial" w:cs="Arial"/>
+          <w:sz w:val="24"/>
+        </w:rPr>
+      </w:pPr>
+      <w:r>
+        <w:rPr>
+          <w:noProof/>
+          <w:lang w:val="en-US"/>
+        </w:rPr>
+        <w:drawing>
+          <wp:anchor distT="0" distB="0" distL="114300" distR="114300" simplePos="0" relativeHeight="251839488" behindDoc="0" locked="0" layoutInCell="1" allowOverlap="1" wp14:anchorId="30DBE329" wp14:editId="7EA66997">
+            <wp:simplePos x="0" y="0"/>
+            <wp:positionH relativeFrom="margin">
+              <wp:align>left</wp:align>
+            </wp:positionH>
+            <wp:positionV relativeFrom="paragraph">
+              <wp:posOffset>832485</wp:posOffset>
+            </wp:positionV>
+            <wp:extent cx="2962274" cy="831002"/>
+            <wp:effectExtent l="0" t="0" r="0" b="7620"/>
+            <wp:wrapSquare wrapText="bothSides"/>
+            <wp:docPr id="59" name="Imagen 59"/>
+            <wp:cNvGraphicFramePr>
+              <a:graphicFrameLocks xmlns:a="http://schemas.openxmlformats.org/drawingml/2006/main" noChangeAspect="1"/>
+            </wp:cNvGraphicFramePr>
+            <a:graphic xmlns:a="http://schemas.openxmlformats.org/drawingml/2006/main">
+              <a:graphicData uri="http://schemas.openxmlformats.org/drawingml/2006/picture">
+                <pic:pic xmlns:pic="http://schemas.openxmlformats.org/drawingml/2006/picture">
+                  <pic:nvPicPr>
+                    <pic:cNvPr id="1" name=""/>
+                    <pic:cNvPicPr/>
+                  </pic:nvPicPr>
+                  <pic:blipFill>
+                    <a:blip r:embed="rId36">
+                      <a:extLst>
+                        <a:ext uri="{28A0092B-C50C-407E-A947-70E740481C1C}">
+                          <a14:useLocalDpi xmlns:a14="http://schemas.microsoft.com/office/drawing/2010/main" val="0"/>
+                        </a:ext>
+                      </a:extLst>
+                    </a:blip>
+                    <a:stretch>
+                      <a:fillRect/>
+                    </a:stretch>
+                  </pic:blipFill>
+                  <pic:spPr>
+                    <a:xfrm>
+                      <a:off x="0" y="0"/>
+                      <a:ext cx="2962274" cy="831002"/>
+                    </a:xfrm>
+                    <a:prstGeom prst="rect">
+                      <a:avLst/>
+                    </a:prstGeom>
+                  </pic:spPr>
+                </pic:pic>
+              </a:graphicData>
+            </a:graphic>
+            <wp14:sizeRelH relativeFrom="page">
+              <wp14:pctWidth>0</wp14:pctWidth>
+            </wp14:sizeRelH>
+            <wp14:sizeRelV relativeFrom="page">
+              <wp14:pctHeight>0</wp14:pctHeight>
+            </wp14:sizeRelV>
+          </wp:anchor>
+        </w:drawing>
+      </w:r>
+      <w:r>
+        <w:rPr>
+          <w:noProof/>
+          <w:lang w:val="en-US"/>
+        </w:rPr>
+        <w:drawing>
+          <wp:anchor distT="0" distB="0" distL="114300" distR="114300" simplePos="0" relativeHeight="251838464" behindDoc="0" locked="0" layoutInCell="1" allowOverlap="1" wp14:anchorId="0F78D569" wp14:editId="299FD15F">
+            <wp:simplePos x="0" y="0"/>
+            <wp:positionH relativeFrom="column">
+              <wp:posOffset>3101340</wp:posOffset>
+            </wp:positionH>
+            <wp:positionV relativeFrom="paragraph">
+              <wp:posOffset>847090</wp:posOffset>
+            </wp:positionV>
+            <wp:extent cx="2616835" cy="819150"/>
+            <wp:effectExtent l="0" t="0" r="0" b="0"/>
+            <wp:wrapSquare wrapText="bothSides"/>
+            <wp:docPr id="61" name="Imagen 61"/>
+            <wp:cNvGraphicFramePr>
+              <a:graphicFrameLocks xmlns:a="http://schemas.openxmlformats.org/drawingml/2006/main" noChangeAspect="1"/>
+            </wp:cNvGraphicFramePr>
+            <a:graphic xmlns:a="http://schemas.openxmlformats.org/drawingml/2006/main">
+              <a:graphicData uri="http://schemas.openxmlformats.org/drawingml/2006/picture">
+                <pic:pic xmlns:pic="http://schemas.openxmlformats.org/drawingml/2006/picture">
+                  <pic:nvPicPr>
+                    <pic:cNvPr id="1" name=""/>
+                    <pic:cNvPicPr/>
+                  </pic:nvPicPr>
+                  <pic:blipFill>
+                    <a:blip r:embed="rId37">
+                      <a:extLst>
+                        <a:ext uri="{28A0092B-C50C-407E-A947-70E740481C1C}">
+                          <a14:useLocalDpi xmlns:a14="http://schemas.microsoft.com/office/drawing/2010/main" val="0"/>
+                        </a:ext>
+                      </a:extLst>
+                    </a:blip>
+                    <a:stretch>
+                      <a:fillRect/>
+                    </a:stretch>
+                  </pic:blipFill>
+                  <pic:spPr>
+                    <a:xfrm>
+                      <a:off x="0" y="0"/>
+                      <a:ext cx="2616835" cy="819150"/>
+                    </a:xfrm>
+                    <a:prstGeom prst="rect">
+                      <a:avLst/>
+                    </a:prstGeom>
+                  </pic:spPr>
+                </pic:pic>
+              </a:graphicData>
+            </a:graphic>
+            <wp14:sizeRelH relativeFrom="page">
+              <wp14:pctWidth>0</wp14:pctWidth>
+            </wp14:sizeRelH>
+            <wp14:sizeRelV relativeFrom="page">
+              <wp14:pctHeight>0</wp14:pctHeight>
+            </wp14:sizeRelV>
+          </wp:anchor>
+        </w:drawing>
+      </w:r>
+      <w:r>
+        <w:rPr>
+          <w:rFonts w:ascii="Arial" w:hAnsi="Arial" w:cs="Arial"/>
+          <w:sz w:val="24"/>
+        </w:rPr>
+        <w:t>Algo muy importante sobre la función copy es que si el slice de destino tiene una longitud menor al slice de origen solo se copian los datos necesarios, lo mismo sucede a la inversa si los datos que contiene el slice de origen es menor a los datos que contiene el slice destino solo se copian los datos necesario.</w:t>
+      </w:r>
+    </w:p>
+    <w:p>
+      <w:pPr>
+        <w:rPr>
+          <w:rFonts w:ascii="Arial" w:hAnsi="Arial" w:cs="Arial"/>
+          <w:sz w:val="24"/>
+        </w:rPr>
+      </w:pPr>
+    </w:p>
+    <w:p>
+      <w:pPr>
+        <w:rPr>
+          <w:rFonts w:ascii="Arial" w:hAnsi="Arial" w:cs="Arial"/>
+          <w:sz w:val="24"/>
+        </w:rPr>
+      </w:pPr>
+    </w:p>
+    <w:p>
+      <w:pPr>
+        <w:rPr>
+          <w:rFonts w:ascii="Arial" w:hAnsi="Arial" w:cs="Arial"/>
+          <w:sz w:val="24"/>
+        </w:rPr>
+      </w:pPr>
+      <w:r>
+        <w:rPr>
+          <w:rFonts w:ascii="Arial" w:hAnsi="Arial" w:cs="Arial"/>
+          <w:sz w:val="24"/>
+        </w:rPr>
+        <w:br w:type="page"/>
+      </w:r>
+    </w:p>
+    <w:p>
+      <w:pPr>
         <w:rPr>
           <w:rFonts w:ascii="Arial" w:hAnsi="Arial" w:cs="Arial"/>
           <w:b/>
@@ -8027,7 +9268,7 @@
                     <pic:cNvPicPr/>
                   </pic:nvPicPr>
                   <pic:blipFill>
-                    <a:blip r:embed="rId29">
+                    <a:blip r:embed="rId38">
                       <a:extLst>
                         <a:ext uri="{28A0092B-C50C-407E-A947-70E740481C1C}">
                           <a14:useLocalDpi xmlns:a14="http://schemas.microsoft.com/office/drawing/2010/main" val="0"/>
@@ -8135,7 +9376,21 @@
                                 <w:color w:val="auto"/>
                                 <w:sz w:val="22"/>
                               </w:rPr>
-                              <w:t>Figure 14: Ejemplo de castin implícito en Go</w:t>
+                              <w:t>Figu</w:t>
+                            </w:r>
+                            <w:r>
+                              <w:rPr>
+                                <w:color w:val="auto"/>
+                                <w:sz w:val="22"/>
+                              </w:rPr>
+                              <w:t>re 19</w:t>
+                            </w:r>
+                            <w:r>
+                              <w:rPr>
+                                <w:color w:val="auto"/>
+                                <w:sz w:val="22"/>
+                              </w:rPr>
+                              <w:t>: Ejemplo de castin implícito en Go</w:t>
                             </w:r>
                           </w:p>
                         </w:txbxContent>
@@ -8154,7 +9409,7 @@
           </mc:Choice>
           <mc:Fallback>
             <w:pict>
-              <v:shape w14:anchorId="5B449EBD" id="Cuadro de texto 30" o:spid="_x0000_s1041" type="#_x0000_t202" style="position:absolute;margin-left:0;margin-top:99.35pt;width:266.6pt;height:.05pt;z-index:251798528;visibility:visible;mso-wrap-style:square;mso-wrap-distance-left:9pt;mso-wrap-distance-top:0;mso-wrap-distance-right:9pt;mso-wrap-distance-bottom:0;mso-position-horizontal:center;mso-position-horizontal-relative:margin;mso-position-vertical:absolute;mso-position-vertical-relative:text;v-text-anchor:top" o:gfxdata="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" stroked="f">
+              <v:shape w14:anchorId="5B449EBD" id="Cuadro de texto 30" o:spid="_x0000_s1044" type="#_x0000_t202" style="position:absolute;margin-left:0;margin-top:99.35pt;width:266.6pt;height:.05pt;z-index:251798528;visibility:visible;mso-wrap-style:square;mso-wrap-distance-left:9pt;mso-wrap-distance-top:0;mso-wrap-distance-right:9pt;mso-wrap-distance-bottom:0;mso-position-horizontal:center;mso-position-horizontal-relative:margin;mso-position-vertical:absolute;mso-position-vertical-relative:text;v-text-anchor:top" o:gfxdata="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" stroked="f">
                 <v:textbox style="mso-fit-shape-to-text:t" inset="0,0,0,0">
                   <w:txbxContent>
                     <w:p>
@@ -8172,7 +9427,21 @@
                           <w:color w:val="auto"/>
                           <w:sz w:val="22"/>
                         </w:rPr>
-                        <w:t>Figure 14: Ejemplo de castin implícito en Go</w:t>
+                        <w:t>Figu</w:t>
+                      </w:r>
+                      <w:r>
+                        <w:rPr>
+                          <w:color w:val="auto"/>
+                          <w:sz w:val="22"/>
+                        </w:rPr>
+                        <w:t>re 19</w:t>
+                      </w:r>
+                      <w:r>
+                        <w:rPr>
+                          <w:color w:val="auto"/>
+                          <w:sz w:val="22"/>
+                        </w:rPr>
+                        <w:t>: Ejemplo de castin implícito en Go</w:t>
                       </w:r>
                     </w:p>
                   </w:txbxContent>
@@ -8346,7 +9615,14 @@
                                 <w:color w:val="auto"/>
                                 <w:sz w:val="22"/>
                               </w:rPr>
-                              <w:t>Figure 15: Estructura for en Go</w:t>
+                              <w:t>Figure 20</w:t>
+                            </w:r>
+                            <w:r>
+                              <w:rPr>
+                                <w:color w:val="auto"/>
+                                <w:sz w:val="22"/>
+                              </w:rPr>
+                              <w:t>: Estructura for en Go</w:t>
                             </w:r>
                           </w:p>
                         </w:txbxContent>
@@ -8365,7 +9641,7 @@
           </mc:Choice>
           <mc:Fallback>
             <w:pict>
-              <v:shape w14:anchorId="7738897B" id="Cuadro de texto 29" o:spid="_x0000_s1042" type="#_x0000_t202" style="position:absolute;margin-left:58.5pt;margin-top:93.25pt;width:288.45pt;height:.05pt;z-index:251812864;visibility:visible;mso-wrap-style:square;mso-wrap-distance-left:9pt;mso-wrap-distance-top:0;mso-wrap-distance-right:9pt;mso-wrap-distance-bottom:0;mso-position-horizontal:absolute;mso-position-horizontal-relative:text;mso-position-vertical:absolute;mso-position-vertical-relative:text;v-text-anchor:top" o:gfxdata="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" stroked="f">
+              <v:shape w14:anchorId="7738897B" id="Cuadro de texto 29" o:spid="_x0000_s1045" type="#_x0000_t202" style="position:absolute;margin-left:58.5pt;margin-top:93.25pt;width:288.45pt;height:.05pt;z-index:251812864;visibility:visible;mso-wrap-style:square;mso-wrap-distance-left:9pt;mso-wrap-distance-top:0;mso-wrap-distance-right:9pt;mso-wrap-distance-bottom:0;mso-position-horizontal:absolute;mso-position-horizontal-relative:text;mso-position-vertical:absolute;mso-position-vertical-relative:text;v-text-anchor:top" o:gfxdata="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" stroked="f">
                 <v:textbox style="mso-fit-shape-to-text:t" inset="0,0,0,0">
                   <w:txbxContent>
                     <w:p>
@@ -8382,23 +9658,14 @@
                           <w:color w:val="auto"/>
                           <w:sz w:val="22"/>
                         </w:rPr>
-                        <w:t xml:space="preserve">Figure 15: Estructura </w:t>
+                        <w:t>Figure 20</w:t>
                       </w:r>
-                      <w:proofErr w:type="spellStart"/>
                       <w:r>
                         <w:rPr>
                           <w:color w:val="auto"/>
                           <w:sz w:val="22"/>
                         </w:rPr>
-                        <w:t>for</w:t>
-                      </w:r>
-                      <w:proofErr w:type="spellEnd"/>
-                      <w:r>
-                        <w:rPr>
-                          <w:color w:val="auto"/>
-                          <w:sz w:val="22"/>
-                        </w:rPr>
-                        <w:t xml:space="preserve"> en Go</w:t>
+                        <w:t>: Estructura for en Go</w:t>
                       </w:r>
                     </w:p>
                   </w:txbxContent>
@@ -8438,7 +9705,7 @@
                     <pic:cNvPicPr/>
                   </pic:nvPicPr>
                   <pic:blipFill>
-                    <a:blip r:embed="rId30">
+                    <a:blip r:embed="rId39">
                       <a:extLst>
                         <a:ext uri="{28A0092B-C50C-407E-A947-70E740481C1C}">
                           <a14:useLocalDpi xmlns:a14="http://schemas.microsoft.com/office/drawing/2010/main" val="0"/>
@@ -8704,7 +9971,7 @@
                     <pic:cNvPicPr/>
                   </pic:nvPicPr>
                   <pic:blipFill>
-                    <a:blip r:embed="rId31">
+                    <a:blip r:embed="rId40">
                       <a:extLst>
                         <a:ext uri="{28A0092B-C50C-407E-A947-70E740481C1C}">
                           <a14:useLocalDpi xmlns:a14="http://schemas.microsoft.com/office/drawing/2010/main" val="0"/>
@@ -8857,7 +10124,7 @@
                     <pic:cNvPicPr/>
                   </pic:nvPicPr>
                   <pic:blipFill>
-                    <a:blip r:embed="rId32">
+                    <a:blip r:embed="rId41">
                       <a:extLst>
                         <a:ext uri="{28A0092B-C50C-407E-A947-70E740481C1C}">
                           <a14:useLocalDpi xmlns:a14="http://schemas.microsoft.com/office/drawing/2010/main" val="0"/>
@@ -8921,6 +10188,258 @@
           <w:sz w:val="24"/>
         </w:rPr>
       </w:pPr>
+    </w:p>
+    <w:p>
+      <w:pPr>
+        <w:rPr>
+          <w:rFonts w:ascii="Arial" w:hAnsi="Arial" w:cs="Arial"/>
+          <w:sz w:val="24"/>
+        </w:rPr>
+      </w:pPr>
+    </w:p>
+    <w:p>
+      <w:pPr>
+        <w:rPr>
+          <w:rFonts w:ascii="Arial" w:hAnsi="Arial" w:cs="Arial"/>
+          <w:sz w:val="24"/>
+        </w:rPr>
+      </w:pPr>
+    </w:p>
+    <w:p>
+      <w:pPr>
+        <w:rPr>
+          <w:rFonts w:ascii="Arial" w:hAnsi="Arial" w:cs="Arial"/>
+          <w:sz w:val="24"/>
+        </w:rPr>
+      </w:pPr>
+    </w:p>
+    <w:p>
+      <w:pPr>
+        <w:rPr>
+          <w:rFonts w:ascii="Arial" w:hAnsi="Arial" w:cs="Arial"/>
+          <w:sz w:val="24"/>
+        </w:rPr>
+      </w:pPr>
+      <w:r>
+        <w:rPr>
+          <w:rFonts w:ascii="Arial" w:hAnsi="Arial" w:cs="Arial"/>
+          <w:b/>
+          <w:sz w:val="24"/>
+        </w:rPr>
+        <w:t>For Range</w:t>
+      </w:r>
+    </w:p>
+    <w:p>
+      <w:pPr>
+        <w:rPr>
+          <w:rFonts w:ascii="Arial" w:hAnsi="Arial" w:cs="Arial"/>
+          <w:sz w:val="24"/>
+        </w:rPr>
+      </w:pPr>
+      <w:r>
+        <w:rPr>
+          <w:rFonts w:ascii="Arial" w:hAnsi="Arial" w:cs="Arial"/>
+          <w:sz w:val="24"/>
+        </w:rPr>
+        <w:t>El for range es como el for each de otros lenguajes de programación recorre un arreglo o un slice</w:t>
+      </w:r>
+      <w:r>
+        <w:rPr>
+          <w:rFonts w:ascii="Arial" w:hAnsi="Arial" w:cs="Arial"/>
+          <w:sz w:val="24"/>
+        </w:rPr>
+        <w:t xml:space="preserve"> del cual podemos tener acceso a sus valores</w:t>
+      </w:r>
+      <w:r>
+        <w:rPr>
+          <w:rFonts w:ascii="Arial" w:hAnsi="Arial" w:cs="Arial"/>
+          <w:sz w:val="24"/>
+        </w:rPr>
+        <w:t>.</w:t>
+      </w:r>
+    </w:p>
+    <w:p>
+      <w:pPr>
+        <w:rPr>
+          <w:rFonts w:ascii="Arial" w:hAnsi="Arial" w:cs="Arial"/>
+          <w:sz w:val="24"/>
+        </w:rPr>
+      </w:pPr>
+    </w:p>
+    <w:p>
+      <w:pPr>
+        <w:rPr>
+          <w:rFonts w:ascii="Arial" w:hAnsi="Arial" w:cs="Arial"/>
+          <w:sz w:val="24"/>
+          <w:lang w:val="en-US"/>
+        </w:rPr>
+      </w:pPr>
+      <w:r>
+        <w:rPr>
+          <w:noProof/>
+          <w:lang w:val="en-US"/>
+        </w:rPr>
+        <w:drawing>
+          <wp:inline distT="0" distB="0" distL="0" distR="0" wp14:anchorId="022B1B0A" wp14:editId="176F517D">
+            <wp:extent cx="5943600" cy="1823085"/>
+            <wp:effectExtent l="0" t="0" r="0" b="5715"/>
+            <wp:docPr id="62" name="Imagen 62"/>
+            <wp:cNvGraphicFramePr>
+              <a:graphicFrameLocks xmlns:a="http://schemas.openxmlformats.org/drawingml/2006/main" noChangeAspect="1"/>
+            </wp:cNvGraphicFramePr>
+            <a:graphic xmlns:a="http://schemas.openxmlformats.org/drawingml/2006/main">
+              <a:graphicData uri="http://schemas.openxmlformats.org/drawingml/2006/picture">
+                <pic:pic xmlns:pic="http://schemas.openxmlformats.org/drawingml/2006/picture">
+                  <pic:nvPicPr>
+                    <pic:cNvPr id="1" name=""/>
+                    <pic:cNvPicPr/>
+                  </pic:nvPicPr>
+                  <pic:blipFill>
+                    <a:blip r:embed="rId42"/>
+                    <a:stretch>
+                      <a:fillRect/>
+                    </a:stretch>
+                  </pic:blipFill>
+                  <pic:spPr>
+                    <a:xfrm>
+                      <a:off x="0" y="0"/>
+                      <a:ext cx="5943600" cy="1823085"/>
+                    </a:xfrm>
+                    <a:prstGeom prst="rect">
+                      <a:avLst/>
+                    </a:prstGeom>
+                  </pic:spPr>
+                </pic:pic>
+              </a:graphicData>
+            </a:graphic>
+          </wp:inline>
+        </w:drawing>
+      </w:r>
+    </w:p>
+    <w:p>
+      <w:pPr>
+        <w:rPr>
+          <w:rFonts w:ascii="Arial" w:hAnsi="Arial" w:cs="Arial"/>
+          <w:sz w:val="24"/>
+        </w:rPr>
+      </w:pPr>
+      <w:r>
+        <w:rPr>
+          <w:noProof/>
+          <w:lang w:val="en-US"/>
+        </w:rPr>
+        <w:lastRenderedPageBreak/>
+        <w:drawing>
+          <wp:anchor distT="0" distB="0" distL="114300" distR="114300" simplePos="0" relativeHeight="251840512" behindDoc="0" locked="0" layoutInCell="1" allowOverlap="1" wp14:anchorId="593F838B" wp14:editId="74A64A47">
+            <wp:simplePos x="0" y="0"/>
+            <wp:positionH relativeFrom="column">
+              <wp:posOffset>152400</wp:posOffset>
+            </wp:positionH>
+            <wp:positionV relativeFrom="paragraph">
+              <wp:posOffset>276225</wp:posOffset>
+            </wp:positionV>
+            <wp:extent cx="4975558" cy="714376"/>
+            <wp:effectExtent l="0" t="0" r="0" b="0"/>
+            <wp:wrapSquare wrapText="bothSides"/>
+            <wp:docPr id="63" name="Imagen 63"/>
+            <wp:cNvGraphicFramePr>
+              <a:graphicFrameLocks xmlns:a="http://schemas.openxmlformats.org/drawingml/2006/main" noChangeAspect="1"/>
+            </wp:cNvGraphicFramePr>
+            <a:graphic xmlns:a="http://schemas.openxmlformats.org/drawingml/2006/main">
+              <a:graphicData uri="http://schemas.openxmlformats.org/drawingml/2006/picture">
+                <pic:pic xmlns:pic="http://schemas.openxmlformats.org/drawingml/2006/picture">
+                  <pic:nvPicPr>
+                    <pic:cNvPr id="1" name=""/>
+                    <pic:cNvPicPr/>
+                  </pic:nvPicPr>
+                  <pic:blipFill>
+                    <a:blip r:embed="rId43">
+                      <a:extLst>
+                        <a:ext uri="{28A0092B-C50C-407E-A947-70E740481C1C}">
+                          <a14:useLocalDpi xmlns:a14="http://schemas.microsoft.com/office/drawing/2010/main" val="0"/>
+                        </a:ext>
+                      </a:extLst>
+                    </a:blip>
+                    <a:stretch>
+                      <a:fillRect/>
+                    </a:stretch>
+                  </pic:blipFill>
+                  <pic:spPr>
+                    <a:xfrm>
+                      <a:off x="0" y="0"/>
+                      <a:ext cx="4975558" cy="714376"/>
+                    </a:xfrm>
+                    <a:prstGeom prst="rect">
+                      <a:avLst/>
+                    </a:prstGeom>
+                  </pic:spPr>
+                </pic:pic>
+              </a:graphicData>
+            </a:graphic>
+            <wp14:sizeRelH relativeFrom="page">
+              <wp14:pctWidth>0</wp14:pctWidth>
+            </wp14:sizeRelH>
+            <wp14:sizeRelV relativeFrom="page">
+              <wp14:pctHeight>0</wp14:pctHeight>
+            </wp14:sizeRelV>
+          </wp:anchor>
+        </w:drawing>
+      </w:r>
+      <w:r>
+        <w:rPr>
+          <w:rFonts w:ascii="Arial" w:hAnsi="Arial" w:cs="Arial"/>
+          <w:sz w:val="24"/>
+        </w:rPr>
+        <w:t>Otra forma de usar el for range</w:t>
+      </w:r>
+    </w:p>
+    <w:p>
+      <w:pPr>
+        <w:rPr>
+          <w:rFonts w:ascii="Arial" w:hAnsi="Arial" w:cs="Arial"/>
+          <w:sz w:val="24"/>
+        </w:rPr>
+      </w:pPr>
+    </w:p>
+    <w:p>
+      <w:pPr>
+        <w:rPr>
+          <w:rFonts w:ascii="Arial" w:hAnsi="Arial" w:cs="Arial"/>
+          <w:sz w:val="24"/>
+        </w:rPr>
+      </w:pPr>
+    </w:p>
+    <w:p>
+      <w:pPr>
+        <w:rPr>
+          <w:rFonts w:ascii="Arial" w:hAnsi="Arial" w:cs="Arial"/>
+          <w:sz w:val="24"/>
+        </w:rPr>
+      </w:pPr>
+    </w:p>
+    <w:p>
+      <w:pPr>
+        <w:rPr>
+          <w:rFonts w:ascii="Arial" w:hAnsi="Arial" w:cs="Arial"/>
+          <w:sz w:val="24"/>
+        </w:rPr>
+      </w:pPr>
+      <w:r>
+        <w:rPr>
+          <w:rFonts w:ascii="Arial" w:hAnsi="Arial" w:cs="Arial"/>
+          <w:sz w:val="24"/>
+        </w:rPr>
+        <w:t>El guión bajo se utiliza para omitir el índice ya que range devuelve el valor</w:t>
+      </w:r>
+      <w:bookmarkStart w:id="0" w:name="_GoBack"/>
+      <w:bookmarkEnd w:id="0"/>
+      <w:r>
+        <w:rPr>
+          <w:rFonts w:ascii="Arial" w:hAnsi="Arial" w:cs="Arial"/>
+          <w:sz w:val="24"/>
+        </w:rPr>
+        <w:t xml:space="preserve"> y el índice.</w:t>
+      </w:r>
     </w:p>
     <w:p>
       <w:pPr>
@@ -9064,7 +10583,7 @@
                                 <w:color w:val="auto"/>
                                 <w:sz w:val="22"/>
                               </w:rPr>
-                              <w:t xml:space="preserve"> 16</w:t>
+                              <w:t xml:space="preserve"> 21</w:t>
                             </w:r>
                             <w:r>
                               <w:rPr>
@@ -9090,7 +10609,7 @@
           </mc:Choice>
           <mc:Fallback>
             <w:pict>
-              <v:shape w14:anchorId="75F9EFF3" id="Cuadro de texto 43" o:spid="_x0000_s1043" type="#_x0000_t202" style="position:absolute;margin-left:75pt;margin-top:84.55pt;width:254.3pt;height:.05pt;z-index:251817984;visibility:visible;mso-wrap-style:square;mso-wrap-distance-left:9pt;mso-wrap-distance-top:0;mso-wrap-distance-right:9pt;mso-wrap-distance-bottom:0;mso-position-horizontal:absolute;mso-position-horizontal-relative:text;mso-position-vertical:absolute;mso-position-vertical-relative:text;v-text-anchor:top" o:gfxdata="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" stroked="f">
+              <v:shape w14:anchorId="75F9EFF3" id="Cuadro de texto 43" o:spid="_x0000_s1046" type="#_x0000_t202" style="position:absolute;margin-left:75pt;margin-top:84.55pt;width:254.3pt;height:.05pt;z-index:251817984;visibility:visible;mso-wrap-style:square;mso-wrap-distance-left:9pt;mso-wrap-distance-top:0;mso-wrap-distance-right:9pt;mso-wrap-distance-bottom:0;mso-position-horizontal:absolute;mso-position-horizontal-relative:text;mso-position-vertical:absolute;mso-position-vertical-relative:text;v-text-anchor:top" o:gfxdata="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" stroked="f">
                 <v:textbox style="mso-fit-shape-to-text:t" inset="0,0,0,0">
                   <w:txbxContent>
                     <w:p>
@@ -9115,30 +10634,14 @@
                           <w:color w:val="auto"/>
                           <w:sz w:val="22"/>
                         </w:rPr>
-                        <w:t xml:space="preserve"> 16</w:t>
+                        <w:t xml:space="preserve"> 21</w:t>
                       </w:r>
                       <w:r>
                         <w:rPr>
                           <w:color w:val="auto"/>
                           <w:sz w:val="22"/>
                         </w:rPr>
-                        <w:t xml:space="preserve">: Estructura </w:t>
-                      </w:r>
-                      <w:proofErr w:type="spellStart"/>
-                      <w:r>
-                        <w:rPr>
-                          <w:color w:val="auto"/>
-                          <w:sz w:val="22"/>
-                        </w:rPr>
-                        <w:t>if</w:t>
-                      </w:r>
-                      <w:proofErr w:type="spellEnd"/>
-                      <w:r>
-                        <w:rPr>
-                          <w:color w:val="auto"/>
-                          <w:sz w:val="22"/>
-                        </w:rPr>
-                        <w:t xml:space="preserve"> en Go</w:t>
+                        <w:t>: Estructura if en Go</w:t>
                       </w:r>
                     </w:p>
                   </w:txbxContent>
@@ -9178,7 +10681,7 @@
                     <pic:cNvPicPr/>
                   </pic:nvPicPr>
                   <pic:blipFill>
-                    <a:blip r:embed="rId33">
+                    <a:blip r:embed="rId44">
                       <a:extLst>
                         <a:ext uri="{28A0092B-C50C-407E-A947-70E740481C1C}">
                           <a14:useLocalDpi xmlns:a14="http://schemas.microsoft.com/office/drawing/2010/main" val="0"/>
@@ -9289,7 +10792,6 @@
           <w:rFonts w:ascii="Arial" w:hAnsi="Arial" w:cs="Arial"/>
           <w:sz w:val="24"/>
         </w:rPr>
-        <w:lastRenderedPageBreak/>
         <w:t xml:space="preserve">Al igual que en otros lenguajes de programación existe el </w:t>
       </w:r>
       <w:r>
@@ -9377,7 +10879,7 @@
                                 <w:color w:val="auto"/>
                                 <w:sz w:val="22"/>
                               </w:rPr>
-                              <w:t xml:space="preserve"> 17</w:t>
+                              <w:t xml:space="preserve"> 22</w:t>
                             </w:r>
                             <w:r>
                               <w:rPr>
@@ -9403,7 +10905,7 @@
           </mc:Choice>
           <mc:Fallback>
             <w:pict>
-              <v:shape w14:anchorId="1261C6C5" id="Cuadro de texto 45" o:spid="_x0000_s1044" type="#_x0000_t202" style="position:absolute;margin-left:49.65pt;margin-top:92.7pt;width:306.6pt;height:.05pt;z-index:251821056;visibility:visible;mso-wrap-style:square;mso-wrap-distance-left:9pt;mso-wrap-distance-top:0;mso-wrap-distance-right:9pt;mso-wrap-distance-bottom:0;mso-position-horizontal:absolute;mso-position-horizontal-relative:text;mso-position-vertical:absolute;mso-position-vertical-relative:text;v-text-anchor:top" o:gfxdata="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" stroked="f">
+              <v:shape w14:anchorId="1261C6C5" id="Cuadro de texto 45" o:spid="_x0000_s1047" type="#_x0000_t202" style="position:absolute;margin-left:49.65pt;margin-top:92.7pt;width:306.6pt;height:.05pt;z-index:251821056;visibility:visible;mso-wrap-style:square;mso-wrap-distance-left:9pt;mso-wrap-distance-top:0;mso-wrap-distance-right:9pt;mso-wrap-distance-bottom:0;mso-position-horizontal:absolute;mso-position-horizontal-relative:text;mso-position-vertical:absolute;mso-position-vertical-relative:text;v-text-anchor:top" o:gfxdata="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" stroked="f">
                 <v:textbox style="mso-fit-shape-to-text:t" inset="0,0,0,0">
                   <w:txbxContent>
                     <w:p>
@@ -9428,55 +10930,14 @@
                           <w:color w:val="auto"/>
                           <w:sz w:val="22"/>
                         </w:rPr>
-                        <w:t xml:space="preserve"> </w:t>
-                      </w:r>
-                      <w:bookmarkStart w:id="1" w:name="_GoBack"/>
-                      <w:bookmarkEnd w:id="1"/>
-                      <w:r>
-                        <w:rPr>
-                          <w:color w:val="auto"/>
-                          <w:sz w:val="22"/>
-                        </w:rPr>
-                        <w:t>17</w:t>
+                        <w:t xml:space="preserve"> 22</w:t>
                       </w:r>
                       <w:r>
                         <w:rPr>
                           <w:color w:val="auto"/>
                           <w:sz w:val="22"/>
                         </w:rPr>
-                        <w:t xml:space="preserve">: </w:t>
-                      </w:r>
-                      <w:proofErr w:type="spellStart"/>
-                      <w:r>
-                        <w:rPr>
-                          <w:color w:val="auto"/>
-                          <w:sz w:val="22"/>
-                        </w:rPr>
-                        <w:t>If</w:t>
-                      </w:r>
-                      <w:proofErr w:type="spellEnd"/>
-                      <w:r>
-                        <w:rPr>
-                          <w:color w:val="auto"/>
-                          <w:sz w:val="22"/>
-                        </w:rPr>
-                        <w:t xml:space="preserve"> </w:t>
-                      </w:r>
-                      <w:proofErr w:type="spellStart"/>
-                      <w:r>
-                        <w:rPr>
-                          <w:color w:val="auto"/>
-                          <w:sz w:val="22"/>
-                        </w:rPr>
-                        <w:t>Else</w:t>
-                      </w:r>
-                      <w:proofErr w:type="spellEnd"/>
-                      <w:r>
-                        <w:rPr>
-                          <w:color w:val="auto"/>
-                          <w:sz w:val="22"/>
-                        </w:rPr>
-                        <w:t xml:space="preserve"> en Go</w:t>
+                        <w:t>: If Else en Go</w:t>
                       </w:r>
                     </w:p>
                   </w:txbxContent>
@@ -9516,7 +10977,7 @@
                     <pic:cNvPicPr/>
                   </pic:nvPicPr>
                   <pic:blipFill>
-                    <a:blip r:embed="rId34">
+                    <a:blip r:embed="rId45">
                       <a:extLst>
                         <a:ext uri="{28A0092B-C50C-407E-A947-70E740481C1C}">
                           <a14:useLocalDpi xmlns:a14="http://schemas.microsoft.com/office/drawing/2010/main" val="0"/>
@@ -9605,66 +11066,66 @@
         <w:rPr>
           <w:rFonts w:ascii="Arial" w:hAnsi="Arial" w:cs="Arial"/>
           <w:sz w:val="24"/>
+        </w:rPr>
+      </w:pPr>
+      <w:r>
+        <w:rPr>
+          <w:rFonts w:ascii="Arial" w:hAnsi="Arial" w:cs="Arial"/>
+          <w:sz w:val="24"/>
+        </w:rPr>
+        <w:t xml:space="preserve">Estructura </w:t>
+      </w:r>
+      <w:r>
+        <w:rPr>
+          <w:rFonts w:ascii="Arial" w:hAnsi="Arial" w:cs="Arial"/>
+          <w:b/>
+          <w:sz w:val="24"/>
+        </w:rPr>
+        <w:t>switch</w:t>
+      </w:r>
+    </w:p>
+    <w:p>
+      <w:pPr>
+        <w:rPr>
+          <w:rFonts w:ascii="Arial" w:hAnsi="Arial" w:cs="Arial"/>
+          <w:sz w:val="24"/>
+        </w:rPr>
+      </w:pPr>
+    </w:p>
+    <w:p>
+      <w:pPr>
+        <w:rPr>
+          <w:rFonts w:ascii="Arial" w:hAnsi="Arial" w:cs="Arial"/>
+          <w:sz w:val="24"/>
+        </w:rPr>
+      </w:pPr>
+      <w:r>
+        <w:rPr>
+          <w:rFonts w:ascii="Arial" w:hAnsi="Arial" w:cs="Arial"/>
+          <w:sz w:val="24"/>
+        </w:rPr>
+        <w:lastRenderedPageBreak/>
+        <w:t>En Go la sentencia switch es igual que en otros lenguajes como C, C++, Java, PHP, etc.</w:t>
+      </w:r>
+      <w:r>
+        <w:rPr>
+          <w:rFonts w:ascii="Arial" w:hAnsi="Arial" w:cs="Arial"/>
+          <w:sz w:val="24"/>
+        </w:rPr>
+        <w:t xml:space="preserve"> Con la excepción que en Go solo se ejecuta el caso seleccionado, por lo que la sentencia break necesaria en los demás lenguajes es automática en Go.</w:t>
+      </w:r>
+    </w:p>
+    <w:p>
+      <w:pPr>
+        <w:rPr>
+          <w:rFonts w:ascii="Arial" w:hAnsi="Arial" w:cs="Arial"/>
+          <w:sz w:val="24"/>
+        </w:rPr>
+      </w:pPr>
+      <w:r>
+        <w:rPr>
+          <w:noProof/>
           <w:lang w:val="en-US"/>
-        </w:rPr>
-      </w:pPr>
-      <w:r>
-        <w:rPr>
-          <w:rFonts w:ascii="Arial" w:hAnsi="Arial" w:cs="Arial"/>
-          <w:sz w:val="24"/>
-        </w:rPr>
-        <w:t xml:space="preserve">Estructura </w:t>
-      </w:r>
-      <w:r>
-        <w:rPr>
-          <w:rFonts w:ascii="Arial" w:hAnsi="Arial" w:cs="Arial"/>
-          <w:b/>
-          <w:sz w:val="24"/>
-        </w:rPr>
-        <w:t>switch</w:t>
-      </w:r>
-    </w:p>
-    <w:p>
-      <w:pPr>
-        <w:rPr>
-          <w:rFonts w:ascii="Arial" w:hAnsi="Arial" w:cs="Arial"/>
-          <w:sz w:val="24"/>
-          <w:lang w:val="en-US"/>
-        </w:rPr>
-      </w:pPr>
-    </w:p>
-    <w:p>
-      <w:pPr>
-        <w:rPr>
-          <w:rFonts w:ascii="Arial" w:hAnsi="Arial" w:cs="Arial"/>
-          <w:sz w:val="24"/>
-        </w:rPr>
-      </w:pPr>
-      <w:r>
-        <w:rPr>
-          <w:rFonts w:ascii="Arial" w:hAnsi="Arial" w:cs="Arial"/>
-          <w:sz w:val="24"/>
-        </w:rPr>
-        <w:t>En Go la sentencia switch es igual que en otros lenguajes como C, C++, Java, PHP, etc.</w:t>
-      </w:r>
-      <w:r>
-        <w:rPr>
-          <w:rFonts w:ascii="Arial" w:hAnsi="Arial" w:cs="Arial"/>
-          <w:sz w:val="24"/>
-        </w:rPr>
-        <w:t xml:space="preserve"> Con la excepción que en Go solo se ejecuta el caso seleccionado, por lo que la sentencia break necesaria en los demás lenguajes es automática en Go.</w:t>
-      </w:r>
-    </w:p>
-    <w:p>
-      <w:pPr>
-        <w:rPr>
-          <w:rFonts w:ascii="Arial" w:hAnsi="Arial" w:cs="Arial"/>
-          <w:sz w:val="24"/>
-        </w:rPr>
-      </w:pPr>
-      <w:r>
-        <w:rPr>
-          <w:noProof/>
         </w:rPr>
         <mc:AlternateContent>
           <mc:Choice Requires="wps">
@@ -9719,7 +11180,14 @@
                                 <w:color w:val="auto"/>
                                 <w:sz w:val="22"/>
                               </w:rPr>
-                              <w:t>Figure 18: Switch en Go</w:t>
+                              <w:t>Figure 23</w:t>
+                            </w:r>
+                            <w:r>
+                              <w:rPr>
+                                <w:color w:val="auto"/>
+                                <w:sz w:val="22"/>
+                              </w:rPr>
+                              <w:t>: Switch en Go</w:t>
                             </w:r>
                           </w:p>
                         </w:txbxContent>
@@ -9738,7 +11206,7 @@
           </mc:Choice>
           <mc:Fallback>
             <w:pict>
-              <v:shape w14:anchorId="5690E9C8" id="Cuadro de texto 47" o:spid="_x0000_s1045" type="#_x0000_t202" style="position:absolute;margin-left:86pt;margin-top:181.9pt;width:269.65pt;height:.05pt;z-index:251824128;visibility:visible;mso-wrap-style:square;mso-wrap-distance-left:9pt;mso-wrap-distance-top:0;mso-wrap-distance-right:9pt;mso-wrap-distance-bottom:0;mso-position-horizontal:absolute;mso-position-horizontal-relative:text;mso-position-vertical:absolute;mso-position-vertical-relative:text;v-text-anchor:top" o:gfxdata="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" stroked="f">
+              <v:shape w14:anchorId="5690E9C8" id="Cuadro de texto 47" o:spid="_x0000_s1048" type="#_x0000_t202" style="position:absolute;margin-left:86pt;margin-top:181.9pt;width:269.65pt;height:.05pt;z-index:251824128;visibility:visible;mso-wrap-style:square;mso-wrap-distance-left:9pt;mso-wrap-distance-top:0;mso-wrap-distance-right:9pt;mso-wrap-distance-bottom:0;mso-position-horizontal:absolute;mso-position-horizontal-relative:text;mso-position-vertical:absolute;mso-position-vertical-relative:text;v-text-anchor:top" o:gfxdata="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" stroked="f">
                 <v:textbox style="mso-fit-shape-to-text:t" inset="0,0,0,0">
                   <w:txbxContent>
                     <w:p>
@@ -9756,7 +11224,14 @@
                           <w:color w:val="auto"/>
                           <w:sz w:val="22"/>
                         </w:rPr>
-                        <w:t>Figure 18: Switch en Go</w:t>
+                        <w:t>Figure 23</w:t>
+                      </w:r>
+                      <w:r>
+                        <w:rPr>
+                          <w:color w:val="auto"/>
+                          <w:sz w:val="22"/>
+                        </w:rPr>
+                        <w:t>: Switch en Go</w:t>
                       </w:r>
                     </w:p>
                   </w:txbxContent>
@@ -9796,7 +11271,7 @@
                     <pic:cNvPicPr/>
                   </pic:nvPicPr>
                   <pic:blipFill>
-                    <a:blip r:embed="rId35">
+                    <a:blip r:embed="rId46">
                       <a:extLst>
                         <a:ext uri="{28A0092B-C50C-407E-A947-70E740481C1C}">
                           <a14:useLocalDpi xmlns:a14="http://schemas.microsoft.com/office/drawing/2010/main" val="0"/>
@@ -9947,17 +11422,34 @@
           <w:rFonts w:ascii="Arial" w:hAnsi="Arial" w:cs="Arial"/>
           <w:sz w:val="24"/>
         </w:rPr>
-        <w:t>la cual</w:t>
-      </w:r>
-      <w:bookmarkStart w:id="0" w:name="_GoBack"/>
-      <w:bookmarkEnd w:id="0"/>
-      <w:r>
-        <w:rPr>
-          <w:rFonts w:ascii="Arial" w:hAnsi="Arial" w:cs="Arial"/>
-          <w:sz w:val="24"/>
-        </w:rPr>
-        <w:t xml:space="preserve"> indica que el programa siga evaluando más casos.</w:t>
-      </w:r>
+        <w:t>la cual indica que el programa siga evaluando más casos.</w:t>
+      </w:r>
+    </w:p>
+    <w:p>
+      <w:pPr>
+        <w:rPr>
+          <w:rFonts w:ascii="Arial" w:hAnsi="Arial" w:cs="Arial"/>
+          <w:sz w:val="24"/>
+        </w:rPr>
+      </w:pPr>
+      <w:r>
+        <w:rPr>
+          <w:rFonts w:ascii="Arial" w:hAnsi="Arial" w:cs="Arial"/>
+          <w:sz w:val="24"/>
+        </w:rPr>
+        <w:br w:type="page"/>
+      </w:r>
+    </w:p>
+    <w:p>
+      <w:pPr>
+        <w:tabs>
+          <w:tab w:val="left" w:pos="2160"/>
+        </w:tabs>
+        <w:rPr>
+          <w:rFonts w:ascii="Arial" w:hAnsi="Arial" w:cs="Arial"/>
+          <w:sz w:val="24"/>
+        </w:rPr>
+      </w:pPr>
     </w:p>
     <w:sectPr>
       <w:pgSz w:w="12240" w:h="15840"/>
@@ -10360,6 +11852,92 @@
       </w:rPr>
     </w:lvl>
   </w:abstractNum>
+  <w:abstractNum w:abstractNumId="3">
+    <w:nsid w:val="5FED6002"/>
+    <w:multiLevelType w:val="hybridMultilevel"/>
+    <w:tmpl w:val="DE1C89B2"/>
+    <w:lvl w:ilvl="0" w:tplc="0409000F">
+      <w:start w:val="1"/>
+      <w:numFmt w:val="decimal"/>
+      <w:lvlText w:val="%1."/>
+      <w:lvlJc w:val="left"/>
+      <w:pPr>
+        <w:ind w:left="720" w:hanging="360"/>
+      </w:pPr>
+    </w:lvl>
+    <w:lvl w:ilvl="1" w:tplc="04090019" w:tentative="1">
+      <w:start w:val="1"/>
+      <w:numFmt w:val="lowerLetter"/>
+      <w:lvlText w:val="%2."/>
+      <w:lvlJc w:val="left"/>
+      <w:pPr>
+        <w:ind w:left="1440" w:hanging="360"/>
+      </w:pPr>
+    </w:lvl>
+    <w:lvl w:ilvl="2" w:tplc="0409001B" w:tentative="1">
+      <w:start w:val="1"/>
+      <w:numFmt w:val="lowerRoman"/>
+      <w:lvlText w:val="%3."/>
+      <w:lvlJc w:val="right"/>
+      <w:pPr>
+        <w:ind w:left="2160" w:hanging="180"/>
+      </w:pPr>
+    </w:lvl>
+    <w:lvl w:ilvl="3" w:tplc="0409000F" w:tentative="1">
+      <w:start w:val="1"/>
+      <w:numFmt w:val="decimal"/>
+      <w:lvlText w:val="%4."/>
+      <w:lvlJc w:val="left"/>
+      <w:pPr>
+        <w:ind w:left="2880" w:hanging="360"/>
+      </w:pPr>
+    </w:lvl>
+    <w:lvl w:ilvl="4" w:tplc="04090019" w:tentative="1">
+      <w:start w:val="1"/>
+      <w:numFmt w:val="lowerLetter"/>
+      <w:lvlText w:val="%5."/>
+      <w:lvlJc w:val="left"/>
+      <w:pPr>
+        <w:ind w:left="3600" w:hanging="360"/>
+      </w:pPr>
+    </w:lvl>
+    <w:lvl w:ilvl="5" w:tplc="0409001B" w:tentative="1">
+      <w:start w:val="1"/>
+      <w:numFmt w:val="lowerRoman"/>
+      <w:lvlText w:val="%6."/>
+      <w:lvlJc w:val="right"/>
+      <w:pPr>
+        <w:ind w:left="4320" w:hanging="180"/>
+      </w:pPr>
+    </w:lvl>
+    <w:lvl w:ilvl="6" w:tplc="0409000F" w:tentative="1">
+      <w:start w:val="1"/>
+      <w:numFmt w:val="decimal"/>
+      <w:lvlText w:val="%7."/>
+      <w:lvlJc w:val="left"/>
+      <w:pPr>
+        <w:ind w:left="5040" w:hanging="360"/>
+      </w:pPr>
+    </w:lvl>
+    <w:lvl w:ilvl="7" w:tplc="04090019" w:tentative="1">
+      <w:start w:val="1"/>
+      <w:numFmt w:val="lowerLetter"/>
+      <w:lvlText w:val="%8."/>
+      <w:lvlJc w:val="left"/>
+      <w:pPr>
+        <w:ind w:left="5760" w:hanging="360"/>
+      </w:pPr>
+    </w:lvl>
+    <w:lvl w:ilvl="8" w:tplc="0409001B" w:tentative="1">
+      <w:start w:val="1"/>
+      <w:numFmt w:val="lowerRoman"/>
+      <w:lvlText w:val="%9."/>
+      <w:lvlJc w:val="right"/>
+      <w:pPr>
+        <w:ind w:left="6480" w:hanging="180"/>
+      </w:pPr>
+    </w:lvl>
+  </w:abstractNum>
   <w:num w:numId="1">
     <w:abstractNumId w:val="1"/>
   </w:num>
@@ -10368,6 +11946,9 @@
   </w:num>
   <w:num w:numId="3">
     <w:abstractNumId w:val="0"/>
+  </w:num>
+  <w:num w:numId="4">
+    <w:abstractNumId w:val="3"/>
   </w:num>
 </w:numbering>
 </file>
@@ -11628,7 +13209,7 @@
 </file>
 
 <file path=customXml/itemProps2.xml><?xml version="1.0" encoding="utf-8"?>
-<ds:datastoreItem xmlns:ds="http://schemas.openxmlformats.org/officeDocument/2006/customXml" ds:itemID="{5433D3D5-261A-443C-96FC-C581246BA6D6}">
+<ds:datastoreItem xmlns:ds="http://schemas.openxmlformats.org/officeDocument/2006/customXml" ds:itemID="{16BDF865-95CC-47C9-A7DD-84AEB5198BFB}">
   <ds:schemaRefs>
     <ds:schemaRef ds:uri="http://schemas.openxmlformats.org/officeDocument/2006/bibliography"/>
   </ds:schemaRefs>

</xml_diff>

<commit_message>
Added Functions and Type
Se añadió nuevo contenido al Documento de word
</commit_message>
<xml_diff>
--- a/Documentación/Go Lenguage.docx
+++ b/Documentación/Go Lenguage.docx
@@ -9295,10 +9295,142 @@
       </w:pPr>
       <w:r>
         <w:rPr>
-          <w:rFonts w:ascii="Arial" w:hAnsi="Arial" w:cs="Arial"/>
-          <w:sz w:val="24"/>
+          <w:noProof/>
+          <w:lang w:val="en-US"/>
         </w:rPr>
         <w:lastRenderedPageBreak/>
+        <w:drawing>
+          <wp:anchor distT="0" distB="0" distL="114300" distR="114300" simplePos="0" relativeHeight="251849728" behindDoc="0" locked="0" layoutInCell="1" allowOverlap="1">
+            <wp:simplePos x="0" y="0"/>
+            <wp:positionH relativeFrom="column">
+              <wp:posOffset>1085830</wp:posOffset>
+            </wp:positionH>
+            <wp:positionV relativeFrom="paragraph">
+              <wp:posOffset>0</wp:posOffset>
+            </wp:positionV>
+            <wp:extent cx="3113308" cy="1377316"/>
+            <wp:effectExtent l="0" t="0" r="0" b="0"/>
+            <wp:wrapSquare wrapText="bothSides"/>
+            <wp:docPr id="69" name="Imagen 69"/>
+            <wp:cNvGraphicFramePr>
+              <a:graphicFrameLocks xmlns:a="http://schemas.openxmlformats.org/drawingml/2006/main" noChangeAspect="1"/>
+            </wp:cNvGraphicFramePr>
+            <a:graphic xmlns:a="http://schemas.openxmlformats.org/drawingml/2006/main">
+              <a:graphicData uri="http://schemas.openxmlformats.org/drawingml/2006/picture">
+                <pic:pic xmlns:pic="http://schemas.openxmlformats.org/drawingml/2006/picture">
+                  <pic:nvPicPr>
+                    <pic:cNvPr id="1" name=""/>
+                    <pic:cNvPicPr/>
+                  </pic:nvPicPr>
+                  <pic:blipFill>
+                    <a:blip r:embed="rId39">
+                      <a:extLst>
+                        <a:ext uri="{28A0092B-C50C-407E-A947-70E740481C1C}">
+                          <a14:useLocalDpi xmlns:a14="http://schemas.microsoft.com/office/drawing/2010/main" val="0"/>
+                        </a:ext>
+                      </a:extLst>
+                    </a:blip>
+                    <a:stretch>
+                      <a:fillRect/>
+                    </a:stretch>
+                  </pic:blipFill>
+                  <pic:spPr>
+                    <a:xfrm>
+                      <a:off x="0" y="0"/>
+                      <a:ext cx="3132850" cy="1385961"/>
+                    </a:xfrm>
+                    <a:prstGeom prst="rect">
+                      <a:avLst/>
+                    </a:prstGeom>
+                  </pic:spPr>
+                </pic:pic>
+              </a:graphicData>
+            </a:graphic>
+            <wp14:sizeRelH relativeFrom="page">
+              <wp14:pctWidth>0</wp14:pctWidth>
+            </wp14:sizeRelH>
+            <wp14:sizeRelV relativeFrom="page">
+              <wp14:pctHeight>0</wp14:pctHeight>
+            </wp14:sizeRelV>
+          </wp:anchor>
+        </w:drawing>
+      </w:r>
+    </w:p>
+    <w:p>
+      <w:pPr>
+        <w:rPr>
+          <w:rFonts w:ascii="Arial" w:hAnsi="Arial" w:cs="Arial"/>
+          <w:sz w:val="24"/>
+        </w:rPr>
+      </w:pPr>
+    </w:p>
+    <w:p>
+      <w:pPr>
+        <w:rPr>
+          <w:rFonts w:ascii="Arial" w:hAnsi="Arial" w:cs="Arial"/>
+          <w:sz w:val="24"/>
+        </w:rPr>
+      </w:pPr>
+    </w:p>
+    <w:p>
+      <w:pPr>
+        <w:rPr>
+          <w:rFonts w:ascii="Arial" w:hAnsi="Arial" w:cs="Arial"/>
+          <w:sz w:val="24"/>
+        </w:rPr>
+      </w:pPr>
+    </w:p>
+    <w:p>
+      <w:pPr>
+        <w:rPr>
+          <w:rFonts w:ascii="Arial" w:hAnsi="Arial" w:cs="Arial"/>
+          <w:sz w:val="24"/>
+        </w:rPr>
+      </w:pPr>
+    </w:p>
+    <w:p>
+      <w:pPr>
+        <w:rPr>
+          <w:rFonts w:ascii="Arial" w:hAnsi="Arial" w:cs="Arial"/>
+          <w:sz w:val="24"/>
+        </w:rPr>
+      </w:pPr>
+    </w:p>
+    <w:p>
+      <w:pPr>
+        <w:rPr>
+          <w:rFonts w:ascii="Arial" w:hAnsi="Arial" w:cs="Arial"/>
+          <w:sz w:val="24"/>
+        </w:rPr>
+      </w:pPr>
+      <w:r>
+        <w:rPr>
+          <w:rFonts w:ascii="Arial" w:hAnsi="Arial" w:cs="Arial"/>
+          <w:sz w:val="24"/>
+        </w:rPr>
+        <w:t>Otra forma de declarar y asignar valor a un map.</w:t>
+      </w:r>
+    </w:p>
+    <w:p>
+      <w:pPr>
+        <w:rPr>
+          <w:rFonts w:ascii="Arial" w:hAnsi="Arial" w:cs="Arial"/>
+          <w:sz w:val="24"/>
+        </w:rPr>
+      </w:pPr>
+    </w:p>
+    <w:p>
+      <w:pPr>
+        <w:rPr>
+          <w:rFonts w:ascii="Arial" w:hAnsi="Arial" w:cs="Arial"/>
+          <w:sz w:val="24"/>
+        </w:rPr>
+      </w:pPr>
+      <w:r>
+        <w:rPr>
+          <w:rFonts w:ascii="Arial" w:hAnsi="Arial" w:cs="Arial"/>
+          <w:sz w:val="24"/>
+        </w:rPr>
         <w:t xml:space="preserve">Para borrar un dato del map existe la función </w:t>
       </w:r>
       <w:r>
@@ -9316,15 +9448,6 @@
         </w:rPr>
         <w:t xml:space="preserve"> .</w:t>
       </w:r>
-    </w:p>
-    <w:p>
-      <w:pPr>
-        <w:rPr>
-          <w:rFonts w:ascii="Arial" w:hAnsi="Arial" w:cs="Arial"/>
-          <w:b/>
-          <w:sz w:val="32"/>
-        </w:rPr>
-      </w:pPr>
     </w:p>
     <w:p>
       <w:pPr>
@@ -9418,7 +9541,7 @@
                     <pic:cNvPicPr/>
                   </pic:nvPicPr>
                   <pic:blipFill>
-                    <a:blip r:embed="rId39">
+                    <a:blip r:embed="rId40">
                       <a:extLst>
                         <a:ext uri="{28A0092B-C50C-407E-A947-70E740481C1C}">
                           <a14:useLocalDpi xmlns:a14="http://schemas.microsoft.com/office/drawing/2010/main" val="0"/>
@@ -9713,6 +9836,7 @@
           <w:noProof/>
           <w:lang w:val="en-US"/>
         </w:rPr>
+        <w:lastRenderedPageBreak/>
         <mc:AlternateContent>
           <mc:Choice Requires="wps">
             <w:drawing>
@@ -9855,7 +9979,7 @@
                     <pic:cNvPicPr/>
                   </pic:nvPicPr>
                   <pic:blipFill>
-                    <a:blip r:embed="rId40">
+                    <a:blip r:embed="rId41">
                       <a:extLst>
                         <a:ext uri="{28A0092B-C50C-407E-A947-70E740481C1C}">
                           <a14:useLocalDpi xmlns:a14="http://schemas.microsoft.com/office/drawing/2010/main" val="0"/>
@@ -10121,7 +10245,7 @@
                     <pic:cNvPicPr/>
                   </pic:nvPicPr>
                   <pic:blipFill>
-                    <a:blip r:embed="rId41">
+                    <a:blip r:embed="rId42">
                       <a:extLst>
                         <a:ext uri="{28A0092B-C50C-407E-A947-70E740481C1C}">
                           <a14:useLocalDpi xmlns:a14="http://schemas.microsoft.com/office/drawing/2010/main" val="0"/>
@@ -10274,7 +10398,7 @@
                     <pic:cNvPicPr/>
                   </pic:nvPicPr>
                   <pic:blipFill>
-                    <a:blip r:embed="rId42">
+                    <a:blip r:embed="rId43">
                       <a:extLst>
                         <a:ext uri="{28A0092B-C50C-407E-A947-70E740481C1C}">
                           <a14:useLocalDpi xmlns:a14="http://schemas.microsoft.com/office/drawing/2010/main" val="0"/>
@@ -10429,7 +10553,6 @@
           <w:noProof/>
           <w:lang w:val="en-US"/>
         </w:rPr>
-        <w:lastRenderedPageBreak/>
         <w:drawing>
           <wp:inline distT="0" distB="0" distL="0" distR="0" wp14:anchorId="022B1B0A" wp14:editId="176F517D">
             <wp:extent cx="5943600" cy="1823085"/>
@@ -10446,7 +10569,7 @@
                     <pic:cNvPicPr/>
                   </pic:nvPicPr>
                   <pic:blipFill>
-                    <a:blip r:embed="rId43"/>
+                    <a:blip r:embed="rId44"/>
                     <a:stretch>
                       <a:fillRect/>
                     </a:stretch>
@@ -10503,7 +10626,7 @@
                     <pic:cNvPicPr/>
                   </pic:nvPicPr>
                   <pic:blipFill>
-                    <a:blip r:embed="rId44">
+                    <a:blip r:embed="rId45">
                       <a:extLst>
                         <a:ext uri="{28A0092B-C50C-407E-A947-70E740481C1C}">
                           <a14:useLocalDpi xmlns:a14="http://schemas.microsoft.com/office/drawing/2010/main" val="0"/>
@@ -10822,7 +10945,7 @@
                     <pic:cNvPicPr/>
                   </pic:nvPicPr>
                   <pic:blipFill>
-                    <a:blip r:embed="rId45">
+                    <a:blip r:embed="rId46">
                       <a:extLst>
                         <a:ext uri="{28A0092B-C50C-407E-A947-70E740481C1C}">
                           <a14:useLocalDpi xmlns:a14="http://schemas.microsoft.com/office/drawing/2010/main" val="0"/>
@@ -10960,7 +11083,6 @@
           <w:noProof/>
           <w:lang w:val="en-US"/>
         </w:rPr>
-        <w:lastRenderedPageBreak/>
         <mc:AlternateContent>
           <mc:Choice Requires="wps">
             <w:drawing>
@@ -11119,7 +11241,7 @@
                     <pic:cNvPicPr/>
                   </pic:nvPicPr>
                   <pic:blipFill>
-                    <a:blip r:embed="rId46">
+                    <a:blip r:embed="rId47">
                       <a:extLst>
                         <a:ext uri="{28A0092B-C50C-407E-A947-70E740481C1C}">
                           <a14:useLocalDpi xmlns:a14="http://schemas.microsoft.com/office/drawing/2010/main" val="0"/>
@@ -11428,7 +11550,7 @@
                     <pic:cNvPicPr/>
                   </pic:nvPicPr>
                   <pic:blipFill>
-                    <a:blip r:embed="rId47">
+                    <a:blip r:embed="rId48">
                       <a:extLst>
                         <a:ext uri="{28A0092B-C50C-407E-A947-70E740481C1C}">
                           <a14:useLocalDpi xmlns:a14="http://schemas.microsoft.com/office/drawing/2010/main" val="0"/>
@@ -11667,7 +11789,7 @@
                     <pic:cNvPicPr/>
                   </pic:nvPicPr>
                   <pic:blipFill>
-                    <a:blip r:embed="rId48">
+                    <a:blip r:embed="rId49">
                       <a:extLst>
                         <a:ext uri="{28A0092B-C50C-407E-A947-70E740481C1C}">
                           <a14:useLocalDpi xmlns:a14="http://schemas.microsoft.com/office/drawing/2010/main" val="0"/>
@@ -11820,7 +11942,7 @@
                     <pic:cNvPicPr/>
                   </pic:nvPicPr>
                   <pic:blipFill>
-                    <a:blip r:embed="rId49">
+                    <a:blip r:embed="rId50">
                       <a:extLst>
                         <a:ext uri="{28A0092B-C50C-407E-A947-70E740481C1C}">
                           <a14:useLocalDpi xmlns:a14="http://schemas.microsoft.com/office/drawing/2010/main" val="0"/>
@@ -11973,7 +12095,7 @@
                     <pic:cNvPicPr/>
                   </pic:nvPicPr>
                   <pic:blipFill>
-                    <a:blip r:embed="rId50">
+                    <a:blip r:embed="rId51">
                       <a:extLst>
                         <a:ext uri="{28A0092B-C50C-407E-A947-70E740481C1C}">
                           <a14:useLocalDpi xmlns:a14="http://schemas.microsoft.com/office/drawing/2010/main" val="0"/>
@@ -12113,7 +12235,7 @@
                     <pic:cNvPicPr/>
                   </pic:nvPicPr>
                   <pic:blipFill>
-                    <a:blip r:embed="rId51">
+                    <a:blip r:embed="rId52">
                       <a:extLst>
                         <a:ext uri="{28A0092B-C50C-407E-A947-70E740481C1C}">
                           <a14:useLocalDpi xmlns:a14="http://schemas.microsoft.com/office/drawing/2010/main" val="0"/>
@@ -12243,7 +12365,6 @@
         <w:rPr>
           <w:rFonts w:ascii="Arial" w:hAnsi="Arial" w:cs="Arial"/>
           <w:sz w:val="24"/>
-          <w:lang w:val="en-US"/>
         </w:rPr>
       </w:pPr>
       <w:r>
@@ -12275,7 +12396,7 @@
                     <pic:cNvPicPr/>
                   </pic:nvPicPr>
                   <pic:blipFill>
-                    <a:blip r:embed="rId52">
+                    <a:blip r:embed="rId53">
                       <a:extLst>
                         <a:ext uri="{28A0092B-C50C-407E-A947-70E740481C1C}">
                           <a14:useLocalDpi xmlns:a14="http://schemas.microsoft.com/office/drawing/2010/main" val="0"/>
@@ -12313,79 +12434,70 @@
         <w:rPr>
           <w:rFonts w:ascii="Arial" w:hAnsi="Arial" w:cs="Arial"/>
           <w:sz w:val="24"/>
-          <w:lang w:val="en-US"/>
-        </w:rPr>
-      </w:pPr>
-    </w:p>
-    <w:p>
-      <w:pPr>
-        <w:rPr>
-          <w:rFonts w:ascii="Arial" w:hAnsi="Arial" w:cs="Arial"/>
-          <w:sz w:val="24"/>
-          <w:lang w:val="en-US"/>
-        </w:rPr>
-      </w:pPr>
-    </w:p>
-    <w:p>
-      <w:pPr>
-        <w:rPr>
-          <w:rFonts w:ascii="Arial" w:hAnsi="Arial" w:cs="Arial"/>
-          <w:sz w:val="24"/>
-          <w:lang w:val="en-US"/>
-        </w:rPr>
-      </w:pPr>
-    </w:p>
-    <w:p>
-      <w:pPr>
-        <w:rPr>
-          <w:rFonts w:ascii="Arial" w:hAnsi="Arial" w:cs="Arial"/>
-          <w:sz w:val="24"/>
-          <w:lang w:val="en-US"/>
-        </w:rPr>
-      </w:pPr>
-    </w:p>
-    <w:p>
-      <w:pPr>
-        <w:rPr>
-          <w:rFonts w:ascii="Arial" w:hAnsi="Arial" w:cs="Arial"/>
-          <w:sz w:val="24"/>
-          <w:lang w:val="en-US"/>
-        </w:rPr>
-      </w:pPr>
-    </w:p>
-    <w:p>
-      <w:pPr>
-        <w:rPr>
-          <w:rFonts w:ascii="Arial" w:hAnsi="Arial" w:cs="Arial"/>
-          <w:sz w:val="24"/>
-          <w:lang w:val="en-US"/>
-        </w:rPr>
-      </w:pPr>
-    </w:p>
-    <w:p>
-      <w:pPr>
-        <w:rPr>
-          <w:rFonts w:ascii="Arial" w:hAnsi="Arial" w:cs="Arial"/>
-          <w:sz w:val="24"/>
-          <w:lang w:val="en-US"/>
-        </w:rPr>
-      </w:pPr>
-    </w:p>
-    <w:p>
-      <w:pPr>
-        <w:rPr>
-          <w:rFonts w:ascii="Arial" w:hAnsi="Arial" w:cs="Arial"/>
-          <w:sz w:val="24"/>
-          <w:lang w:val="en-US"/>
-        </w:rPr>
-      </w:pPr>
-    </w:p>
-    <w:p>
-      <w:pPr>
-        <w:rPr>
-          <w:rFonts w:ascii="Arial" w:hAnsi="Arial" w:cs="Arial"/>
-          <w:sz w:val="24"/>
-          <w:lang w:val="en-US"/>
+        </w:rPr>
+      </w:pPr>
+    </w:p>
+    <w:p>
+      <w:pPr>
+        <w:rPr>
+          <w:rFonts w:ascii="Arial" w:hAnsi="Arial" w:cs="Arial"/>
+          <w:sz w:val="24"/>
+        </w:rPr>
+      </w:pPr>
+    </w:p>
+    <w:p>
+      <w:pPr>
+        <w:rPr>
+          <w:rFonts w:ascii="Arial" w:hAnsi="Arial" w:cs="Arial"/>
+          <w:sz w:val="24"/>
+        </w:rPr>
+      </w:pPr>
+    </w:p>
+    <w:p>
+      <w:pPr>
+        <w:rPr>
+          <w:rFonts w:ascii="Arial" w:hAnsi="Arial" w:cs="Arial"/>
+          <w:sz w:val="24"/>
+        </w:rPr>
+      </w:pPr>
+    </w:p>
+    <w:p>
+      <w:pPr>
+        <w:rPr>
+          <w:rFonts w:ascii="Arial" w:hAnsi="Arial" w:cs="Arial"/>
+          <w:sz w:val="24"/>
+        </w:rPr>
+      </w:pPr>
+    </w:p>
+    <w:p>
+      <w:pPr>
+        <w:rPr>
+          <w:rFonts w:ascii="Arial" w:hAnsi="Arial" w:cs="Arial"/>
+          <w:sz w:val="24"/>
+        </w:rPr>
+      </w:pPr>
+    </w:p>
+    <w:p>
+      <w:pPr>
+        <w:rPr>
+          <w:rFonts w:ascii="Arial" w:hAnsi="Arial" w:cs="Arial"/>
+          <w:sz w:val="24"/>
+        </w:rPr>
+      </w:pPr>
+    </w:p>
+    <w:p>
+      <w:pPr>
+        <w:rPr>
+          <w:rFonts w:ascii="Arial" w:hAnsi="Arial" w:cs="Arial"/>
+          <w:sz w:val="24"/>
+        </w:rPr>
+      </w:pPr>
+    </w:p>
+    <w:p>
+      <w:pPr>
+        <w:rPr>
+          <w:rFonts w:ascii="Arial" w:hAnsi="Arial" w:cs="Arial"/>
+          <w:sz w:val="24"/>
         </w:rPr>
       </w:pPr>
     </w:p>
@@ -12397,14 +12509,12 @@
         <w:rPr>
           <w:rFonts w:ascii="Arial" w:hAnsi="Arial" w:cs="Arial"/>
           <w:sz w:val="24"/>
-          <w:lang w:val="en-US"/>
-        </w:rPr>
-      </w:pPr>
-      <w:r>
-        <w:rPr>
-          <w:rFonts w:ascii="Arial" w:hAnsi="Arial" w:cs="Arial"/>
-          <w:sz w:val="24"/>
-          <w:lang w:val="en-US"/>
+        </w:rPr>
+      </w:pPr>
+      <w:r>
+        <w:rPr>
+          <w:rFonts w:ascii="Arial" w:hAnsi="Arial" w:cs="Arial"/>
+          <w:sz w:val="24"/>
         </w:rPr>
         <w:tab/>
       </w:r>
@@ -12514,7 +12624,7 @@
                     <pic:cNvPicPr/>
                   </pic:nvPicPr>
                   <pic:blipFill>
-                    <a:blip r:embed="rId53">
+                    <a:blip r:embed="rId54">
                       <a:extLst>
                         <a:ext uri="{28A0092B-C50C-407E-A947-70E740481C1C}">
                           <a14:useLocalDpi xmlns:a14="http://schemas.microsoft.com/office/drawing/2010/main" val="0"/>
@@ -12695,7 +12805,6 @@
           <w:sz w:val="24"/>
         </w:rPr>
       </w:pPr>
-      <w:bookmarkStart w:id="0" w:name="_GoBack"/>
       <w:r>
         <w:rPr>
           <w:noProof/>
@@ -12725,7 +12834,7 @@
                     <pic:cNvPicPr/>
                   </pic:nvPicPr>
                   <pic:blipFill>
-                    <a:blip r:embed="rId54">
+                    <a:blip r:embed="rId55">
                       <a:extLst>
                         <a:ext uri="{28A0092B-C50C-407E-A947-70E740481C1C}">
                           <a14:useLocalDpi xmlns:a14="http://schemas.microsoft.com/office/drawing/2010/main" val="0"/>
@@ -12757,22 +12866,873 @@
           </wp:anchor>
         </w:drawing>
       </w:r>
+      <w:r>
+        <w:rPr>
+          <w:rFonts w:ascii="Arial" w:hAnsi="Arial" w:cs="Arial"/>
+          <w:sz w:val="24"/>
+        </w:rPr>
+        <w:t>Además las funciones en Go pueden retornar más de un valor, lo cual es un campo de muchas posibilidades.</w:t>
+      </w:r>
+    </w:p>
+    <w:p>
+      <w:pPr>
+        <w:rPr>
+          <w:rFonts w:ascii="Arial" w:hAnsi="Arial" w:cs="Arial"/>
+          <w:sz w:val="24"/>
+        </w:rPr>
+      </w:pPr>
+      <w:r>
+        <w:rPr>
+          <w:rFonts w:ascii="Arial" w:hAnsi="Arial" w:cs="Arial"/>
+          <w:sz w:val="24"/>
+        </w:rPr>
+        <w:br w:type="page"/>
+      </w:r>
+    </w:p>
+    <w:p>
+      <w:pPr>
+        <w:rPr>
+          <w:rFonts w:ascii="Arial" w:hAnsi="Arial" w:cs="Arial"/>
+          <w:sz w:val="24"/>
+        </w:rPr>
+      </w:pPr>
+      <w:r>
+        <w:rPr>
+          <w:rFonts w:ascii="Arial" w:hAnsi="Arial" w:cs="Arial"/>
+          <w:sz w:val="24"/>
+        </w:rPr>
+        <w:lastRenderedPageBreak/>
+        <w:t xml:space="preserve">En Go la palabra reservada </w:t>
+      </w:r>
+      <w:r>
+        <w:rPr>
+          <w:rFonts w:ascii="Arial" w:hAnsi="Arial" w:cs="Arial"/>
+          <w:b/>
+          <w:sz w:val="24"/>
+        </w:rPr>
+        <w:t>defer</w:t>
+      </w:r>
+      <w:r>
+        <w:rPr>
+          <w:rFonts w:ascii="Arial" w:hAnsi="Arial" w:cs="Arial"/>
+          <w:sz w:val="24"/>
+        </w:rPr>
+        <w:t xml:space="preserve"> funciona para ejecutar una función al final es decir cuando termine el todo lo que este en el main exceptuando las funciones que tengan esta palabra reservada.</w:t>
+      </w:r>
+    </w:p>
+    <w:p>
+      <w:pPr>
+        <w:rPr>
+          <w:rFonts w:ascii="Arial" w:hAnsi="Arial" w:cs="Arial"/>
+          <w:sz w:val="24"/>
+        </w:rPr>
+      </w:pPr>
+      <w:r>
+        <w:rPr>
+          <w:noProof/>
+          <w:lang w:val="en-US"/>
+        </w:rPr>
+        <w:drawing>
+          <wp:anchor distT="0" distB="0" distL="114300" distR="114300" simplePos="0" relativeHeight="251850752" behindDoc="0" locked="0" layoutInCell="1" allowOverlap="1" wp14:anchorId="516FFFA2" wp14:editId="50AEBB86">
+            <wp:simplePos x="0" y="0"/>
+            <wp:positionH relativeFrom="column">
+              <wp:posOffset>1123950</wp:posOffset>
+            </wp:positionH>
+            <wp:positionV relativeFrom="paragraph">
+              <wp:posOffset>45720</wp:posOffset>
+            </wp:positionV>
+            <wp:extent cx="3495675" cy="2952750"/>
+            <wp:effectExtent l="0" t="0" r="9525" b="0"/>
+            <wp:wrapSquare wrapText="bothSides"/>
+            <wp:docPr id="71" name="Imagen 71"/>
+            <wp:cNvGraphicFramePr>
+              <a:graphicFrameLocks xmlns:a="http://schemas.openxmlformats.org/drawingml/2006/main" noChangeAspect="1"/>
+            </wp:cNvGraphicFramePr>
+            <a:graphic xmlns:a="http://schemas.openxmlformats.org/drawingml/2006/main">
+              <a:graphicData uri="http://schemas.openxmlformats.org/drawingml/2006/picture">
+                <pic:pic xmlns:pic="http://schemas.openxmlformats.org/drawingml/2006/picture">
+                  <pic:nvPicPr>
+                    <pic:cNvPr id="1" name=""/>
+                    <pic:cNvPicPr/>
+                  </pic:nvPicPr>
+                  <pic:blipFill>
+                    <a:blip r:embed="rId56">
+                      <a:extLst>
+                        <a:ext uri="{28A0092B-C50C-407E-A947-70E740481C1C}">
+                          <a14:useLocalDpi xmlns:a14="http://schemas.microsoft.com/office/drawing/2010/main" val="0"/>
+                        </a:ext>
+                      </a:extLst>
+                    </a:blip>
+                    <a:stretch>
+                      <a:fillRect/>
+                    </a:stretch>
+                  </pic:blipFill>
+                  <pic:spPr>
+                    <a:xfrm>
+                      <a:off x="0" y="0"/>
+                      <a:ext cx="3495675" cy="2952750"/>
+                    </a:xfrm>
+                    <a:prstGeom prst="rect">
+                      <a:avLst/>
+                    </a:prstGeom>
+                  </pic:spPr>
+                </pic:pic>
+              </a:graphicData>
+            </a:graphic>
+            <wp14:sizeRelH relativeFrom="page">
+              <wp14:pctWidth>0</wp14:pctWidth>
+            </wp14:sizeRelH>
+            <wp14:sizeRelV relativeFrom="page">
+              <wp14:pctHeight>0</wp14:pctHeight>
+            </wp14:sizeRelV>
+          </wp:anchor>
+        </w:drawing>
+      </w:r>
+    </w:p>
+    <w:p>
+      <w:pPr>
+        <w:rPr>
+          <w:rFonts w:ascii="Arial" w:hAnsi="Arial" w:cs="Arial"/>
+          <w:sz w:val="24"/>
+        </w:rPr>
+      </w:pPr>
+    </w:p>
+    <w:p>
+      <w:pPr>
+        <w:rPr>
+          <w:rFonts w:ascii="Arial" w:hAnsi="Arial" w:cs="Arial"/>
+          <w:sz w:val="24"/>
+        </w:rPr>
+      </w:pPr>
+    </w:p>
+    <w:p>
+      <w:pPr>
+        <w:rPr>
+          <w:rFonts w:ascii="Arial" w:hAnsi="Arial" w:cs="Arial"/>
+          <w:sz w:val="24"/>
+        </w:rPr>
+      </w:pPr>
+    </w:p>
+    <w:p>
+      <w:pPr>
+        <w:rPr>
+          <w:rFonts w:ascii="Arial" w:hAnsi="Arial" w:cs="Arial"/>
+          <w:sz w:val="24"/>
+        </w:rPr>
+      </w:pPr>
+    </w:p>
+    <w:p>
+      <w:pPr>
+        <w:rPr>
+          <w:rFonts w:ascii="Arial" w:hAnsi="Arial" w:cs="Arial"/>
+          <w:sz w:val="24"/>
+        </w:rPr>
+      </w:pPr>
+    </w:p>
+    <w:p>
+      <w:pPr>
+        <w:rPr>
+          <w:rFonts w:ascii="Arial" w:hAnsi="Arial" w:cs="Arial"/>
+          <w:sz w:val="24"/>
+        </w:rPr>
+      </w:pPr>
+    </w:p>
+    <w:p>
+      <w:pPr>
+        <w:rPr>
+          <w:rFonts w:ascii="Arial" w:hAnsi="Arial" w:cs="Arial"/>
+          <w:sz w:val="24"/>
+        </w:rPr>
+      </w:pPr>
+    </w:p>
+    <w:p>
+      <w:pPr>
+        <w:rPr>
+          <w:rFonts w:ascii="Arial" w:hAnsi="Arial" w:cs="Arial"/>
+          <w:sz w:val="24"/>
+        </w:rPr>
+      </w:pPr>
+    </w:p>
+    <w:p>
+      <w:pPr>
+        <w:rPr>
+          <w:rFonts w:ascii="Arial" w:hAnsi="Arial" w:cs="Arial"/>
+          <w:sz w:val="24"/>
+        </w:rPr>
+      </w:pPr>
+    </w:p>
+    <w:p>
+      <w:pPr>
+        <w:rPr>
+          <w:rFonts w:ascii="Arial" w:hAnsi="Arial" w:cs="Arial"/>
+          <w:sz w:val="24"/>
+        </w:rPr>
+      </w:pPr>
+    </w:p>
+    <w:p>
+      <w:pPr>
+        <w:rPr>
+          <w:rFonts w:ascii="Arial" w:hAnsi="Arial" w:cs="Arial"/>
+          <w:sz w:val="24"/>
+        </w:rPr>
+      </w:pPr>
+    </w:p>
+    <w:p>
+      <w:pPr>
+        <w:tabs>
+          <w:tab w:val="left" w:pos="2265"/>
+        </w:tabs>
+        <w:rPr>
+          <w:rFonts w:ascii="Arial" w:hAnsi="Arial" w:cs="Arial"/>
+          <w:sz w:val="24"/>
+        </w:rPr>
+      </w:pPr>
+      <w:r>
+        <w:rPr>
+          <w:rFonts w:ascii="Arial" w:hAnsi="Arial" w:cs="Arial"/>
+          <w:sz w:val="24"/>
+        </w:rPr>
+        <w:t xml:space="preserve">Para manejar errores en Go se usa </w:t>
+      </w:r>
+      <w:r>
+        <w:rPr>
+          <w:rFonts w:ascii="Arial" w:hAnsi="Arial" w:cs="Arial"/>
+          <w:b/>
+          <w:sz w:val="24"/>
+        </w:rPr>
+        <w:t>panic y recover</w:t>
+      </w:r>
+      <w:r>
+        <w:rPr>
+          <w:rFonts w:ascii="Arial" w:hAnsi="Arial" w:cs="Arial"/>
+          <w:sz w:val="24"/>
+        </w:rPr>
+        <w:t>, la función panic imprime un mensaje de error pero este detiene por completo el programa, recover recupera el error que mostró panic y es una forma de manejar errores conocidos pero para hacer este manejo se usa una función anónima con defer.</w:t>
+      </w:r>
+    </w:p>
+    <w:p>
+      <w:pPr>
+        <w:tabs>
+          <w:tab w:val="left" w:pos="2265"/>
+        </w:tabs>
+        <w:rPr>
+          <w:rFonts w:ascii="Arial" w:hAnsi="Arial" w:cs="Arial"/>
+          <w:sz w:val="24"/>
+        </w:rPr>
+      </w:pPr>
+      <w:r>
+        <w:rPr>
+          <w:noProof/>
+          <w:lang w:val="en-US"/>
+        </w:rPr>
+        <w:drawing>
+          <wp:anchor distT="0" distB="0" distL="114300" distR="114300" simplePos="0" relativeHeight="251851776" behindDoc="0" locked="0" layoutInCell="1" allowOverlap="1" wp14:anchorId="3025B5C5" wp14:editId="31BB0821">
+            <wp:simplePos x="0" y="0"/>
+            <wp:positionH relativeFrom="margin">
+              <wp:posOffset>1543050</wp:posOffset>
+            </wp:positionH>
+            <wp:positionV relativeFrom="paragraph">
+              <wp:posOffset>70485</wp:posOffset>
+            </wp:positionV>
+            <wp:extent cx="3200400" cy="1600200"/>
+            <wp:effectExtent l="0" t="0" r="0" b="0"/>
+            <wp:wrapSquare wrapText="bothSides"/>
+            <wp:docPr id="73" name="Imagen 73"/>
+            <wp:cNvGraphicFramePr>
+              <a:graphicFrameLocks xmlns:a="http://schemas.openxmlformats.org/drawingml/2006/main" noChangeAspect="1"/>
+            </wp:cNvGraphicFramePr>
+            <a:graphic xmlns:a="http://schemas.openxmlformats.org/drawingml/2006/main">
+              <a:graphicData uri="http://schemas.openxmlformats.org/drawingml/2006/picture">
+                <pic:pic xmlns:pic="http://schemas.openxmlformats.org/drawingml/2006/picture">
+                  <pic:nvPicPr>
+                    <pic:cNvPr id="1" name=""/>
+                    <pic:cNvPicPr/>
+                  </pic:nvPicPr>
+                  <pic:blipFill>
+                    <a:blip r:embed="rId57">
+                      <a:extLst>
+                        <a:ext uri="{28A0092B-C50C-407E-A947-70E740481C1C}">
+                          <a14:useLocalDpi xmlns:a14="http://schemas.microsoft.com/office/drawing/2010/main" val="0"/>
+                        </a:ext>
+                      </a:extLst>
+                    </a:blip>
+                    <a:stretch>
+                      <a:fillRect/>
+                    </a:stretch>
+                  </pic:blipFill>
+                  <pic:spPr>
+                    <a:xfrm>
+                      <a:off x="0" y="0"/>
+                      <a:ext cx="3200400" cy="1600200"/>
+                    </a:xfrm>
+                    <a:prstGeom prst="rect">
+                      <a:avLst/>
+                    </a:prstGeom>
+                  </pic:spPr>
+                </pic:pic>
+              </a:graphicData>
+            </a:graphic>
+            <wp14:sizeRelH relativeFrom="page">
+              <wp14:pctWidth>0</wp14:pctWidth>
+            </wp14:sizeRelH>
+            <wp14:sizeRelV relativeFrom="page">
+              <wp14:pctHeight>0</wp14:pctHeight>
+            </wp14:sizeRelV>
+          </wp:anchor>
+        </w:drawing>
+      </w:r>
+    </w:p>
+    <w:p>
+      <w:pPr>
+        <w:rPr>
+          <w:rFonts w:ascii="Arial" w:hAnsi="Arial" w:cs="Arial"/>
+          <w:sz w:val="24"/>
+        </w:rPr>
+      </w:pPr>
+    </w:p>
+    <w:p>
+      <w:pPr>
+        <w:rPr>
+          <w:rFonts w:ascii="Arial" w:hAnsi="Arial" w:cs="Arial"/>
+          <w:sz w:val="24"/>
+        </w:rPr>
+      </w:pPr>
+    </w:p>
+    <w:p>
+      <w:pPr>
+        <w:rPr>
+          <w:rFonts w:ascii="Arial" w:hAnsi="Arial" w:cs="Arial"/>
+          <w:sz w:val="24"/>
+        </w:rPr>
+      </w:pPr>
+    </w:p>
+    <w:p>
+      <w:pPr>
+        <w:rPr>
+          <w:rFonts w:ascii="Arial" w:hAnsi="Arial" w:cs="Arial"/>
+          <w:sz w:val="24"/>
+        </w:rPr>
+      </w:pPr>
+    </w:p>
+    <w:p>
+      <w:pPr>
+        <w:rPr>
+          <w:rFonts w:ascii="Arial" w:hAnsi="Arial" w:cs="Arial"/>
+          <w:sz w:val="24"/>
+        </w:rPr>
+      </w:pPr>
+    </w:p>
+    <w:p>
+      <w:pPr>
+        <w:rPr>
+          <w:rFonts w:ascii="Arial" w:hAnsi="Arial" w:cs="Arial"/>
+          <w:sz w:val="24"/>
+        </w:rPr>
+      </w:pPr>
+    </w:p>
+    <w:p>
+      <w:pPr>
+        <w:rPr>
+          <w:rFonts w:ascii="Arial" w:hAnsi="Arial" w:cs="Arial"/>
+          <w:sz w:val="24"/>
+        </w:rPr>
+      </w:pPr>
+    </w:p>
+    <w:p>
+      <w:pPr>
+        <w:rPr>
+          <w:rFonts w:ascii="Arial" w:hAnsi="Arial" w:cs="Arial"/>
+          <w:sz w:val="24"/>
+        </w:rPr>
+      </w:pPr>
+    </w:p>
+    <w:p>
+      <w:pPr>
+        <w:rPr>
+          <w:rFonts w:ascii="Arial" w:hAnsi="Arial" w:cs="Arial"/>
+          <w:sz w:val="24"/>
+        </w:rPr>
+      </w:pPr>
+      <w:r>
+        <w:rPr>
+          <w:rFonts w:ascii="Arial" w:hAnsi="Arial" w:cs="Arial"/>
+          <w:sz w:val="24"/>
+        </w:rPr>
+        <w:br w:type="page"/>
+      </w:r>
+    </w:p>
+    <w:p>
+      <w:pPr>
+        <w:tabs>
+          <w:tab w:val="left" w:pos="1560"/>
+        </w:tabs>
+        <w:jc w:val="center"/>
+        <w:rPr>
+          <w:rFonts w:ascii="Arial" w:hAnsi="Arial" w:cs="Arial"/>
+          <w:b/>
+          <w:sz w:val="32"/>
+        </w:rPr>
+      </w:pPr>
+      <w:r>
+        <w:rPr>
+          <w:rFonts w:ascii="Arial" w:hAnsi="Arial" w:cs="Arial"/>
+          <w:b/>
+          <w:sz w:val="32"/>
+        </w:rPr>
+        <w:lastRenderedPageBreak/>
+        <w:t>Punteros</w:t>
+      </w:r>
+    </w:p>
+    <w:p>
+      <w:pPr>
+        <w:tabs>
+          <w:tab w:val="left" w:pos="1560"/>
+        </w:tabs>
+        <w:rPr>
+          <w:rFonts w:ascii="Arial" w:hAnsi="Arial" w:cs="Arial"/>
+          <w:sz w:val="24"/>
+        </w:rPr>
+      </w:pPr>
+      <w:r>
+        <w:rPr>
+          <w:rFonts w:ascii="Arial" w:hAnsi="Arial" w:cs="Arial"/>
+          <w:sz w:val="24"/>
+        </w:rPr>
+        <w:t>Go también puede usar punteros igual que otros lenguajes de programación.</w:t>
+      </w:r>
+      <w:r>
+        <w:rPr>
+          <w:rFonts w:ascii="Arial" w:hAnsi="Arial" w:cs="Arial"/>
+          <w:sz w:val="24"/>
+        </w:rPr>
+        <w:t xml:space="preserve"> A diferencia de C Go no tiene aritmética de punteros.</w:t>
+      </w:r>
+    </w:p>
+    <w:p>
+      <w:pPr>
+        <w:tabs>
+          <w:tab w:val="left" w:pos="1560"/>
+        </w:tabs>
+        <w:rPr>
+          <w:rFonts w:ascii="Arial" w:hAnsi="Arial" w:cs="Arial"/>
+          <w:sz w:val="24"/>
+          <w:lang w:val="en-US"/>
+        </w:rPr>
+      </w:pPr>
+      <w:r>
+        <w:rPr>
+          <w:rFonts w:ascii="Arial" w:hAnsi="Arial" w:cs="Arial"/>
+          <w:sz w:val="24"/>
+        </w:rPr>
+        <w:t xml:space="preserve">En Go la declaración de un puntero es </w:t>
+      </w:r>
+      <w:r>
+        <w:rPr>
+          <w:rFonts w:ascii="Arial" w:hAnsi="Arial" w:cs="Arial"/>
+          <w:b/>
+          <w:sz w:val="24"/>
+        </w:rPr>
+        <w:t>*T</w:t>
+      </w:r>
+      <w:r>
+        <w:rPr>
+          <w:rFonts w:ascii="Arial" w:hAnsi="Arial" w:cs="Arial"/>
+          <w:sz w:val="24"/>
+        </w:rPr>
+        <w:t xml:space="preserve"> donde T es el tipo al que se apunta. El operador </w:t>
+      </w:r>
+      <w:r>
+        <w:rPr>
+          <w:rFonts w:ascii="Arial" w:hAnsi="Arial" w:cs="Arial"/>
+          <w:b/>
+          <w:sz w:val="24"/>
+        </w:rPr>
+        <w:t>&amp;</w:t>
+      </w:r>
+      <w:r>
+        <w:rPr>
+          <w:rFonts w:ascii="Arial" w:hAnsi="Arial" w:cs="Arial"/>
+          <w:sz w:val="24"/>
+        </w:rPr>
+        <w:t xml:space="preserve"> genera un puntero al valor que contiene otra variable.</w:t>
+      </w:r>
+    </w:p>
+    <w:p>
+      <w:pPr>
+        <w:tabs>
+          <w:tab w:val="left" w:pos="1560"/>
+        </w:tabs>
+        <w:rPr>
+          <w:rFonts w:ascii="Arial" w:hAnsi="Arial" w:cs="Arial"/>
+          <w:sz w:val="24"/>
+        </w:rPr>
+      </w:pPr>
+      <w:r>
+        <w:rPr>
+          <w:noProof/>
+          <w:lang w:val="en-US"/>
+        </w:rPr>
+        <w:drawing>
+          <wp:anchor distT="0" distB="0" distL="114300" distR="114300" simplePos="0" relativeHeight="251852800" behindDoc="0" locked="0" layoutInCell="1" allowOverlap="1" wp14:anchorId="6F84353E" wp14:editId="3DFB78FE">
+            <wp:simplePos x="0" y="0"/>
+            <wp:positionH relativeFrom="margin">
+              <wp:align>center</wp:align>
+            </wp:positionH>
+            <wp:positionV relativeFrom="paragraph">
+              <wp:posOffset>243840</wp:posOffset>
+            </wp:positionV>
+            <wp:extent cx="4508500" cy="1856740"/>
+            <wp:effectExtent l="0" t="0" r="6350" b="0"/>
+            <wp:wrapSquare wrapText="bothSides"/>
+            <wp:docPr id="72" name="Imagen 72"/>
+            <wp:cNvGraphicFramePr>
+              <a:graphicFrameLocks xmlns:a="http://schemas.openxmlformats.org/drawingml/2006/main" noChangeAspect="1"/>
+            </wp:cNvGraphicFramePr>
+            <a:graphic xmlns:a="http://schemas.openxmlformats.org/drawingml/2006/main">
+              <a:graphicData uri="http://schemas.openxmlformats.org/drawingml/2006/picture">
+                <pic:pic xmlns:pic="http://schemas.openxmlformats.org/drawingml/2006/picture">
+                  <pic:nvPicPr>
+                    <pic:cNvPr id="1" name=""/>
+                    <pic:cNvPicPr/>
+                  </pic:nvPicPr>
+                  <pic:blipFill>
+                    <a:blip r:embed="rId58">
+                      <a:extLst>
+                        <a:ext uri="{28A0092B-C50C-407E-A947-70E740481C1C}">
+                          <a14:useLocalDpi xmlns:a14="http://schemas.microsoft.com/office/drawing/2010/main" val="0"/>
+                        </a:ext>
+                      </a:extLst>
+                    </a:blip>
+                    <a:stretch>
+                      <a:fillRect/>
+                    </a:stretch>
+                  </pic:blipFill>
+                  <pic:spPr>
+                    <a:xfrm>
+                      <a:off x="0" y="0"/>
+                      <a:ext cx="4508500" cy="1856740"/>
+                    </a:xfrm>
+                    <a:prstGeom prst="rect">
+                      <a:avLst/>
+                    </a:prstGeom>
+                  </pic:spPr>
+                </pic:pic>
+              </a:graphicData>
+            </a:graphic>
+            <wp14:sizeRelH relativeFrom="page">
+              <wp14:pctWidth>0</wp14:pctWidth>
+            </wp14:sizeRelH>
+            <wp14:sizeRelV relativeFrom="page">
+              <wp14:pctHeight>0</wp14:pctHeight>
+            </wp14:sizeRelV>
+          </wp:anchor>
+        </w:drawing>
+      </w:r>
+    </w:p>
+    <w:p>
+      <w:pPr>
+        <w:rPr>
+          <w:rFonts w:ascii="Arial" w:hAnsi="Arial" w:cs="Arial"/>
+          <w:sz w:val="24"/>
+        </w:rPr>
+      </w:pPr>
+    </w:p>
+    <w:p>
+      <w:pPr>
+        <w:rPr>
+          <w:rFonts w:ascii="Arial" w:hAnsi="Arial" w:cs="Arial"/>
+          <w:sz w:val="24"/>
+        </w:rPr>
+      </w:pPr>
+    </w:p>
+    <w:p>
+      <w:pPr>
+        <w:rPr>
+          <w:rFonts w:ascii="Arial" w:hAnsi="Arial" w:cs="Arial"/>
+          <w:sz w:val="24"/>
+        </w:rPr>
+      </w:pPr>
+    </w:p>
+    <w:p>
+      <w:pPr>
+        <w:rPr>
+          <w:rFonts w:ascii="Arial" w:hAnsi="Arial" w:cs="Arial"/>
+          <w:sz w:val="24"/>
+        </w:rPr>
+      </w:pPr>
+    </w:p>
+    <w:p>
+      <w:pPr>
+        <w:rPr>
+          <w:rFonts w:ascii="Arial" w:hAnsi="Arial" w:cs="Arial"/>
+          <w:sz w:val="24"/>
+        </w:rPr>
+      </w:pPr>
+    </w:p>
+    <w:p>
+      <w:pPr>
+        <w:rPr>
+          <w:rFonts w:ascii="Arial" w:hAnsi="Arial" w:cs="Arial"/>
+          <w:sz w:val="24"/>
+        </w:rPr>
+      </w:pPr>
+    </w:p>
+    <w:p>
+      <w:pPr>
+        <w:rPr>
+          <w:rFonts w:ascii="Arial" w:hAnsi="Arial" w:cs="Arial"/>
+          <w:sz w:val="24"/>
+        </w:rPr>
+      </w:pPr>
+    </w:p>
+    <w:p>
+      <w:pPr>
+        <w:rPr>
+          <w:rFonts w:ascii="Arial" w:hAnsi="Arial" w:cs="Arial"/>
+          <w:sz w:val="24"/>
+        </w:rPr>
+      </w:pPr>
+    </w:p>
+    <w:p>
+      <w:pPr>
+        <w:jc w:val="center"/>
+        <w:rPr>
+          <w:rFonts w:ascii="Arial" w:hAnsi="Arial" w:cs="Arial"/>
+          <w:b/>
+          <w:sz w:val="32"/>
+        </w:rPr>
+      </w:pPr>
+      <w:r>
+        <w:rPr>
+          <w:rFonts w:ascii="Arial" w:hAnsi="Arial" w:cs="Arial"/>
+          <w:b/>
+          <w:sz w:val="32"/>
+        </w:rPr>
+        <w:t>Type</w:t>
+      </w:r>
+    </w:p>
+    <w:p>
+      <w:pPr>
+        <w:rPr>
+          <w:rFonts w:ascii="Arial" w:hAnsi="Arial" w:cs="Arial"/>
+          <w:sz w:val="24"/>
+        </w:rPr>
+      </w:pPr>
+      <w:r>
+        <w:rPr>
+          <w:noProof/>
+          <w:lang w:val="en-US"/>
+        </w:rPr>
+        <w:drawing>
+          <wp:anchor distT="0" distB="0" distL="114300" distR="114300" simplePos="0" relativeHeight="251853824" behindDoc="0" locked="0" layoutInCell="1" allowOverlap="1" wp14:anchorId="36D1E811" wp14:editId="2DC0B044">
+            <wp:simplePos x="0" y="0"/>
+            <wp:positionH relativeFrom="column">
+              <wp:posOffset>1699260</wp:posOffset>
+            </wp:positionH>
+            <wp:positionV relativeFrom="paragraph">
+              <wp:posOffset>612140</wp:posOffset>
+            </wp:positionV>
+            <wp:extent cx="2400935" cy="619125"/>
+            <wp:effectExtent l="0" t="0" r="0" b="9525"/>
+            <wp:wrapSquare wrapText="bothSides"/>
+            <wp:docPr id="74" name="Imagen 74"/>
+            <wp:cNvGraphicFramePr>
+              <a:graphicFrameLocks xmlns:a="http://schemas.openxmlformats.org/drawingml/2006/main" noChangeAspect="1"/>
+            </wp:cNvGraphicFramePr>
+            <a:graphic xmlns:a="http://schemas.openxmlformats.org/drawingml/2006/main">
+              <a:graphicData uri="http://schemas.openxmlformats.org/drawingml/2006/picture">
+                <pic:pic xmlns:pic="http://schemas.openxmlformats.org/drawingml/2006/picture">
+                  <pic:nvPicPr>
+                    <pic:cNvPr id="1" name=""/>
+                    <pic:cNvPicPr/>
+                  </pic:nvPicPr>
+                  <pic:blipFill>
+                    <a:blip r:embed="rId59">
+                      <a:extLst>
+                        <a:ext uri="{28A0092B-C50C-407E-A947-70E740481C1C}">
+                          <a14:useLocalDpi xmlns:a14="http://schemas.microsoft.com/office/drawing/2010/main" val="0"/>
+                        </a:ext>
+                      </a:extLst>
+                    </a:blip>
+                    <a:stretch>
+                      <a:fillRect/>
+                    </a:stretch>
+                  </pic:blipFill>
+                  <pic:spPr>
+                    <a:xfrm>
+                      <a:off x="0" y="0"/>
+                      <a:ext cx="2400935" cy="619125"/>
+                    </a:xfrm>
+                    <a:prstGeom prst="rect">
+                      <a:avLst/>
+                    </a:prstGeom>
+                  </pic:spPr>
+                </pic:pic>
+              </a:graphicData>
+            </a:graphic>
+            <wp14:sizeRelH relativeFrom="page">
+              <wp14:pctWidth>0</wp14:pctWidth>
+            </wp14:sizeRelH>
+            <wp14:sizeRelV relativeFrom="page">
+              <wp14:pctHeight>0</wp14:pctHeight>
+            </wp14:sizeRelV>
+          </wp:anchor>
+        </w:drawing>
+      </w:r>
+      <w:r>
+        <w:rPr>
+          <w:rFonts w:ascii="Arial" w:hAnsi="Arial" w:cs="Arial"/>
+          <w:sz w:val="24"/>
+        </w:rPr>
+        <w:t xml:space="preserve">En Go podemos hacer nuestro propio tipo de dato pero tomando como base un tipo ya existente, para hacer esto se usa la palabra reservada </w:t>
+      </w:r>
+      <w:r>
+        <w:rPr>
+          <w:rFonts w:ascii="Arial" w:hAnsi="Arial" w:cs="Arial"/>
+          <w:b/>
+          <w:sz w:val="24"/>
+        </w:rPr>
+        <w:t>Type</w:t>
+      </w:r>
+      <w:r>
+        <w:rPr>
+          <w:rFonts w:ascii="Arial" w:hAnsi="Arial" w:cs="Arial"/>
+          <w:sz w:val="24"/>
+        </w:rPr>
+        <w:t>.</w:t>
+      </w:r>
+    </w:p>
+    <w:p>
+      <w:pPr>
+        <w:rPr>
+          <w:rFonts w:ascii="Arial" w:hAnsi="Arial" w:cs="Arial"/>
+          <w:sz w:val="24"/>
+        </w:rPr>
+      </w:pPr>
+    </w:p>
+    <w:p>
+      <w:pPr>
+        <w:rPr>
+          <w:rFonts w:ascii="Arial" w:hAnsi="Arial" w:cs="Arial"/>
+          <w:sz w:val="24"/>
+        </w:rPr>
+      </w:pPr>
+    </w:p>
+    <w:p>
+      <w:pPr>
+        <w:rPr>
+          <w:rFonts w:ascii="Arial" w:hAnsi="Arial" w:cs="Arial"/>
+          <w:sz w:val="24"/>
+        </w:rPr>
+      </w:pPr>
+    </w:p>
+    <w:p>
+      <w:pPr>
+        <w:rPr>
+          <w:rFonts w:ascii="Arial" w:hAnsi="Arial" w:cs="Arial"/>
+          <w:sz w:val="24"/>
+        </w:rPr>
+      </w:pPr>
+    </w:p>
+    <w:p>
+      <w:pPr>
+        <w:rPr>
+          <w:rFonts w:ascii="Arial" w:hAnsi="Arial" w:cs="Arial"/>
+          <w:sz w:val="24"/>
+        </w:rPr>
+      </w:pPr>
+    </w:p>
+    <w:p>
+      <w:pPr>
+        <w:tabs>
+          <w:tab w:val="left" w:pos="1275"/>
+        </w:tabs>
+        <w:rPr>
+          <w:rFonts w:ascii="Arial" w:hAnsi="Arial" w:cs="Arial"/>
+          <w:sz w:val="24"/>
+        </w:rPr>
+      </w:pPr>
+      <w:r>
+        <w:rPr>
+          <w:rFonts w:ascii="Arial" w:hAnsi="Arial" w:cs="Arial"/>
+          <w:sz w:val="24"/>
+        </w:rPr>
+        <w:t>Además a estos tipos personales se les puede añadir funciones.</w:t>
+      </w:r>
+    </w:p>
+    <w:p>
+      <w:pPr>
+        <w:tabs>
+          <w:tab w:val="left" w:pos="1275"/>
+        </w:tabs>
+        <w:rPr>
+          <w:rFonts w:ascii="Arial" w:hAnsi="Arial" w:cs="Arial"/>
+          <w:sz w:val="24"/>
+        </w:rPr>
+      </w:pPr>
+      <w:bookmarkStart w:id="0" w:name="_GoBack"/>
       <w:bookmarkEnd w:id="0"/>
       <w:r>
         <w:rPr>
-          <w:rFonts w:ascii="Arial" w:hAnsi="Arial" w:cs="Arial"/>
-          <w:sz w:val="24"/>
-        </w:rPr>
-        <w:t>Además las funciones en Go pueden retornar más de un valor, lo cual es un campo de muchas posibilidades.</w:t>
-      </w:r>
-    </w:p>
-    <w:p>
-      <w:pPr>
-        <w:rPr>
-          <w:rFonts w:ascii="Arial" w:hAnsi="Arial" w:cs="Arial"/>
-          <w:sz w:val="24"/>
-        </w:rPr>
-      </w:pPr>
+          <w:noProof/>
+          <w:lang w:val="en-US"/>
+        </w:rPr>
+        <w:drawing>
+          <wp:anchor distT="0" distB="0" distL="114300" distR="114300" simplePos="0" relativeHeight="251854848" behindDoc="0" locked="0" layoutInCell="1" allowOverlap="1" wp14:anchorId="3AF6E08A" wp14:editId="2C10DFBB">
+            <wp:simplePos x="0" y="0"/>
+            <wp:positionH relativeFrom="column">
+              <wp:posOffset>840105</wp:posOffset>
+            </wp:positionH>
+            <wp:positionV relativeFrom="paragraph">
+              <wp:posOffset>35560</wp:posOffset>
+            </wp:positionV>
+            <wp:extent cx="4120515" cy="800100"/>
+            <wp:effectExtent l="0" t="0" r="0" b="0"/>
+            <wp:wrapSquare wrapText="bothSides"/>
+            <wp:docPr id="75" name="Imagen 75"/>
+            <wp:cNvGraphicFramePr>
+              <a:graphicFrameLocks xmlns:a="http://schemas.openxmlformats.org/drawingml/2006/main" noChangeAspect="1"/>
+            </wp:cNvGraphicFramePr>
+            <a:graphic xmlns:a="http://schemas.openxmlformats.org/drawingml/2006/main">
+              <a:graphicData uri="http://schemas.openxmlformats.org/drawingml/2006/picture">
+                <pic:pic xmlns:pic="http://schemas.openxmlformats.org/drawingml/2006/picture">
+                  <pic:nvPicPr>
+                    <pic:cNvPr id="1" name=""/>
+                    <pic:cNvPicPr/>
+                  </pic:nvPicPr>
+                  <pic:blipFill>
+                    <a:blip r:embed="rId60">
+                      <a:extLst>
+                        <a:ext uri="{28A0092B-C50C-407E-A947-70E740481C1C}">
+                          <a14:useLocalDpi xmlns:a14="http://schemas.microsoft.com/office/drawing/2010/main" val="0"/>
+                        </a:ext>
+                      </a:extLst>
+                    </a:blip>
+                    <a:stretch>
+                      <a:fillRect/>
+                    </a:stretch>
+                  </pic:blipFill>
+                  <pic:spPr>
+                    <a:xfrm>
+                      <a:off x="0" y="0"/>
+                      <a:ext cx="4120515" cy="800100"/>
+                    </a:xfrm>
+                    <a:prstGeom prst="rect">
+                      <a:avLst/>
+                    </a:prstGeom>
+                  </pic:spPr>
+                </pic:pic>
+              </a:graphicData>
+            </a:graphic>
+            <wp14:sizeRelH relativeFrom="page">
+              <wp14:pctWidth>0</wp14:pctWidth>
+            </wp14:sizeRelH>
+            <wp14:sizeRelV relativeFrom="page">
+              <wp14:pctHeight>0</wp14:pctHeight>
+            </wp14:sizeRelV>
+          </wp:anchor>
+        </w:drawing>
+      </w:r>
     </w:p>
     <w:sectPr>
       <w:pgSz w:w="12240" w:h="15840"/>
@@ -14532,7 +15492,7 @@
 </file>
 
 <file path=customXml/itemProps2.xml><?xml version="1.0" encoding="utf-8"?>
-<ds:datastoreItem xmlns:ds="http://schemas.openxmlformats.org/officeDocument/2006/customXml" ds:itemID="{D85ED175-DDD0-43B4-A49D-35041D86EC93}">
+<ds:datastoreItem xmlns:ds="http://schemas.openxmlformats.org/officeDocument/2006/customXml" ds:itemID="{53496F53-5DA0-43F1-875C-0FB782901AF6}">
   <ds:schemaRefs>
     <ds:schemaRef ds:uri="http://schemas.openxmlformats.org/officeDocument/2006/bibliography"/>
   </ds:schemaRefs>

</xml_diff>

<commit_message>
Added function to structures
se añadió las funciones pertenecientes a las estructuras
</commit_message>
<xml_diff>
--- a/Documentación/Go Lenguage.docx
+++ b/Documentación/Go Lenguage.docx
@@ -17,176 +17,64 @@
           <w:b/>
           <w:sz w:val="32"/>
         </w:rPr>
-        <w:t xml:space="preserve">¿Qué es </w:t>
-      </w:r>
-      <w:proofErr w:type="spellStart"/>
-      <w:r>
+        <w:t>¿Qué es Go?</w:t>
+      </w:r>
+    </w:p>
+    <w:p>
+      <w:pPr>
+        <w:rPr>
+          <w:rFonts w:ascii="Arial" w:hAnsi="Arial" w:cs="Arial"/>
+          <w:sz w:val="24"/>
+        </w:rPr>
+      </w:pPr>
+      <w:r>
+        <w:rPr>
+          <w:rFonts w:ascii="Arial" w:hAnsi="Arial" w:cs="Arial"/>
+          <w:sz w:val="24"/>
+        </w:rPr>
+        <w:t xml:space="preserve">Es un leguaje open source creado por Google, su aparición fue en el año 2009 y sus diseñadores son Robert Griesemer, Rob Pike y Ken Thompson. Además es un lenguaje de </w:t>
+      </w:r>
+      <w:r>
+        <w:rPr>
+          <w:rFonts w:ascii="Arial" w:hAnsi="Arial" w:cs="Arial"/>
+          <w:b/>
+          <w:sz w:val="24"/>
+        </w:rPr>
+        <w:t>programación concurrente, compilado, estructurado, tipado estático e imperativo.</w:t>
+      </w:r>
+      <w:r>
+        <w:rPr>
+          <w:rFonts w:ascii="Arial" w:hAnsi="Arial" w:cs="Arial"/>
+          <w:sz w:val="24"/>
+        </w:rPr>
+        <w:t xml:space="preserve"> También no es un lenguaje orientado a objetos y cuenta con un recolector de basura.</w:t>
+      </w:r>
+    </w:p>
+    <w:p>
+      <w:pPr>
+        <w:rPr>
+          <w:rFonts w:ascii="Arial" w:hAnsi="Arial" w:cs="Arial"/>
+          <w:sz w:val="24"/>
+        </w:rPr>
+      </w:pPr>
+    </w:p>
+    <w:p>
+      <w:pPr>
+        <w:jc w:val="center"/>
         <w:rPr>
           <w:rFonts w:ascii="Arial" w:hAnsi="Arial" w:cs="Arial"/>
           <w:b/>
           <w:sz w:val="32"/>
         </w:rPr>
-        <w:t>Go</w:t>
-      </w:r>
-      <w:proofErr w:type="spellEnd"/>
+      </w:pPr>
       <w:r>
         <w:rPr>
           <w:rFonts w:ascii="Arial" w:hAnsi="Arial" w:cs="Arial"/>
           <w:b/>
           <w:sz w:val="32"/>
         </w:rPr>
-        <w:t>?</w:t>
-      </w:r>
-    </w:p>
-    <w:p>
-      <w:pPr>
-        <w:rPr>
-          <w:rFonts w:ascii="Arial" w:hAnsi="Arial" w:cs="Arial"/>
-          <w:sz w:val="24"/>
-        </w:rPr>
-      </w:pPr>
-      <w:r>
-        <w:rPr>
-          <w:rFonts w:ascii="Arial" w:hAnsi="Arial" w:cs="Arial"/>
-          <w:sz w:val="24"/>
-        </w:rPr>
-        <w:t xml:space="preserve">Es un leguaje open </w:t>
-      </w:r>
-      <w:proofErr w:type="spellStart"/>
-      <w:r>
-        <w:rPr>
-          <w:rFonts w:ascii="Arial" w:hAnsi="Arial" w:cs="Arial"/>
-          <w:sz w:val="24"/>
-        </w:rPr>
-        <w:t>source</w:t>
-      </w:r>
-      <w:proofErr w:type="spellEnd"/>
-      <w:r>
-        <w:rPr>
-          <w:rFonts w:ascii="Arial" w:hAnsi="Arial" w:cs="Arial"/>
-          <w:sz w:val="24"/>
-        </w:rPr>
-        <w:t xml:space="preserve"> creado por Google, su aparición fue en el año 2009 y sus diseñadores son Robert </w:t>
-      </w:r>
-      <w:proofErr w:type="spellStart"/>
-      <w:r>
-        <w:rPr>
-          <w:rFonts w:ascii="Arial" w:hAnsi="Arial" w:cs="Arial"/>
-          <w:sz w:val="24"/>
-        </w:rPr>
-        <w:t>Griesemer</w:t>
-      </w:r>
-      <w:proofErr w:type="spellEnd"/>
-      <w:r>
-        <w:rPr>
-          <w:rFonts w:ascii="Arial" w:hAnsi="Arial" w:cs="Arial"/>
-          <w:sz w:val="24"/>
-        </w:rPr>
-        <w:t>, </w:t>
-      </w:r>
-      <w:proofErr w:type="spellStart"/>
-      <w:r>
-        <w:rPr>
-          <w:rFonts w:ascii="Arial" w:hAnsi="Arial" w:cs="Arial"/>
-          <w:sz w:val="24"/>
-        </w:rPr>
-        <w:t>Rob</w:t>
-      </w:r>
-      <w:proofErr w:type="spellEnd"/>
-      <w:r>
-        <w:rPr>
-          <w:rFonts w:ascii="Arial" w:hAnsi="Arial" w:cs="Arial"/>
-          <w:sz w:val="24"/>
-        </w:rPr>
-        <w:t xml:space="preserve"> Pike y Ken Thompson. Además es un lenguaje de </w:t>
-      </w:r>
-      <w:r>
-        <w:rPr>
-          <w:rFonts w:ascii="Arial" w:hAnsi="Arial" w:cs="Arial"/>
-          <w:b/>
-          <w:sz w:val="24"/>
-        </w:rPr>
-        <w:t xml:space="preserve">programación concurrente, </w:t>
-      </w:r>
-      <w:proofErr w:type="gramStart"/>
-      <w:r>
-        <w:rPr>
-          <w:rFonts w:ascii="Arial" w:hAnsi="Arial" w:cs="Arial"/>
-          <w:b/>
-          <w:sz w:val="24"/>
-        </w:rPr>
-        <w:t>compilado</w:t>
-      </w:r>
-      <w:proofErr w:type="gramEnd"/>
-      <w:r>
-        <w:rPr>
-          <w:rFonts w:ascii="Arial" w:hAnsi="Arial" w:cs="Arial"/>
-          <w:b/>
-          <w:sz w:val="24"/>
-        </w:rPr>
-        <w:t xml:space="preserve">, estructurado, </w:t>
-      </w:r>
-      <w:proofErr w:type="spellStart"/>
-      <w:r>
-        <w:rPr>
-          <w:rFonts w:ascii="Arial" w:hAnsi="Arial" w:cs="Arial"/>
-          <w:b/>
-          <w:sz w:val="24"/>
-        </w:rPr>
-        <w:t>tipado</w:t>
-      </w:r>
-      <w:proofErr w:type="spellEnd"/>
-      <w:r>
-        <w:rPr>
-          <w:rFonts w:ascii="Arial" w:hAnsi="Arial" w:cs="Arial"/>
-          <w:b/>
-          <w:sz w:val="24"/>
-        </w:rPr>
-        <w:t xml:space="preserve"> estático e imperativo.</w:t>
-      </w:r>
-      <w:r>
-        <w:rPr>
-          <w:rFonts w:ascii="Arial" w:hAnsi="Arial" w:cs="Arial"/>
-          <w:sz w:val="24"/>
-        </w:rPr>
-        <w:t xml:space="preserve"> También no es un lenguaje orientado a objetos y cuenta con un recolector de basura.</w:t>
-      </w:r>
-    </w:p>
-    <w:p>
-      <w:pPr>
-        <w:rPr>
-          <w:rFonts w:ascii="Arial" w:hAnsi="Arial" w:cs="Arial"/>
-          <w:sz w:val="24"/>
-        </w:rPr>
-      </w:pPr>
-    </w:p>
-    <w:p>
-      <w:pPr>
-        <w:jc w:val="center"/>
-        <w:rPr>
-          <w:rFonts w:ascii="Arial" w:hAnsi="Arial" w:cs="Arial"/>
-          <w:b/>
-          <w:sz w:val="32"/>
-        </w:rPr>
-      </w:pPr>
-      <w:r>
-        <w:rPr>
-          <w:rFonts w:ascii="Arial" w:hAnsi="Arial" w:cs="Arial"/>
-          <w:b/>
-          <w:sz w:val="32"/>
-        </w:rPr>
-        <w:t xml:space="preserve">Características de </w:t>
-      </w:r>
-      <w:proofErr w:type="spellStart"/>
-      <w:r>
-        <w:rPr>
-          <w:rFonts w:ascii="Arial" w:hAnsi="Arial" w:cs="Arial"/>
-          <w:b/>
-          <w:sz w:val="32"/>
-        </w:rPr>
-        <w:t>Go</w:t>
-      </w:r>
-      <w:proofErr w:type="spellEnd"/>
+        <w:t>Características de Go</w:t>
+      </w:r>
     </w:p>
     <w:p>
       <w:pPr>
@@ -200,21 +88,12 @@
           <w:sz w:val="24"/>
         </w:rPr>
       </w:pPr>
-      <w:proofErr w:type="spellStart"/>
-      <w:r>
-        <w:rPr>
-          <w:rFonts w:ascii="Arial" w:hAnsi="Arial" w:cs="Arial"/>
-          <w:sz w:val="24"/>
-        </w:rPr>
-        <w:t>Go</w:t>
-      </w:r>
-      <w:proofErr w:type="spellEnd"/>
-      <w:r>
-        <w:rPr>
-          <w:rFonts w:ascii="Arial" w:hAnsi="Arial" w:cs="Arial"/>
-          <w:sz w:val="24"/>
-        </w:rPr>
-        <w:t xml:space="preserve"> utiliza </w:t>
+      <w:r>
+        <w:rPr>
+          <w:rFonts w:ascii="Arial" w:hAnsi="Arial" w:cs="Arial"/>
+          <w:sz w:val="24"/>
+        </w:rPr>
+        <w:t xml:space="preserve">Go utiliza </w:t>
       </w:r>
       <w:r>
         <w:rPr>
@@ -248,23 +127,7 @@
           <w:rFonts w:ascii="Arial" w:hAnsi="Arial" w:cs="Arial"/>
           <w:sz w:val="24"/>
         </w:rPr>
-        <w:t xml:space="preserve">Posee un </w:t>
-      </w:r>
-      <w:proofErr w:type="spellStart"/>
-      <w:r>
-        <w:rPr>
-          <w:rFonts w:ascii="Arial" w:hAnsi="Arial" w:cs="Arial"/>
-          <w:sz w:val="24"/>
-        </w:rPr>
-        <w:t>tipado</w:t>
-      </w:r>
-      <w:proofErr w:type="spellEnd"/>
-      <w:r>
-        <w:rPr>
-          <w:rFonts w:ascii="Arial" w:hAnsi="Arial" w:cs="Arial"/>
-          <w:sz w:val="24"/>
-        </w:rPr>
-        <w:t xml:space="preserve"> estático y resulta ser igual de eficiente que C.</w:t>
+        <w:t>Posee un tipado estático y resulta ser igual de eficiente que C.</w:t>
       </w:r>
     </w:p>
     <w:p>
@@ -284,23 +147,7 @@
           <w:rFonts w:ascii="Arial" w:hAnsi="Arial" w:cs="Arial"/>
           <w:sz w:val="24"/>
         </w:rPr>
-        <w:t xml:space="preserve">Tiene muchas características y facilidades de lenguajes dinámico como </w:t>
-      </w:r>
-      <w:proofErr w:type="spellStart"/>
-      <w:r>
-        <w:rPr>
-          <w:rFonts w:ascii="Arial" w:hAnsi="Arial" w:cs="Arial"/>
-          <w:sz w:val="24"/>
-        </w:rPr>
-        <w:t>Python</w:t>
-      </w:r>
-      <w:proofErr w:type="spellEnd"/>
-      <w:r>
-        <w:rPr>
-          <w:rFonts w:ascii="Arial" w:hAnsi="Arial" w:cs="Arial"/>
-          <w:sz w:val="24"/>
-        </w:rPr>
-        <w:t>.</w:t>
+        <w:t>Tiene muchas características y facilidades de lenguajes dinámico como Python.</w:t>
       </w:r>
     </w:p>
     <w:p>
@@ -369,37 +216,12 @@
           <w:sz w:val="24"/>
         </w:rPr>
       </w:pPr>
-      <w:proofErr w:type="spellStart"/>
-      <w:r>
-        <w:rPr>
-          <w:rFonts w:ascii="Arial" w:hAnsi="Arial" w:cs="Arial"/>
-          <w:sz w:val="24"/>
-        </w:rPr>
-        <w:t>Duck</w:t>
-      </w:r>
-      <w:proofErr w:type="spellEnd"/>
-      <w:r>
-        <w:rPr>
-          <w:rFonts w:ascii="Arial" w:hAnsi="Arial" w:cs="Arial"/>
-          <w:sz w:val="24"/>
-        </w:rPr>
-        <w:t xml:space="preserve"> </w:t>
-      </w:r>
-      <w:proofErr w:type="spellStart"/>
-      <w:r>
-        <w:rPr>
-          <w:rFonts w:ascii="Arial" w:hAnsi="Arial" w:cs="Arial"/>
-          <w:sz w:val="24"/>
-        </w:rPr>
-        <w:t>typing</w:t>
-      </w:r>
-      <w:proofErr w:type="spellEnd"/>
-      <w:r>
-        <w:rPr>
-          <w:rFonts w:ascii="Arial" w:hAnsi="Arial" w:cs="Arial"/>
-          <w:sz w:val="24"/>
-        </w:rPr>
-        <w:t xml:space="preserve"> – Tipificación dinámica de datos.</w:t>
+      <w:r>
+        <w:rPr>
+          <w:rFonts w:ascii="Arial" w:hAnsi="Arial" w:cs="Arial"/>
+          <w:sz w:val="24"/>
+        </w:rPr>
+        <w:t>Duck typing – Tipificación dinámica de datos.</w:t>
       </w:r>
     </w:p>
     <w:p>
@@ -451,23 +273,7 @@
           <w:rFonts w:ascii="Arial" w:hAnsi="Arial" w:cs="Arial"/>
           <w:sz w:val="24"/>
         </w:rPr>
-        <w:t xml:space="preserve">Para declarar una variable se usa la palabra reservada VAR, haciendo referencia que </w:t>
-      </w:r>
-      <w:proofErr w:type="gramStart"/>
-      <w:r>
-        <w:rPr>
-          <w:rFonts w:ascii="Arial" w:hAnsi="Arial" w:cs="Arial"/>
-          <w:sz w:val="24"/>
-        </w:rPr>
-        <w:t>es</w:t>
-      </w:r>
-      <w:proofErr w:type="gramEnd"/>
-      <w:r>
-        <w:rPr>
-          <w:rFonts w:ascii="Arial" w:hAnsi="Arial" w:cs="Arial"/>
-          <w:sz w:val="24"/>
-        </w:rPr>
-        <w:t xml:space="preserve"> una variable después el nombre de la variable y por último el tipo.</w:t>
+        <w:t>Para declarar una variable se usa la palabra reservada VAR, haciendo referencia que es una variable después el nombre de la variable y por último el tipo.</w:t>
       </w:r>
     </w:p>
     <w:p>
@@ -592,17 +398,8 @@
                                 <w:color w:val="000000" w:themeColor="text1"/>
                                 <w:sz w:val="22"/>
                               </w:rPr>
-                              <w:t xml:space="preserve">: Declaración de variable en </w:t>
+                              <w:t>: Declaración de variable en Go</w:t>
                             </w:r>
-                            <w:proofErr w:type="spellStart"/>
-                            <w:r>
-                              <w:rPr>
-                                <w:color w:val="000000" w:themeColor="text1"/>
-                                <w:sz w:val="22"/>
-                              </w:rPr>
-                              <w:t>Go</w:t>
-                            </w:r>
-                            <w:proofErr w:type="spellEnd"/>
                           </w:p>
                         </w:txbxContent>
                       </wps:txbx>
@@ -681,17 +478,8 @@
                           <w:color w:val="000000" w:themeColor="text1"/>
                           <w:sz w:val="22"/>
                         </w:rPr>
-                        <w:t xml:space="preserve">: Declaración de variable en </w:t>
+                        <w:t>: Declaración de variable en Go</w:t>
                       </w:r>
-                      <w:proofErr w:type="spellStart"/>
-                      <w:r>
-                        <w:rPr>
-                          <w:color w:val="000000" w:themeColor="text1"/>
-                          <w:sz w:val="22"/>
-                        </w:rPr>
-                        <w:t>Go</w:t>
-                      </w:r>
-                      <w:proofErr w:type="spellEnd"/>
                     </w:p>
                   </w:txbxContent>
                 </v:textbox>
@@ -868,7 +656,6 @@
         </w:rPr>
         <w:t xml:space="preserve">En este caso </w:t>
       </w:r>
-      <w:proofErr w:type="spellStart"/>
       <w:r>
         <w:rPr>
           <w:rFonts w:ascii="Arial" w:hAnsi="Arial" w:cs="Arial"/>
@@ -876,40 +663,14 @@
           <w:color w:val="000000" w:themeColor="text1"/>
           <w:sz w:val="24"/>
         </w:rPr>
-        <w:t>numero</w:t>
-      </w:r>
-      <w:proofErr w:type="spellEnd"/>
-      <w:r>
-        <w:rPr>
-          <w:rFonts w:ascii="Arial" w:hAnsi="Arial" w:cs="Arial"/>
-          <w:b/>
-          <w:color w:val="000000" w:themeColor="text1"/>
-          <w:sz w:val="24"/>
-        </w:rPr>
-        <w:t>,</w:t>
-      </w:r>
-      <w:r>
-        <w:rPr>
-          <w:rFonts w:ascii="Arial" w:hAnsi="Arial" w:cs="Arial"/>
-          <w:sz w:val="24"/>
-        </w:rPr>
-        <w:t xml:space="preserve"> </w:t>
-      </w:r>
-      <w:proofErr w:type="spellStart"/>
-      <w:r>
-        <w:rPr>
-          <w:rFonts w:ascii="Arial" w:hAnsi="Arial" w:cs="Arial"/>
-          <w:sz w:val="24"/>
-        </w:rPr>
-        <w:t>Go</w:t>
-      </w:r>
-      <w:proofErr w:type="spellEnd"/>
-      <w:r>
-        <w:rPr>
-          <w:rFonts w:ascii="Arial" w:hAnsi="Arial" w:cs="Arial"/>
-          <w:sz w:val="24"/>
-        </w:rPr>
-        <w:t xml:space="preserve"> lo inicializará con el valor de 0 pero podemos asignarle un valor por defecto.</w:t>
+        <w:t>numero,</w:t>
+      </w:r>
+      <w:r>
+        <w:rPr>
+          <w:rFonts w:ascii="Arial" w:hAnsi="Arial" w:cs="Arial"/>
+          <w:sz w:val="24"/>
+        </w:rPr>
+        <w:t xml:space="preserve"> Go lo inicializará con el valor de 0 pero podemos asignarle un valor por defecto.</w:t>
       </w:r>
     </w:p>
     <w:p>
@@ -1147,15 +908,7 @@
           <w:sz w:val="24"/>
         </w:rPr>
         <w:lastRenderedPageBreak/>
-        <w:t xml:space="preserve">Para declarar una variable de manera rápida determinando el tipo de manera dinámica una vez que la variable se le asigna una tipo este ya no se puede cambiar  el </w:t>
-      </w:r>
-      <w:proofErr w:type="gramStart"/>
-      <w:r>
-        <w:rPr>
-          <w:rFonts w:ascii="Arial" w:hAnsi="Arial" w:cs="Arial"/>
-          <w:sz w:val="24"/>
-        </w:rPr>
-        <w:t xml:space="preserve">operador </w:t>
+        <w:t xml:space="preserve">Para declarar una variable de manera rápida determinando el tipo de manera dinámica una vez que la variable se le asigna una tipo este ya no se puede cambiar  el operador </w:t>
       </w:r>
       <w:r>
         <w:rPr>
@@ -1163,16 +916,7 @@
           <w:b/>
           <w:sz w:val="24"/>
         </w:rPr>
-        <w:t>:</w:t>
-      </w:r>
-      <w:proofErr w:type="gramEnd"/>
-      <w:r>
-        <w:rPr>
-          <w:rFonts w:ascii="Arial" w:hAnsi="Arial" w:cs="Arial"/>
-          <w:b/>
-          <w:sz w:val="24"/>
-        </w:rPr>
-        <w:t>=</w:t>
+        <w:t>:=</w:t>
       </w:r>
       <w:r>
         <w:rPr>
@@ -1553,23 +1297,13 @@
         </w:rPr>
         <w:t xml:space="preserve">Otra forma de declarar variables omitiendo el tipo es usando </w:t>
       </w:r>
-      <w:proofErr w:type="spellStart"/>
       <w:r>
         <w:rPr>
           <w:rFonts w:ascii="Arial" w:hAnsi="Arial" w:cs="Arial"/>
           <w:b/>
           <w:sz w:val="24"/>
         </w:rPr>
-        <w:t>var</w:t>
-      </w:r>
-      <w:proofErr w:type="spellEnd"/>
-      <w:r>
-        <w:rPr>
-          <w:rFonts w:ascii="Arial" w:hAnsi="Arial" w:cs="Arial"/>
-          <w:b/>
-          <w:sz w:val="24"/>
-        </w:rPr>
-        <w:t xml:space="preserve"> + nombre</w:t>
+        <w:t>var + nombre</w:t>
       </w:r>
       <w:r>
         <w:rPr>
@@ -1702,33 +1436,8 @@
                                 <w:color w:val="000000" w:themeColor="text1"/>
                                 <w:sz w:val="22"/>
                               </w:rPr>
-                              <w:t xml:space="preserve">: Otra forma de declaración usando el </w:t>
+                              <w:t>: Otra forma de declaración usando el Duck typing</w:t>
                             </w:r>
-                            <w:proofErr w:type="spellStart"/>
-                            <w:r>
-                              <w:rPr>
-                                <w:color w:val="000000" w:themeColor="text1"/>
-                                <w:sz w:val="22"/>
-                              </w:rPr>
-                              <w:t>Duck</w:t>
-                            </w:r>
-                            <w:proofErr w:type="spellEnd"/>
-                            <w:r>
-                              <w:rPr>
-                                <w:color w:val="000000" w:themeColor="text1"/>
-                                <w:sz w:val="22"/>
-                              </w:rPr>
-                              <w:t xml:space="preserve"> </w:t>
-                            </w:r>
-                            <w:proofErr w:type="spellStart"/>
-                            <w:r>
-                              <w:rPr>
-                                <w:color w:val="000000" w:themeColor="text1"/>
-                                <w:sz w:val="22"/>
-                              </w:rPr>
-                              <w:t>typing</w:t>
-                            </w:r>
-                            <w:proofErr w:type="spellEnd"/>
                           </w:p>
                         </w:txbxContent>
                       </wps:txbx>
@@ -1803,33 +1512,8 @@
                           <w:color w:val="000000" w:themeColor="text1"/>
                           <w:sz w:val="22"/>
                         </w:rPr>
-                        <w:t xml:space="preserve">: Otra forma de declaración usando el </w:t>
+                        <w:t>: Otra forma de declaración usando el Duck typing</w:t>
                       </w:r>
-                      <w:proofErr w:type="spellStart"/>
-                      <w:r>
-                        <w:rPr>
-                          <w:color w:val="000000" w:themeColor="text1"/>
-                          <w:sz w:val="22"/>
-                        </w:rPr>
-                        <w:t>Duck</w:t>
-                      </w:r>
-                      <w:proofErr w:type="spellEnd"/>
-                      <w:r>
-                        <w:rPr>
-                          <w:color w:val="000000" w:themeColor="text1"/>
-                          <w:sz w:val="22"/>
-                        </w:rPr>
-                        <w:t xml:space="preserve"> </w:t>
-                      </w:r>
-                      <w:proofErr w:type="spellStart"/>
-                      <w:r>
-                        <w:rPr>
-                          <w:color w:val="000000" w:themeColor="text1"/>
-                          <w:sz w:val="22"/>
-                        </w:rPr>
-                        <w:t>typing</w:t>
-                      </w:r>
-                      <w:proofErr w:type="spellEnd"/>
                     </w:p>
                   </w:txbxContent>
                 </v:textbox>
@@ -3083,7 +2767,6 @@
         </w:rPr>
         <w:t xml:space="preserve">, mientras que </w:t>
       </w:r>
-      <w:proofErr w:type="spellStart"/>
       <w:r>
         <w:rPr>
           <w:rFonts w:ascii="Arial" w:hAnsi="Arial" w:cs="Arial"/>
@@ -3092,7 +2775,6 @@
         </w:rPr>
         <w:t>name</w:t>
       </w:r>
-      <w:proofErr w:type="spellEnd"/>
       <w:r>
         <w:rPr>
           <w:rFonts w:ascii="Arial" w:hAnsi="Arial" w:cs="Arial"/>
@@ -3138,88 +2820,20 @@
         </w:rPr>
         <w:t xml:space="preserve">Para declarar múltiples variables se usa </w:t>
       </w:r>
-      <w:proofErr w:type="spellStart"/>
-      <w:proofErr w:type="gramStart"/>
       <w:r>
         <w:rPr>
           <w:rFonts w:ascii="Arial" w:hAnsi="Arial" w:cs="Arial"/>
           <w:b/>
           <w:sz w:val="24"/>
         </w:rPr>
-        <w:t>var</w:t>
-      </w:r>
-      <w:proofErr w:type="spellEnd"/>
-      <w:r>
-        <w:rPr>
-          <w:rFonts w:ascii="Arial" w:hAnsi="Arial" w:cs="Arial"/>
-          <w:b/>
-          <w:sz w:val="24"/>
-        </w:rPr>
-        <w:t>(</w:t>
-      </w:r>
-      <w:proofErr w:type="gramEnd"/>
-      <w:r>
-        <w:rPr>
-          <w:rFonts w:ascii="Arial" w:hAnsi="Arial" w:cs="Arial"/>
-          <w:b/>
-          <w:sz w:val="24"/>
-        </w:rPr>
-        <w:t>),</w:t>
-      </w:r>
-      <w:r>
-        <w:rPr>
-          <w:rFonts w:ascii="Arial" w:hAnsi="Arial" w:cs="Arial"/>
-          <w:sz w:val="24"/>
-        </w:rPr>
-        <w:t xml:space="preserve"> dentro de los paréntesis se declaran las variables con sus asignaciones. Al usar esta forma de declaración se puede asignar el tipo o bien usando el </w:t>
-      </w:r>
-      <w:proofErr w:type="spellStart"/>
-      <w:r>
-        <w:rPr>
-          <w:rFonts w:ascii="Arial" w:hAnsi="Arial" w:cs="Arial"/>
-          <w:sz w:val="24"/>
-        </w:rPr>
-        <w:t>Duck</w:t>
-      </w:r>
-      <w:proofErr w:type="spellEnd"/>
-      <w:r>
-        <w:rPr>
-          <w:rFonts w:ascii="Arial" w:hAnsi="Arial" w:cs="Arial"/>
-          <w:sz w:val="24"/>
-        </w:rPr>
-        <w:t xml:space="preserve"> </w:t>
-      </w:r>
-      <w:proofErr w:type="spellStart"/>
-      <w:r>
-        <w:rPr>
-          <w:rFonts w:ascii="Arial" w:hAnsi="Arial" w:cs="Arial"/>
-          <w:sz w:val="24"/>
-        </w:rPr>
-        <w:t>typing</w:t>
-      </w:r>
-      <w:proofErr w:type="spellEnd"/>
-      <w:r>
-        <w:rPr>
-          <w:rFonts w:ascii="Arial" w:hAnsi="Arial" w:cs="Arial"/>
-          <w:sz w:val="24"/>
-        </w:rPr>
-        <w:t xml:space="preserve"> (</w:t>
-      </w:r>
-      <w:proofErr w:type="spellStart"/>
-      <w:r>
-        <w:rPr>
-          <w:rFonts w:ascii="Arial" w:hAnsi="Arial" w:cs="Arial"/>
-          <w:sz w:val="24"/>
-        </w:rPr>
-        <w:t>tipado</w:t>
-      </w:r>
-      <w:proofErr w:type="spellEnd"/>
-      <w:r>
-        <w:rPr>
-          <w:rFonts w:ascii="Arial" w:hAnsi="Arial" w:cs="Arial"/>
-          <w:sz w:val="24"/>
-        </w:rPr>
-        <w:t xml:space="preserve"> dinámico).</w:t>
+        <w:t>var(),</w:t>
+      </w:r>
+      <w:r>
+        <w:rPr>
+          <w:rFonts w:ascii="Arial" w:hAnsi="Arial" w:cs="Arial"/>
+          <w:sz w:val="24"/>
+        </w:rPr>
+        <w:t xml:space="preserve"> dentro de los paréntesis se declaran las variables con sus asignaciones. Al usar esta forma de declaración se puede asignar el tipo o bien usando el Duck typing (tipado dinámico).</w:t>
       </w:r>
     </w:p>
     <w:p>
@@ -3555,7 +3169,6 @@
         </w:rPr>
         <w:t xml:space="preserve">En </w:t>
       </w:r>
-      <w:proofErr w:type="spellStart"/>
       <w:r>
         <w:rPr>
           <w:rFonts w:ascii="Arial" w:hAnsi="Arial" w:cs="Arial"/>
@@ -3564,7 +3177,6 @@
         </w:rPr>
         <w:t>Go</w:t>
       </w:r>
-      <w:proofErr w:type="spellEnd"/>
       <w:r>
         <w:rPr>
           <w:rFonts w:ascii="Arial" w:hAnsi="Arial" w:cs="Arial"/>
@@ -3578,18 +3190,8 @@
           <w:b/>
           <w:sz w:val="24"/>
         </w:rPr>
-        <w:t xml:space="preserve"> </w:t>
-      </w:r>
-      <w:proofErr w:type="spellStart"/>
-      <w:r>
-        <w:rPr>
-          <w:rFonts w:ascii="Arial" w:hAnsi="Arial" w:cs="Arial"/>
-          <w:b/>
-          <w:sz w:val="24"/>
-        </w:rPr>
-        <w:t>import</w:t>
-      </w:r>
-      <w:proofErr w:type="spellEnd"/>
+        <w:t xml:space="preserve"> import</w:t>
+      </w:r>
       <w:r>
         <w:rPr>
           <w:rFonts w:ascii="Arial" w:hAnsi="Arial" w:cs="Arial"/>
@@ -3610,39 +3212,7 @@
           <w:rFonts w:ascii="Arial" w:hAnsi="Arial" w:cs="Arial"/>
           <w:sz w:val="24"/>
         </w:rPr>
-        <w:t xml:space="preserve">La librería </w:t>
-      </w:r>
-      <w:proofErr w:type="spellStart"/>
-      <w:r>
-        <w:rPr>
-          <w:rFonts w:ascii="Arial" w:hAnsi="Arial" w:cs="Arial"/>
-          <w:sz w:val="24"/>
-        </w:rPr>
-        <w:t>fmt</w:t>
-      </w:r>
-      <w:proofErr w:type="spellEnd"/>
-      <w:r>
-        <w:rPr>
-          <w:rFonts w:ascii="Arial" w:hAnsi="Arial" w:cs="Arial"/>
-          <w:sz w:val="24"/>
-        </w:rPr>
-        <w:t xml:space="preserve"> es una abreviación de </w:t>
-      </w:r>
-      <w:proofErr w:type="spellStart"/>
-      <w:r>
-        <w:rPr>
-          <w:rFonts w:ascii="Arial" w:hAnsi="Arial" w:cs="Arial"/>
-          <w:sz w:val="24"/>
-        </w:rPr>
-        <w:t>format</w:t>
-      </w:r>
-      <w:proofErr w:type="spellEnd"/>
-      <w:r>
-        <w:rPr>
-          <w:rFonts w:ascii="Arial" w:hAnsi="Arial" w:cs="Arial"/>
-          <w:sz w:val="24"/>
-        </w:rPr>
-        <w:t>, esta se usa para poder imprimir e ingresar datos.</w:t>
+        <w:t>La librería fmt es una abreviación de format, esta se usa para poder imprimir e ingresar datos.</w:t>
       </w:r>
     </w:p>
     <w:p>
@@ -3729,23 +3299,7 @@
           <w:rFonts w:ascii="Arial" w:hAnsi="Arial" w:cs="Arial"/>
           <w:sz w:val="24"/>
         </w:rPr>
-        <w:t xml:space="preserve">En </w:t>
-      </w:r>
-      <w:proofErr w:type="spellStart"/>
-      <w:r>
-        <w:rPr>
-          <w:rFonts w:ascii="Arial" w:hAnsi="Arial" w:cs="Arial"/>
-          <w:sz w:val="24"/>
-        </w:rPr>
-        <w:t>Go</w:t>
-      </w:r>
-      <w:proofErr w:type="spellEnd"/>
-      <w:r>
-        <w:rPr>
-          <w:rFonts w:ascii="Arial" w:hAnsi="Arial" w:cs="Arial"/>
-          <w:sz w:val="24"/>
-        </w:rPr>
-        <w:t xml:space="preserve"> el alcance de las variables es como cualquier otro lenguaje de programación es decir las variables pueden funcionar de manera global o de manera local.</w:t>
+        <w:t>En Go el alcance de las variables es como cualquier otro lenguaje de programación es decir las variables pueden funcionar de manera global o de manera local.</w:t>
       </w:r>
     </w:p>
     <w:p>
@@ -4454,16 +4008,7 @@
           <w:color w:val="000000" w:themeColor="text1"/>
           <w:sz w:val="24"/>
         </w:rPr>
-        <w:t xml:space="preserve">Cuando se declara una variable global no se permite usar el </w:t>
-      </w:r>
-      <w:proofErr w:type="gramStart"/>
-      <w:r>
-        <w:rPr>
-          <w:rFonts w:ascii="Arial" w:hAnsi="Arial" w:cs="Arial"/>
-          <w:color w:val="000000" w:themeColor="text1"/>
-          <w:sz w:val="24"/>
-        </w:rPr>
-        <w:t xml:space="preserve">operador </w:t>
+        <w:t xml:space="preserve">Cuando se declara una variable global no se permite usar el operador </w:t>
       </w:r>
       <w:r>
         <w:rPr>
@@ -4472,17 +4017,7 @@
           <w:color w:val="000000" w:themeColor="text1"/>
           <w:sz w:val="24"/>
         </w:rPr>
-        <w:t>:</w:t>
-      </w:r>
-      <w:proofErr w:type="gramEnd"/>
-      <w:r>
-        <w:rPr>
-          <w:rFonts w:ascii="Arial" w:hAnsi="Arial" w:cs="Arial"/>
-          <w:b/>
-          <w:color w:val="000000" w:themeColor="text1"/>
-          <w:sz w:val="24"/>
-        </w:rPr>
-        <w:t xml:space="preserve">= </w:t>
+        <w:t xml:space="preserve">:= </w:t>
       </w:r>
       <w:r>
         <w:rPr>
@@ -4532,74 +4067,41 @@
           <w:szCs w:val="28"/>
         </w:rPr>
         <w:lastRenderedPageBreak/>
-        <w:t xml:space="preserve">Tipos de datos en </w:t>
-      </w:r>
-      <w:proofErr w:type="spellStart"/>
-      <w:r>
+        <w:t>Tipos de datos en Go</w:t>
+      </w:r>
+    </w:p>
+    <w:p>
+      <w:pPr>
+        <w:rPr>
+          <w:rFonts w:ascii="Arial" w:hAnsi="Arial" w:cs="Arial"/>
+          <w:sz w:val="24"/>
+        </w:rPr>
+      </w:pPr>
+    </w:p>
+    <w:p>
+      <w:pPr>
         <w:rPr>
           <w:rFonts w:ascii="Arial" w:hAnsi="Arial" w:cs="Arial"/>
           <w:b/>
           <w:bCs/>
-          <w:color w:val="000000" w:themeColor="text1"/>
-          <w:sz w:val="32"/>
-          <w:szCs w:val="28"/>
-        </w:rPr>
-        <w:t>Go</w:t>
-      </w:r>
-      <w:proofErr w:type="spellEnd"/>
-    </w:p>
-    <w:p>
-      <w:pPr>
-        <w:rPr>
-          <w:rFonts w:ascii="Arial" w:hAnsi="Arial" w:cs="Arial"/>
-          <w:sz w:val="24"/>
-        </w:rPr>
-      </w:pPr>
-    </w:p>
-    <w:p>
-      <w:pPr>
+          <w:sz w:val="24"/>
+        </w:rPr>
+      </w:pPr>
+      <w:r>
+        <w:rPr>
+          <w:rFonts w:ascii="Arial" w:hAnsi="Arial" w:cs="Arial"/>
+          <w:sz w:val="24"/>
+        </w:rPr>
+        <w:t xml:space="preserve">Comencemos por los tipos básicos, estos pueden ser </w:t>
+      </w:r>
+      <w:r>
         <w:rPr>
           <w:rFonts w:ascii="Arial" w:hAnsi="Arial" w:cs="Arial"/>
           <w:b/>
           <w:bCs/>
           <w:sz w:val="24"/>
         </w:rPr>
-      </w:pPr>
-      <w:r>
-        <w:rPr>
-          <w:rFonts w:ascii="Arial" w:hAnsi="Arial" w:cs="Arial"/>
-          <w:sz w:val="24"/>
-        </w:rPr>
-        <w:t xml:space="preserve">Comencemos por los tipos básicos, estos pueden ser </w:t>
-      </w:r>
-      <w:r>
-        <w:rPr>
-          <w:rFonts w:ascii="Arial" w:hAnsi="Arial" w:cs="Arial"/>
-          <w:b/>
-          <w:bCs/>
-          <w:sz w:val="24"/>
-        </w:rPr>
-        <w:t>números (</w:t>
-      </w:r>
-      <w:proofErr w:type="spellStart"/>
-      <w:r>
-        <w:rPr>
-          <w:rFonts w:ascii="Arial" w:hAnsi="Arial" w:cs="Arial"/>
-          <w:b/>
-          <w:bCs/>
-          <w:sz w:val="24"/>
-        </w:rPr>
-        <w:t>int</w:t>
-      </w:r>
-      <w:proofErr w:type="spellEnd"/>
-      <w:r>
-        <w:rPr>
-          <w:rFonts w:ascii="Arial" w:hAnsi="Arial" w:cs="Arial"/>
-          <w:b/>
-          <w:bCs/>
-          <w:sz w:val="24"/>
-        </w:rPr>
-        <w:t>), booleanos y cadenas.</w:t>
+        <w:t>números (int), booleanos y cadenas.</w:t>
       </w:r>
     </w:p>
     <w:p>
@@ -5593,21 +5095,12 @@
                 <w:b w:val="0"/>
               </w:rPr>
             </w:pPr>
-            <w:proofErr w:type="spellStart"/>
             <w:r>
               <w:rPr>
                 <w:rFonts w:ascii="Arial" w:hAnsi="Arial" w:cs="Arial"/>
                 <w:b w:val="0"/>
               </w:rPr>
-              <w:t>rune</w:t>
-            </w:r>
-            <w:proofErr w:type="spellEnd"/>
-            <w:r>
-              <w:rPr>
-                <w:rFonts w:ascii="Arial" w:hAnsi="Arial" w:cs="Arial"/>
-                <w:b w:val="0"/>
-              </w:rPr>
-              <w:t xml:space="preserve">  (lo mismo que int32)</w:t>
+              <w:t>rune  (lo mismo que int32)</w:t>
             </w:r>
           </w:p>
         </w:tc>
@@ -5771,7 +5264,6 @@
                 <w:szCs w:val="24"/>
               </w:rPr>
             </w:pPr>
-            <w:proofErr w:type="spellStart"/>
             <w:r>
               <w:rPr>
                 <w:rFonts w:ascii="Arial" w:hAnsi="Arial" w:cs="Arial"/>
@@ -5780,7 +5272,6 @@
               </w:rPr>
               <w:t>uint</w:t>
             </w:r>
-            <w:proofErr w:type="spellEnd"/>
           </w:p>
         </w:tc>
         <w:tc>
@@ -5823,7 +5314,6 @@
                 <w:szCs w:val="24"/>
               </w:rPr>
             </w:pPr>
-            <w:proofErr w:type="spellStart"/>
             <w:r>
               <w:rPr>
                 <w:rFonts w:ascii="Arial" w:hAnsi="Arial" w:cs="Arial"/>
@@ -5832,7 +5322,6 @@
               </w:rPr>
               <w:t>int</w:t>
             </w:r>
-            <w:proofErr w:type="spellEnd"/>
           </w:p>
         </w:tc>
         <w:tc>
@@ -5879,7 +5368,6 @@
                 <w:szCs w:val="24"/>
               </w:rPr>
             </w:pPr>
-            <w:proofErr w:type="spellStart"/>
             <w:r>
               <w:rPr>
                 <w:rFonts w:ascii="Arial" w:hAnsi="Arial" w:cs="Arial"/>
@@ -5888,7 +5376,6 @@
               </w:rPr>
               <w:t>uintptr</w:t>
             </w:r>
-            <w:proofErr w:type="spellEnd"/>
           </w:p>
         </w:tc>
         <w:tc>
@@ -5936,23 +5423,7 @@
           <w:rFonts w:ascii="Arial" w:hAnsi="Arial" w:cs="Arial"/>
           <w:sz w:val="24"/>
         </w:rPr>
-        <w:t xml:space="preserve">Tipos </w:t>
-      </w:r>
-      <w:proofErr w:type="spellStart"/>
-      <w:r>
-        <w:rPr>
-          <w:rFonts w:ascii="Arial" w:hAnsi="Arial" w:cs="Arial"/>
-          <w:sz w:val="24"/>
-        </w:rPr>
-        <w:t>float</w:t>
-      </w:r>
-      <w:proofErr w:type="spellEnd"/>
-      <w:r>
-        <w:rPr>
-          <w:rFonts w:ascii="Arial" w:hAnsi="Arial" w:cs="Arial"/>
-          <w:sz w:val="24"/>
-        </w:rPr>
-        <w:t>:</w:t>
+        <w:t>Tipos float:</w:t>
       </w:r>
     </w:p>
     <w:p>
@@ -6104,17 +5575,8 @@
                 <w:rFonts w:ascii="Arial" w:hAnsi="Arial" w:cs="Arial"/>
                 <w:sz w:val="24"/>
               </w:rPr>
-              <w:t xml:space="preserve">6 </w:t>
+              <w:t>6 digitos</w:t>
             </w:r>
-            <w:proofErr w:type="spellStart"/>
-            <w:r>
-              <w:rPr>
-                <w:rFonts w:ascii="Arial" w:hAnsi="Arial" w:cs="Arial"/>
-                <w:sz w:val="24"/>
-              </w:rPr>
-              <w:t>digitos</w:t>
-            </w:r>
-            <w:proofErr w:type="spellEnd"/>
           </w:p>
         </w:tc>
         <w:tc>
@@ -6186,17 +5648,8 @@
                 <w:rFonts w:ascii="Arial" w:hAnsi="Arial" w:cs="Arial"/>
                 <w:sz w:val="24"/>
               </w:rPr>
-              <w:t xml:space="preserve">15 </w:t>
+              <w:t>15 digitos</w:t>
             </w:r>
-            <w:proofErr w:type="spellStart"/>
-            <w:r>
-              <w:rPr>
-                <w:rFonts w:ascii="Arial" w:hAnsi="Arial" w:cs="Arial"/>
-                <w:sz w:val="24"/>
-              </w:rPr>
-              <w:t>digitos</w:t>
-            </w:r>
-            <w:proofErr w:type="spellEnd"/>
           </w:p>
         </w:tc>
         <w:tc>
@@ -6393,23 +5846,7 @@
           <w:rFonts w:ascii="Arial" w:hAnsi="Arial" w:cs="Arial"/>
           <w:sz w:val="24"/>
         </w:rPr>
-        <w:t xml:space="preserve">Tipos </w:t>
-      </w:r>
-      <w:proofErr w:type="spellStart"/>
-      <w:r>
-        <w:rPr>
-          <w:rFonts w:ascii="Arial" w:hAnsi="Arial" w:cs="Arial"/>
-          <w:sz w:val="24"/>
-        </w:rPr>
-        <w:t>boolean</w:t>
-      </w:r>
-      <w:proofErr w:type="spellEnd"/>
-      <w:r>
-        <w:rPr>
-          <w:rFonts w:ascii="Arial" w:hAnsi="Arial" w:cs="Arial"/>
-          <w:sz w:val="24"/>
-        </w:rPr>
-        <w:t>:</w:t>
+        <w:t>Tipos boolean:</w:t>
       </w:r>
     </w:p>
     <w:p>
@@ -6433,23 +5870,7 @@
           <w:rFonts w:ascii="Arial" w:hAnsi="Arial" w:cs="Arial"/>
           <w:sz w:val="24"/>
         </w:rPr>
-        <w:t xml:space="preserve">Los tipos de datos </w:t>
-      </w:r>
-      <w:proofErr w:type="spellStart"/>
-      <w:r>
-        <w:rPr>
-          <w:rFonts w:ascii="Arial" w:hAnsi="Arial" w:cs="Arial"/>
-          <w:sz w:val="24"/>
-        </w:rPr>
-        <w:t>boolean</w:t>
-      </w:r>
-      <w:proofErr w:type="spellEnd"/>
-      <w:r>
-        <w:rPr>
-          <w:rFonts w:ascii="Arial" w:hAnsi="Arial" w:cs="Arial"/>
-          <w:sz w:val="24"/>
-        </w:rPr>
-        <w:t xml:space="preserve"> solo pueden almacenar dos valores </w:t>
+        <w:t xml:space="preserve">Los tipos de datos boolean solo pueden almacenar dos valores </w:t>
       </w:r>
       <w:r>
         <w:rPr>
@@ -6503,157 +5924,45 @@
           <w:rFonts w:ascii="Arial" w:hAnsi="Arial" w:cs="Arial"/>
           <w:sz w:val="24"/>
         </w:rPr>
-        <w:t xml:space="preserve"> </w:t>
-      </w:r>
-      <w:proofErr w:type="spellStart"/>
-      <w:r>
-        <w:rPr>
-          <w:rFonts w:ascii="Arial" w:hAnsi="Arial" w:cs="Arial"/>
-          <w:sz w:val="24"/>
-        </w:rPr>
-        <w:t>string</w:t>
-      </w:r>
-      <w:proofErr w:type="spellEnd"/>
-      <w:r>
-        <w:rPr>
-          <w:rFonts w:ascii="Arial" w:hAnsi="Arial" w:cs="Arial"/>
-          <w:sz w:val="24"/>
-        </w:rPr>
-        <w:t>:</w:t>
-      </w:r>
-    </w:p>
-    <w:p>
-      <w:pPr>
-        <w:rPr>
-          <w:rFonts w:ascii="Arial" w:hAnsi="Arial" w:cs="Arial"/>
-          <w:sz w:val="24"/>
-        </w:rPr>
-      </w:pPr>
-      <w:r>
-        <w:rPr>
-          <w:rFonts w:ascii="Arial" w:hAnsi="Arial" w:cs="Arial"/>
-          <w:sz w:val="24"/>
-        </w:rPr>
-        <w:t xml:space="preserve">En </w:t>
-      </w:r>
-      <w:proofErr w:type="spellStart"/>
-      <w:r>
-        <w:rPr>
-          <w:rFonts w:ascii="Arial" w:hAnsi="Arial" w:cs="Arial"/>
-          <w:sz w:val="24"/>
-        </w:rPr>
-        <w:t>Go</w:t>
-      </w:r>
-      <w:proofErr w:type="spellEnd"/>
-      <w:r>
-        <w:rPr>
-          <w:rFonts w:ascii="Arial" w:hAnsi="Arial" w:cs="Arial"/>
-          <w:sz w:val="24"/>
-        </w:rPr>
-        <w:t xml:space="preserve"> a diferencia de los demás lenguajes de programación los </w:t>
-      </w:r>
-      <w:proofErr w:type="spellStart"/>
-      <w:r>
-        <w:rPr>
-          <w:rFonts w:ascii="Arial" w:hAnsi="Arial" w:cs="Arial"/>
-          <w:sz w:val="24"/>
-        </w:rPr>
-        <w:t>string</w:t>
-      </w:r>
-      <w:proofErr w:type="spellEnd"/>
-      <w:r>
-        <w:rPr>
-          <w:rFonts w:ascii="Arial" w:hAnsi="Arial" w:cs="Arial"/>
-          <w:sz w:val="24"/>
-        </w:rPr>
-        <w:t xml:space="preserve"> son una secuencia de bytes.</w:t>
-      </w:r>
-    </w:p>
-    <w:p>
-      <w:pPr>
-        <w:rPr>
-          <w:rFonts w:ascii="Arial" w:hAnsi="Arial" w:cs="Arial"/>
-          <w:sz w:val="24"/>
-        </w:rPr>
-      </w:pPr>
-    </w:p>
-    <w:p>
-      <w:pPr>
-        <w:rPr>
-          <w:rFonts w:ascii="Arial" w:hAnsi="Arial" w:cs="Arial"/>
-          <w:sz w:val="24"/>
-        </w:rPr>
-      </w:pPr>
-      <w:r>
-        <w:rPr>
-          <w:rFonts w:ascii="Arial" w:hAnsi="Arial" w:cs="Arial"/>
-          <w:sz w:val="24"/>
-        </w:rPr>
-        <w:t xml:space="preserve">Otras características del tipo </w:t>
-      </w:r>
-      <w:proofErr w:type="spellStart"/>
-      <w:r>
-        <w:rPr>
-          <w:rFonts w:ascii="Arial" w:hAnsi="Arial" w:cs="Arial"/>
-          <w:sz w:val="24"/>
-        </w:rPr>
-        <w:t>string</w:t>
-      </w:r>
-      <w:proofErr w:type="spellEnd"/>
-      <w:r>
-        <w:rPr>
-          <w:rFonts w:ascii="Arial" w:hAnsi="Arial" w:cs="Arial"/>
-          <w:sz w:val="24"/>
-        </w:rPr>
-        <w:t xml:space="preserve"> en </w:t>
-      </w:r>
-      <w:proofErr w:type="spellStart"/>
-      <w:r>
-        <w:rPr>
-          <w:rFonts w:ascii="Arial" w:hAnsi="Arial" w:cs="Arial"/>
-          <w:sz w:val="24"/>
-        </w:rPr>
-        <w:t>Go</w:t>
-      </w:r>
-      <w:proofErr w:type="spellEnd"/>
-      <w:r>
-        <w:rPr>
-          <w:rFonts w:ascii="Arial" w:hAnsi="Arial" w:cs="Arial"/>
-          <w:sz w:val="24"/>
-        </w:rPr>
-        <w:t xml:space="preserve"> es que son </w:t>
-      </w:r>
-      <w:proofErr w:type="spellStart"/>
-      <w:r>
-        <w:rPr>
-          <w:rFonts w:ascii="Arial" w:hAnsi="Arial" w:cs="Arial"/>
-          <w:sz w:val="24"/>
-        </w:rPr>
-        <w:t>indexables</w:t>
-      </w:r>
-      <w:proofErr w:type="spellEnd"/>
-      <w:r>
-        <w:rPr>
-          <w:rFonts w:ascii="Arial" w:hAnsi="Arial" w:cs="Arial"/>
-          <w:sz w:val="24"/>
-        </w:rPr>
-        <w:t xml:space="preserve"> e inmutables. Cuando se intenta acceder a un carácter que conforma un </w:t>
-      </w:r>
-      <w:proofErr w:type="spellStart"/>
-      <w:r>
-        <w:rPr>
-          <w:rFonts w:ascii="Arial" w:hAnsi="Arial" w:cs="Arial"/>
-          <w:sz w:val="24"/>
-        </w:rPr>
-        <w:t>string</w:t>
-      </w:r>
-      <w:proofErr w:type="spellEnd"/>
-      <w:r>
-        <w:rPr>
-          <w:rFonts w:ascii="Arial" w:hAnsi="Arial" w:cs="Arial"/>
-          <w:sz w:val="24"/>
-        </w:rPr>
-        <w:t xml:space="preserve"> lo que se obtiene es el código Unicode (utf-8).</w:t>
+        <w:t xml:space="preserve"> string:</w:t>
+      </w:r>
+    </w:p>
+    <w:p>
+      <w:pPr>
+        <w:rPr>
+          <w:rFonts w:ascii="Arial" w:hAnsi="Arial" w:cs="Arial"/>
+          <w:sz w:val="24"/>
+        </w:rPr>
+      </w:pPr>
+      <w:r>
+        <w:rPr>
+          <w:rFonts w:ascii="Arial" w:hAnsi="Arial" w:cs="Arial"/>
+          <w:sz w:val="24"/>
+        </w:rPr>
+        <w:t>En Go a diferencia de los demás lenguajes de programación los string son una secuencia de bytes.</w:t>
+      </w:r>
+    </w:p>
+    <w:p>
+      <w:pPr>
+        <w:rPr>
+          <w:rFonts w:ascii="Arial" w:hAnsi="Arial" w:cs="Arial"/>
+          <w:sz w:val="24"/>
+        </w:rPr>
+      </w:pPr>
+    </w:p>
+    <w:p>
+      <w:pPr>
+        <w:rPr>
+          <w:rFonts w:ascii="Arial" w:hAnsi="Arial" w:cs="Arial"/>
+          <w:sz w:val="24"/>
+        </w:rPr>
+      </w:pPr>
+      <w:r>
+        <w:rPr>
+          <w:rFonts w:ascii="Arial" w:hAnsi="Arial" w:cs="Arial"/>
+          <w:sz w:val="24"/>
+        </w:rPr>
+        <w:t>Otras características del tipo string en Go es que son indexables e inmutables. Cuando se intenta acceder a un carácter que conforma un string lo que se obtiene es el código Unicode (utf-8).</w:t>
       </w:r>
     </w:p>
     <w:p>
@@ -6921,7 +6230,6 @@
         </w:rPr>
         <w:t xml:space="preserve">Para obtener un segmento de caracteres o </w:t>
       </w:r>
-      <w:proofErr w:type="spellStart"/>
       <w:r>
         <w:rPr>
           <w:rFonts w:ascii="Arial" w:hAnsi="Arial" w:cs="Arial"/>
@@ -6936,29 +6244,12 @@
         </w:rPr>
         <w:t>dena</w:t>
       </w:r>
-      <w:proofErr w:type="spellEnd"/>
-      <w:r>
-        <w:rPr>
-          <w:rFonts w:ascii="Arial" w:hAnsi="Arial" w:cs="Arial"/>
-          <w:sz w:val="24"/>
-        </w:rPr>
-        <w:t xml:space="preserve"> como se conoce en java, </w:t>
-      </w:r>
-      <w:proofErr w:type="spellStart"/>
-      <w:r>
-        <w:rPr>
-          <w:rFonts w:ascii="Arial" w:hAnsi="Arial" w:cs="Arial"/>
-          <w:sz w:val="24"/>
-        </w:rPr>
-        <w:t>Go</w:t>
-      </w:r>
-      <w:proofErr w:type="spellEnd"/>
-      <w:r>
-        <w:rPr>
-          <w:rFonts w:ascii="Arial" w:hAnsi="Arial" w:cs="Arial"/>
-          <w:sz w:val="24"/>
-        </w:rPr>
-        <w:t xml:space="preserve"> lo hace con algo llamado</w:t>
+      <w:r>
+        <w:rPr>
+          <w:rFonts w:ascii="Arial" w:hAnsi="Arial" w:cs="Arial"/>
+          <w:sz w:val="24"/>
+        </w:rPr>
+        <w:t xml:space="preserve"> como se conoce en java, Go lo hace con algo llamado</w:t>
       </w:r>
       <w:r>
         <w:rPr>
@@ -6966,18 +6257,8 @@
           <w:b/>
           <w:sz w:val="24"/>
         </w:rPr>
-        <w:t xml:space="preserve"> </w:t>
-      </w:r>
-      <w:proofErr w:type="spellStart"/>
-      <w:r>
-        <w:rPr>
-          <w:rFonts w:ascii="Arial" w:hAnsi="Arial" w:cs="Arial"/>
-          <w:b/>
-          <w:sz w:val="24"/>
-        </w:rPr>
-        <w:t>Slice</w:t>
-      </w:r>
-      <w:proofErr w:type="spellEnd"/>
+        <w:t xml:space="preserve"> Slice</w:t>
+      </w:r>
       <w:r>
         <w:rPr>
           <w:rFonts w:ascii="Arial" w:hAnsi="Arial" w:cs="Arial"/>
@@ -7050,47 +6331,8 @@
                                 <w:color w:val="auto"/>
                                 <w:sz w:val="22"/>
                               </w:rPr>
-                              <w:t>Figure</w:t>
+                              <w:t>Figure 12: Uso de Slice para obtener una subcadena</w:t>
                             </w:r>
-                            <w:r>
-                              <w:rPr>
-                                <w:color w:val="auto"/>
-                                <w:sz w:val="22"/>
-                              </w:rPr>
-                              <w:t xml:space="preserve"> 12</w:t>
-                            </w:r>
-                            <w:r>
-                              <w:rPr>
-                                <w:color w:val="auto"/>
-                                <w:sz w:val="22"/>
-                              </w:rPr>
-                              <w:t xml:space="preserve">: Uso de </w:t>
-                            </w:r>
-                            <w:proofErr w:type="spellStart"/>
-                            <w:r>
-                              <w:rPr>
-                                <w:color w:val="auto"/>
-                                <w:sz w:val="22"/>
-                              </w:rPr>
-                              <w:t>Slice</w:t>
-                            </w:r>
-                            <w:proofErr w:type="spellEnd"/>
-                            <w:r>
-                              <w:rPr>
-                                <w:color w:val="auto"/>
-                                <w:sz w:val="22"/>
-                              </w:rPr>
-                              <w:t xml:space="preserve"> para obtener una </w:t>
-                            </w:r>
-                            <w:proofErr w:type="spellStart"/>
-                            <w:r>
-                              <w:rPr>
-                                <w:color w:val="auto"/>
-                                <w:sz w:val="22"/>
-                              </w:rPr>
-                              <w:t>subcadena</w:t>
-                            </w:r>
-                            <w:proofErr w:type="spellEnd"/>
                           </w:p>
                         </w:txbxContent>
                       </wps:txbx>
@@ -7125,21 +6367,7 @@
                           <w:color w:val="auto"/>
                           <w:sz w:val="22"/>
                         </w:rPr>
-                        <w:t>Figure</w:t>
-                      </w:r>
-                      <w:r>
-                        <w:rPr>
-                          <w:color w:val="auto"/>
-                          <w:sz w:val="22"/>
-                        </w:rPr>
-                        <w:t xml:space="preserve"> 12</w:t>
-                      </w:r>
-                      <w:r>
-                        <w:rPr>
-                          <w:color w:val="auto"/>
-                          <w:sz w:val="22"/>
-                        </w:rPr>
-                        <w:t>: Uso de Slice para obtener una subcadena</w:t>
+                        <w:t>Figure 12: Uso de Slice para obtener una subcadena</w:t>
                       </w:r>
                     </w:p>
                   </w:txbxContent>
@@ -7239,23 +6467,7 @@
           <w:sz w:val="24"/>
         </w:rPr>
         <w:lastRenderedPageBreak/>
-        <w:t xml:space="preserve">En </w:t>
-      </w:r>
-      <w:proofErr w:type="spellStart"/>
-      <w:r>
-        <w:rPr>
-          <w:rFonts w:ascii="Arial" w:hAnsi="Arial" w:cs="Arial"/>
-          <w:sz w:val="24"/>
-        </w:rPr>
-        <w:t>Go</w:t>
-      </w:r>
-      <w:proofErr w:type="spellEnd"/>
-      <w:r>
-        <w:rPr>
-          <w:rFonts w:ascii="Arial" w:hAnsi="Arial" w:cs="Arial"/>
-          <w:sz w:val="24"/>
-        </w:rPr>
-        <w:t xml:space="preserve"> hay dos formas de crear cadenas, una es usar las comillas dobles (</w:t>
+        <w:t>En Go hay dos formas de crear cadenas, una es usar las comillas dobles (</w:t>
       </w:r>
       <w:r>
         <w:rPr>
@@ -7292,23 +6504,7 @@
           <w:rFonts w:ascii="Arial" w:hAnsi="Arial" w:cs="Arial"/>
           <w:sz w:val="24"/>
         </w:rPr>
-        <w:t xml:space="preserve">, el uso del acento invertido es para que </w:t>
-      </w:r>
-      <w:proofErr w:type="spellStart"/>
-      <w:r>
-        <w:rPr>
-          <w:rFonts w:ascii="Arial" w:hAnsi="Arial" w:cs="Arial"/>
-          <w:sz w:val="24"/>
-        </w:rPr>
-        <w:t>Go</w:t>
-      </w:r>
-      <w:proofErr w:type="spellEnd"/>
-      <w:r>
-        <w:rPr>
-          <w:rFonts w:ascii="Arial" w:hAnsi="Arial" w:cs="Arial"/>
-          <w:sz w:val="24"/>
-        </w:rPr>
-        <w:t xml:space="preserve"> use o imprima la cadena tal y como esta, es decir si lleva sangría y espacio además de ignorar los caracteres especiales.</w:t>
+        <w:t>, el uso del acento invertido es para que Go use o imprima la cadena tal y como esta, es decir si lleva sangría y espacio además de ignorar los caracteres especiales.</w:t>
       </w:r>
     </w:p>
     <w:p>
@@ -7677,21 +6873,7 @@
                                 <w:color w:val="auto"/>
                                 <w:sz w:val="22"/>
                               </w:rPr>
-                              <w:t>Figure</w:t>
-                            </w:r>
-                            <w:r>
-                              <w:rPr>
-                                <w:color w:val="auto"/>
-                                <w:sz w:val="22"/>
-                              </w:rPr>
-                              <w:t xml:space="preserve"> 13</w:t>
-                            </w:r>
-                            <w:r>
-                              <w:rPr>
-                                <w:color w:val="auto"/>
-                                <w:sz w:val="22"/>
-                              </w:rPr>
-                              <w:t>: Uso de caracteres invertidos en una cadena</w:t>
+                              <w:t>Figure 13: Uso de caracteres invertidos en una cadena</w:t>
                             </w:r>
                           </w:p>
                         </w:txbxContent>
@@ -7728,21 +6910,7 @@
                           <w:color w:val="auto"/>
                           <w:sz w:val="22"/>
                         </w:rPr>
-                        <w:t>Figure</w:t>
-                      </w:r>
-                      <w:r>
-                        <w:rPr>
-                          <w:color w:val="auto"/>
-                          <w:sz w:val="22"/>
-                        </w:rPr>
-                        <w:t xml:space="preserve"> 13</w:t>
-                      </w:r>
-                      <w:r>
-                        <w:rPr>
-                          <w:color w:val="auto"/>
-                          <w:sz w:val="22"/>
-                        </w:rPr>
-                        <w:t>: Uso de caracteres invertidos en una cadena</w:t>
+                        <w:t>Figure 13: Uso de caracteres invertidos en una cadena</w:t>
                       </w:r>
                     </w:p>
                   </w:txbxContent>
@@ -7790,25 +6958,8 @@
           <w:rFonts w:ascii="Arial" w:hAnsi="Arial" w:cs="Arial"/>
           <w:sz w:val="24"/>
         </w:rPr>
-        <w:t xml:space="preserve">Para convertir un tipo de dato a </w:t>
-      </w:r>
-      <w:proofErr w:type="spellStart"/>
-      <w:r>
-        <w:rPr>
-          <w:rFonts w:ascii="Arial" w:hAnsi="Arial" w:cs="Arial"/>
-          <w:sz w:val="24"/>
-        </w:rPr>
-        <w:t>string</w:t>
-      </w:r>
-      <w:proofErr w:type="spellEnd"/>
-      <w:r>
-        <w:rPr>
-          <w:rFonts w:ascii="Arial" w:hAnsi="Arial" w:cs="Arial"/>
-          <w:sz w:val="24"/>
-        </w:rPr>
-        <w:t xml:space="preserve"> se usa la función </w:t>
-      </w:r>
-      <w:proofErr w:type="spellStart"/>
+        <w:t xml:space="preserve">Para convertir un tipo de dato a string se usa la función </w:t>
+      </w:r>
       <w:r>
         <w:rPr>
           <w:rFonts w:ascii="Arial" w:hAnsi="Arial" w:cs="Arial"/>
@@ -7817,7 +6968,6 @@
         </w:rPr>
         <w:t>Itoa</w:t>
       </w:r>
-      <w:proofErr w:type="spellEnd"/>
       <w:r>
         <w:rPr>
           <w:rFonts w:ascii="Arial" w:hAnsi="Arial" w:cs="Arial"/>
@@ -7825,7 +6975,6 @@
         </w:rPr>
         <w:t xml:space="preserve"> del paquete </w:t>
       </w:r>
-      <w:proofErr w:type="spellStart"/>
       <w:r>
         <w:rPr>
           <w:rFonts w:ascii="Arial" w:hAnsi="Arial" w:cs="Arial"/>
@@ -7834,7 +6983,6 @@
         </w:rPr>
         <w:t>strconv</w:t>
       </w:r>
-      <w:proofErr w:type="spellEnd"/>
       <w:r>
         <w:rPr>
           <w:rFonts w:ascii="Arial" w:hAnsi="Arial" w:cs="Arial"/>
@@ -8097,44 +7245,14 @@
                                 <w:color w:val="auto"/>
                                 <w:sz w:val="22"/>
                               </w:rPr>
-                              <w:t xml:space="preserve">Figure </w:t>
+                              <w:t xml:space="preserve">Figure 15: </w:t>
                             </w:r>
                             <w:r>
                               <w:rPr>
                                 <w:color w:val="auto"/>
                                 <w:sz w:val="22"/>
                               </w:rPr>
-                              <w:t>15</w:t>
-                            </w:r>
-                            <w:r>
-                              <w:rPr>
-                                <w:color w:val="auto"/>
-                                <w:sz w:val="22"/>
-                              </w:rPr>
-                              <w:t xml:space="preserve">: </w:t>
-                            </w:r>
-                            <w:r>
-                              <w:rPr>
-                                <w:color w:val="auto"/>
-                                <w:sz w:val="22"/>
-                              </w:rPr>
-                              <w:t xml:space="preserve">Ejemplo de un </w:t>
-                            </w:r>
-                            <w:proofErr w:type="spellStart"/>
-                            <w:r>
-                              <w:rPr>
-                                <w:color w:val="auto"/>
-                                <w:sz w:val="22"/>
-                              </w:rPr>
-                              <w:t>array</w:t>
-                            </w:r>
-                            <w:proofErr w:type="spellEnd"/>
-                            <w:r>
-                              <w:rPr>
-                                <w:color w:val="auto"/>
-                                <w:sz w:val="22"/>
-                              </w:rPr>
-                              <w:t xml:space="preserve"> con su inicializaci</w:t>
+                              <w:t>Ejemplo de un array con su inicializaci</w:t>
                             </w:r>
                             <w:r>
                               <w:rPr>
@@ -8174,21 +7292,7 @@
                           <w:color w:val="auto"/>
                           <w:sz w:val="22"/>
                         </w:rPr>
-                        <w:t xml:space="preserve">Figure </w:t>
-                      </w:r>
-                      <w:r>
-                        <w:rPr>
-                          <w:color w:val="auto"/>
-                          <w:sz w:val="22"/>
-                        </w:rPr>
-                        <w:t>15</w:t>
-                      </w:r>
-                      <w:r>
-                        <w:rPr>
-                          <w:color w:val="auto"/>
-                          <w:sz w:val="22"/>
-                        </w:rPr>
-                        <w:t xml:space="preserve">: </w:t>
+                        <w:t xml:space="preserve">Figure 15: </w:t>
                       </w:r>
                       <w:r>
                         <w:rPr>
@@ -8343,52 +7447,14 @@
                               </w:rPr>
                               <w:t xml:space="preserve">: </w:t>
                             </w:r>
-                            <w:proofErr w:type="spellStart"/>
                             <w:r>
                               <w:rPr>
                                 <w:color w:val="auto"/>
                                 <w:sz w:val="22"/>
                                 <w:lang w:val="en-US"/>
                               </w:rPr>
-                              <w:t>Ejemplo</w:t>
+                              <w:t>Ejemplo de una estructura</w:t>
                             </w:r>
-                            <w:proofErr w:type="spellEnd"/>
-                            <w:r>
-                              <w:rPr>
-                                <w:color w:val="auto"/>
-                                <w:sz w:val="22"/>
-                                <w:lang w:val="en-US"/>
-                              </w:rPr>
-                              <w:t xml:space="preserve"> de </w:t>
-                            </w:r>
-                            <w:proofErr w:type="spellStart"/>
-                            <w:r>
-                              <w:rPr>
-                                <w:color w:val="auto"/>
-                                <w:sz w:val="22"/>
-                                <w:lang w:val="en-US"/>
-                              </w:rPr>
-                              <w:t>una</w:t>
-                            </w:r>
-                            <w:proofErr w:type="spellEnd"/>
-                            <w:r>
-                              <w:rPr>
-                                <w:color w:val="auto"/>
-                                <w:sz w:val="22"/>
-                                <w:lang w:val="en-US"/>
-                              </w:rPr>
-                              <w:t xml:space="preserve"> </w:t>
-                            </w:r>
-                            <w:proofErr w:type="spellStart"/>
-                            <w:r>
-                              <w:rPr>
-                                <w:color w:val="auto"/>
-                                <w:sz w:val="22"/>
-                                <w:lang w:val="en-US"/>
-                              </w:rPr>
-                              <w:t>estructura</w:t>
-                            </w:r>
-                            <w:proofErr w:type="spellEnd"/>
                           </w:p>
                         </w:txbxContent>
                       </wps:txbx>
@@ -8608,7 +7674,6 @@
         </w:rPr>
         <w:t xml:space="preserve">Para conocer la cantidad de caracteres que posee una cadena se usa la función </w:t>
       </w:r>
-      <w:proofErr w:type="spellStart"/>
       <w:r>
         <w:rPr>
           <w:rFonts w:ascii="Arial" w:hAnsi="Arial" w:cs="Arial"/>
@@ -8617,7 +7682,6 @@
         </w:rPr>
         <w:t>len</w:t>
       </w:r>
-      <w:proofErr w:type="spellEnd"/>
       <w:r>
         <w:rPr>
           <w:rFonts w:ascii="Arial" w:hAnsi="Arial" w:cs="Arial"/>
@@ -8650,7 +7714,6 @@
         <w:lastRenderedPageBreak/>
         <w:t xml:space="preserve">Los </w:t>
       </w:r>
-      <w:proofErr w:type="spellStart"/>
       <w:r>
         <w:rPr>
           <w:rFonts w:ascii="Arial" w:hAnsi="Arial" w:cs="Arial"/>
@@ -8659,7 +7722,6 @@
         </w:rPr>
         <w:t>Slice</w:t>
       </w:r>
-      <w:proofErr w:type="spellEnd"/>
       <w:r>
         <w:rPr>
           <w:rFonts w:ascii="Arial" w:hAnsi="Arial" w:cs="Arial"/>
@@ -8680,55 +7742,7 @@
           <w:rFonts w:ascii="Arial" w:hAnsi="Arial" w:cs="Arial"/>
           <w:sz w:val="24"/>
         </w:rPr>
-        <w:t xml:space="preserve">Son iguales a los </w:t>
-      </w:r>
-      <w:proofErr w:type="spellStart"/>
-      <w:r>
-        <w:rPr>
-          <w:rFonts w:ascii="Arial" w:hAnsi="Arial" w:cs="Arial"/>
-          <w:sz w:val="24"/>
-        </w:rPr>
-        <w:t>arrays</w:t>
-      </w:r>
-      <w:proofErr w:type="spellEnd"/>
-      <w:r>
-        <w:rPr>
-          <w:rFonts w:ascii="Arial" w:hAnsi="Arial" w:cs="Arial"/>
-          <w:sz w:val="24"/>
-        </w:rPr>
-        <w:t xml:space="preserve"> con la diferencia que estos no se </w:t>
-      </w:r>
-      <w:proofErr w:type="gramStart"/>
-      <w:r>
-        <w:rPr>
-          <w:rFonts w:ascii="Arial" w:hAnsi="Arial" w:cs="Arial"/>
-          <w:sz w:val="24"/>
-        </w:rPr>
-        <w:t>especifica</w:t>
-      </w:r>
-      <w:proofErr w:type="gramEnd"/>
-      <w:r>
-        <w:rPr>
-          <w:rFonts w:ascii="Arial" w:hAnsi="Arial" w:cs="Arial"/>
-          <w:sz w:val="24"/>
-        </w:rPr>
-        <w:t xml:space="preserve"> la dimensión que va a tener, además de ser similar a los </w:t>
-      </w:r>
-      <w:proofErr w:type="spellStart"/>
-      <w:r>
-        <w:rPr>
-          <w:rFonts w:ascii="Arial" w:hAnsi="Arial" w:cs="Arial"/>
-          <w:sz w:val="24"/>
-        </w:rPr>
-        <w:t>arrays</w:t>
-      </w:r>
-      <w:proofErr w:type="spellEnd"/>
-      <w:r>
-        <w:rPr>
-          <w:rFonts w:ascii="Arial" w:hAnsi="Arial" w:cs="Arial"/>
-          <w:sz w:val="24"/>
-        </w:rPr>
-        <w:t xml:space="preserve"> dinámicos de otros lenguajes.</w:t>
+        <w:t>Son iguales a los arrays con la diferencia que estos no se especifica la dimensión que va a tener, además de ser similar a los arrays dinámicos de otros lenguajes.</w:t>
       </w:r>
     </w:p>
     <w:p>
@@ -8811,23 +7825,7 @@
                                 <w:color w:val="auto"/>
                                 <w:sz w:val="22"/>
                               </w:rPr>
-                              <w:t xml:space="preserve">: Declaración de </w:t>
-                            </w:r>
-                            <w:proofErr w:type="spellStart"/>
-                            <w:r>
-                              <w:rPr>
-                                <w:color w:val="auto"/>
-                                <w:sz w:val="22"/>
-                              </w:rPr>
-                              <w:t>Slice</w:t>
-                            </w:r>
-                            <w:proofErr w:type="spellEnd"/>
-                            <w:r>
-                              <w:rPr>
-                                <w:color w:val="auto"/>
-                                <w:sz w:val="22"/>
-                              </w:rPr>
-                              <w:t xml:space="preserve"> con su inicialización</w:t>
+                              <w:t>: Declaración de Slice con su inicialización</w:t>
                             </w:r>
                           </w:p>
                         </w:txbxContent>
@@ -9008,17 +8006,8 @@
                                 <w:color w:val="auto"/>
                                 <w:sz w:val="22"/>
                               </w:rPr>
-                              <w:t xml:space="preserve">Figure 16: Ejemplo de creación de un </w:t>
+                              <w:t>Figure 16: Ejemplo de creación de un slice</w:t>
                             </w:r>
-                            <w:proofErr w:type="spellStart"/>
-                            <w:r>
-                              <w:rPr>
-                                <w:color w:val="auto"/>
-                                <w:sz w:val="22"/>
-                              </w:rPr>
-                              <w:t>slice</w:t>
-                            </w:r>
-                            <w:proofErr w:type="spellEnd"/>
                           </w:p>
                         </w:txbxContent>
                       </wps:txbx>
@@ -9278,17 +8267,8 @@
                                 <w:color w:val="auto"/>
                                 <w:sz w:val="22"/>
                               </w:rPr>
-                              <w:t xml:space="preserve">: Uso de la función </w:t>
+                              <w:t>: Uso de la función make</w:t>
                             </w:r>
-                            <w:proofErr w:type="spellStart"/>
-                            <w:r>
-                              <w:rPr>
-                                <w:color w:val="auto"/>
-                                <w:sz w:val="22"/>
-                              </w:rPr>
-                              <w:t>make</w:t>
-                            </w:r>
-                            <w:proofErr w:type="spellEnd"/>
                           </w:p>
                         </w:txbxContent>
                       </wps:txbx>
@@ -9417,7 +8397,6 @@
         </w:rPr>
         <w:t xml:space="preserve">También se puede usar la función </w:t>
       </w:r>
-      <w:proofErr w:type="spellStart"/>
       <w:r>
         <w:rPr>
           <w:rFonts w:ascii="Arial" w:hAnsi="Arial" w:cs="Arial"/>
@@ -9426,23 +8405,13 @@
         </w:rPr>
         <w:t>make</w:t>
       </w:r>
-      <w:proofErr w:type="spellEnd"/>
-      <w:r>
-        <w:rPr>
-          <w:rFonts w:ascii="Arial" w:hAnsi="Arial" w:cs="Arial"/>
-          <w:sz w:val="24"/>
-        </w:rPr>
-        <w:t xml:space="preserve"> para crear un </w:t>
-      </w:r>
-      <w:proofErr w:type="spellStart"/>
-      <w:r>
-        <w:rPr>
-          <w:rFonts w:ascii="Arial" w:hAnsi="Arial" w:cs="Arial"/>
-          <w:sz w:val="24"/>
-        </w:rPr>
-        <w:t>slice</w:t>
-      </w:r>
-      <w:proofErr w:type="spellEnd"/>
+      <w:r>
+        <w:rPr>
+          <w:rFonts w:ascii="Arial" w:hAnsi="Arial" w:cs="Arial"/>
+          <w:sz w:val="24"/>
+        </w:rPr>
+        <w:t xml:space="preserve"> para crear un slice</w:t>
+      </w:r>
     </w:p>
     <w:p>
       <w:pPr>
@@ -9499,23 +8468,7 @@
           <w:rFonts w:ascii="Arial" w:hAnsi="Arial" w:cs="Arial"/>
           <w:sz w:val="24"/>
         </w:rPr>
-        <w:t xml:space="preserve">A esta función se le pueden pasar 3 parámetros, uno es el tipo del </w:t>
-      </w:r>
-      <w:proofErr w:type="spellStart"/>
-      <w:r>
-        <w:rPr>
-          <w:rFonts w:ascii="Arial" w:hAnsi="Arial" w:cs="Arial"/>
-          <w:sz w:val="24"/>
-        </w:rPr>
-        <w:t>slice</w:t>
-      </w:r>
-      <w:proofErr w:type="spellEnd"/>
-      <w:r>
-        <w:rPr>
-          <w:rFonts w:ascii="Arial" w:hAnsi="Arial" w:cs="Arial"/>
-          <w:sz w:val="24"/>
-        </w:rPr>
-        <w:t>, segundo el tamaño y tercero la capacidad.</w:t>
+        <w:t>A esta función se le pueden pasar 3 parámetros, uno es el tipo del slice, segundo el tamaño y tercero la capacidad.</w:t>
       </w:r>
     </w:p>
     <w:p>
@@ -9549,57 +8502,8 @@
           <w:rFonts w:ascii="Arial" w:hAnsi="Arial" w:cs="Arial"/>
           <w:sz w:val="24"/>
         </w:rPr>
-        <w:t xml:space="preserve">Los </w:t>
-      </w:r>
-      <w:proofErr w:type="spellStart"/>
-      <w:r>
-        <w:rPr>
-          <w:rFonts w:ascii="Arial" w:hAnsi="Arial" w:cs="Arial"/>
-          <w:sz w:val="24"/>
-        </w:rPr>
-        <w:t>slice</w:t>
-      </w:r>
-      <w:proofErr w:type="spellEnd"/>
-      <w:r>
-        <w:rPr>
-          <w:rFonts w:ascii="Arial" w:hAnsi="Arial" w:cs="Arial"/>
-          <w:sz w:val="24"/>
-        </w:rPr>
-        <w:t xml:space="preserve"> al ser similares a los </w:t>
-      </w:r>
-      <w:proofErr w:type="spellStart"/>
-      <w:r>
-        <w:rPr>
-          <w:rFonts w:ascii="Arial" w:hAnsi="Arial" w:cs="Arial"/>
-          <w:sz w:val="24"/>
-        </w:rPr>
-        <w:t>arrays</w:t>
-      </w:r>
-      <w:proofErr w:type="spellEnd"/>
-      <w:r>
-        <w:rPr>
-          <w:rFonts w:ascii="Arial" w:hAnsi="Arial" w:cs="Arial"/>
-          <w:sz w:val="24"/>
-        </w:rPr>
-        <w:t xml:space="preserve"> llega un punto en el cual se quedan sin capacidad y al ser estáticos esta no se puede modificar, para ello </w:t>
-      </w:r>
-      <w:proofErr w:type="spellStart"/>
-      <w:r>
-        <w:rPr>
-          <w:rFonts w:ascii="Arial" w:hAnsi="Arial" w:cs="Arial"/>
-          <w:sz w:val="24"/>
-        </w:rPr>
-        <w:t>Go</w:t>
-      </w:r>
-      <w:proofErr w:type="spellEnd"/>
-      <w:r>
-        <w:rPr>
-          <w:rFonts w:ascii="Arial" w:hAnsi="Arial" w:cs="Arial"/>
-          <w:sz w:val="24"/>
-        </w:rPr>
-        <w:t xml:space="preserve"> creo la función </w:t>
-      </w:r>
-      <w:proofErr w:type="spellStart"/>
+        <w:t xml:space="preserve">Los slice al ser similares a los arrays llega un punto en el cual se quedan sin capacidad y al ser estáticos esta no se puede modificar, para ello Go creo la función </w:t>
+      </w:r>
       <w:r>
         <w:rPr>
           <w:rFonts w:ascii="Arial" w:hAnsi="Arial" w:cs="Arial"/>
@@ -9608,61 +8512,12 @@
         </w:rPr>
         <w:t>append</w:t>
       </w:r>
-      <w:proofErr w:type="spellEnd"/>
-      <w:r>
-        <w:rPr>
-          <w:rFonts w:ascii="Arial" w:hAnsi="Arial" w:cs="Arial"/>
-          <w:sz w:val="24"/>
-        </w:rPr>
-        <w:t xml:space="preserve"> la cual permite que el </w:t>
-      </w:r>
-      <w:proofErr w:type="spellStart"/>
-      <w:r>
-        <w:rPr>
-          <w:rFonts w:ascii="Arial" w:hAnsi="Arial" w:cs="Arial"/>
-          <w:sz w:val="24"/>
-        </w:rPr>
-        <w:t>slice</w:t>
-      </w:r>
-      <w:proofErr w:type="spellEnd"/>
-      <w:r>
-        <w:rPr>
-          <w:rFonts w:ascii="Arial" w:hAnsi="Arial" w:cs="Arial"/>
-          <w:sz w:val="24"/>
-        </w:rPr>
-        <w:t xml:space="preserve"> aumente su longitud y la capacidad. Pero esta función lo que realmente hace es crear otro </w:t>
-      </w:r>
-      <w:proofErr w:type="spellStart"/>
-      <w:r>
-        <w:rPr>
-          <w:rFonts w:ascii="Arial" w:hAnsi="Arial" w:cs="Arial"/>
-          <w:sz w:val="24"/>
-        </w:rPr>
-        <w:t>slice</w:t>
-      </w:r>
-      <w:proofErr w:type="spellEnd"/>
-      <w:r>
-        <w:rPr>
-          <w:rFonts w:ascii="Arial" w:hAnsi="Arial" w:cs="Arial"/>
-          <w:sz w:val="24"/>
-        </w:rPr>
-        <w:t xml:space="preserve"> con otro </w:t>
-      </w:r>
-      <w:proofErr w:type="spellStart"/>
-      <w:r>
-        <w:rPr>
-          <w:rFonts w:ascii="Arial" w:hAnsi="Arial" w:cs="Arial"/>
-          <w:sz w:val="24"/>
-        </w:rPr>
-        <w:t>array</w:t>
-      </w:r>
-      <w:proofErr w:type="spellEnd"/>
-      <w:r>
-        <w:rPr>
-          <w:rFonts w:ascii="Arial" w:hAnsi="Arial" w:cs="Arial"/>
-          <w:sz w:val="24"/>
-        </w:rPr>
-        <w:t xml:space="preserve"> de fondo y destruir el anterior.</w:t>
+      <w:r>
+        <w:rPr>
+          <w:rFonts w:ascii="Arial" w:hAnsi="Arial" w:cs="Arial"/>
+          <w:sz w:val="24"/>
+        </w:rPr>
+        <w:t xml:space="preserve"> la cual permite que el slice aumente su longitud y la capacidad. Pero esta función lo que realmente hace es crear otro slice con otro array de fondo y destruir el anterior.</w:t>
       </w:r>
     </w:p>
     <w:p>
@@ -9776,59 +8631,13 @@
         </w:rPr>
         <w:t>Este es un peque</w:t>
       </w:r>
-      <w:proofErr w:type="spellStart"/>
       <w:r>
         <w:rPr>
           <w:rFonts w:ascii="Arial" w:hAnsi="Arial" w:cs="Arial"/>
           <w:sz w:val="24"/>
           <w:lang w:val="es-ES"/>
         </w:rPr>
-        <w:t>ño</w:t>
-      </w:r>
-      <w:proofErr w:type="spellEnd"/>
-      <w:r>
-        <w:rPr>
-          <w:rFonts w:ascii="Arial" w:hAnsi="Arial" w:cs="Arial"/>
-          <w:sz w:val="24"/>
-          <w:lang w:val="es-ES"/>
-        </w:rPr>
-        <w:t xml:space="preserve"> ejemplo para demostrar que </w:t>
-      </w:r>
-      <w:proofErr w:type="spellStart"/>
-      <w:r>
-        <w:rPr>
-          <w:rFonts w:ascii="Arial" w:hAnsi="Arial" w:cs="Arial"/>
-          <w:sz w:val="24"/>
-          <w:lang w:val="es-ES"/>
-        </w:rPr>
-        <w:t>append</w:t>
-      </w:r>
-      <w:proofErr w:type="spellEnd"/>
-      <w:r>
-        <w:rPr>
-          <w:rFonts w:ascii="Arial" w:hAnsi="Arial" w:cs="Arial"/>
-          <w:sz w:val="24"/>
-          <w:lang w:val="es-ES"/>
-        </w:rPr>
-        <w:t xml:space="preserve"> duplica la capacidad del </w:t>
-      </w:r>
-      <w:proofErr w:type="spellStart"/>
-      <w:r>
-        <w:rPr>
-          <w:rFonts w:ascii="Arial" w:hAnsi="Arial" w:cs="Arial"/>
-          <w:sz w:val="24"/>
-          <w:lang w:val="es-ES"/>
-        </w:rPr>
-        <w:t>array</w:t>
-      </w:r>
-      <w:proofErr w:type="spellEnd"/>
-      <w:r>
-        <w:rPr>
-          <w:rFonts w:ascii="Arial" w:hAnsi="Arial" w:cs="Arial"/>
-          <w:sz w:val="24"/>
-          <w:lang w:val="es-ES"/>
-        </w:rPr>
-        <w:t xml:space="preserve"> que esta de fondo.</w:t>
+        <w:t>ño ejemplo para demostrar que append duplica la capacidad del array que esta de fondo.</w:t>
       </w:r>
     </w:p>
     <w:p>
@@ -9921,41 +8730,15 @@
           <w:sz w:val="24"/>
         </w:rPr>
         <w:lastRenderedPageBreak/>
-        <w:t xml:space="preserve">En los </w:t>
-      </w:r>
-      <w:proofErr w:type="spellStart"/>
-      <w:r>
-        <w:rPr>
-          <w:rFonts w:ascii="Arial" w:hAnsi="Arial" w:cs="Arial"/>
-          <w:sz w:val="24"/>
-        </w:rPr>
-        <w:t>slice</w:t>
-      </w:r>
-      <w:proofErr w:type="spellEnd"/>
-      <w:r>
-        <w:rPr>
-          <w:rFonts w:ascii="Arial" w:hAnsi="Arial" w:cs="Arial"/>
-          <w:sz w:val="24"/>
-        </w:rPr>
-        <w:t xml:space="preserve"> no solo se puede añadir sino que también se puede copiar, con la función </w:t>
-      </w:r>
-      <w:proofErr w:type="spellStart"/>
+        <w:t xml:space="preserve">En los slice no solo se puede añadir sino que también se puede copiar, con la función </w:t>
+      </w:r>
       <w:r>
         <w:rPr>
           <w:rFonts w:ascii="Arial" w:hAnsi="Arial" w:cs="Arial"/>
           <w:b/>
           <w:sz w:val="24"/>
         </w:rPr>
-        <w:t>copy</w:t>
-      </w:r>
-      <w:proofErr w:type="spellEnd"/>
-      <w:r>
-        <w:rPr>
-          <w:rFonts w:ascii="Arial" w:hAnsi="Arial" w:cs="Arial"/>
-          <w:b/>
-          <w:sz w:val="24"/>
-        </w:rPr>
-        <w:t>.</w:t>
+        <w:t>copy.</w:t>
       </w:r>
     </w:p>
     <w:p>
@@ -10286,87 +9069,7 @@
           <w:rFonts w:ascii="Arial" w:hAnsi="Arial" w:cs="Arial"/>
           <w:sz w:val="24"/>
         </w:rPr>
-        <w:t xml:space="preserve">Algo muy importante sobre la función </w:t>
-      </w:r>
-      <w:proofErr w:type="spellStart"/>
-      <w:r>
-        <w:rPr>
-          <w:rFonts w:ascii="Arial" w:hAnsi="Arial" w:cs="Arial"/>
-          <w:sz w:val="24"/>
-        </w:rPr>
-        <w:t>copy</w:t>
-      </w:r>
-      <w:proofErr w:type="spellEnd"/>
-      <w:r>
-        <w:rPr>
-          <w:rFonts w:ascii="Arial" w:hAnsi="Arial" w:cs="Arial"/>
-          <w:sz w:val="24"/>
-        </w:rPr>
-        <w:t xml:space="preserve"> es que si el </w:t>
-      </w:r>
-      <w:proofErr w:type="spellStart"/>
-      <w:r>
-        <w:rPr>
-          <w:rFonts w:ascii="Arial" w:hAnsi="Arial" w:cs="Arial"/>
-          <w:sz w:val="24"/>
-        </w:rPr>
-        <w:t>slice</w:t>
-      </w:r>
-      <w:proofErr w:type="spellEnd"/>
-      <w:r>
-        <w:rPr>
-          <w:rFonts w:ascii="Arial" w:hAnsi="Arial" w:cs="Arial"/>
-          <w:sz w:val="24"/>
-        </w:rPr>
-        <w:t xml:space="preserve"> de destino tiene una longitud menor al </w:t>
-      </w:r>
-      <w:proofErr w:type="spellStart"/>
-      <w:r>
-        <w:rPr>
-          <w:rFonts w:ascii="Arial" w:hAnsi="Arial" w:cs="Arial"/>
-          <w:sz w:val="24"/>
-        </w:rPr>
-        <w:t>slice</w:t>
-      </w:r>
-      <w:proofErr w:type="spellEnd"/>
-      <w:r>
-        <w:rPr>
-          <w:rFonts w:ascii="Arial" w:hAnsi="Arial" w:cs="Arial"/>
-          <w:sz w:val="24"/>
-        </w:rPr>
-        <w:t xml:space="preserve"> de origen solo se copian los datos necesarios, lo mismo sucede a la inversa si los datos que contiene el </w:t>
-      </w:r>
-      <w:proofErr w:type="spellStart"/>
-      <w:r>
-        <w:rPr>
-          <w:rFonts w:ascii="Arial" w:hAnsi="Arial" w:cs="Arial"/>
-          <w:sz w:val="24"/>
-        </w:rPr>
-        <w:t>slice</w:t>
-      </w:r>
-      <w:proofErr w:type="spellEnd"/>
-      <w:r>
-        <w:rPr>
-          <w:rFonts w:ascii="Arial" w:hAnsi="Arial" w:cs="Arial"/>
-          <w:sz w:val="24"/>
-        </w:rPr>
-        <w:t xml:space="preserve"> de origen es menor a los datos que contiene el </w:t>
-      </w:r>
-      <w:proofErr w:type="spellStart"/>
-      <w:r>
-        <w:rPr>
-          <w:rFonts w:ascii="Arial" w:hAnsi="Arial" w:cs="Arial"/>
-          <w:sz w:val="24"/>
-        </w:rPr>
-        <w:t>slice</w:t>
-      </w:r>
-      <w:proofErr w:type="spellEnd"/>
-      <w:r>
-        <w:rPr>
-          <w:rFonts w:ascii="Arial" w:hAnsi="Arial" w:cs="Arial"/>
-          <w:sz w:val="24"/>
-        </w:rPr>
-        <w:t xml:space="preserve"> destino solo se copian los datos necesario.</w:t>
+        <w:t>Algo muy importante sobre la función copy es que si el slice de destino tiene una longitud menor al slice de origen solo se copian los datos necesarios, lo mismo sucede a la inversa si los datos que contiene el slice de origen es menor a los datos que contiene el slice destino solo se copian los datos necesario.</w:t>
       </w:r>
     </w:p>
     <w:p>
@@ -10399,7 +9102,6 @@
         </w:rPr>
         <w:t xml:space="preserve">Los </w:t>
       </w:r>
-      <w:proofErr w:type="spellStart"/>
       <w:r>
         <w:rPr>
           <w:rFonts w:ascii="Arial" w:hAnsi="Arial" w:cs="Arial"/>
@@ -10408,53 +9110,20 @@
         </w:rPr>
         <w:t>Maps</w:t>
       </w:r>
-      <w:proofErr w:type="spellEnd"/>
-    </w:p>
-    <w:p>
-      <w:pPr>
-        <w:rPr>
-          <w:rFonts w:ascii="Arial" w:hAnsi="Arial" w:cs="Arial"/>
-          <w:sz w:val="24"/>
-        </w:rPr>
-      </w:pPr>
-      <w:r>
-        <w:rPr>
-          <w:rFonts w:ascii="Arial" w:hAnsi="Arial" w:cs="Arial"/>
-          <w:sz w:val="24"/>
-        </w:rPr>
-        <w:t xml:space="preserve">Los </w:t>
-      </w:r>
-      <w:proofErr w:type="spellStart"/>
-      <w:r>
-        <w:rPr>
-          <w:rFonts w:ascii="Arial" w:hAnsi="Arial" w:cs="Arial"/>
-          <w:sz w:val="24"/>
-        </w:rPr>
-        <w:t>maps</w:t>
-      </w:r>
-      <w:proofErr w:type="spellEnd"/>
-      <w:r>
-        <w:rPr>
-          <w:rFonts w:ascii="Arial" w:hAnsi="Arial" w:cs="Arial"/>
-          <w:sz w:val="24"/>
-        </w:rPr>
-        <w:t xml:space="preserve"> en </w:t>
-      </w:r>
-      <w:proofErr w:type="spellStart"/>
-      <w:r>
-        <w:rPr>
-          <w:rFonts w:ascii="Arial" w:hAnsi="Arial" w:cs="Arial"/>
-          <w:sz w:val="24"/>
-        </w:rPr>
-        <w:t>Go</w:t>
-      </w:r>
-      <w:proofErr w:type="spellEnd"/>
-      <w:r>
-        <w:rPr>
-          <w:rFonts w:ascii="Arial" w:hAnsi="Arial" w:cs="Arial"/>
-          <w:sz w:val="24"/>
-        </w:rPr>
-        <w:t xml:space="preserve"> son iguales a los de otros lenguajes de programación.</w:t>
+    </w:p>
+    <w:p>
+      <w:pPr>
+        <w:rPr>
+          <w:rFonts w:ascii="Arial" w:hAnsi="Arial" w:cs="Arial"/>
+          <w:sz w:val="24"/>
+        </w:rPr>
+      </w:pPr>
+      <w:r>
+        <w:rPr>
+          <w:rFonts w:ascii="Arial" w:hAnsi="Arial" w:cs="Arial"/>
+          <w:sz w:val="24"/>
+        </w:rPr>
+        <w:t>Los maps en Go son iguales a los de otros lenguajes de programación.</w:t>
       </w:r>
     </w:p>
     <w:p>
@@ -10655,65 +9324,31 @@
           <w:rFonts w:ascii="Arial" w:hAnsi="Arial" w:cs="Arial"/>
           <w:sz w:val="24"/>
         </w:rPr>
-        <w:t xml:space="preserve">Otra forma de declarar y asignar valor a un </w:t>
-      </w:r>
-      <w:proofErr w:type="spellStart"/>
-      <w:r>
-        <w:rPr>
-          <w:rFonts w:ascii="Arial" w:hAnsi="Arial" w:cs="Arial"/>
-          <w:sz w:val="24"/>
-        </w:rPr>
-        <w:t>map</w:t>
-      </w:r>
-      <w:proofErr w:type="spellEnd"/>
-      <w:r>
-        <w:rPr>
-          <w:rFonts w:ascii="Arial" w:hAnsi="Arial" w:cs="Arial"/>
-          <w:sz w:val="24"/>
-        </w:rPr>
-        <w:t>.</w:t>
-      </w:r>
-    </w:p>
-    <w:p>
-      <w:pPr>
-        <w:rPr>
-          <w:rFonts w:ascii="Arial" w:hAnsi="Arial" w:cs="Arial"/>
-          <w:sz w:val="24"/>
-        </w:rPr>
-      </w:pPr>
-    </w:p>
-    <w:p>
-      <w:pPr>
-        <w:rPr>
-          <w:rFonts w:ascii="Arial" w:hAnsi="Arial" w:cs="Arial"/>
-          <w:sz w:val="24"/>
-        </w:rPr>
-      </w:pPr>
-      <w:r>
-        <w:rPr>
-          <w:rFonts w:ascii="Arial" w:hAnsi="Arial" w:cs="Arial"/>
-          <w:sz w:val="24"/>
-        </w:rPr>
-        <w:t xml:space="preserve">Para borrar un dato del </w:t>
-      </w:r>
-      <w:proofErr w:type="spellStart"/>
-      <w:r>
-        <w:rPr>
-          <w:rFonts w:ascii="Arial" w:hAnsi="Arial" w:cs="Arial"/>
-          <w:sz w:val="24"/>
-        </w:rPr>
-        <w:t>map</w:t>
-      </w:r>
-      <w:proofErr w:type="spellEnd"/>
-      <w:r>
-        <w:rPr>
-          <w:rFonts w:ascii="Arial" w:hAnsi="Arial" w:cs="Arial"/>
-          <w:sz w:val="24"/>
-        </w:rPr>
-        <w:t xml:space="preserve"> existe la función </w:t>
-      </w:r>
-      <w:proofErr w:type="spellStart"/>
-      <w:proofErr w:type="gramStart"/>
+        <w:t>Otra forma de declarar y asignar valor a un map.</w:t>
+      </w:r>
+    </w:p>
+    <w:p>
+      <w:pPr>
+        <w:rPr>
+          <w:rFonts w:ascii="Arial" w:hAnsi="Arial" w:cs="Arial"/>
+          <w:sz w:val="24"/>
+        </w:rPr>
+      </w:pPr>
+    </w:p>
+    <w:p>
+      <w:pPr>
+        <w:rPr>
+          <w:rFonts w:ascii="Arial" w:hAnsi="Arial" w:cs="Arial"/>
+          <w:sz w:val="24"/>
+        </w:rPr>
+      </w:pPr>
+      <w:r>
+        <w:rPr>
+          <w:rFonts w:ascii="Arial" w:hAnsi="Arial" w:cs="Arial"/>
+          <w:sz w:val="24"/>
+        </w:rPr>
+        <w:t xml:space="preserve">Para borrar un dato del map existe la función </w:t>
+      </w:r>
       <w:r>
         <w:rPr>
           <w:rFonts w:ascii="Arial" w:hAnsi="Arial" w:cs="Arial"/>
@@ -10722,7 +9357,6 @@
         </w:rPr>
         <w:t>delete</w:t>
       </w:r>
-      <w:proofErr w:type="spellEnd"/>
       <w:r>
         <w:rPr>
           <w:rFonts w:ascii="Arial" w:hAnsi="Arial" w:cs="Arial"/>
@@ -10730,7 +9364,6 @@
         </w:rPr>
         <w:t xml:space="preserve"> .</w:t>
       </w:r>
-      <w:proofErr w:type="gramEnd"/>
     </w:p>
     <w:p>
       <w:pPr>
@@ -10770,46 +9403,14 @@
           <w:rFonts w:ascii="Arial" w:hAnsi="Arial" w:cs="Arial"/>
           <w:sz w:val="24"/>
         </w:rPr>
-        <w:t xml:space="preserve">En </w:t>
-      </w:r>
-      <w:proofErr w:type="spellStart"/>
-      <w:r>
-        <w:rPr>
-          <w:rFonts w:ascii="Arial" w:hAnsi="Arial" w:cs="Arial"/>
-          <w:sz w:val="24"/>
-        </w:rPr>
-        <w:t>Go</w:t>
-      </w:r>
-      <w:proofErr w:type="spellEnd"/>
-      <w:r>
-        <w:rPr>
-          <w:rFonts w:ascii="Arial" w:hAnsi="Arial" w:cs="Arial"/>
-          <w:sz w:val="24"/>
-        </w:rPr>
-        <w:t xml:space="preserve"> el casting tiene que ser de </w:t>
-      </w:r>
-      <w:r>
-        <w:rPr>
-          <w:rFonts w:ascii="Arial" w:hAnsi="Arial" w:cs="Arial"/>
-          <w:sz w:val="24"/>
-        </w:rPr>
-        <w:t xml:space="preserve">forma explicito debido que </w:t>
-      </w:r>
-      <w:proofErr w:type="spellStart"/>
-      <w:r>
-        <w:rPr>
-          <w:rFonts w:ascii="Arial" w:hAnsi="Arial" w:cs="Arial"/>
-          <w:sz w:val="24"/>
-        </w:rPr>
-        <w:t>Go</w:t>
-      </w:r>
-      <w:proofErr w:type="spellEnd"/>
-      <w:r>
-        <w:rPr>
-          <w:rFonts w:ascii="Arial" w:hAnsi="Arial" w:cs="Arial"/>
-          <w:sz w:val="24"/>
-        </w:rPr>
-        <w:t xml:space="preserve"> no es un lenguaje de gran potencia como lo son Java o C# que se puede hacer un casteo de forma implícita.</w:t>
+        <w:t xml:space="preserve">En Go el casting tiene que ser de </w:t>
+      </w:r>
+      <w:r>
+        <w:rPr>
+          <w:rFonts w:ascii="Arial" w:hAnsi="Arial" w:cs="Arial"/>
+          <w:sz w:val="24"/>
+        </w:rPr>
+        <w:t>forma explicito debido que Go no es un lenguaje de gran potencia como lo son Java o C# que se puede hacer un casteo de forma implícita.</w:t>
       </w:r>
     </w:p>
     <w:p>
@@ -10964,31 +9565,15 @@
                                 <w:color w:val="auto"/>
                                 <w:sz w:val="22"/>
                               </w:rPr>
-                              <w:t>Figu</w:t>
+                              <w:t>Figure 19</w:t>
                             </w:r>
                             <w:r>
                               <w:rPr>
                                 <w:color w:val="auto"/>
                                 <w:sz w:val="22"/>
                               </w:rPr>
-                              <w:t>re 19</w:t>
+                              <w:t>: Ejemplo de castin implícito en Go</w:t>
                             </w:r>
-                            <w:r>
-                              <w:rPr>
-                                <w:color w:val="auto"/>
-                                <w:sz w:val="22"/>
-                              </w:rPr>
-                              <w:t xml:space="preserve">: Ejemplo de castin implícito en </w:t>
-                            </w:r>
-                            <w:proofErr w:type="spellStart"/>
-                            <w:r>
-                              <w:rPr>
-                                <w:color w:val="auto"/>
-                                <w:sz w:val="22"/>
-                              </w:rPr>
-                              <w:t>Go</w:t>
-                            </w:r>
-                            <w:proofErr w:type="spellEnd"/>
                           </w:p>
                         </w:txbxContent>
                       </wps:txbx>
@@ -11024,14 +9609,7 @@
                           <w:color w:val="auto"/>
                           <w:sz w:val="22"/>
                         </w:rPr>
-                        <w:t>Figu</w:t>
-                      </w:r>
-                      <w:r>
-                        <w:rPr>
-                          <w:color w:val="auto"/>
-                          <w:sz w:val="22"/>
-                        </w:rPr>
-                        <w:t>re 19</w:t>
+                        <w:t>Figure 19</w:t>
                       </w:r>
                       <w:r>
                         <w:rPr>
@@ -11179,25 +9757,8 @@
           <w:rFonts w:ascii="Arial" w:hAnsi="Arial" w:cs="Arial"/>
           <w:sz w:val="24"/>
         </w:rPr>
-        <w:t xml:space="preserve">En </w:t>
-      </w:r>
-      <w:proofErr w:type="spellStart"/>
-      <w:r>
-        <w:rPr>
-          <w:rFonts w:ascii="Arial" w:hAnsi="Arial" w:cs="Arial"/>
-          <w:sz w:val="24"/>
-        </w:rPr>
-        <w:t>Go</w:t>
-      </w:r>
-      <w:proofErr w:type="spellEnd"/>
-      <w:r>
-        <w:rPr>
-          <w:rFonts w:ascii="Arial" w:hAnsi="Arial" w:cs="Arial"/>
-          <w:sz w:val="24"/>
-        </w:rPr>
-        <w:t xml:space="preserve"> solo existe una estructura iterativa que es el </w:t>
-      </w:r>
-      <w:proofErr w:type="spellStart"/>
+        <w:t xml:space="preserve">En Go solo existe una estructura iterativa que es el </w:t>
+      </w:r>
       <w:r>
         <w:rPr>
           <w:rFonts w:ascii="Arial" w:hAnsi="Arial" w:cs="Arial"/>
@@ -11206,7 +9767,6 @@
         </w:rPr>
         <w:t>for</w:t>
       </w:r>
-      <w:proofErr w:type="spellEnd"/>
       <w:r>
         <w:rPr>
           <w:rFonts w:ascii="Arial" w:hAnsi="Arial" w:cs="Arial"/>
@@ -11286,33 +9846,8 @@
                                 <w:color w:val="auto"/>
                                 <w:sz w:val="22"/>
                               </w:rPr>
-                              <w:t xml:space="preserve">: Estructura </w:t>
+                              <w:t>: Estructura for en Go</w:t>
                             </w:r>
-                            <w:proofErr w:type="spellStart"/>
-                            <w:r>
-                              <w:rPr>
-                                <w:color w:val="auto"/>
-                                <w:sz w:val="22"/>
-                              </w:rPr>
-                              <w:t>for</w:t>
-                            </w:r>
-                            <w:proofErr w:type="spellEnd"/>
-                            <w:r>
-                              <w:rPr>
-                                <w:color w:val="auto"/>
-                                <w:sz w:val="22"/>
-                              </w:rPr>
-                              <w:t xml:space="preserve"> en </w:t>
-                            </w:r>
-                            <w:proofErr w:type="spellStart"/>
-                            <w:r>
-                              <w:rPr>
-                                <w:color w:val="auto"/>
-                                <w:sz w:val="22"/>
-                              </w:rPr>
-                              <w:t>Go</w:t>
-                            </w:r>
-                            <w:proofErr w:type="spellEnd"/>
                           </w:p>
                         </w:txbxContent>
                       </wps:txbx>
@@ -11481,7 +10016,6 @@
         </w:rPr>
         <w:t xml:space="preserve">La estructura </w:t>
       </w:r>
-      <w:proofErr w:type="spellStart"/>
       <w:r>
         <w:rPr>
           <w:rFonts w:ascii="Arial" w:hAnsi="Arial" w:cs="Arial"/>
@@ -11490,45 +10024,12 @@
         </w:rPr>
         <w:t>for</w:t>
       </w:r>
-      <w:proofErr w:type="spellEnd"/>
-      <w:r>
-        <w:rPr>
-          <w:rFonts w:ascii="Arial" w:hAnsi="Arial" w:cs="Arial"/>
-          <w:sz w:val="24"/>
-        </w:rPr>
-        <w:t xml:space="preserve"> en </w:t>
-      </w:r>
-      <w:proofErr w:type="spellStart"/>
-      <w:r>
-        <w:rPr>
-          <w:rFonts w:ascii="Arial" w:hAnsi="Arial" w:cs="Arial"/>
-          <w:sz w:val="24"/>
-        </w:rPr>
-        <w:t>Go</w:t>
-      </w:r>
-      <w:proofErr w:type="spellEnd"/>
-      <w:r>
-        <w:rPr>
-          <w:rFonts w:ascii="Arial" w:hAnsi="Arial" w:cs="Arial"/>
-          <w:sz w:val="24"/>
-        </w:rPr>
-        <w:t xml:space="preserve"> </w:t>
-      </w:r>
-      <w:proofErr w:type="spellStart"/>
-      <w:r>
-        <w:rPr>
-          <w:rFonts w:ascii="Arial" w:hAnsi="Arial" w:cs="Arial"/>
-          <w:sz w:val="24"/>
-        </w:rPr>
-        <w:t>esta</w:t>
-      </w:r>
-      <w:proofErr w:type="spellEnd"/>
-      <w:r>
-        <w:rPr>
-          <w:rFonts w:ascii="Arial" w:hAnsi="Arial" w:cs="Arial"/>
-          <w:sz w:val="24"/>
-        </w:rPr>
-        <w:t xml:space="preserve"> compuesta de la siguiente manera:</w:t>
+      <w:r>
+        <w:rPr>
+          <w:rFonts w:ascii="Arial" w:hAnsi="Arial" w:cs="Arial"/>
+          <w:sz w:val="24"/>
+        </w:rPr>
+        <w:t xml:space="preserve"> en Go esta compuesta de la siguiente manera:</w:t>
       </w:r>
     </w:p>
     <w:p>
@@ -11619,7 +10120,6 @@
         </w:rPr>
         <w:t xml:space="preserve">A diferencia de otros lenguajes como C, Java o JavaScript no hay paréntesis alrededor de los componentes del </w:t>
       </w:r>
-      <w:proofErr w:type="spellStart"/>
       <w:r>
         <w:rPr>
           <w:rFonts w:ascii="Arial" w:hAnsi="Arial" w:cs="Arial"/>
@@ -11628,7 +10128,6 @@
         </w:rPr>
         <w:t>for</w:t>
       </w:r>
-      <w:proofErr w:type="spellEnd"/>
       <w:r>
         <w:rPr>
           <w:rFonts w:ascii="Arial" w:hAnsi="Arial" w:cs="Arial"/>
@@ -11789,15 +10288,7 @@
           <w:rFonts w:ascii="Arial" w:hAnsi="Arial" w:cs="Arial"/>
           <w:sz w:val="24"/>
         </w:rPr>
-        <w:t xml:space="preserve">Si le quitamos </w:t>
-      </w:r>
-      <w:proofErr w:type="gramStart"/>
-      <w:r>
-        <w:rPr>
-          <w:rFonts w:ascii="Arial" w:hAnsi="Arial" w:cs="Arial"/>
-          <w:sz w:val="24"/>
-        </w:rPr>
-        <w:t xml:space="preserve">los </w:t>
+        <w:t xml:space="preserve">Si le quitamos los </w:t>
       </w:r>
       <w:r>
         <w:rPr>
@@ -11807,7 +10298,6 @@
         </w:rPr>
         <w:t>;</w:t>
       </w:r>
-      <w:proofErr w:type="gramEnd"/>
       <w:r>
         <w:rPr>
           <w:b/>
@@ -11819,39 +10309,7 @@
           <w:rFonts w:ascii="Arial" w:hAnsi="Arial" w:cs="Arial"/>
           <w:sz w:val="24"/>
         </w:rPr>
-        <w:t xml:space="preserve">el while que se conoce en C, en </w:t>
-      </w:r>
-      <w:proofErr w:type="spellStart"/>
-      <w:r>
-        <w:rPr>
-          <w:rFonts w:ascii="Arial" w:hAnsi="Arial" w:cs="Arial"/>
-          <w:sz w:val="24"/>
-        </w:rPr>
-        <w:t>Go</w:t>
-      </w:r>
-      <w:proofErr w:type="spellEnd"/>
-      <w:r>
-        <w:rPr>
-          <w:rFonts w:ascii="Arial" w:hAnsi="Arial" w:cs="Arial"/>
-          <w:sz w:val="24"/>
-        </w:rPr>
-        <w:t xml:space="preserve"> es el mismo </w:t>
-      </w:r>
-      <w:proofErr w:type="spellStart"/>
-      <w:r>
-        <w:rPr>
-          <w:rFonts w:ascii="Arial" w:hAnsi="Arial" w:cs="Arial"/>
-          <w:sz w:val="24"/>
-        </w:rPr>
-        <w:t>for</w:t>
-      </w:r>
-      <w:proofErr w:type="spellEnd"/>
-      <w:r>
-        <w:rPr>
-          <w:rFonts w:ascii="Arial" w:hAnsi="Arial" w:cs="Arial"/>
-          <w:sz w:val="24"/>
-        </w:rPr>
-        <w:t>.</w:t>
+        <w:t>el while que se conoce en C, en Go es el mismo for.</w:t>
       </w:r>
     </w:p>
     <w:p>
@@ -11987,122 +10445,29 @@
           <w:sz w:val="24"/>
         </w:rPr>
       </w:pPr>
-      <w:proofErr w:type="spellStart"/>
       <w:r>
         <w:rPr>
           <w:rFonts w:ascii="Arial" w:hAnsi="Arial" w:cs="Arial"/>
           <w:b/>
           <w:sz w:val="24"/>
         </w:rPr>
-        <w:t>For</w:t>
-      </w:r>
-      <w:proofErr w:type="spellEnd"/>
-      <w:r>
-        <w:rPr>
-          <w:rFonts w:ascii="Arial" w:hAnsi="Arial" w:cs="Arial"/>
-          <w:b/>
-          <w:sz w:val="24"/>
-        </w:rPr>
-        <w:t xml:space="preserve"> </w:t>
-      </w:r>
-      <w:proofErr w:type="spellStart"/>
-      <w:r>
-        <w:rPr>
-          <w:rFonts w:ascii="Arial" w:hAnsi="Arial" w:cs="Arial"/>
-          <w:b/>
-          <w:sz w:val="24"/>
-        </w:rPr>
-        <w:t>Range</w:t>
-      </w:r>
-      <w:proofErr w:type="spellEnd"/>
-    </w:p>
-    <w:p>
-      <w:pPr>
-        <w:rPr>
-          <w:rFonts w:ascii="Arial" w:hAnsi="Arial" w:cs="Arial"/>
-          <w:sz w:val="24"/>
-        </w:rPr>
-      </w:pPr>
-      <w:r>
-        <w:rPr>
-          <w:rFonts w:ascii="Arial" w:hAnsi="Arial" w:cs="Arial"/>
-          <w:sz w:val="24"/>
-        </w:rPr>
-        <w:t xml:space="preserve">El </w:t>
-      </w:r>
-      <w:proofErr w:type="spellStart"/>
-      <w:r>
-        <w:rPr>
-          <w:rFonts w:ascii="Arial" w:hAnsi="Arial" w:cs="Arial"/>
-          <w:sz w:val="24"/>
-        </w:rPr>
-        <w:t>for</w:t>
-      </w:r>
-      <w:proofErr w:type="spellEnd"/>
-      <w:r>
-        <w:rPr>
-          <w:rFonts w:ascii="Arial" w:hAnsi="Arial" w:cs="Arial"/>
-          <w:sz w:val="24"/>
-        </w:rPr>
-        <w:t xml:space="preserve"> </w:t>
-      </w:r>
-      <w:proofErr w:type="spellStart"/>
-      <w:r>
-        <w:rPr>
-          <w:rFonts w:ascii="Arial" w:hAnsi="Arial" w:cs="Arial"/>
-          <w:sz w:val="24"/>
-        </w:rPr>
-        <w:t>range</w:t>
-      </w:r>
-      <w:proofErr w:type="spellEnd"/>
-      <w:r>
-        <w:rPr>
-          <w:rFonts w:ascii="Arial" w:hAnsi="Arial" w:cs="Arial"/>
-          <w:sz w:val="24"/>
-        </w:rPr>
-        <w:t xml:space="preserve"> es como el </w:t>
-      </w:r>
-      <w:proofErr w:type="spellStart"/>
-      <w:r>
-        <w:rPr>
-          <w:rFonts w:ascii="Arial" w:hAnsi="Arial" w:cs="Arial"/>
-          <w:sz w:val="24"/>
-        </w:rPr>
-        <w:t>for</w:t>
-      </w:r>
-      <w:proofErr w:type="spellEnd"/>
-      <w:r>
-        <w:rPr>
-          <w:rFonts w:ascii="Arial" w:hAnsi="Arial" w:cs="Arial"/>
-          <w:sz w:val="24"/>
-        </w:rPr>
-        <w:t xml:space="preserve"> </w:t>
-      </w:r>
-      <w:proofErr w:type="spellStart"/>
-      <w:r>
-        <w:rPr>
-          <w:rFonts w:ascii="Arial" w:hAnsi="Arial" w:cs="Arial"/>
-          <w:sz w:val="24"/>
-        </w:rPr>
-        <w:t>each</w:t>
-      </w:r>
-      <w:proofErr w:type="spellEnd"/>
-      <w:r>
-        <w:rPr>
-          <w:rFonts w:ascii="Arial" w:hAnsi="Arial" w:cs="Arial"/>
-          <w:sz w:val="24"/>
-        </w:rPr>
-        <w:t xml:space="preserve"> de otros lenguajes de programación recorre un arreglo o un </w:t>
-      </w:r>
-      <w:proofErr w:type="spellStart"/>
-      <w:r>
-        <w:rPr>
-          <w:rFonts w:ascii="Arial" w:hAnsi="Arial" w:cs="Arial"/>
-          <w:sz w:val="24"/>
-        </w:rPr>
-        <w:t>slice</w:t>
-      </w:r>
-      <w:proofErr w:type="spellEnd"/>
+        <w:t>For Range</w:t>
+      </w:r>
+    </w:p>
+    <w:p>
+      <w:pPr>
+        <w:rPr>
+          <w:rFonts w:ascii="Arial" w:hAnsi="Arial" w:cs="Arial"/>
+          <w:sz w:val="24"/>
+        </w:rPr>
+      </w:pPr>
+      <w:r>
+        <w:rPr>
+          <w:rFonts w:ascii="Arial" w:hAnsi="Arial" w:cs="Arial"/>
+          <w:sz w:val="24"/>
+        </w:rPr>
+        <w:t>El for range es como el for each de otros lenguajes de programación recorre un arreglo o un slice</w:t>
+      </w:r>
       <w:r>
         <w:rPr>
           <w:rFonts w:ascii="Arial" w:hAnsi="Arial" w:cs="Arial"/>
@@ -12249,161 +10614,102 @@
           <w:rFonts w:ascii="Arial" w:hAnsi="Arial" w:cs="Arial"/>
           <w:sz w:val="24"/>
         </w:rPr>
-        <w:t xml:space="preserve">Otra forma de usar el </w:t>
-      </w:r>
-      <w:proofErr w:type="spellStart"/>
-      <w:r>
-        <w:rPr>
-          <w:rFonts w:ascii="Arial" w:hAnsi="Arial" w:cs="Arial"/>
-          <w:sz w:val="24"/>
-        </w:rPr>
-        <w:t>for</w:t>
-      </w:r>
-      <w:proofErr w:type="spellEnd"/>
-      <w:r>
-        <w:rPr>
-          <w:rFonts w:ascii="Arial" w:hAnsi="Arial" w:cs="Arial"/>
+        <w:t>Otra forma de usar el for range</w:t>
+      </w:r>
+    </w:p>
+    <w:p>
+      <w:pPr>
+        <w:rPr>
+          <w:rFonts w:ascii="Arial" w:hAnsi="Arial" w:cs="Arial"/>
+          <w:sz w:val="24"/>
+        </w:rPr>
+      </w:pPr>
+    </w:p>
+    <w:p>
+      <w:pPr>
+        <w:rPr>
+          <w:rFonts w:ascii="Arial" w:hAnsi="Arial" w:cs="Arial"/>
+          <w:sz w:val="24"/>
+        </w:rPr>
+      </w:pPr>
+    </w:p>
+    <w:p>
+      <w:pPr>
+        <w:rPr>
+          <w:rFonts w:ascii="Arial" w:hAnsi="Arial" w:cs="Arial"/>
+          <w:sz w:val="24"/>
+        </w:rPr>
+      </w:pPr>
+    </w:p>
+    <w:p>
+      <w:pPr>
+        <w:rPr>
+          <w:rFonts w:ascii="Arial" w:hAnsi="Arial" w:cs="Arial"/>
+          <w:sz w:val="24"/>
+        </w:rPr>
+      </w:pPr>
+      <w:r>
+        <w:rPr>
+          <w:rFonts w:ascii="Arial" w:hAnsi="Arial" w:cs="Arial"/>
+          <w:sz w:val="24"/>
+        </w:rPr>
+        <w:t>El guión bajo se utiliza para omitir el índice ya que range devuelve el valor y el índice.</w:t>
+      </w:r>
+    </w:p>
+    <w:p>
+      <w:pPr>
+        <w:rPr>
+          <w:rFonts w:ascii="Arial" w:hAnsi="Arial" w:cs="Arial"/>
+          <w:sz w:val="24"/>
+        </w:rPr>
+      </w:pPr>
+    </w:p>
+    <w:p>
+      <w:pPr>
+        <w:rPr>
+          <w:rFonts w:ascii="Arial" w:hAnsi="Arial" w:cs="Arial"/>
+          <w:sz w:val="24"/>
+        </w:rPr>
+      </w:pPr>
+    </w:p>
+    <w:p>
+      <w:pPr>
+        <w:rPr>
+          <w:rFonts w:ascii="Arial" w:hAnsi="Arial" w:cs="Arial"/>
+          <w:sz w:val="24"/>
+        </w:rPr>
+      </w:pPr>
+    </w:p>
+    <w:p>
+      <w:pPr>
+        <w:rPr>
+          <w:rFonts w:ascii="Arial" w:hAnsi="Arial" w:cs="Arial"/>
+          <w:sz w:val="24"/>
+        </w:rPr>
+      </w:pPr>
+      <w:r>
+        <w:rPr>
+          <w:rFonts w:ascii="Arial" w:hAnsi="Arial" w:cs="Arial"/>
+          <w:sz w:val="24"/>
+        </w:rPr>
+        <w:t xml:space="preserve">Estructura </w:t>
+      </w:r>
+      <w:r>
+        <w:rPr>
+          <w:rFonts w:ascii="Arial" w:hAnsi="Arial" w:cs="Arial"/>
+          <w:b/>
+          <w:sz w:val="24"/>
+        </w:rPr>
+        <w:t>if</w:t>
+      </w:r>
+      <w:r>
+        <w:rPr>
+          <w:rFonts w:ascii="Arial" w:hAnsi="Arial" w:cs="Arial"/>
+          <w:b/>
           <w:sz w:val="24"/>
         </w:rPr>
         <w:t xml:space="preserve"> </w:t>
       </w:r>
-      <w:proofErr w:type="spellStart"/>
-      <w:r>
-        <w:rPr>
-          <w:rFonts w:ascii="Arial" w:hAnsi="Arial" w:cs="Arial"/>
-          <w:sz w:val="24"/>
-        </w:rPr>
-        <w:t>range</w:t>
-      </w:r>
-      <w:proofErr w:type="spellEnd"/>
-    </w:p>
-    <w:p>
-      <w:pPr>
-        <w:rPr>
-          <w:rFonts w:ascii="Arial" w:hAnsi="Arial" w:cs="Arial"/>
-          <w:sz w:val="24"/>
-        </w:rPr>
-      </w:pPr>
-    </w:p>
-    <w:p>
-      <w:pPr>
-        <w:rPr>
-          <w:rFonts w:ascii="Arial" w:hAnsi="Arial" w:cs="Arial"/>
-          <w:sz w:val="24"/>
-        </w:rPr>
-      </w:pPr>
-    </w:p>
-    <w:p>
-      <w:pPr>
-        <w:rPr>
-          <w:rFonts w:ascii="Arial" w:hAnsi="Arial" w:cs="Arial"/>
-          <w:sz w:val="24"/>
-        </w:rPr>
-      </w:pPr>
-    </w:p>
-    <w:p>
-      <w:pPr>
-        <w:rPr>
-          <w:rFonts w:ascii="Arial" w:hAnsi="Arial" w:cs="Arial"/>
-          <w:sz w:val="24"/>
-        </w:rPr>
-      </w:pPr>
-      <w:r>
-        <w:rPr>
-          <w:rFonts w:ascii="Arial" w:hAnsi="Arial" w:cs="Arial"/>
-          <w:sz w:val="24"/>
-        </w:rPr>
-        <w:t xml:space="preserve">El </w:t>
-      </w:r>
-      <w:proofErr w:type="spellStart"/>
-      <w:r>
-        <w:rPr>
-          <w:rFonts w:ascii="Arial" w:hAnsi="Arial" w:cs="Arial"/>
-          <w:sz w:val="24"/>
-        </w:rPr>
-        <w:t>guión</w:t>
-      </w:r>
-      <w:proofErr w:type="spellEnd"/>
-      <w:r>
-        <w:rPr>
-          <w:rFonts w:ascii="Arial" w:hAnsi="Arial" w:cs="Arial"/>
-          <w:sz w:val="24"/>
-        </w:rPr>
-        <w:t xml:space="preserve"> bajo se utiliza para omitir el índice ya que </w:t>
-      </w:r>
-      <w:proofErr w:type="spellStart"/>
-      <w:r>
-        <w:rPr>
-          <w:rFonts w:ascii="Arial" w:hAnsi="Arial" w:cs="Arial"/>
-          <w:sz w:val="24"/>
-        </w:rPr>
-        <w:t>range</w:t>
-      </w:r>
-      <w:proofErr w:type="spellEnd"/>
-      <w:r>
-        <w:rPr>
-          <w:rFonts w:ascii="Arial" w:hAnsi="Arial" w:cs="Arial"/>
-          <w:sz w:val="24"/>
-        </w:rPr>
-        <w:t xml:space="preserve"> devuelve el valor y el índice.</w:t>
-      </w:r>
-    </w:p>
-    <w:p>
-      <w:pPr>
-        <w:rPr>
-          <w:rFonts w:ascii="Arial" w:hAnsi="Arial" w:cs="Arial"/>
-          <w:sz w:val="24"/>
-        </w:rPr>
-      </w:pPr>
-    </w:p>
-    <w:p>
-      <w:pPr>
-        <w:rPr>
-          <w:rFonts w:ascii="Arial" w:hAnsi="Arial" w:cs="Arial"/>
-          <w:sz w:val="24"/>
-        </w:rPr>
-      </w:pPr>
-    </w:p>
-    <w:p>
-      <w:pPr>
-        <w:rPr>
-          <w:rFonts w:ascii="Arial" w:hAnsi="Arial" w:cs="Arial"/>
-          <w:sz w:val="24"/>
-        </w:rPr>
-      </w:pPr>
-    </w:p>
-    <w:p>
-      <w:pPr>
-        <w:rPr>
-          <w:rFonts w:ascii="Arial" w:hAnsi="Arial" w:cs="Arial"/>
-          <w:sz w:val="24"/>
-        </w:rPr>
-      </w:pPr>
-      <w:r>
-        <w:rPr>
-          <w:rFonts w:ascii="Arial" w:hAnsi="Arial" w:cs="Arial"/>
-          <w:sz w:val="24"/>
-        </w:rPr>
-        <w:t xml:space="preserve">Estructura </w:t>
-      </w:r>
-      <w:proofErr w:type="spellStart"/>
-      <w:r>
-        <w:rPr>
-          <w:rFonts w:ascii="Arial" w:hAnsi="Arial" w:cs="Arial"/>
-          <w:b/>
-          <w:sz w:val="24"/>
-        </w:rPr>
-        <w:t>if</w:t>
-      </w:r>
-      <w:proofErr w:type="spellEnd"/>
-      <w:r>
-        <w:rPr>
-          <w:rFonts w:ascii="Arial" w:hAnsi="Arial" w:cs="Arial"/>
-          <w:b/>
-          <w:sz w:val="24"/>
-        </w:rPr>
-        <w:t xml:space="preserve"> </w:t>
-      </w:r>
     </w:p>
     <w:p>
       <w:pPr>
@@ -12418,39 +10724,7 @@
           <w:sz w:val="24"/>
         </w:rPr>
         <w:lastRenderedPageBreak/>
-        <w:t xml:space="preserve">Al igual que </w:t>
-      </w:r>
-      <w:proofErr w:type="spellStart"/>
-      <w:r>
-        <w:rPr>
-          <w:rFonts w:ascii="Arial" w:hAnsi="Arial" w:cs="Arial"/>
-          <w:sz w:val="24"/>
-        </w:rPr>
-        <w:t>for</w:t>
-      </w:r>
-      <w:proofErr w:type="spellEnd"/>
-      <w:r>
-        <w:rPr>
-          <w:rFonts w:ascii="Arial" w:hAnsi="Arial" w:cs="Arial"/>
-          <w:sz w:val="24"/>
-        </w:rPr>
-        <w:t xml:space="preserve"> el </w:t>
-      </w:r>
-      <w:proofErr w:type="spellStart"/>
-      <w:r>
-        <w:rPr>
-          <w:rFonts w:ascii="Arial" w:hAnsi="Arial" w:cs="Arial"/>
-          <w:sz w:val="24"/>
-        </w:rPr>
-        <w:t>if</w:t>
-      </w:r>
-      <w:proofErr w:type="spellEnd"/>
-      <w:r>
-        <w:rPr>
-          <w:rFonts w:ascii="Arial" w:hAnsi="Arial" w:cs="Arial"/>
-          <w:sz w:val="24"/>
-        </w:rPr>
-        <w:t xml:space="preserve"> no es necesario que su condición esté rodeada de paréntesis, pero las llaves son necesarias.</w:t>
+        <w:t>Al igual que for el if no es necesario que su condición esté rodeada de paréntesis, pero las llaves son necesarias.</w:t>
       </w:r>
     </w:p>
     <w:p>
@@ -12532,33 +10806,8 @@
                                 <w:color w:val="auto"/>
                                 <w:sz w:val="22"/>
                               </w:rPr>
-                              <w:t xml:space="preserve">: Estructura </w:t>
+                              <w:t>: Estructura if en Go</w:t>
                             </w:r>
-                            <w:proofErr w:type="spellStart"/>
-                            <w:r>
-                              <w:rPr>
-                                <w:color w:val="auto"/>
-                                <w:sz w:val="22"/>
-                              </w:rPr>
-                              <w:t>if</w:t>
-                            </w:r>
-                            <w:proofErr w:type="spellEnd"/>
-                            <w:r>
-                              <w:rPr>
-                                <w:color w:val="auto"/>
-                                <w:sz w:val="22"/>
-                              </w:rPr>
-                              <w:t xml:space="preserve"> en </w:t>
-                            </w:r>
-                            <w:proofErr w:type="spellStart"/>
-                            <w:r>
-                              <w:rPr>
-                                <w:color w:val="auto"/>
-                                <w:sz w:val="22"/>
-                              </w:rPr>
-                              <w:t>Go</w:t>
-                            </w:r>
-                            <w:proofErr w:type="spellEnd"/>
                           </w:p>
                         </w:txbxContent>
                       </wps:txbx>
@@ -12761,34 +11010,14 @@
         </w:rPr>
         <w:t xml:space="preserve">Al igual que en otros lenguajes de programación existe el </w:t>
       </w:r>
-      <w:proofErr w:type="spellStart"/>
       <w:r>
         <w:rPr>
           <w:rFonts w:ascii="Arial" w:hAnsi="Arial" w:cs="Arial"/>
           <w:b/>
           <w:sz w:val="24"/>
         </w:rPr>
-        <w:t>if</w:t>
-      </w:r>
-      <w:proofErr w:type="spellEnd"/>
-      <w:r>
-        <w:rPr>
-          <w:rFonts w:ascii="Arial" w:hAnsi="Arial" w:cs="Arial"/>
-          <w:b/>
-          <w:sz w:val="24"/>
-        </w:rPr>
-        <w:t xml:space="preserve"> </w:t>
-      </w:r>
-      <w:proofErr w:type="spellStart"/>
-      <w:r>
-        <w:rPr>
-          <w:rFonts w:ascii="Arial" w:hAnsi="Arial" w:cs="Arial"/>
-          <w:b/>
-          <w:sz w:val="24"/>
-        </w:rPr>
-        <w:t>else</w:t>
-      </w:r>
-      <w:proofErr w:type="spellEnd"/>
+        <w:t>if else</w:t>
+      </w:r>
     </w:p>
     <w:p>
       <w:pPr>
@@ -12873,49 +11102,8 @@
                                 <w:color w:val="auto"/>
                                 <w:sz w:val="22"/>
                               </w:rPr>
-                              <w:t xml:space="preserve">: </w:t>
+                              <w:t>: If Else en Go</w:t>
                             </w:r>
-                            <w:proofErr w:type="spellStart"/>
-                            <w:r>
-                              <w:rPr>
-                                <w:color w:val="auto"/>
-                                <w:sz w:val="22"/>
-                              </w:rPr>
-                              <w:t>If</w:t>
-                            </w:r>
-                            <w:proofErr w:type="spellEnd"/>
-                            <w:r>
-                              <w:rPr>
-                                <w:color w:val="auto"/>
-                                <w:sz w:val="22"/>
-                              </w:rPr>
-                              <w:t xml:space="preserve"> </w:t>
-                            </w:r>
-                            <w:proofErr w:type="spellStart"/>
-                            <w:r>
-                              <w:rPr>
-                                <w:color w:val="auto"/>
-                                <w:sz w:val="22"/>
-                              </w:rPr>
-                              <w:t>Else</w:t>
-                            </w:r>
-                            <w:proofErr w:type="spellEnd"/>
-                            <w:r>
-                              <w:rPr>
-                                <w:color w:val="auto"/>
-                                <w:sz w:val="22"/>
-                              </w:rPr>
-                              <w:t xml:space="preserve"> en </w:t>
-                            </w:r>
-                            <w:proofErr w:type="spellStart"/>
-                            <w:r>
-                              <w:rPr>
-                                <w:color w:val="auto"/>
-                                <w:sz w:val="22"/>
-                              </w:rPr>
-                              <w:t>Go</w:t>
-                            </w:r>
-                            <w:proofErr w:type="spellEnd"/>
                           </w:p>
                         </w:txbxContent>
                       </wps:txbx>
@@ -13148,78 +11336,14 @@
           <w:rFonts w:ascii="Arial" w:hAnsi="Arial" w:cs="Arial"/>
           <w:sz w:val="24"/>
         </w:rPr>
-        <w:t xml:space="preserve">En </w:t>
-      </w:r>
-      <w:proofErr w:type="spellStart"/>
-      <w:r>
-        <w:rPr>
-          <w:rFonts w:ascii="Arial" w:hAnsi="Arial" w:cs="Arial"/>
-          <w:sz w:val="24"/>
-        </w:rPr>
-        <w:t>Go</w:t>
-      </w:r>
-      <w:proofErr w:type="spellEnd"/>
-      <w:r>
-        <w:rPr>
-          <w:rFonts w:ascii="Arial" w:hAnsi="Arial" w:cs="Arial"/>
-          <w:sz w:val="24"/>
-        </w:rPr>
-        <w:t xml:space="preserve"> la sentencia switch es igual que en otros lenguajes como C, C++, Java, PHP, etc.</w:t>
-      </w:r>
-      <w:r>
-        <w:rPr>
-          <w:rFonts w:ascii="Arial" w:hAnsi="Arial" w:cs="Arial"/>
-          <w:sz w:val="24"/>
-        </w:rPr>
-        <w:t xml:space="preserve"> Con la excepción que en </w:t>
-      </w:r>
-      <w:proofErr w:type="spellStart"/>
-      <w:r>
-        <w:rPr>
-          <w:rFonts w:ascii="Arial" w:hAnsi="Arial" w:cs="Arial"/>
-          <w:sz w:val="24"/>
-        </w:rPr>
-        <w:t>Go</w:t>
-      </w:r>
-      <w:proofErr w:type="spellEnd"/>
-      <w:r>
-        <w:rPr>
-          <w:rFonts w:ascii="Arial" w:hAnsi="Arial" w:cs="Arial"/>
-          <w:sz w:val="24"/>
-        </w:rPr>
-        <w:t xml:space="preserve"> solo se ejecuta el caso seleccionado, por lo que la sentencia break </w:t>
-      </w:r>
-      <w:proofErr w:type="gramStart"/>
-      <w:r>
-        <w:rPr>
-          <w:rFonts w:ascii="Arial" w:hAnsi="Arial" w:cs="Arial"/>
-          <w:sz w:val="24"/>
-        </w:rPr>
-        <w:t>necesaria</w:t>
-      </w:r>
-      <w:proofErr w:type="gramEnd"/>
-      <w:r>
-        <w:rPr>
-          <w:rFonts w:ascii="Arial" w:hAnsi="Arial" w:cs="Arial"/>
-          <w:sz w:val="24"/>
-        </w:rPr>
-        <w:t xml:space="preserve"> en los demás lenguajes es automática en </w:t>
-      </w:r>
-      <w:proofErr w:type="spellStart"/>
-      <w:r>
-        <w:rPr>
-          <w:rFonts w:ascii="Arial" w:hAnsi="Arial" w:cs="Arial"/>
-          <w:sz w:val="24"/>
-        </w:rPr>
-        <w:t>Go</w:t>
-      </w:r>
-      <w:proofErr w:type="spellEnd"/>
-      <w:r>
-        <w:rPr>
-          <w:rFonts w:ascii="Arial" w:hAnsi="Arial" w:cs="Arial"/>
-          <w:sz w:val="24"/>
-        </w:rPr>
-        <w:t>.</w:t>
+        <w:t>En Go la sentencia switch es igual que en otros lenguajes como C, C++, Java, PHP, etc.</w:t>
+      </w:r>
+      <w:r>
+        <w:rPr>
+          <w:rFonts w:ascii="Arial" w:hAnsi="Arial" w:cs="Arial"/>
+          <w:sz w:val="24"/>
+        </w:rPr>
+        <w:t xml:space="preserve"> Con la excepción que en Go solo se ejecuta el caso seleccionado, por lo que la sentencia break necesaria en los demás lenguajes es automática en Go.</w:t>
       </w:r>
     </w:p>
     <w:p>
@@ -13295,17 +11419,8 @@
                                 <w:color w:val="auto"/>
                                 <w:sz w:val="22"/>
                               </w:rPr>
-                              <w:t xml:space="preserve">: Switch en </w:t>
+                              <w:t>: Switch en Go</w:t>
                             </w:r>
-                            <w:proofErr w:type="spellStart"/>
-                            <w:r>
-                              <w:rPr>
-                                <w:color w:val="auto"/>
-                                <w:sz w:val="22"/>
-                              </w:rPr>
-                              <w:t>Go</w:t>
-                            </w:r>
-                            <w:proofErr w:type="spellEnd"/>
                           </w:p>
                         </w:txbxContent>
                       </wps:txbx>
@@ -13516,25 +11631,8 @@
           <w:rFonts w:ascii="Arial" w:hAnsi="Arial" w:cs="Arial"/>
           <w:sz w:val="24"/>
         </w:rPr>
-        <w:t xml:space="preserve">A veces es necesario que el switch evalué más casos, para eso los desarrolladores de </w:t>
-      </w:r>
-      <w:proofErr w:type="spellStart"/>
-      <w:r>
-        <w:rPr>
-          <w:rFonts w:ascii="Arial" w:hAnsi="Arial" w:cs="Arial"/>
-          <w:sz w:val="24"/>
-        </w:rPr>
-        <w:t>Go</w:t>
-      </w:r>
-      <w:proofErr w:type="spellEnd"/>
-      <w:r>
-        <w:rPr>
-          <w:rFonts w:ascii="Arial" w:hAnsi="Arial" w:cs="Arial"/>
-          <w:sz w:val="24"/>
-        </w:rPr>
-        <w:t xml:space="preserve"> crearon la palabra </w:t>
-      </w:r>
-      <w:proofErr w:type="spellStart"/>
+        <w:t xml:space="preserve">A veces es necesario que el switch evalué más casos, para eso los desarrolladores de Go crearon la palabra </w:t>
+      </w:r>
       <w:r>
         <w:rPr>
           <w:rFonts w:ascii="Arial" w:hAnsi="Arial" w:cs="Arial"/>
@@ -13543,7 +11641,6 @@
         </w:rPr>
         <w:t>fallthrough</w:t>
       </w:r>
-      <w:proofErr w:type="spellEnd"/>
       <w:r>
         <w:rPr>
           <w:rFonts w:ascii="Arial" w:hAnsi="Arial" w:cs="Arial"/>
@@ -13601,21 +11698,12 @@
           <w:sz w:val="24"/>
         </w:rPr>
       </w:pPr>
-      <w:proofErr w:type="spellStart"/>
-      <w:r>
-        <w:rPr>
-          <w:rFonts w:ascii="Arial" w:hAnsi="Arial" w:cs="Arial"/>
-          <w:sz w:val="24"/>
-        </w:rPr>
-        <w:t>Go</w:t>
-      </w:r>
-      <w:proofErr w:type="spellEnd"/>
-      <w:r>
-        <w:rPr>
-          <w:rFonts w:ascii="Arial" w:hAnsi="Arial" w:cs="Arial"/>
-          <w:sz w:val="24"/>
-        </w:rPr>
-        <w:t xml:space="preserve"> al igual que los demás lenguajes de programación incluye lo que son las funciones.</w:t>
+      <w:r>
+        <w:rPr>
+          <w:rFonts w:ascii="Arial" w:hAnsi="Arial" w:cs="Arial"/>
+          <w:sz w:val="24"/>
+        </w:rPr>
+        <w:t>Go al igual que los demás lenguajes de programación incluye lo que son las funciones.</w:t>
       </w:r>
     </w:p>
     <w:p>
@@ -14061,23 +12149,7 @@
           <w:sz w:val="24"/>
         </w:rPr>
         <w:lastRenderedPageBreak/>
-        <w:t xml:space="preserve">Algo muy interesante en </w:t>
-      </w:r>
-      <w:proofErr w:type="spellStart"/>
-      <w:r>
-        <w:rPr>
-          <w:rFonts w:ascii="Arial" w:hAnsi="Arial" w:cs="Arial"/>
-          <w:sz w:val="24"/>
-        </w:rPr>
-        <w:t>Go</w:t>
-      </w:r>
-      <w:proofErr w:type="spellEnd"/>
-      <w:r>
-        <w:rPr>
-          <w:rFonts w:ascii="Arial" w:hAnsi="Arial" w:cs="Arial"/>
-          <w:sz w:val="24"/>
-        </w:rPr>
-        <w:t xml:space="preserve"> es que existen las funciones variables, estas funciones pueden recibir varios parámetros.</w:t>
+        <w:t>Algo muy interesante en Go es que existen las funciones variables, estas funciones pueden recibir varios parámetros.</w:t>
       </w:r>
     </w:p>
     <w:p>
@@ -14228,46 +12300,14 @@
           <w:rFonts w:ascii="Arial" w:hAnsi="Arial" w:cs="Arial"/>
           <w:sz w:val="24"/>
         </w:rPr>
-        <w:t xml:space="preserve">Clausuras en </w:t>
-      </w:r>
-      <w:proofErr w:type="spellStart"/>
-      <w:r>
-        <w:rPr>
-          <w:rFonts w:ascii="Arial" w:hAnsi="Arial" w:cs="Arial"/>
-          <w:sz w:val="24"/>
-        </w:rPr>
-        <w:t>Go</w:t>
-      </w:r>
-      <w:proofErr w:type="spellEnd"/>
-      <w:r>
-        <w:rPr>
-          <w:rFonts w:ascii="Arial" w:hAnsi="Arial" w:cs="Arial"/>
-          <w:sz w:val="24"/>
-        </w:rPr>
-        <w:t>, las clausuras son funciones que están dentro de otra función</w:t>
-      </w:r>
-      <w:r>
-        <w:rPr>
-          <w:rFonts w:ascii="Arial" w:hAnsi="Arial" w:cs="Arial"/>
-          <w:sz w:val="24"/>
-        </w:rPr>
-        <w:t xml:space="preserve"> la función interna tiene acceso a las variables de la función externa. Las clausuras se pueden hacer de varias maneras una es usando una variable para almacenar la función, la otra es crear una función dentro del </w:t>
-      </w:r>
-      <w:proofErr w:type="spellStart"/>
-      <w:r>
-        <w:rPr>
-          <w:rFonts w:ascii="Arial" w:hAnsi="Arial" w:cs="Arial"/>
-          <w:sz w:val="24"/>
-        </w:rPr>
-        <w:t>main</w:t>
-      </w:r>
-      <w:proofErr w:type="spellEnd"/>
-      <w:r>
-        <w:rPr>
-          <w:rFonts w:ascii="Arial" w:hAnsi="Arial" w:cs="Arial"/>
-          <w:sz w:val="24"/>
-        </w:rPr>
-        <w:t xml:space="preserve"> guardarla en una variable.</w:t>
+        <w:t>Clausuras en Go, las clausuras son funciones que están dentro de otra función</w:t>
+      </w:r>
+      <w:r>
+        <w:rPr>
+          <w:rFonts w:ascii="Arial" w:hAnsi="Arial" w:cs="Arial"/>
+          <w:sz w:val="24"/>
+        </w:rPr>
+        <w:t xml:space="preserve"> la función interna tiene acceso a las variables de la función externa. Las clausuras se pueden hacer de varias maneras una es usando una variable para almacenar la función, la otra es crear una función dentro del main guardarla en una variable.</w:t>
       </w:r>
     </w:p>
     <w:p>
@@ -14695,7 +12735,6 @@
         </w:rPr>
         <w:t xml:space="preserve">Para ver si una función contiene implementación se puede usar el valor </w:t>
       </w:r>
-      <w:proofErr w:type="spellStart"/>
       <w:r>
         <w:rPr>
           <w:rFonts w:ascii="Arial" w:hAnsi="Arial" w:cs="Arial"/>
@@ -14704,29 +12743,12 @@
         </w:rPr>
         <w:t>nil</w:t>
       </w:r>
-      <w:proofErr w:type="spellEnd"/>
-      <w:r>
-        <w:rPr>
-          <w:rFonts w:ascii="Arial" w:hAnsi="Arial" w:cs="Arial"/>
-          <w:sz w:val="24"/>
-        </w:rPr>
-        <w:t xml:space="preserve"> que sirve para determinar si tiene o no implementación, además la </w:t>
-      </w:r>
-      <w:proofErr w:type="spellStart"/>
-      <w:r>
-        <w:rPr>
-          <w:rFonts w:ascii="Arial" w:hAnsi="Arial" w:cs="Arial"/>
-          <w:sz w:val="24"/>
-        </w:rPr>
-        <w:t>funciónes</w:t>
-      </w:r>
-      <w:proofErr w:type="spellEnd"/>
-      <w:r>
-        <w:rPr>
-          <w:rFonts w:ascii="Arial" w:hAnsi="Arial" w:cs="Arial"/>
-          <w:sz w:val="24"/>
-        </w:rPr>
-        <w:t xml:space="preserve"> no se pueden comparar entre ellas.</w:t>
+      <w:r>
+        <w:rPr>
+          <w:rFonts w:ascii="Arial" w:hAnsi="Arial" w:cs="Arial"/>
+          <w:sz w:val="24"/>
+        </w:rPr>
+        <w:t xml:space="preserve"> que sirve para determinar si tiene o no implementación, además la funciónes no se pueden comparar entre ellas.</w:t>
       </w:r>
     </w:p>
     <w:p>
@@ -14802,23 +12824,7 @@
           <w:rFonts w:ascii="Arial" w:hAnsi="Arial" w:cs="Arial"/>
           <w:sz w:val="24"/>
         </w:rPr>
-        <w:t xml:space="preserve">Además las funciones en </w:t>
-      </w:r>
-      <w:proofErr w:type="spellStart"/>
-      <w:r>
-        <w:rPr>
-          <w:rFonts w:ascii="Arial" w:hAnsi="Arial" w:cs="Arial"/>
-          <w:sz w:val="24"/>
-        </w:rPr>
-        <w:t>Go</w:t>
-      </w:r>
-      <w:proofErr w:type="spellEnd"/>
-      <w:r>
-        <w:rPr>
-          <w:rFonts w:ascii="Arial" w:hAnsi="Arial" w:cs="Arial"/>
-          <w:sz w:val="24"/>
-        </w:rPr>
-        <w:t xml:space="preserve"> pueden retornar más de un valor, lo cual es un campo de muchas posibilidades.</w:t>
+        <w:t>Además las funciones en Go pueden retornar más de un valor, lo cual es un campo de muchas posibilidades.</w:t>
       </w:r>
     </w:p>
     <w:p>
@@ -14849,25 +12855,8 @@
           <w:sz w:val="24"/>
         </w:rPr>
         <w:lastRenderedPageBreak/>
-        <w:t xml:space="preserve">En </w:t>
-      </w:r>
-      <w:proofErr w:type="spellStart"/>
-      <w:r>
-        <w:rPr>
-          <w:rFonts w:ascii="Arial" w:hAnsi="Arial" w:cs="Arial"/>
-          <w:sz w:val="24"/>
-        </w:rPr>
-        <w:t>Go</w:t>
-      </w:r>
-      <w:proofErr w:type="spellEnd"/>
-      <w:r>
-        <w:rPr>
-          <w:rFonts w:ascii="Arial" w:hAnsi="Arial" w:cs="Arial"/>
-          <w:sz w:val="24"/>
-        </w:rPr>
-        <w:t xml:space="preserve"> la palabra reservada </w:t>
-      </w:r>
-      <w:proofErr w:type="spellStart"/>
+        <w:t xml:space="preserve">En Go la palabra reservada </w:t>
+      </w:r>
       <w:r>
         <w:rPr>
           <w:rFonts w:ascii="Arial" w:hAnsi="Arial" w:cs="Arial"/>
@@ -14876,29 +12865,12 @@
         </w:rPr>
         <w:t>defer</w:t>
       </w:r>
-      <w:proofErr w:type="spellEnd"/>
-      <w:r>
-        <w:rPr>
-          <w:rFonts w:ascii="Arial" w:hAnsi="Arial" w:cs="Arial"/>
-          <w:sz w:val="24"/>
-        </w:rPr>
-        <w:t xml:space="preserve"> funciona para ejecutar una función al final es decir cuando termine el todo lo que este en el </w:t>
-      </w:r>
-      <w:proofErr w:type="spellStart"/>
-      <w:r>
-        <w:rPr>
-          <w:rFonts w:ascii="Arial" w:hAnsi="Arial" w:cs="Arial"/>
-          <w:sz w:val="24"/>
-        </w:rPr>
-        <w:t>main</w:t>
-      </w:r>
-      <w:proofErr w:type="spellEnd"/>
-      <w:r>
-        <w:rPr>
-          <w:rFonts w:ascii="Arial" w:hAnsi="Arial" w:cs="Arial"/>
-          <w:sz w:val="24"/>
-        </w:rPr>
-        <w:t xml:space="preserve"> exceptuando las funciones que tengan esta palabra reservada.</w:t>
+      <w:r>
+        <w:rPr>
+          <w:rFonts w:ascii="Arial" w:hAnsi="Arial" w:cs="Arial"/>
+          <w:sz w:val="24"/>
+        </w:rPr>
+        <w:t xml:space="preserve"> funciona para ejecutar una función al final es decir cuando termine el todo lo que este en el main exceptuando las funciones que tengan esta palabra reservada.</w:t>
       </w:r>
     </w:p>
     <w:p>
@@ -15073,122 +13045,22 @@
           <w:rFonts w:ascii="Arial" w:hAnsi="Arial" w:cs="Arial"/>
           <w:sz w:val="24"/>
         </w:rPr>
-        <w:t xml:space="preserve">Para manejar errores en </w:t>
-      </w:r>
-      <w:proofErr w:type="spellStart"/>
-      <w:r>
-        <w:rPr>
-          <w:rFonts w:ascii="Arial" w:hAnsi="Arial" w:cs="Arial"/>
-          <w:sz w:val="24"/>
-        </w:rPr>
-        <w:t>Go</w:t>
-      </w:r>
-      <w:proofErr w:type="spellEnd"/>
-      <w:r>
-        <w:rPr>
-          <w:rFonts w:ascii="Arial" w:hAnsi="Arial" w:cs="Arial"/>
-          <w:sz w:val="24"/>
-        </w:rPr>
-        <w:t xml:space="preserve"> se usa </w:t>
-      </w:r>
-      <w:proofErr w:type="spellStart"/>
+        <w:t xml:space="preserve">Para manejar errores en Go se usa </w:t>
+      </w:r>
       <w:r>
         <w:rPr>
           <w:rFonts w:ascii="Arial" w:hAnsi="Arial" w:cs="Arial"/>
           <w:b/>
           <w:sz w:val="24"/>
         </w:rPr>
-        <w:t>panic</w:t>
-      </w:r>
-      <w:proofErr w:type="spellEnd"/>
-      <w:r>
-        <w:rPr>
-          <w:rFonts w:ascii="Arial" w:hAnsi="Arial" w:cs="Arial"/>
-          <w:b/>
-          <w:sz w:val="24"/>
-        </w:rPr>
-        <w:t xml:space="preserve"> y </w:t>
-      </w:r>
-      <w:proofErr w:type="spellStart"/>
-      <w:r>
-        <w:rPr>
-          <w:rFonts w:ascii="Arial" w:hAnsi="Arial" w:cs="Arial"/>
-          <w:b/>
-          <w:sz w:val="24"/>
-        </w:rPr>
-        <w:t>recover</w:t>
-      </w:r>
-      <w:proofErr w:type="spellEnd"/>
-      <w:r>
-        <w:rPr>
-          <w:rFonts w:ascii="Arial" w:hAnsi="Arial" w:cs="Arial"/>
-          <w:sz w:val="24"/>
-        </w:rPr>
-        <w:t xml:space="preserve">, la función </w:t>
-      </w:r>
-      <w:proofErr w:type="spellStart"/>
-      <w:r>
-        <w:rPr>
-          <w:rFonts w:ascii="Arial" w:hAnsi="Arial" w:cs="Arial"/>
-          <w:sz w:val="24"/>
-        </w:rPr>
-        <w:t>panic</w:t>
-      </w:r>
-      <w:proofErr w:type="spellEnd"/>
-      <w:r>
-        <w:rPr>
-          <w:rFonts w:ascii="Arial" w:hAnsi="Arial" w:cs="Arial"/>
-          <w:sz w:val="24"/>
-        </w:rPr>
-        <w:t xml:space="preserve"> imprime un mensaje de error pero este detiene por completo el programa, </w:t>
-      </w:r>
-      <w:proofErr w:type="spellStart"/>
-      <w:r>
-        <w:rPr>
-          <w:rFonts w:ascii="Arial" w:hAnsi="Arial" w:cs="Arial"/>
-          <w:sz w:val="24"/>
-        </w:rPr>
-        <w:t>recover</w:t>
-      </w:r>
-      <w:proofErr w:type="spellEnd"/>
-      <w:r>
-        <w:rPr>
-          <w:rFonts w:ascii="Arial" w:hAnsi="Arial" w:cs="Arial"/>
-          <w:sz w:val="24"/>
-        </w:rPr>
-        <w:t xml:space="preserve"> recupera el error que mostró </w:t>
-      </w:r>
-      <w:proofErr w:type="spellStart"/>
-      <w:r>
-        <w:rPr>
-          <w:rFonts w:ascii="Arial" w:hAnsi="Arial" w:cs="Arial"/>
-          <w:sz w:val="24"/>
-        </w:rPr>
-        <w:t>panic</w:t>
-      </w:r>
-      <w:proofErr w:type="spellEnd"/>
-      <w:r>
-        <w:rPr>
-          <w:rFonts w:ascii="Arial" w:hAnsi="Arial" w:cs="Arial"/>
-          <w:sz w:val="24"/>
-        </w:rPr>
-        <w:t xml:space="preserve"> y es una forma de manejar errores conocidos pero para hacer este manejo se usa una función anónima con </w:t>
-      </w:r>
-      <w:proofErr w:type="spellStart"/>
-      <w:r>
-        <w:rPr>
-          <w:rFonts w:ascii="Arial" w:hAnsi="Arial" w:cs="Arial"/>
-          <w:sz w:val="24"/>
-        </w:rPr>
-        <w:t>defer</w:t>
-      </w:r>
-      <w:proofErr w:type="spellEnd"/>
-      <w:r>
-        <w:rPr>
-          <w:rFonts w:ascii="Arial" w:hAnsi="Arial" w:cs="Arial"/>
-          <w:sz w:val="24"/>
-        </w:rPr>
-        <w:t>.</w:t>
+        <w:t>panic y recover</w:t>
+      </w:r>
+      <w:r>
+        <w:rPr>
+          <w:rFonts w:ascii="Arial" w:hAnsi="Arial" w:cs="Arial"/>
+          <w:sz w:val="24"/>
+        </w:rPr>
+        <w:t>, la función panic imprime un mensaje de error pero este detiene por completo el programa, recover recupera el error que mostró panic y es una forma de manejar errores conocidos pero para hacer este manejo se usa una función anónima con defer.</w:t>
       </w:r>
     </w:p>
     <w:p>
@@ -15374,44 +13246,19 @@
           <w:sz w:val="24"/>
         </w:rPr>
       </w:pPr>
-      <w:proofErr w:type="spellStart"/>
-      <w:r>
-        <w:rPr>
-          <w:rFonts w:ascii="Arial" w:hAnsi="Arial" w:cs="Arial"/>
-          <w:sz w:val="24"/>
-        </w:rPr>
-        <w:t>Go</w:t>
-      </w:r>
-      <w:proofErr w:type="spellEnd"/>
-      <w:r>
-        <w:rPr>
-          <w:rFonts w:ascii="Arial" w:hAnsi="Arial" w:cs="Arial"/>
-          <w:sz w:val="24"/>
-        </w:rPr>
-        <w:t xml:space="preserve"> también puede usar punteros igual que otros lenguajes de programación.</w:t>
-      </w:r>
-      <w:r>
-        <w:rPr>
-          <w:rFonts w:ascii="Arial" w:hAnsi="Arial" w:cs="Arial"/>
-          <w:sz w:val="24"/>
-        </w:rPr>
-        <w:t xml:space="preserve"> A diferencia de C </w:t>
-      </w:r>
-      <w:proofErr w:type="spellStart"/>
-      <w:r>
-        <w:rPr>
-          <w:rFonts w:ascii="Arial" w:hAnsi="Arial" w:cs="Arial"/>
-          <w:sz w:val="24"/>
-        </w:rPr>
-        <w:t>Go</w:t>
-      </w:r>
-      <w:proofErr w:type="spellEnd"/>
-      <w:r>
-        <w:rPr>
-          <w:rFonts w:ascii="Arial" w:hAnsi="Arial" w:cs="Arial"/>
-          <w:sz w:val="24"/>
-        </w:rPr>
-        <w:t xml:space="preserve"> no tiene aritmética de punteros.</w:t>
+      <w:r>
+        <w:rPr>
+          <w:rFonts w:ascii="Arial" w:hAnsi="Arial" w:cs="Arial"/>
+          <w:sz w:val="24"/>
+        </w:rPr>
+        <w:t>Go también puede usar punteros igual que otros lenguajes de programación.</w:t>
+      </w:r>
+      <w:r>
+        <w:rPr>
+          <w:rFonts w:ascii="Arial" w:hAnsi="Arial" w:cs="Arial"/>
+          <w:sz w:val="24"/>
+        </w:rPr>
+        <w:t xml:space="preserve"> A diferencia de C Go no tiene aritmética de punteros.</w:t>
       </w:r>
     </w:p>
     <w:p>
@@ -15429,23 +13276,7 @@
           <w:rFonts w:ascii="Arial" w:hAnsi="Arial" w:cs="Arial"/>
           <w:sz w:val="24"/>
         </w:rPr>
-        <w:t xml:space="preserve">En </w:t>
-      </w:r>
-      <w:proofErr w:type="spellStart"/>
-      <w:r>
-        <w:rPr>
-          <w:rFonts w:ascii="Arial" w:hAnsi="Arial" w:cs="Arial"/>
-          <w:sz w:val="24"/>
-        </w:rPr>
-        <w:t>Go</w:t>
-      </w:r>
-      <w:proofErr w:type="spellEnd"/>
-      <w:r>
-        <w:rPr>
-          <w:rFonts w:ascii="Arial" w:hAnsi="Arial" w:cs="Arial"/>
-          <w:sz w:val="24"/>
-        </w:rPr>
-        <w:t xml:space="preserve"> la declaración de un puntero es </w:t>
+        <w:t xml:space="preserve">En Go la declaración de un puntero es </w:t>
       </w:r>
       <w:r>
         <w:rPr>
@@ -15623,7 +13454,6 @@
           <w:sz w:val="32"/>
         </w:rPr>
       </w:pPr>
-      <w:proofErr w:type="spellStart"/>
       <w:r>
         <w:rPr>
           <w:rFonts w:ascii="Arial" w:hAnsi="Arial" w:cs="Arial"/>
@@ -15632,7 +13462,6 @@
         </w:rPr>
         <w:t>Type</w:t>
       </w:r>
-      <w:proofErr w:type="spellEnd"/>
     </w:p>
     <w:p>
       <w:pPr>
@@ -15707,25 +13536,8 @@
           <w:rFonts w:ascii="Arial" w:hAnsi="Arial" w:cs="Arial"/>
           <w:sz w:val="24"/>
         </w:rPr>
-        <w:t xml:space="preserve">En </w:t>
-      </w:r>
-      <w:proofErr w:type="spellStart"/>
-      <w:r>
-        <w:rPr>
-          <w:rFonts w:ascii="Arial" w:hAnsi="Arial" w:cs="Arial"/>
-          <w:sz w:val="24"/>
-        </w:rPr>
-        <w:t>Go</w:t>
-      </w:r>
-      <w:proofErr w:type="spellEnd"/>
-      <w:r>
-        <w:rPr>
-          <w:rFonts w:ascii="Arial" w:hAnsi="Arial" w:cs="Arial"/>
-          <w:sz w:val="24"/>
-        </w:rPr>
-        <w:t xml:space="preserve"> podemos hacer nuestro propio tipo de dato pero tomando como base un tipo ya existente, para hacer esto se usa la palabra reservada </w:t>
-      </w:r>
-      <w:proofErr w:type="spellStart"/>
+        <w:t xml:space="preserve">En Go podemos hacer nuestro propio tipo de dato pero tomando como base un tipo ya existente, para hacer esto se usa la palabra reservada </w:t>
+      </w:r>
       <w:r>
         <w:rPr>
           <w:rFonts w:ascii="Arial" w:hAnsi="Arial" w:cs="Arial"/>
@@ -15734,7 +13546,6 @@
         </w:rPr>
         <w:t>Type</w:t>
       </w:r>
-      <w:proofErr w:type="spellEnd"/>
       <w:r>
         <w:rPr>
           <w:rFonts w:ascii="Arial" w:hAnsi="Arial" w:cs="Arial"/>
@@ -15909,21 +13720,12 @@
           <w:sz w:val="24"/>
         </w:rPr>
       </w:pPr>
-      <w:proofErr w:type="spellStart"/>
-      <w:r>
-        <w:rPr>
-          <w:rFonts w:ascii="Arial" w:hAnsi="Arial" w:cs="Arial"/>
-          <w:sz w:val="24"/>
-        </w:rPr>
-        <w:t>Go</w:t>
-      </w:r>
-      <w:proofErr w:type="spellEnd"/>
-      <w:r>
-        <w:rPr>
-          <w:rFonts w:ascii="Arial" w:hAnsi="Arial" w:cs="Arial"/>
-          <w:sz w:val="24"/>
-        </w:rPr>
-        <w:t xml:space="preserve"> al igual que C posee las estructuras las cuales son lo más cercano a una clase en un lenguaje orientado a objetos.</w:t>
+      <w:r>
+        <w:rPr>
+          <w:rFonts w:ascii="Arial" w:hAnsi="Arial" w:cs="Arial"/>
+          <w:sz w:val="24"/>
+        </w:rPr>
+        <w:t>Go al igual que C posee las estructuras las cuales son lo más cercano a una clase en un lenguaje orientado a objetos.</w:t>
       </w:r>
     </w:p>
     <w:p>
@@ -16122,23 +13924,7 @@
           <w:rFonts w:ascii="Arial" w:hAnsi="Arial" w:cs="Arial"/>
           <w:sz w:val="24"/>
         </w:rPr>
-        <w:t xml:space="preserve">Puede que en </w:t>
-      </w:r>
-      <w:proofErr w:type="spellStart"/>
-      <w:r>
-        <w:rPr>
-          <w:rFonts w:ascii="Arial" w:hAnsi="Arial" w:cs="Arial"/>
-          <w:sz w:val="24"/>
-        </w:rPr>
-        <w:t>Go</w:t>
-      </w:r>
-      <w:proofErr w:type="spellEnd"/>
-      <w:r>
-        <w:rPr>
-          <w:rFonts w:ascii="Arial" w:hAnsi="Arial" w:cs="Arial"/>
-          <w:sz w:val="24"/>
-        </w:rPr>
-        <w:t xml:space="preserve"> no exista la jerarquía de clases como lo tienen Java o C# pero se puede hacer una herencia de manera implícita.</w:t>
+        <w:t>Puede que en Go no exista la jerarquía de clases como lo tienen Java o C# pero se puede hacer una herencia de manera implícita.</w:t>
       </w:r>
     </w:p>
     <w:p>
@@ -16296,54 +14082,39 @@
           <w:rFonts w:ascii="Arial" w:hAnsi="Arial" w:cs="Arial"/>
           <w:sz w:val="24"/>
         </w:rPr>
-        <w:t xml:space="preserve"> es decir una propiedad que no posee nombre. Además de notarse que de forma implícita estamos haciendo una herencia de persona </w:t>
-      </w:r>
-      <w:proofErr w:type="gramStart"/>
-      <w:r>
-        <w:rPr>
-          <w:rFonts w:ascii="Arial" w:hAnsi="Arial" w:cs="Arial"/>
-          <w:sz w:val="24"/>
-        </w:rPr>
-        <w:t>a</w:t>
-      </w:r>
-      <w:proofErr w:type="gramEnd"/>
-      <w:r>
-        <w:rPr>
-          <w:rFonts w:ascii="Arial" w:hAnsi="Arial" w:cs="Arial"/>
-          <w:sz w:val="24"/>
-        </w:rPr>
-        <w:t xml:space="preserve"> empleado.</w:t>
-      </w:r>
-    </w:p>
-    <w:p>
-      <w:pPr>
-        <w:rPr>
-          <w:rFonts w:ascii="Arial" w:hAnsi="Arial" w:cs="Arial"/>
-          <w:sz w:val="24"/>
-        </w:rPr>
-      </w:pPr>
-    </w:p>
-    <w:p>
-      <w:pPr>
-        <w:rPr>
-          <w:rFonts w:ascii="Arial" w:hAnsi="Arial" w:cs="Arial"/>
-          <w:sz w:val="24"/>
-        </w:rPr>
-      </w:pPr>
-    </w:p>
-    <w:p>
-      <w:pPr>
-        <w:rPr>
-          <w:rFonts w:ascii="Arial" w:hAnsi="Arial" w:cs="Arial"/>
-          <w:sz w:val="24"/>
-        </w:rPr>
-      </w:pPr>
-    </w:p>
-    <w:p>
-      <w:pPr>
-        <w:rPr>
-          <w:rFonts w:ascii="Arial" w:hAnsi="Arial" w:cs="Arial"/>
-          <w:sz w:val="24"/>
+        <w:t xml:space="preserve"> es decir una propiedad que no posee nombre. Además de notarse que de forma implícita estamos haciendo una herencia de persona a empleado.</w:t>
+      </w:r>
+    </w:p>
+    <w:p>
+      <w:pPr>
+        <w:rPr>
+          <w:rFonts w:ascii="Arial" w:hAnsi="Arial" w:cs="Arial"/>
+          <w:sz w:val="24"/>
+        </w:rPr>
+      </w:pPr>
+    </w:p>
+    <w:p>
+      <w:pPr>
+        <w:rPr>
+          <w:rFonts w:ascii="Arial" w:hAnsi="Arial" w:cs="Arial"/>
+          <w:sz w:val="24"/>
+        </w:rPr>
+      </w:pPr>
+    </w:p>
+    <w:p>
+      <w:pPr>
+        <w:rPr>
+          <w:rFonts w:ascii="Arial" w:hAnsi="Arial" w:cs="Arial"/>
+          <w:sz w:val="24"/>
+        </w:rPr>
+      </w:pPr>
+    </w:p>
+    <w:p>
+      <w:pPr>
+        <w:rPr>
+          <w:rFonts w:ascii="Arial" w:hAnsi="Arial" w:cs="Arial"/>
+          <w:sz w:val="24"/>
+          <w:highlight w:val="yellow"/>
         </w:rPr>
       </w:pPr>
       <w:r>
@@ -16362,18 +14133,119 @@
           <w:sz w:val="24"/>
           <w:highlight w:val="yellow"/>
         </w:rPr>
-        <w:t xml:space="preserve"> Si se quiere acceder a una propiedad de una estructura pero que este en un archivo por separado, el nombre de la propiedad debe de ser mayúscula debido a que si se usa en minúscula su ámbito solo se puede usar en el archivo que lo con</w:t>
-      </w:r>
+        <w:t xml:space="preserve"> Si se quiere acceder a una propiedad de una estructura pero que este en un archivo por separado, el nombre de la propiedad debe de ser mayúscula debido a que si se usa en minúscula su ámbito solo se puede usar en el archivo que lo contiene.</w:t>
+      </w:r>
+    </w:p>
+    <w:p>
+      <w:pPr>
+        <w:rPr>
+          <w:rFonts w:ascii="Arial" w:hAnsi="Arial" w:cs="Arial"/>
+          <w:sz w:val="24"/>
+        </w:rPr>
+      </w:pPr>
+      <w:r>
+        <w:rPr>
+          <w:rFonts w:ascii="Arial" w:hAnsi="Arial" w:cs="Arial"/>
+          <w:sz w:val="24"/>
+        </w:rPr>
+        <w:lastRenderedPageBreak/>
+        <w:t xml:space="preserve">A las estructuras se les puede añadir funciones propias al igual como si fuesen un tipo personalizado. Algo que mencionar de esto es que en el recibidor </w:t>
+      </w:r>
+      <w:r>
+        <w:rPr>
+          <w:rFonts w:ascii="Arial" w:hAnsi="Arial" w:cs="Arial"/>
+          <w:sz w:val="24"/>
+        </w:rPr>
+        <w:t>se puede pasar un puntero de la estructura.</w:t>
+      </w:r>
+    </w:p>
+    <w:p>
+      <w:pPr>
+        <w:rPr>
+          <w:rFonts w:ascii="Arial" w:hAnsi="Arial" w:cs="Arial"/>
+          <w:sz w:val="24"/>
+        </w:rPr>
+      </w:pPr>
+      <w:r>
+        <w:rPr>
+          <w:noProof/>
+          <w:lang w:val="en-US"/>
+        </w:rPr>
+        <w:drawing>
+          <wp:anchor distT="0" distB="0" distL="114300" distR="114300" simplePos="0" relativeHeight="251858944" behindDoc="0" locked="0" layoutInCell="1" allowOverlap="1" wp14:anchorId="5682F1B4" wp14:editId="787F66D2">
+            <wp:simplePos x="0" y="0"/>
+            <wp:positionH relativeFrom="margin">
+              <wp:align>center</wp:align>
+            </wp:positionH>
+            <wp:positionV relativeFrom="paragraph">
+              <wp:posOffset>7620</wp:posOffset>
+            </wp:positionV>
+            <wp:extent cx="4906010" cy="1400175"/>
+            <wp:effectExtent l="0" t="0" r="8890" b="9525"/>
+            <wp:wrapSquare wrapText="bothSides"/>
+            <wp:docPr id="79" name="Imagen 79"/>
+            <wp:cNvGraphicFramePr>
+              <a:graphicFrameLocks xmlns:a="http://schemas.openxmlformats.org/drawingml/2006/main" noChangeAspect="1"/>
+            </wp:cNvGraphicFramePr>
+            <a:graphic xmlns:a="http://schemas.openxmlformats.org/drawingml/2006/main">
+              <a:graphicData uri="http://schemas.openxmlformats.org/drawingml/2006/picture">
+                <pic:pic xmlns:pic="http://schemas.openxmlformats.org/drawingml/2006/picture">
+                  <pic:nvPicPr>
+                    <pic:cNvPr id="1" name=""/>
+                    <pic:cNvPicPr/>
+                  </pic:nvPicPr>
+                  <pic:blipFill>
+                    <a:blip r:embed="rId64">
+                      <a:extLst>
+                        <a:ext uri="{28A0092B-C50C-407E-A947-70E740481C1C}">
+                          <a14:useLocalDpi xmlns:a14="http://schemas.microsoft.com/office/drawing/2010/main" val="0"/>
+                        </a:ext>
+                      </a:extLst>
+                    </a:blip>
+                    <a:stretch>
+                      <a:fillRect/>
+                    </a:stretch>
+                  </pic:blipFill>
+                  <pic:spPr>
+                    <a:xfrm>
+                      <a:off x="0" y="0"/>
+                      <a:ext cx="4906010" cy="1400175"/>
+                    </a:xfrm>
+                    <a:prstGeom prst="rect">
+                      <a:avLst/>
+                    </a:prstGeom>
+                  </pic:spPr>
+                </pic:pic>
+              </a:graphicData>
+            </a:graphic>
+            <wp14:sizeRelH relativeFrom="page">
+              <wp14:pctWidth>0</wp14:pctWidth>
+            </wp14:sizeRelH>
+            <wp14:sizeRelV relativeFrom="page">
+              <wp14:pctHeight>0</wp14:pctHeight>
+            </wp14:sizeRelV>
+          </wp:anchor>
+        </w:drawing>
+      </w:r>
+    </w:p>
+    <w:p>
+      <w:pPr>
+        <w:rPr>
+          <w:rFonts w:ascii="Arial" w:hAnsi="Arial" w:cs="Arial"/>
+          <w:sz w:val="24"/>
+          <w:lang w:val="en-US"/>
+        </w:rPr>
+      </w:pPr>
+    </w:p>
+    <w:p>
+      <w:pPr>
+        <w:rPr>
+          <w:rFonts w:ascii="Arial" w:hAnsi="Arial" w:cs="Arial"/>
+          <w:sz w:val="24"/>
+        </w:rPr>
+      </w:pPr>
       <w:bookmarkStart w:id="0" w:name="_GoBack"/>
       <w:bookmarkEnd w:id="0"/>
-      <w:r>
-        <w:rPr>
-          <w:rFonts w:ascii="Arial" w:hAnsi="Arial" w:cs="Arial"/>
-          <w:sz w:val="24"/>
-          <w:highlight w:val="yellow"/>
-        </w:rPr>
-        <w:t>tiene.</w:t>
-      </w:r>
     </w:p>
     <w:sectPr>
       <w:pgSz w:w="12240" w:h="15840"/>
@@ -18133,7 +16005,7 @@
 </file>
 
 <file path=customXml/itemProps2.xml><?xml version="1.0" encoding="utf-8"?>
-<ds:datastoreItem xmlns:ds="http://schemas.openxmlformats.org/officeDocument/2006/customXml" ds:itemID="{F00B472C-A65D-4DAA-874B-8553E1BE3DA9}">
+<ds:datastoreItem xmlns:ds="http://schemas.openxmlformats.org/officeDocument/2006/customXml" ds:itemID="{D545AA02-082E-4746-8C31-592A32B7F1F8}">
   <ds:schemaRefs>
     <ds:schemaRef ds:uri="http://schemas.openxmlformats.org/officeDocument/2006/bibliography"/>
   </ds:schemaRefs>

</xml_diff>